<commit_message>
2019-11-26 +Update: Added Application-Mockup
+Update: Added Application-Mockup: A reference link to the created app mockup was added.
</commit_message>
<xml_diff>
--- a/doc/Projekthandbuch.docx
+++ b/doc/Projekthandbuch.docx
@@ -25012,8 +25012,6 @@
         <w:ind w:left="397" w:right="57" w:hanging="340"/>
         <w:jc w:val="left"/>
       </w:pPr>
-      <w:bookmarkStart w:id="19" w:name="_GoBack"/>
-      <w:bookmarkEnd w:id="19"/>
       <w:r>
         <w:br w:type="page"/>
       </w:r>
@@ -25022,13 +25020,13 @@
       <w:pPr>
         <w:pStyle w:val="berschrift2"/>
       </w:pPr>
-      <w:bookmarkStart w:id="20" w:name="_Toc25263137"/>
+      <w:bookmarkStart w:id="19" w:name="_Toc25263137"/>
       <w:bookmarkEnd w:id="18"/>
       <w:r>
         <w:lastRenderedPageBreak/>
         <w:t>Projektkosten</w:t>
       </w:r>
-      <w:bookmarkEnd w:id="20"/>
+      <w:bookmarkEnd w:id="19"/>
     </w:p>
     <w:tbl>
       <w:tblPr>
@@ -32714,8 +32712,8 @@
           <w:color w:val="auto"/>
         </w:rPr>
       </w:pPr>
-      <w:bookmarkStart w:id="21" w:name="_Toc182019817"/>
-      <w:bookmarkStart w:id="22" w:name="_Toc25263138"/>
+      <w:bookmarkStart w:id="20" w:name="_Toc182019817"/>
+      <w:bookmarkStart w:id="21" w:name="_Toc25263138"/>
       <w:r>
         <w:lastRenderedPageBreak/>
         <w:t>R</w:t>
@@ -32723,8 +32721,8 @@
       <w:r>
         <w:t>isikoanalyse</w:t>
       </w:r>
+      <w:bookmarkEnd w:id="20"/>
       <w:bookmarkEnd w:id="21"/>
-      <w:bookmarkEnd w:id="22"/>
       <w:r>
         <w:tab/>
       </w:r>
@@ -33836,10 +33834,66 @@
       </w:tr>
     </w:tbl>
     <w:p/>
-    <w:p/>
+    <w:p>
+      <w:pPr>
+        <w:pStyle w:val="berschrift1"/>
+      </w:pPr>
+      <w:r>
+        <w:lastRenderedPageBreak/>
+        <w:t>Applikations-</w:t>
+      </w:r>
+      <w:r>
+        <w:t>Mockup</w:t>
+      </w:r>
+    </w:p>
+    <w:p>
+      <w:r>
+        <w:t xml:space="preserve">Es wurde bereits ein erstes Mockup für die zu erstellenden </w:t>
+      </w:r>
+      <w:r>
+        <w:t>Applikation</w:t>
+      </w:r>
+      <w:r>
+        <w:t xml:space="preserve"> generiert um einen ersten Eindruck zu vermittelt. Weiter lässt sich dadurch ebenfalls ein Eindruck über die Funktionalität sowie der Gestaltung gewinnen. Erstellt wurde dieses Mockup mittels „</w:t>
+      </w:r>
+      <w:proofErr w:type="spellStart"/>
+      <w:r>
+        <w:t>NinjaMock</w:t>
+      </w:r>
+      <w:proofErr w:type="spellEnd"/>
+      <w:r>
+        <w:t>“ und kann unter folgendem Link eingesehen werden:</w:t>
+      </w:r>
+    </w:p>
+    <w:p>
+      <w:hyperlink r:id="rId18" w:history="1">
+        <w:r>
+          <w:rPr>
+            <w:rStyle w:val="Hyperlink"/>
+          </w:rPr>
+          <w:t>https://ninjamock.com/s/L</w:t>
+        </w:r>
+        <w:r>
+          <w:rPr>
+            <w:rStyle w:val="Hyperlink"/>
+          </w:rPr>
+          <w:t>T</w:t>
+        </w:r>
+        <w:r>
+          <w:rPr>
+            <w:rStyle w:val="Hyperlink"/>
+          </w:rPr>
+          <w:t>MWMFx</w:t>
+        </w:r>
+      </w:hyperlink>
+    </w:p>
+    <w:p>
+      <w:bookmarkStart w:id="22" w:name="_GoBack"/>
+      <w:bookmarkEnd w:id="22"/>
+    </w:p>
     <w:sectPr>
-      <w:headerReference w:type="default" r:id="rId18"/>
-      <w:footerReference w:type="default" r:id="rId19"/>
+      <w:headerReference w:type="default" r:id="rId19"/>
+      <w:footerReference w:type="default" r:id="rId20"/>
       <w:pgSz w:w="11906" w:h="16838" w:code="9"/>
       <w:pgMar w:top="2552" w:right="2155" w:bottom="2268" w:left="2098" w:header="1418" w:footer="1701" w:gutter="0"/>
       <w:cols w:space="708"/>
@@ -33902,14 +33956,27 @@
     <w:r>
       <w:t xml:space="preserve"> von </w:t>
     </w:r>
-    <w:fldSimple w:instr=" NUMPAGES  \* Arabic  \* MERGEFORMAT ">
-      <w:r>
-        <w:rPr>
-          <w:noProof/>
-        </w:rPr>
-        <w:t>24</w:t>
-      </w:r>
-    </w:fldSimple>
+    <w:r>
+      <w:fldChar w:fldCharType="begin"/>
+    </w:r>
+    <w:r>
+      <w:instrText xml:space="preserve"> NUMPAGES  \* Arabic  \* MERGEFORMAT </w:instrText>
+    </w:r>
+    <w:r>
+      <w:fldChar w:fldCharType="separate"/>
+    </w:r>
+    <w:r>
+      <w:rPr>
+        <w:noProof/>
+      </w:rPr>
+      <w:t>24</w:t>
+    </w:r>
+    <w:r>
+      <w:rPr>
+        <w:noProof/>
+      </w:rPr>
+      <w:fldChar w:fldCharType="end"/>
+    </w:r>
   </w:p>
 </w:ftr>
 </file>
@@ -33956,14 +34023,27 @@
     <w:r>
       <w:t xml:space="preserve"> von </w:t>
     </w:r>
-    <w:fldSimple w:instr=" NUMPAGES  \* Arabic  \* MERGEFORMAT ">
-      <w:r>
-        <w:rPr>
-          <w:noProof/>
-        </w:rPr>
-        <w:t>24</w:t>
-      </w:r>
-    </w:fldSimple>
+    <w:r>
+      <w:fldChar w:fldCharType="begin"/>
+    </w:r>
+    <w:r>
+      <w:instrText xml:space="preserve"> NUMPAGES  \* Arabic  \* MERGEFORMAT </w:instrText>
+    </w:r>
+    <w:r>
+      <w:fldChar w:fldCharType="separate"/>
+    </w:r>
+    <w:r>
+      <w:rPr>
+        <w:noProof/>
+      </w:rPr>
+      <w:t>24</w:t>
+    </w:r>
+    <w:r>
+      <w:rPr>
+        <w:noProof/>
+      </w:rPr>
+      <w:fldChar w:fldCharType="end"/>
+    </w:r>
   </w:p>
   <w:p>
     <w:pPr>
@@ -33978,14 +34058,27 @@
       <w:shd w:val="clear" w:color="auto" w:fill="00AFCB"/>
       <w:ind w:left="17577"/>
     </w:pPr>
-    <w:fldSimple w:instr=" NUMPAGES  \* Arabic  \* MERGEFORMAT ">
-      <w:r>
-        <w:rPr>
-          <w:noProof/>
-        </w:rPr>
-        <w:t>24</w:t>
-      </w:r>
-    </w:fldSimple>
+    <w:r>
+      <w:fldChar w:fldCharType="begin"/>
+    </w:r>
+    <w:r>
+      <w:instrText xml:space="preserve"> NUMPAGES  \* Arabic  \* MERGEFORMAT </w:instrText>
+    </w:r>
+    <w:r>
+      <w:fldChar w:fldCharType="separate"/>
+    </w:r>
+    <w:r>
+      <w:rPr>
+        <w:noProof/>
+      </w:rPr>
+      <w:t>24</w:t>
+    </w:r>
+    <w:r>
+      <w:rPr>
+        <w:noProof/>
+      </w:rPr>
+      <w:fldChar w:fldCharType="end"/>
+    </w:r>
   </w:p>
 </w:ftr>
 </file>
@@ -34024,14 +34117,27 @@
     <w:r>
       <w:t xml:space="preserve"> von </w:t>
     </w:r>
-    <w:fldSimple w:instr=" NUMPAGES  \* Arabic  \* MERGEFORMAT ">
-      <w:r>
-        <w:rPr>
-          <w:noProof/>
-        </w:rPr>
-        <w:t>23</w:t>
-      </w:r>
-    </w:fldSimple>
+    <w:r>
+      <w:fldChar w:fldCharType="begin"/>
+    </w:r>
+    <w:r>
+      <w:instrText xml:space="preserve"> NUMPAGES  \* Arabic  \* MERGEFORMAT </w:instrText>
+    </w:r>
+    <w:r>
+      <w:fldChar w:fldCharType="separate"/>
+    </w:r>
+    <w:r>
+      <w:rPr>
+        <w:noProof/>
+      </w:rPr>
+      <w:t>23</w:t>
+    </w:r>
+    <w:r>
+      <w:rPr>
+        <w:noProof/>
+      </w:rPr>
+      <w:fldChar w:fldCharType="end"/>
+    </w:r>
   </w:p>
 </w:ftr>
 </file>
@@ -34070,14 +34176,27 @@
     <w:r>
       <w:t xml:space="preserve"> von </w:t>
     </w:r>
-    <w:fldSimple w:instr=" NUMPAGES  \* Arabic  \* MERGEFORMAT ">
-      <w:r>
-        <w:rPr>
-          <w:noProof/>
-        </w:rPr>
-        <w:t>24</w:t>
-      </w:r>
-    </w:fldSimple>
+    <w:r>
+      <w:fldChar w:fldCharType="begin"/>
+    </w:r>
+    <w:r>
+      <w:instrText xml:space="preserve"> NUMPAGES  \* Arabic  \* MERGEFORMAT </w:instrText>
+    </w:r>
+    <w:r>
+      <w:fldChar w:fldCharType="separate"/>
+    </w:r>
+    <w:r>
+      <w:rPr>
+        <w:noProof/>
+      </w:rPr>
+      <w:t>24</w:t>
+    </w:r>
+    <w:r>
+      <w:rPr>
+        <w:noProof/>
+      </w:rPr>
+      <w:fldChar w:fldCharType="end"/>
+    </w:r>
   </w:p>
 </w:ftr>
 </file>
@@ -34116,14 +34235,27 @@
     <w:r>
       <w:t xml:space="preserve"> von </w:t>
     </w:r>
-    <w:fldSimple w:instr=" NUMPAGES  \* Arabic  \* MERGEFORMAT ">
-      <w:r>
-        <w:rPr>
-          <w:noProof/>
-        </w:rPr>
-        <w:t>23</w:t>
-      </w:r>
-    </w:fldSimple>
+    <w:r>
+      <w:fldChar w:fldCharType="begin"/>
+    </w:r>
+    <w:r>
+      <w:instrText xml:space="preserve"> NUMPAGES  \* Arabic  \* MERGEFORMAT </w:instrText>
+    </w:r>
+    <w:r>
+      <w:fldChar w:fldCharType="separate"/>
+    </w:r>
+    <w:r>
+      <w:rPr>
+        <w:noProof/>
+      </w:rPr>
+      <w:t>23</w:t>
+    </w:r>
+    <w:r>
+      <w:rPr>
+        <w:noProof/>
+      </w:rPr>
+      <w:fldChar w:fldCharType="end"/>
+    </w:r>
   </w:p>
 </w:ftr>
 </file>
@@ -34183,23 +34315,46 @@
       </w:rPr>
       <w:tab/>
     </w:r>
-    <w:fldSimple w:instr=" DOCPROPERTY  Title  \* MERGEFORMAT ">
-      <w:r>
-        <w:rPr>
-          <w:szCs w:val="16"/>
-        </w:rPr>
-        <w:t>Projekttitel</w:t>
-      </w:r>
-    </w:fldSimple>
+    <w:r>
+      <w:fldChar w:fldCharType="begin"/>
+    </w:r>
+    <w:r>
+      <w:instrText xml:space="preserve"> DOCPROPERTY  Title  \* MERGEFORMAT </w:instrText>
+    </w:r>
+    <w:r>
+      <w:fldChar w:fldCharType="separate"/>
+    </w:r>
+    <w:r>
+      <w:rPr>
+        <w:szCs w:val="16"/>
+      </w:rPr>
+      <w:t>Projekttitel</w:t>
+    </w:r>
+    <w:r>
+      <w:rPr>
+        <w:szCs w:val="16"/>
+      </w:rPr>
+      <w:fldChar w:fldCharType="end"/>
+    </w:r>
     <w:r>
       <w:tab/>
       <w:t xml:space="preserve">Projektnummer: </w:t>
     </w:r>
-    <w:fldSimple w:instr=" DOCPROPERTY  Projektnummer  \* MERGEFORMAT ">
-      <w:r>
-        <w:t>PIE.XX.XXX</w:t>
-      </w:r>
-    </w:fldSimple>
+    <w:r>
+      <w:fldChar w:fldCharType="begin"/>
+    </w:r>
+    <w:r>
+      <w:instrText xml:space="preserve"> DOCPROPERTY  Projektnummer  \* MERGEFORMAT </w:instrText>
+    </w:r>
+    <w:r>
+      <w:fldChar w:fldCharType="separate"/>
+    </w:r>
+    <w:r>
+      <w:t>PIE.XX.XXX</w:t>
+    </w:r>
+    <w:r>
+      <w:fldChar w:fldCharType="end"/>
+    </w:r>
   </w:p>
   <w:p>
     <w:pPr>
@@ -34261,23 +34416,46 @@
       </w:rPr>
       <w:tab/>
     </w:r>
-    <w:fldSimple w:instr=" DOCPROPERTY  Title  \* MERGEFORMAT ">
-      <w:r>
-        <w:rPr>
-          <w:szCs w:val="16"/>
-        </w:rPr>
-        <w:t>Projekttitel</w:t>
-      </w:r>
-    </w:fldSimple>
+    <w:r>
+      <w:fldChar w:fldCharType="begin"/>
+    </w:r>
+    <w:r>
+      <w:instrText xml:space="preserve"> DOCPROPERTY  Title  \* MERGEFORMAT </w:instrText>
+    </w:r>
+    <w:r>
+      <w:fldChar w:fldCharType="separate"/>
+    </w:r>
+    <w:r>
+      <w:rPr>
+        <w:szCs w:val="16"/>
+      </w:rPr>
+      <w:t>Projekttitel</w:t>
+    </w:r>
+    <w:r>
+      <w:rPr>
+        <w:szCs w:val="16"/>
+      </w:rPr>
+      <w:fldChar w:fldCharType="end"/>
+    </w:r>
     <w:r>
       <w:tab/>
       <w:t xml:space="preserve">Projektnummer: </w:t>
     </w:r>
-    <w:fldSimple w:instr=" DOCPROPERTY  Projektnummer  \* MERGEFORMAT ">
-      <w:r>
-        <w:t>PIE.XX.XXX</w:t>
-      </w:r>
-    </w:fldSimple>
+    <w:r>
+      <w:fldChar w:fldCharType="begin"/>
+    </w:r>
+    <w:r>
+      <w:instrText xml:space="preserve"> DOCPROPERTY  Projektnummer  \* MERGEFORMAT </w:instrText>
+    </w:r>
+    <w:r>
+      <w:fldChar w:fldCharType="separate"/>
+    </w:r>
+    <w:r>
+      <w:t>PIE.XX.XXX</w:t>
+    </w:r>
+    <w:r>
+      <w:fldChar w:fldCharType="end"/>
+    </w:r>
   </w:p>
   <w:p>
     <w:pPr>
@@ -34380,23 +34558,49 @@
       </w:rPr>
       <w:tab/>
     </w:r>
-    <w:fldSimple w:instr=" DOCPROPERTY  Title  \* MERGEFORMAT ">
-      <w:r>
-        <w:rPr>
-          <w:szCs w:val="16"/>
-        </w:rPr>
-        <w:t>Projekttitel</w:t>
-      </w:r>
-    </w:fldSimple>
+    <w:r>
+      <w:fldChar w:fldCharType="begin"/>
+    </w:r>
+    <w:r>
+      <w:instrText xml:space="preserve"> DOCPROPERTY  Title  \* MERGEFORMAT </w:instrText>
+    </w:r>
+    <w:r>
+      <w:fldChar w:fldCharType="separate"/>
+    </w:r>
+    <w:r>
+      <w:rPr>
+        <w:szCs w:val="16"/>
+      </w:rPr>
+      <w:t>Projekttitel</w:t>
+    </w:r>
+    <w:r>
+      <w:rPr>
+        <w:szCs w:val="16"/>
+      </w:rPr>
+      <w:fldChar w:fldCharType="end"/>
+    </w:r>
     <w:r>
       <w:tab/>
       <w:t xml:space="preserve">Projektnummer: </w:t>
     </w:r>
-    <w:fldSimple w:instr=" DOCPROPERTY  Projektnummer  \* MERGEFORMAT ">
-      <w:r>
-        <w:t>PIE.XX.XXX</w:t>
-      </w:r>
-    </w:fldSimple>
+    <w:r>
+      <w:fldChar w:fldCharType="begin"/>
+    </w:r>
+    <w:r>
+      <w:instrText xml:space="preserve"> DOCPROPERTY  Projektnummer  \* </w:instrText>
+    </w:r>
+    <w:r>
+      <w:instrText xml:space="preserve">MERGEFORMAT </w:instrText>
+    </w:r>
+    <w:r>
+      <w:fldChar w:fldCharType="separate"/>
+    </w:r>
+    <w:r>
+      <w:t>PIE.XX.XXX</w:t>
+    </w:r>
+    <w:r>
+      <w:fldChar w:fldCharType="end"/>
+    </w:r>
   </w:p>
   <w:p>
     <w:pPr>
@@ -34499,23 +34703,46 @@
       </w:rPr>
       <w:tab/>
     </w:r>
-    <w:fldSimple w:instr=" DOCPROPERTY  Title  \* MERGEFORMAT ">
-      <w:r>
-        <w:rPr>
-          <w:szCs w:val="16"/>
-        </w:rPr>
-        <w:t>Projekttitel</w:t>
-      </w:r>
-    </w:fldSimple>
+    <w:r>
+      <w:fldChar w:fldCharType="begin"/>
+    </w:r>
+    <w:r>
+      <w:instrText xml:space="preserve"> DOCPROPERTY  Title  \* MERGEFORMAT </w:instrText>
+    </w:r>
+    <w:r>
+      <w:fldChar w:fldCharType="separate"/>
+    </w:r>
+    <w:r>
+      <w:rPr>
+        <w:szCs w:val="16"/>
+      </w:rPr>
+      <w:t>Projekttitel</w:t>
+    </w:r>
+    <w:r>
+      <w:rPr>
+        <w:szCs w:val="16"/>
+      </w:rPr>
+      <w:fldChar w:fldCharType="end"/>
+    </w:r>
     <w:r>
       <w:tab/>
       <w:t xml:space="preserve">Projektnummer: </w:t>
     </w:r>
-    <w:fldSimple w:instr=" DOCPROPERTY  Projektnummer  \* MERGEFORMAT ">
-      <w:r>
-        <w:t>PIE.XX.XXX</w:t>
-      </w:r>
-    </w:fldSimple>
+    <w:r>
+      <w:fldChar w:fldCharType="begin"/>
+    </w:r>
+    <w:r>
+      <w:instrText xml:space="preserve"> DOCPROPERTY  Projektnummer  \* MERGEFORMAT </w:instrText>
+    </w:r>
+    <w:r>
+      <w:fldChar w:fldCharType="separate"/>
+    </w:r>
+    <w:r>
+      <w:t>PIE.XX.XXX</w:t>
+    </w:r>
+    <w:r>
+      <w:fldChar w:fldCharType="end"/>
+    </w:r>
   </w:p>
   <w:p>
     <w:pPr>
@@ -34647,23 +34874,46 @@
       </w:rPr>
       <w:tab/>
     </w:r>
-    <w:fldSimple w:instr=" DOCPROPERTY  Title  \* MERGEFORMAT ">
-      <w:r>
-        <w:rPr>
-          <w:szCs w:val="16"/>
-        </w:rPr>
-        <w:t>Projekttitel</w:t>
-      </w:r>
-    </w:fldSimple>
+    <w:r>
+      <w:fldChar w:fldCharType="begin"/>
+    </w:r>
+    <w:r>
+      <w:instrText xml:space="preserve"> DOCPROPERTY  Title  \* MERGEFORMAT </w:instrText>
+    </w:r>
+    <w:r>
+      <w:fldChar w:fldCharType="separate"/>
+    </w:r>
+    <w:r>
+      <w:rPr>
+        <w:szCs w:val="16"/>
+      </w:rPr>
+      <w:t>Projekttitel</w:t>
+    </w:r>
+    <w:r>
+      <w:rPr>
+        <w:szCs w:val="16"/>
+      </w:rPr>
+      <w:fldChar w:fldCharType="end"/>
+    </w:r>
     <w:r>
       <w:tab/>
       <w:t xml:space="preserve">Projektnummer: </w:t>
     </w:r>
-    <w:fldSimple w:instr=" DOCPROPERTY  Projektnummer  \* MERGEFORMAT ">
-      <w:r>
-        <w:t>PIE.XX.XXX</w:t>
-      </w:r>
-    </w:fldSimple>
+    <w:r>
+      <w:fldChar w:fldCharType="begin"/>
+    </w:r>
+    <w:r>
+      <w:instrText xml:space="preserve"> DOCPROPERTY  Projektnummer  \* MERGEFORMAT </w:instrText>
+    </w:r>
+    <w:r>
+      <w:fldChar w:fldCharType="separate"/>
+    </w:r>
+    <w:r>
+      <w:t>PIE.XX.XXX</w:t>
+    </w:r>
+    <w:r>
+      <w:fldChar w:fldCharType="end"/>
+    </w:r>
   </w:p>
   <w:p>
     <w:pPr>
@@ -37808,6 +38058,30 @@
       <w:lang w:val="de-DE" w:eastAsia="de-DE"/>
     </w:rPr>
   </w:style>
+  <w:style w:type="character" w:styleId="NichtaufgelsteErwhnung">
+    <w:name w:val="Unresolved Mention"/>
+    <w:basedOn w:val="Absatz-Standardschriftart"/>
+    <w:uiPriority w:val="99"/>
+    <w:semiHidden/>
+    <w:unhideWhenUsed/>
+    <w:rsid w:val="00260150"/>
+    <w:rPr>
+      <w:color w:val="605E5C"/>
+      <w:shd w:val="clear" w:color="auto" w:fill="E1DFDD"/>
+    </w:rPr>
+  </w:style>
+  <w:style w:type="character" w:styleId="BesuchterLink">
+    <w:name w:val="FollowedHyperlink"/>
+    <w:basedOn w:val="Absatz-Standardschriftart"/>
+    <w:uiPriority w:val="99"/>
+    <w:semiHidden/>
+    <w:unhideWhenUsed/>
+    <w:rsid w:val="00260150"/>
+    <w:rPr>
+      <w:color w:val="954F72" w:themeColor="followedHyperlink"/>
+      <w:u w:val="single"/>
+    </w:rPr>
+  </w:style>
 </w:styles>
 </file>
 
@@ -38099,7 +38373,7 @@
 </file>
 
 <file path=customXml/itemProps1.xml><?xml version="1.0" encoding="utf-8"?>
-<ds:datastoreItem xmlns:ds="http://schemas.openxmlformats.org/officeDocument/2006/customXml" ds:itemID="{6B6A8FFB-67D7-48DC-9FC1-ABFADE73B627}">
+<ds:datastoreItem xmlns:ds="http://schemas.openxmlformats.org/officeDocument/2006/customXml" ds:itemID="{BE8DD26A-4EEF-4D13-A7E6-BEFEA512F3C5}">
   <ds:schemaRefs>
     <ds:schemaRef ds:uri="http://schemas.openxmlformats.org/officeDocument/2006/bibliography"/>
   </ds:schemaRefs>

</xml_diff>

<commit_message>
2019-11-27 +Update: Detailed PSP
+Update: Detailed PSP: Added AP to visio and word file
</commit_message>
<xml_diff>
--- a/doc/Projekthandbuch.docx
+++ b/doc/Projekthandbuch.docx
@@ -1,6 +1,6 @@
 
 <file path=word/document.xml><?xml version="1.0" encoding="utf-8"?>
-<w:document xmlns:wpc="http://schemas.microsoft.com/office/word/2010/wordprocessingCanvas" xmlns:cx="http://schemas.microsoft.com/office/drawing/2014/chartex" xmlns:cx1="http://schemas.microsoft.com/office/drawing/2015/9/8/chartex" xmlns:mc="http://schemas.openxmlformats.org/markup-compatibility/2006" xmlns:o="urn:schemas-microsoft-com:office:office" xmlns:r="http://schemas.openxmlformats.org/officeDocument/2006/relationships" xmlns:m="http://schemas.openxmlformats.org/officeDocument/2006/math" xmlns:v="urn:schemas-microsoft-com:vml" xmlns:wp14="http://schemas.microsoft.com/office/word/2010/wordprocessingDrawing" xmlns:wp="http://schemas.openxmlformats.org/drawingml/2006/wordprocessingDrawing" xmlns:w10="urn:schemas-microsoft-com:office:word" xmlns:w="http://schemas.openxmlformats.org/wordprocessingml/2006/main" xmlns:w14="http://schemas.microsoft.com/office/word/2010/wordml" xmlns:w15="http://schemas.microsoft.com/office/word/2012/wordml" xmlns:w16se="http://schemas.microsoft.com/office/word/2015/wordml/symex" xmlns:wpg="http://schemas.microsoft.com/office/word/2010/wordprocessingGroup" xmlns:wpi="http://schemas.microsoft.com/office/word/2010/wordprocessingInk" xmlns:wne="http://schemas.microsoft.com/office/word/2006/wordml" xmlns:wps="http://schemas.microsoft.com/office/word/2010/wordprocessingShape" mc:Ignorable="w14 w15 w16se wp14">
+<w:document xmlns:wpc="http://schemas.microsoft.com/office/word/2010/wordprocessingCanvas" xmlns:cx="http://schemas.microsoft.com/office/drawing/2014/chartex" xmlns:cx1="http://schemas.microsoft.com/office/drawing/2015/9/8/chartex" xmlns:cx2="http://schemas.microsoft.com/office/drawing/2015/10/21/chartex" xmlns:cx3="http://schemas.microsoft.com/office/drawing/2016/5/9/chartex" xmlns:cx4="http://schemas.microsoft.com/office/drawing/2016/5/10/chartex" xmlns:cx5="http://schemas.microsoft.com/office/drawing/2016/5/11/chartex" xmlns:cx6="http://schemas.microsoft.com/office/drawing/2016/5/12/chartex" xmlns:cx7="http://schemas.microsoft.com/office/drawing/2016/5/13/chartex" xmlns:cx8="http://schemas.microsoft.com/office/drawing/2016/5/14/chartex" xmlns:mc="http://schemas.openxmlformats.org/markup-compatibility/2006" xmlns:aink="http://schemas.microsoft.com/office/drawing/2016/ink" xmlns:am3d="http://schemas.microsoft.com/office/drawing/2017/model3d" xmlns:o="urn:schemas-microsoft-com:office:office" xmlns:r="http://schemas.openxmlformats.org/officeDocument/2006/relationships" xmlns:m="http://schemas.openxmlformats.org/officeDocument/2006/math" xmlns:v="urn:schemas-microsoft-com:vml" xmlns:wp14="http://schemas.microsoft.com/office/word/2010/wordprocessingDrawing" xmlns:wp="http://schemas.openxmlformats.org/drawingml/2006/wordprocessingDrawing" xmlns:w10="urn:schemas-microsoft-com:office:word" xmlns:w="http://schemas.openxmlformats.org/wordprocessingml/2006/main" xmlns:w14="http://schemas.microsoft.com/office/word/2010/wordml" xmlns:w15="http://schemas.microsoft.com/office/word/2012/wordml" xmlns:w16cid="http://schemas.microsoft.com/office/word/2016/wordml/cid" xmlns:w16se="http://schemas.microsoft.com/office/word/2015/wordml/symex" xmlns:wpg="http://schemas.microsoft.com/office/word/2010/wordprocessingGroup" xmlns:wpi="http://schemas.microsoft.com/office/word/2010/wordprocessingInk" xmlns:wne="http://schemas.microsoft.com/office/word/2006/wordml" xmlns:wps="http://schemas.microsoft.com/office/word/2010/wordprocessingShape" mc:Ignorable="w14 w15 w16se w16cid wp14">
   <w:body>
     <w:p>
       <w:pPr>
@@ -198,7 +198,7 @@
                 <v:stroke joinstyle="miter"/>
                 <v:path gradientshapeok="t" o:connecttype="rect"/>
               </v:shapetype>
-              <v:shape id="Text Box 3" o:spid="_x0000_s1026" type="#_x0000_t202" style="position:absolute;margin-left:0;margin-top:0;width:467.25pt;height:170.1pt;z-index:251659776;visibility:visible;mso-wrap-style:square;mso-width-percent:0;mso-height-percent:0;mso-wrap-distance-left:9pt;mso-wrap-distance-top:0;mso-wrap-distance-right:9pt;mso-wrap-distance-bottom:0;mso-position-horizontal:center;mso-position-horizontal-relative:margin;mso-position-vertical:center;mso-position-vertical-relative:margin;mso-width-percent:0;mso-height-percent:0;mso-width-relative:page;mso-height-relative:page;v-text-anchor:middle" o:gfxdata="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" filled="f" stroked="f">
+              <v:shape id="Text Box 3" o:spid="_x0000_s1026" type="#_x0000_t202" style="position:absolute;margin-left:0;margin-top:0;width:467.25pt;height:170.1pt;z-index:251659776;visibility:visible;mso-wrap-style:square;mso-width-percent:0;mso-height-percent:0;mso-wrap-distance-left:9pt;mso-wrap-distance-top:0;mso-wrap-distance-right:9pt;mso-wrap-distance-bottom:0;mso-position-horizontal:center;mso-position-horizontal-relative:margin;mso-position-vertical:center;mso-position-vertical-relative:margin;mso-width-percent:0;mso-height-percent:0;mso-width-relative:page;mso-height-relative:page;v-text-anchor:middle" o:gfxdata="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" filled="f" stroked="f">
                 <v:textbox inset="5mm,5mm,5mm,5mm">
                   <w:txbxContent>
                     <w:p>
@@ -480,7 +480,7 @@
           </mc:Choice>
           <mc:Fallback>
             <w:pict>
-              <v:shape id="Text Box 2" o:spid="_x0000_s1027" type="#_x0000_t202" style="position:absolute;margin-left:0;margin-top:0;width:382.7pt;height:113.4pt;z-index:251653632;visibility:visible;mso-wrap-style:square;mso-width-percent:0;mso-height-percent:0;mso-wrap-distance-left:9pt;mso-wrap-distance-top:0;mso-wrap-distance-right:9pt;mso-wrap-distance-bottom:0;mso-position-horizontal:center;mso-position-horizontal-relative:text;mso-position-vertical:bottom;mso-position-vertical-relative:margin;mso-width-percent:0;mso-height-percent:0;mso-width-relative:page;mso-height-relative:page;v-text-anchor:bottom" o:gfxdata="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" filled="f" stroked="f">
+              <v:shape id="Text Box 2" o:spid="_x0000_s1027" type="#_x0000_t202" style="position:absolute;margin-left:0;margin-top:0;width:382.7pt;height:113.4pt;z-index:251653632;visibility:visible;mso-wrap-style:square;mso-width-percent:0;mso-height-percent:0;mso-wrap-distance-left:9pt;mso-wrap-distance-top:0;mso-wrap-distance-right:9pt;mso-wrap-distance-bottom:0;mso-position-horizontal:center;mso-position-horizontal-relative:text;mso-position-vertical:bottom;mso-position-vertical-relative:margin;mso-width-percent:0;mso-height-percent:0;mso-width-relative:page;mso-height-relative:page;v-text-anchor:bottom" o:gfxdata="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" filled="f" stroked="f">
                 <v:textbox inset="5mm,5mm,5mm,5mm">
                   <w:txbxContent>
                     <w:p>
@@ -720,8 +720,16 @@
                               <w:rPr>
                                 <w:color w:val="00AFCB"/>
                               </w:rPr>
-                              <w:t>David Böhm-Vrana</w:t>
+                              <w:t>David Böhm-</w:t>
                             </w:r>
+                            <w:proofErr w:type="spellStart"/>
+                            <w:r>
+                              <w:rPr>
+                                <w:color w:val="00AFCB"/>
+                              </w:rPr>
+                              <w:t>Vrana</w:t>
+                            </w:r>
+                            <w:proofErr w:type="spellEnd"/>
                           </w:p>
                           <w:p>
                             <w:pPr>
@@ -762,8 +770,16 @@
                               <w:rPr>
                                 <w:color w:val="00AFCB"/>
                               </w:rPr>
-                              <w:t>Paul Götzinger</w:t>
+                              <w:t xml:space="preserve">Paul </w:t>
                             </w:r>
+                            <w:proofErr w:type="spellStart"/>
+                            <w:r>
+                              <w:rPr>
+                                <w:color w:val="00AFCB"/>
+                              </w:rPr>
+                              <w:t>Götzinger</w:t>
+                            </w:r>
+                            <w:proofErr w:type="spellEnd"/>
                           </w:p>
                           <w:p>
                             <w:pPr>
@@ -824,8 +840,16 @@
                         <w:rPr>
                           <w:color w:val="00AFCB"/>
                         </w:rPr>
-                        <w:t>David Böhm-Vrana</w:t>
+                        <w:t>David Böhm-</w:t>
                       </w:r>
+                      <w:proofErr w:type="spellStart"/>
+                      <w:r>
+                        <w:rPr>
+                          <w:color w:val="00AFCB"/>
+                        </w:rPr>
+                        <w:t>Vrana</w:t>
+                      </w:r>
+                      <w:proofErr w:type="spellEnd"/>
                     </w:p>
                     <w:p>
                       <w:pPr>
@@ -866,8 +890,16 @@
                         <w:rPr>
                           <w:color w:val="00AFCB"/>
                         </w:rPr>
-                        <w:t>Paul Götzinger</w:t>
+                        <w:t xml:space="preserve">Paul </w:t>
                       </w:r>
+                      <w:proofErr w:type="spellStart"/>
+                      <w:r>
+                        <w:rPr>
+                          <w:color w:val="00AFCB"/>
+                        </w:rPr>
+                        <w:t>Götzinger</w:t>
+                      </w:r>
+                      <w:proofErr w:type="spellEnd"/>
                     </w:p>
                     <w:p>
                       <w:pPr>
@@ -1076,13 +1108,29 @@
               <w:jc w:val="center"/>
             </w:pPr>
             <w:r>
-              <w:t xml:space="preserve">D. Böhm-Vrana, </w:t>
+              <w:t>D. Böhm-</w:t>
+            </w:r>
+            <w:proofErr w:type="spellStart"/>
+            <w:r>
+              <w:t>Vrana</w:t>
+            </w:r>
+            <w:proofErr w:type="spellEnd"/>
+            <w:r>
+              <w:t xml:space="preserve">, </w:t>
             </w:r>
             <w:r>
               <w:t>M. Dittrich</w:t>
             </w:r>
             <w:r>
-              <w:t>, T. Egger, P. Götzinger, S. Nu</w:t>
+              <w:t xml:space="preserve">, T. Egger, P. </w:t>
+            </w:r>
+            <w:proofErr w:type="spellStart"/>
+            <w:r>
+              <w:t>Götzinger</w:t>
+            </w:r>
+            <w:proofErr w:type="spellEnd"/>
+            <w:r>
+              <w:t>, S. Nu</w:t>
             </w:r>
             <w:r>
               <w:t>nn</w:t>
@@ -2424,12 +2472,14 @@
                 <w:color w:val="000000" w:themeColor="text1"/>
               </w:rPr>
             </w:pPr>
+            <w:proofErr w:type="spellStart"/>
             <w:r>
               <w:rPr>
                 <w:color w:val="000000" w:themeColor="text1"/>
               </w:rPr>
               <w:t>Precondition</w:t>
             </w:r>
+            <w:proofErr w:type="spellEnd"/>
           </w:p>
         </w:tc>
         <w:tc>
@@ -2448,7 +2498,21 @@
               <w:rPr>
                 <w:color w:val="000000" w:themeColor="text1"/>
               </w:rPr>
-              <w:t>Hostname / Ip sowie Port des Servers sind bekannt und Client und Server befinden sich im selben Netzwerk. Es ist noch kein Token für die REST Kommunikation bekannt.</w:t>
+              <w:t xml:space="preserve">Hostname / </w:t>
+            </w:r>
+            <w:proofErr w:type="spellStart"/>
+            <w:r>
+              <w:rPr>
+                <w:color w:val="000000" w:themeColor="text1"/>
+              </w:rPr>
+              <w:t>Ip</w:t>
+            </w:r>
+            <w:proofErr w:type="spellEnd"/>
+            <w:r>
+              <w:rPr>
+                <w:color w:val="000000" w:themeColor="text1"/>
+              </w:rPr>
+              <w:t xml:space="preserve"> sowie Port des Servers sind bekannt und Client und Server befinden sich im selben Netzwerk. Es ist noch kein Token für die REST Kommunikation bekannt.</w:t>
             </w:r>
           </w:p>
         </w:tc>
@@ -2551,7 +2615,21 @@
               <w:rPr>
                 <w:color w:val="000000" w:themeColor="text1"/>
               </w:rPr>
-              <w:t>Bei Fehlerhafter Kommunikation wird entsprechendes Errorhandling ausgeführt</w:t>
+              <w:t xml:space="preserve">Bei Fehlerhafter Kommunikation wird entsprechendes </w:t>
+            </w:r>
+            <w:proofErr w:type="spellStart"/>
+            <w:r>
+              <w:rPr>
+                <w:color w:val="000000" w:themeColor="text1"/>
+              </w:rPr>
+              <w:t>Errorhandling</w:t>
+            </w:r>
+            <w:proofErr w:type="spellEnd"/>
+            <w:r>
+              <w:rPr>
+                <w:color w:val="000000" w:themeColor="text1"/>
+              </w:rPr>
+              <w:t xml:space="preserve"> ausgeführt</w:t>
             </w:r>
           </w:p>
           <w:p>
@@ -2590,12 +2668,14 @@
                 <w:color w:val="000000" w:themeColor="text1"/>
               </w:rPr>
             </w:pPr>
+            <w:proofErr w:type="spellStart"/>
             <w:r>
               <w:rPr>
                 <w:color w:val="000000" w:themeColor="text1"/>
               </w:rPr>
               <w:t>Postcondition</w:t>
             </w:r>
+            <w:proofErr w:type="spellEnd"/>
           </w:p>
         </w:tc>
         <w:tc>
@@ -2614,7 +2694,21 @@
               <w:rPr>
                 <w:color w:val="000000" w:themeColor="text1"/>
               </w:rPr>
-              <w:t>Bei Fehlkommunikation wurde entsprechendes Errorhandling getriggert. Bei erfolgreicher Verbindung wurde Token für künftige Server Kommunikation gespeichert.</w:t>
+              <w:t xml:space="preserve">Bei Fehlkommunikation wurde entsprechendes </w:t>
+            </w:r>
+            <w:proofErr w:type="spellStart"/>
+            <w:r>
+              <w:rPr>
+                <w:color w:val="000000" w:themeColor="text1"/>
+              </w:rPr>
+              <w:t>Errorhandling</w:t>
+            </w:r>
+            <w:proofErr w:type="spellEnd"/>
+            <w:r>
+              <w:rPr>
+                <w:color w:val="000000" w:themeColor="text1"/>
+              </w:rPr>
+              <w:t xml:space="preserve"> getriggert. Bei erfolgreicher Verbindung wurde Token für künftige Server Kommunikation gespeichert.</w:t>
             </w:r>
           </w:p>
         </w:tc>
@@ -2732,12 +2826,14 @@
                 <w:color w:val="000000" w:themeColor="text1"/>
               </w:rPr>
             </w:pPr>
+            <w:proofErr w:type="spellStart"/>
             <w:r>
               <w:rPr>
                 <w:color w:val="000000" w:themeColor="text1"/>
               </w:rPr>
               <w:t>Precondition</w:t>
             </w:r>
+            <w:proofErr w:type="spellEnd"/>
           </w:p>
         </w:tc>
         <w:tc>
@@ -2756,7 +2852,35 @@
               <w:rPr>
                 <w:color w:val="000000" w:themeColor="text1"/>
               </w:rPr>
-              <w:t>Hostname / Ip sowie Port des Servers sind bekannt, Client und Server befinden sich im selben Netzwerk und Token für Serverkommunikation wurde übermittelt und gespeichert. Track wird von einem anderen User oder Admin Client gestartet. Client hat bereits eine Long Polling Get Request auf den aktuellen Track abgesetzt und wartet auf die Server Antwort.</w:t>
+              <w:t xml:space="preserve">Hostname / </w:t>
+            </w:r>
+            <w:proofErr w:type="spellStart"/>
+            <w:r>
+              <w:rPr>
+                <w:color w:val="000000" w:themeColor="text1"/>
+              </w:rPr>
+              <w:t>Ip</w:t>
+            </w:r>
+            <w:proofErr w:type="spellEnd"/>
+            <w:r>
+              <w:rPr>
+                <w:color w:val="000000" w:themeColor="text1"/>
+              </w:rPr>
+              <w:t xml:space="preserve"> sowie Port des Servers sind bekannt, Client und Server befinden sich im selben Netzwerk und Token für Serverkommunikation wurde übermittelt und gespeichert. Track wird von einem anderen User oder Admin Client gestartet. Client hat bereits eine Long Polling </w:t>
+            </w:r>
+            <w:proofErr w:type="spellStart"/>
+            <w:r>
+              <w:rPr>
+                <w:color w:val="000000" w:themeColor="text1"/>
+              </w:rPr>
+              <w:t>Get</w:t>
+            </w:r>
+            <w:proofErr w:type="spellEnd"/>
+            <w:r>
+              <w:rPr>
+                <w:color w:val="000000" w:themeColor="text1"/>
+              </w:rPr>
+              <w:t xml:space="preserve"> Request auf den aktuellen Track abgesetzt und wartet auf die Server Antwort.</w:t>
             </w:r>
           </w:p>
         </w:tc>
@@ -2805,7 +2929,21 @@
               <w:rPr>
                 <w:color w:val="000000" w:themeColor="text1"/>
               </w:rPr>
-              <w:t xml:space="preserve">Nach dem Start übermittelt der Server die entsprechend definierten Daten über den Long Polling Get Request. </w:t>
+              <w:t xml:space="preserve">Nach dem Start übermittelt der Server die entsprechend definierten Daten über den Long Polling </w:t>
+            </w:r>
+            <w:proofErr w:type="spellStart"/>
+            <w:r>
+              <w:rPr>
+                <w:color w:val="000000" w:themeColor="text1"/>
+              </w:rPr>
+              <w:t>Get</w:t>
+            </w:r>
+            <w:proofErr w:type="spellEnd"/>
+            <w:r>
+              <w:rPr>
+                <w:color w:val="000000" w:themeColor="text1"/>
+              </w:rPr>
+              <w:t xml:space="preserve"> Request. </w:t>
             </w:r>
           </w:p>
           <w:p>
@@ -2859,7 +2997,21 @@
               <w:rPr>
                 <w:color w:val="000000" w:themeColor="text1"/>
               </w:rPr>
-              <w:t>Bei Fehlerhafter Kommunikation wird entsprechendes Errorhandling ausgeführt</w:t>
+              <w:t xml:space="preserve">Bei Fehlerhafter Kommunikation wird entsprechendes </w:t>
+            </w:r>
+            <w:proofErr w:type="spellStart"/>
+            <w:r>
+              <w:rPr>
+                <w:color w:val="000000" w:themeColor="text1"/>
+              </w:rPr>
+              <w:t>Errorhandling</w:t>
+            </w:r>
+            <w:proofErr w:type="spellEnd"/>
+            <w:r>
+              <w:rPr>
+                <w:color w:val="000000" w:themeColor="text1"/>
+              </w:rPr>
+              <w:t xml:space="preserve"> ausgeführt</w:t>
             </w:r>
           </w:p>
           <w:p>
@@ -2895,7 +3047,35 @@
               <w:rPr>
                 <w:color w:val="000000" w:themeColor="text1"/>
               </w:rPr>
-              <w:t xml:space="preserve">Absetzen eines neuen Long Polling Get Requests um </w:t>
+              <w:t xml:space="preserve">Absetzen eines neuen Long Polling </w:t>
+            </w:r>
+            <w:proofErr w:type="spellStart"/>
+            <w:r>
+              <w:rPr>
+                <w:color w:val="000000" w:themeColor="text1"/>
+              </w:rPr>
+              <w:t>Get</w:t>
+            </w:r>
+            <w:proofErr w:type="spellEnd"/>
+            <w:r>
+              <w:rPr>
+                <w:color w:val="000000" w:themeColor="text1"/>
+              </w:rPr>
+              <w:t xml:space="preserve"> </w:t>
+            </w:r>
+            <w:proofErr w:type="spellStart"/>
+            <w:r>
+              <w:rPr>
+                <w:color w:val="000000" w:themeColor="text1"/>
+              </w:rPr>
+              <w:t>Requests</w:t>
+            </w:r>
+            <w:proofErr w:type="spellEnd"/>
+            <w:r>
+              <w:rPr>
+                <w:color w:val="000000" w:themeColor="text1"/>
+              </w:rPr>
+              <w:t xml:space="preserve"> um </w:t>
             </w:r>
             <w:r>
               <w:rPr>
@@ -2959,6 +3139,7 @@
                 <w:color w:val="000000" w:themeColor="text1"/>
               </w:rPr>
             </w:pPr>
+            <w:proofErr w:type="spellStart"/>
             <w:r>
               <w:rPr>
                 <w:color w:val="000000" w:themeColor="text1"/>
@@ -2966,6 +3147,7 @@
               <w:lastRenderedPageBreak/>
               <w:t>Postcondition</w:t>
             </w:r>
+            <w:proofErr w:type="spellEnd"/>
           </w:p>
         </w:tc>
         <w:tc>
@@ -2984,7 +3166,35 @@
               <w:rPr>
                 <w:color w:val="000000" w:themeColor="text1"/>
               </w:rPr>
-              <w:t>Bei Fehlkommunikation wurde entsprechendes Errorhandling getriggert. Bei erfolgreicher Verbindung wurden Daten gespeichert und entsprechend im User Menü graphisch dargestellt. Weiter wurde ein neuer Long Polling Get Request abgesetzt.</w:t>
+              <w:t xml:space="preserve">Bei Fehlkommunikation wurde entsprechendes </w:t>
+            </w:r>
+            <w:proofErr w:type="spellStart"/>
+            <w:r>
+              <w:rPr>
+                <w:color w:val="000000" w:themeColor="text1"/>
+              </w:rPr>
+              <w:t>Errorhandling</w:t>
+            </w:r>
+            <w:proofErr w:type="spellEnd"/>
+            <w:r>
+              <w:rPr>
+                <w:color w:val="000000" w:themeColor="text1"/>
+              </w:rPr>
+              <w:t xml:space="preserve"> getriggert. Bei erfolgreicher Verbindung wurden Daten gespeichert und entsprechend im User Menü graphisch dargestellt. Weiter wurde ein neuer Long Polling </w:t>
+            </w:r>
+            <w:proofErr w:type="spellStart"/>
+            <w:r>
+              <w:rPr>
+                <w:color w:val="000000" w:themeColor="text1"/>
+              </w:rPr>
+              <w:t>Get</w:t>
+            </w:r>
+            <w:proofErr w:type="spellEnd"/>
+            <w:r>
+              <w:rPr>
+                <w:color w:val="000000" w:themeColor="text1"/>
+              </w:rPr>
+              <w:t xml:space="preserve"> Request abgesetzt.</w:t>
             </w:r>
           </w:p>
         </w:tc>
@@ -3102,12 +3312,14 @@
                 <w:color w:val="000000" w:themeColor="text1"/>
               </w:rPr>
             </w:pPr>
+            <w:proofErr w:type="spellStart"/>
             <w:r>
               <w:rPr>
                 <w:color w:val="000000" w:themeColor="text1"/>
               </w:rPr>
               <w:t>Precondition</w:t>
             </w:r>
+            <w:proofErr w:type="spellEnd"/>
           </w:p>
         </w:tc>
         <w:tc>
@@ -3126,7 +3338,35 @@
               <w:rPr>
                 <w:color w:val="000000" w:themeColor="text1"/>
               </w:rPr>
-              <w:t>Hostname / Ip sowie Port des Servers sind bekannt, Client und Server befinden sich im selben Netzwerk und Token für Serverkommunikation wurde übermittelt und gespeichert. Playlist wurde geändert und ist somit auf dem Client nicht mehr aktuell. Client hat bereits eine Long Polling Get Request auf die aktuelle Playlist abgesetzt und wartet auf die Server Antwort.</w:t>
+              <w:t xml:space="preserve">Hostname / </w:t>
+            </w:r>
+            <w:proofErr w:type="spellStart"/>
+            <w:r>
+              <w:rPr>
+                <w:color w:val="000000" w:themeColor="text1"/>
+              </w:rPr>
+              <w:t>Ip</w:t>
+            </w:r>
+            <w:proofErr w:type="spellEnd"/>
+            <w:r>
+              <w:rPr>
+                <w:color w:val="000000" w:themeColor="text1"/>
+              </w:rPr>
+              <w:t xml:space="preserve"> sowie Port des Servers sind bekannt, Client und Server befinden sich im selben Netzwerk und Token für Serverkommunikation wurde übermittelt und gespeichert. Playlist wurde geändert und ist somit auf dem Client nicht mehr aktuell. Client hat bereits eine Long Polling </w:t>
+            </w:r>
+            <w:proofErr w:type="spellStart"/>
+            <w:r>
+              <w:rPr>
+                <w:color w:val="000000" w:themeColor="text1"/>
+              </w:rPr>
+              <w:t>Get</w:t>
+            </w:r>
+            <w:proofErr w:type="spellEnd"/>
+            <w:r>
+              <w:rPr>
+                <w:color w:val="000000" w:themeColor="text1"/>
+              </w:rPr>
+              <w:t xml:space="preserve"> Request auf die aktuelle Playlist abgesetzt und wartet auf die Server Antwort.</w:t>
             </w:r>
           </w:p>
         </w:tc>
@@ -3175,7 +3415,21 @@
               <w:rPr>
                 <w:color w:val="000000" w:themeColor="text1"/>
               </w:rPr>
-              <w:t xml:space="preserve">Nachdem sich die Playlist geändert hat übermittelt der Server die entsprechend definierten Daten über den Long Polling Get Request. </w:t>
+              <w:t xml:space="preserve">Nachdem sich die Playlist geändert hat übermittelt der Server die entsprechend definierten Daten über den Long Polling </w:t>
+            </w:r>
+            <w:proofErr w:type="spellStart"/>
+            <w:r>
+              <w:rPr>
+                <w:color w:val="000000" w:themeColor="text1"/>
+              </w:rPr>
+              <w:t>Get</w:t>
+            </w:r>
+            <w:proofErr w:type="spellEnd"/>
+            <w:r>
+              <w:rPr>
+                <w:color w:val="000000" w:themeColor="text1"/>
+              </w:rPr>
+              <w:t xml:space="preserve"> Request. </w:t>
             </w:r>
           </w:p>
           <w:p>
@@ -3229,7 +3483,21 @@
               <w:rPr>
                 <w:color w:val="000000" w:themeColor="text1"/>
               </w:rPr>
-              <w:t>Bei Fehlerhafter Kommunikation wird entsprechendes Errorhandling ausgeführt</w:t>
+              <w:t xml:space="preserve">Bei Fehlerhafter Kommunikation wird entsprechendes </w:t>
+            </w:r>
+            <w:proofErr w:type="spellStart"/>
+            <w:r>
+              <w:rPr>
+                <w:color w:val="000000" w:themeColor="text1"/>
+              </w:rPr>
+              <w:t>Errorhandling</w:t>
+            </w:r>
+            <w:proofErr w:type="spellEnd"/>
+            <w:r>
+              <w:rPr>
+                <w:color w:val="000000" w:themeColor="text1"/>
+              </w:rPr>
+              <w:t xml:space="preserve"> ausgeführt</w:t>
             </w:r>
           </w:p>
           <w:p>
@@ -3265,7 +3533,35 @@
               <w:rPr>
                 <w:color w:val="000000" w:themeColor="text1"/>
               </w:rPr>
-              <w:t>Absetzen eines neuen Long Polling Get Requests um erneute Änderungen zu erfassen</w:t>
+              <w:t xml:space="preserve">Absetzen eines neuen Long Polling </w:t>
+            </w:r>
+            <w:proofErr w:type="spellStart"/>
+            <w:r>
+              <w:rPr>
+                <w:color w:val="000000" w:themeColor="text1"/>
+              </w:rPr>
+              <w:t>Get</w:t>
+            </w:r>
+            <w:proofErr w:type="spellEnd"/>
+            <w:r>
+              <w:rPr>
+                <w:color w:val="000000" w:themeColor="text1"/>
+              </w:rPr>
+              <w:t xml:space="preserve"> </w:t>
+            </w:r>
+            <w:proofErr w:type="spellStart"/>
+            <w:r>
+              <w:rPr>
+                <w:color w:val="000000" w:themeColor="text1"/>
+              </w:rPr>
+              <w:t>Requests</w:t>
+            </w:r>
+            <w:proofErr w:type="spellEnd"/>
+            <w:r>
+              <w:rPr>
+                <w:color w:val="000000" w:themeColor="text1"/>
+              </w:rPr>
+              <w:t xml:space="preserve"> um erneute Änderungen zu erfassen</w:t>
             </w:r>
           </w:p>
           <w:p>
@@ -3322,12 +3618,14 @@
                 <w:color w:val="000000" w:themeColor="text1"/>
               </w:rPr>
             </w:pPr>
+            <w:proofErr w:type="spellStart"/>
             <w:r>
               <w:rPr>
                 <w:color w:val="000000" w:themeColor="text1"/>
               </w:rPr>
               <w:t>Postcondition</w:t>
             </w:r>
+            <w:proofErr w:type="spellEnd"/>
           </w:p>
         </w:tc>
         <w:tc>
@@ -3346,19 +3644,47 @@
               <w:rPr>
                 <w:color w:val="000000" w:themeColor="text1"/>
               </w:rPr>
-              <w:t xml:space="preserve">Bei Fehlkommunikation wurde entsprechendes Errorhandling getriggert. Bei erfolgreicher Verbindung </w:t>
-            </w:r>
+              <w:t xml:space="preserve">Bei Fehlkommunikation wurde entsprechendes </w:t>
+            </w:r>
+            <w:proofErr w:type="spellStart"/>
             <w:r>
               <w:rPr>
                 <w:color w:val="000000" w:themeColor="text1"/>
               </w:rPr>
+              <w:t>Errorhandling</w:t>
+            </w:r>
+            <w:proofErr w:type="spellEnd"/>
+            <w:r>
+              <w:rPr>
+                <w:color w:val="000000" w:themeColor="text1"/>
+              </w:rPr>
+              <w:t xml:space="preserve"> getriggert. Bei erfolgreicher Verbindung </w:t>
+            </w:r>
+            <w:r>
+              <w:rPr>
+                <w:color w:val="000000" w:themeColor="text1"/>
+              </w:rPr>
               <w:t>sind</w:t>
             </w:r>
             <w:r>
               <w:rPr>
                 <w:color w:val="000000" w:themeColor="text1"/>
               </w:rPr>
-              <w:t xml:space="preserve"> Daten gespeichert und entsprechend im User Menü graphisch dargestellt. Weiter wurde ein neuer Long Polling Get Request abgesetzt.</w:t>
+              <w:t xml:space="preserve"> Daten gespeichert und entsprechend im User Menü graphisch dargestellt. Weiter wurde ein neuer Long Polling </w:t>
+            </w:r>
+            <w:proofErr w:type="spellStart"/>
+            <w:r>
+              <w:rPr>
+                <w:color w:val="000000" w:themeColor="text1"/>
+              </w:rPr>
+              <w:t>Get</w:t>
+            </w:r>
+            <w:proofErr w:type="spellEnd"/>
+            <w:r>
+              <w:rPr>
+                <w:color w:val="000000" w:themeColor="text1"/>
+              </w:rPr>
+              <w:t xml:space="preserve"> Request abgesetzt.</w:t>
             </w:r>
           </w:p>
         </w:tc>
@@ -3456,12 +3782,14 @@
                 <w:color w:val="000000" w:themeColor="text1"/>
               </w:rPr>
             </w:pPr>
+            <w:proofErr w:type="spellStart"/>
             <w:r>
               <w:rPr>
                 <w:color w:val="000000" w:themeColor="text1"/>
               </w:rPr>
               <w:t>Precondition</w:t>
             </w:r>
+            <w:proofErr w:type="spellEnd"/>
           </w:p>
         </w:tc>
         <w:tc>
@@ -3480,7 +3808,21 @@
               <w:rPr>
                 <w:color w:val="000000" w:themeColor="text1"/>
               </w:rPr>
-              <w:t>Hostname / Ip sowie Port des Servers sind bekannt, Client und Server befinden sich im selben Netzwerk und Token für Serverkommunikation wurde übermittelt und gespeichert. Aktuelle Playlist ist am Client vorhanden und wird angezeigt.</w:t>
+              <w:t xml:space="preserve">Hostname / </w:t>
+            </w:r>
+            <w:proofErr w:type="spellStart"/>
+            <w:r>
+              <w:rPr>
+                <w:color w:val="000000" w:themeColor="text1"/>
+              </w:rPr>
+              <w:t>Ip</w:t>
+            </w:r>
+            <w:proofErr w:type="spellEnd"/>
+            <w:r>
+              <w:rPr>
+                <w:color w:val="000000" w:themeColor="text1"/>
+              </w:rPr>
+              <w:t xml:space="preserve"> sowie Port des Servers sind bekannt, Client und Server befinden sich im selben Netzwerk und Token für Serverkommunikation wurde übermittelt und gespeichert. Aktuelle Playlist ist am Client vorhanden und wird angezeigt.</w:t>
             </w:r>
           </w:p>
         </w:tc>
@@ -3529,7 +3871,21 @@
               <w:rPr>
                 <w:color w:val="000000" w:themeColor="text1"/>
               </w:rPr>
-              <w:t>User setzt in der GUI einen entsprechenden Upvote eines Tracks ab</w:t>
+              <w:t xml:space="preserve">User setzt in der GUI einen entsprechenden </w:t>
+            </w:r>
+            <w:proofErr w:type="spellStart"/>
+            <w:r>
+              <w:rPr>
+                <w:color w:val="000000" w:themeColor="text1"/>
+              </w:rPr>
+              <w:t>Upvote</w:t>
+            </w:r>
+            <w:proofErr w:type="spellEnd"/>
+            <w:r>
+              <w:rPr>
+                <w:color w:val="000000" w:themeColor="text1"/>
+              </w:rPr>
+              <w:t xml:space="preserve"> eines Tracks ab</w:t>
             </w:r>
           </w:p>
           <w:p>
@@ -3547,7 +3903,21 @@
               <w:rPr>
                 <w:color w:val="000000" w:themeColor="text1"/>
               </w:rPr>
-              <w:t xml:space="preserve">Übermittlung des Upvotes von der UI Ebene zu der Datenspeicherungs- /Verwaltungsebene </w:t>
+              <w:t xml:space="preserve">Übermittlung des </w:t>
+            </w:r>
+            <w:proofErr w:type="spellStart"/>
+            <w:r>
+              <w:rPr>
+                <w:color w:val="000000" w:themeColor="text1"/>
+              </w:rPr>
+              <w:t>Upvotes</w:t>
+            </w:r>
+            <w:proofErr w:type="spellEnd"/>
+            <w:r>
+              <w:rPr>
+                <w:color w:val="000000" w:themeColor="text1"/>
+              </w:rPr>
+              <w:t xml:space="preserve"> von der UI Ebene zu der Datenspeicherungs- /Verwaltungsebene </w:t>
             </w:r>
           </w:p>
           <w:p>
@@ -3565,7 +3935,21 @@
               <w:rPr>
                 <w:color w:val="000000" w:themeColor="text1"/>
               </w:rPr>
-              <w:t>Datenspeicherungs- /Verwaltungsebene: Entsprechende Speicherung des Upvotes und weitere Übergabe zum Network Layer</w:t>
+              <w:t xml:space="preserve">Datenspeicherungs- /Verwaltungsebene: Entsprechende Speicherung des </w:t>
+            </w:r>
+            <w:proofErr w:type="spellStart"/>
+            <w:r>
+              <w:rPr>
+                <w:color w:val="000000" w:themeColor="text1"/>
+              </w:rPr>
+              <w:t>Upvotes</w:t>
+            </w:r>
+            <w:proofErr w:type="spellEnd"/>
+            <w:r>
+              <w:rPr>
+                <w:color w:val="000000" w:themeColor="text1"/>
+              </w:rPr>
+              <w:t xml:space="preserve"> und weitere Übergabe zum Network Layer</w:t>
             </w:r>
           </w:p>
           <w:p>
@@ -3583,7 +3967,21 @@
               <w:rPr>
                 <w:color w:val="000000" w:themeColor="text1"/>
               </w:rPr>
-              <w:t>Network Layer: Absetzen eines entsprechenden http Put Requests entsprechendem dem definierten Interface</w:t>
+              <w:t xml:space="preserve">Network Layer: Absetzen eines entsprechenden http Put </w:t>
+            </w:r>
+            <w:proofErr w:type="spellStart"/>
+            <w:r>
+              <w:rPr>
+                <w:color w:val="000000" w:themeColor="text1"/>
+              </w:rPr>
+              <w:t>Requests</w:t>
+            </w:r>
+            <w:proofErr w:type="spellEnd"/>
+            <w:r>
+              <w:rPr>
+                <w:color w:val="000000" w:themeColor="text1"/>
+              </w:rPr>
+              <w:t xml:space="preserve"> entsprechendem dem definierten Interface</w:t>
             </w:r>
           </w:p>
           <w:p>
@@ -3619,7 +4017,21 @@
               <w:rPr>
                 <w:color w:val="000000" w:themeColor="text1"/>
               </w:rPr>
-              <w:t>Überprüfung des Statuscodes und eventueller Daten (z.B.: neue Upvotes des Tracks) der Server Antwort</w:t>
+              <w:t xml:space="preserve">Überprüfung des Statuscodes und eventueller Daten (z.B.: neue </w:t>
+            </w:r>
+            <w:proofErr w:type="spellStart"/>
+            <w:r>
+              <w:rPr>
+                <w:color w:val="000000" w:themeColor="text1"/>
+              </w:rPr>
+              <w:t>Upvotes</w:t>
+            </w:r>
+            <w:proofErr w:type="spellEnd"/>
+            <w:r>
+              <w:rPr>
+                <w:color w:val="000000" w:themeColor="text1"/>
+              </w:rPr>
+              <w:t xml:space="preserve"> des Tracks) der Server Antwort</w:t>
             </w:r>
           </w:p>
           <w:p>
@@ -3655,7 +4067,21 @@
               <w:rPr>
                 <w:color w:val="000000" w:themeColor="text1"/>
               </w:rPr>
-              <w:t>Datenspeicherungs- /Verwaltungsebene: Entsprechende Speicherung des Upvotes und weitere Übergabe zum UI Layer</w:t>
+              <w:t xml:space="preserve">Datenspeicherungs- /Verwaltungsebene: Entsprechende Speicherung des </w:t>
+            </w:r>
+            <w:proofErr w:type="spellStart"/>
+            <w:r>
+              <w:rPr>
+                <w:color w:val="000000" w:themeColor="text1"/>
+              </w:rPr>
+              <w:t>Upvotes</w:t>
+            </w:r>
+            <w:proofErr w:type="spellEnd"/>
+            <w:r>
+              <w:rPr>
+                <w:color w:val="000000" w:themeColor="text1"/>
+              </w:rPr>
+              <w:t xml:space="preserve"> und weitere Übergabe zum UI Layer</w:t>
             </w:r>
           </w:p>
           <w:p>
@@ -3673,7 +4099,21 @@
               <w:rPr>
                 <w:color w:val="000000" w:themeColor="text1"/>
               </w:rPr>
-              <w:t>UI Layer: Entsprechende graphische Aufbereitung der erhaltenen neuen Upvotes im aktuellen Menü und entsprechendes Feedback an den User</w:t>
+              <w:t xml:space="preserve">UI Layer: Entsprechende graphische Aufbereitung der erhaltenen neuen </w:t>
+            </w:r>
+            <w:proofErr w:type="spellStart"/>
+            <w:r>
+              <w:rPr>
+                <w:color w:val="000000" w:themeColor="text1"/>
+              </w:rPr>
+              <w:t>Upvotes</w:t>
+            </w:r>
+            <w:proofErr w:type="spellEnd"/>
+            <w:r>
+              <w:rPr>
+                <w:color w:val="000000" w:themeColor="text1"/>
+              </w:rPr>
+              <w:t xml:space="preserve"> im aktuellen Menü und entsprechendes Feedback an den User</w:t>
             </w:r>
           </w:p>
         </w:tc>
@@ -3694,12 +4134,14 @@
                 <w:color w:val="000000" w:themeColor="text1"/>
               </w:rPr>
             </w:pPr>
+            <w:proofErr w:type="spellStart"/>
             <w:r>
               <w:rPr>
                 <w:color w:val="000000" w:themeColor="text1"/>
               </w:rPr>
               <w:t>Postcondition</w:t>
             </w:r>
+            <w:proofErr w:type="spellEnd"/>
           </w:p>
         </w:tc>
         <w:tc>
@@ -3718,7 +4160,21 @@
               <w:rPr>
                 <w:color w:val="000000" w:themeColor="text1"/>
               </w:rPr>
-              <w:t>Bei Fehlkommunikation wurde entsprechendes Errorhandling getriggert. Bei erfolgreicher Verbindung wurde Token für künftige Server Kommunikation gespeichert.</w:t>
+              <w:t xml:space="preserve">Bei Fehlkommunikation wurde entsprechendes </w:t>
+            </w:r>
+            <w:proofErr w:type="spellStart"/>
+            <w:r>
+              <w:rPr>
+                <w:color w:val="000000" w:themeColor="text1"/>
+              </w:rPr>
+              <w:t>Errorhandling</w:t>
+            </w:r>
+            <w:proofErr w:type="spellEnd"/>
+            <w:r>
+              <w:rPr>
+                <w:color w:val="000000" w:themeColor="text1"/>
+              </w:rPr>
+              <w:t xml:space="preserve"> getriggert. Bei erfolgreicher Verbindung wurde Token für künftige Server Kommunikation gespeichert.</w:t>
             </w:r>
           </w:p>
         </w:tc>
@@ -3847,12 +4303,14 @@
                 <w:color w:val="000000" w:themeColor="text1"/>
               </w:rPr>
             </w:pPr>
+            <w:proofErr w:type="spellStart"/>
             <w:r>
               <w:rPr>
                 <w:color w:val="000000" w:themeColor="text1"/>
               </w:rPr>
               <w:t>Precondition</w:t>
             </w:r>
+            <w:proofErr w:type="spellEnd"/>
           </w:p>
         </w:tc>
         <w:tc>
@@ -3883,8 +4341,16 @@
               <w:rPr>
                 <w:color w:val="000000" w:themeColor="text1"/>
               </w:rPr>
-              <w:t>Server hat Verbindung zu beliebigen Musik-Backends</w:t>
-            </w:r>
+              <w:t>Server hat Verbindung zu beliebigen Musik-</w:t>
+            </w:r>
+            <w:proofErr w:type="spellStart"/>
+            <w:r>
+              <w:rPr>
+                <w:color w:val="000000" w:themeColor="text1"/>
+              </w:rPr>
+              <w:t>Backends</w:t>
+            </w:r>
+            <w:proofErr w:type="spellEnd"/>
           </w:p>
         </w:tc>
       </w:tr>
@@ -4184,7 +4650,21 @@
               <w:rPr>
                 <w:color w:val="000000" w:themeColor="text1"/>
               </w:rPr>
-              <w:t>Warten auf auf Antwort des Servers.</w:t>
+              <w:t xml:space="preserve">Warten auf </w:t>
+            </w:r>
+            <w:proofErr w:type="spellStart"/>
+            <w:r>
+              <w:rPr>
+                <w:color w:val="000000" w:themeColor="text1"/>
+              </w:rPr>
+              <w:t>auf</w:t>
+            </w:r>
+            <w:proofErr w:type="spellEnd"/>
+            <w:r>
+              <w:rPr>
+                <w:color w:val="000000" w:themeColor="text1"/>
+              </w:rPr>
+              <w:t xml:space="preserve"> Antwort des Servers.</w:t>
             </w:r>
           </w:p>
           <w:p>
@@ -4223,12 +4703,14 @@
                 <w:color w:val="000000" w:themeColor="text1"/>
               </w:rPr>
             </w:pPr>
+            <w:proofErr w:type="spellStart"/>
             <w:r>
               <w:rPr>
                 <w:color w:val="000000" w:themeColor="text1"/>
               </w:rPr>
               <w:t>Postcondition</w:t>
             </w:r>
+            <w:proofErr w:type="spellEnd"/>
           </w:p>
         </w:tc>
         <w:tc>
@@ -4247,7 +4729,21 @@
               <w:rPr>
                 <w:color w:val="000000" w:themeColor="text1"/>
               </w:rPr>
-              <w:t xml:space="preserve">Bei Fehlkommunikation wurde entsprechendes Errorhandling getriggert. Bei erfolgreicher Verbindung </w:t>
+              <w:t xml:space="preserve">Bei Fehlkommunikation wurde entsprechendes </w:t>
+            </w:r>
+            <w:proofErr w:type="spellStart"/>
+            <w:r>
+              <w:rPr>
+                <w:color w:val="000000" w:themeColor="text1"/>
+              </w:rPr>
+              <w:t>Errorhandling</w:t>
+            </w:r>
+            <w:proofErr w:type="spellEnd"/>
+            <w:r>
+              <w:rPr>
+                <w:color w:val="000000" w:themeColor="text1"/>
+              </w:rPr>
+              <w:t xml:space="preserve"> getriggert. Bei erfolgreicher Verbindung </w:t>
             </w:r>
             <w:r>
               <w:rPr>
@@ -4391,12 +4887,28 @@
                 <w:color w:val="000000" w:themeColor="text1"/>
               </w:rPr>
             </w:pPr>
+            <w:proofErr w:type="spellStart"/>
             <w:r>
               <w:rPr>
                 <w:color w:val="000000" w:themeColor="text1"/>
               </w:rPr>
-              <w:t>Product Owner</w:t>
-            </w:r>
+              <w:t>Product</w:t>
+            </w:r>
+            <w:proofErr w:type="spellEnd"/>
+            <w:r>
+              <w:rPr>
+                <w:color w:val="000000" w:themeColor="text1"/>
+              </w:rPr>
+              <w:t xml:space="preserve"> </w:t>
+            </w:r>
+            <w:proofErr w:type="spellStart"/>
+            <w:r>
+              <w:rPr>
+                <w:color w:val="000000" w:themeColor="text1"/>
+              </w:rPr>
+              <w:t>Owner</w:t>
+            </w:r>
+            <w:proofErr w:type="spellEnd"/>
           </w:p>
         </w:tc>
         <w:tc>
@@ -4415,7 +4927,21 @@
               <w:rPr>
                 <w:color w:val="000000" w:themeColor="text1"/>
               </w:rPr>
-              <w:t xml:space="preserve">Produktvision und Wirtschaftlichkeit, Schnittstelle zum Kunden, Legt Produkteigenschaften und das Ziel fest (Product Backlog und Prioritäten-Festlegung), </w:t>
+              <w:t>Produktvision und Wirtschaftlichkeit, Schnittstelle zum Kunden, Legt Produkteigenschaften und das Ziel fest (</w:t>
+            </w:r>
+            <w:proofErr w:type="spellStart"/>
+            <w:r>
+              <w:rPr>
+                <w:color w:val="000000" w:themeColor="text1"/>
+              </w:rPr>
+              <w:t>Product</w:t>
+            </w:r>
+            <w:proofErr w:type="spellEnd"/>
+            <w:r>
+              <w:rPr>
+                <w:color w:val="000000" w:themeColor="text1"/>
+              </w:rPr>
+              <w:t xml:space="preserve"> Backlog und Prioritäten-Festlegung), </w:t>
             </w:r>
           </w:p>
         </w:tc>
@@ -4435,8 +4961,16 @@
               <w:rPr>
                 <w:color w:val="000000" w:themeColor="text1"/>
               </w:rPr>
-              <w:t>P. Götzinger</w:t>
-            </w:r>
+              <w:t xml:space="preserve">P. </w:t>
+            </w:r>
+            <w:proofErr w:type="spellStart"/>
+            <w:r>
+              <w:rPr>
+                <w:color w:val="000000" w:themeColor="text1"/>
+              </w:rPr>
+              <w:t>Götzinger</w:t>
+            </w:r>
+            <w:proofErr w:type="spellEnd"/>
           </w:p>
         </w:tc>
       </w:tr>
@@ -4456,11 +4990,19 @@
                 <w:color w:val="000000" w:themeColor="text1"/>
               </w:rPr>
             </w:pPr>
+            <w:proofErr w:type="spellStart"/>
             <w:r>
               <w:rPr>
                 <w:color w:val="000000" w:themeColor="text1"/>
               </w:rPr>
-              <w:t>Scrum Master</w:t>
+              <w:t>Scrum</w:t>
+            </w:r>
+            <w:proofErr w:type="spellEnd"/>
+            <w:r>
+              <w:rPr>
+                <w:color w:val="000000" w:themeColor="text1"/>
+              </w:rPr>
+              <w:t xml:space="preserve"> Master</w:t>
             </w:r>
           </w:p>
         </w:tc>
@@ -4480,7 +5022,21 @@
               <w:rPr>
                 <w:color w:val="000000" w:themeColor="text1"/>
               </w:rPr>
-              <w:t>Stellt sicher, dass sein Team die Theorie, Praktiken und Regeln von Scrum einhält. Organisiert Meetings (Moderator), überwacht und optimiert die Zusammenarbeit des Teams.</w:t>
+              <w:t xml:space="preserve">Stellt sicher, dass sein Team die Theorie, Praktiken und Regeln von </w:t>
+            </w:r>
+            <w:proofErr w:type="spellStart"/>
+            <w:r>
+              <w:rPr>
+                <w:color w:val="000000" w:themeColor="text1"/>
+              </w:rPr>
+              <w:t>Scrum</w:t>
+            </w:r>
+            <w:proofErr w:type="spellEnd"/>
+            <w:r>
+              <w:rPr>
+                <w:color w:val="000000" w:themeColor="text1"/>
+              </w:rPr>
+              <w:t xml:space="preserve"> einhält. Organisiert Meetings (Moderator), überwacht und optimiert die Zusammenarbeit des Teams.</w:t>
             </w:r>
           </w:p>
         </w:tc>
@@ -4565,7 +5121,21 @@
               <w:rPr>
                 <w:color w:val="000000" w:themeColor="text1"/>
               </w:rPr>
-              <w:t xml:space="preserve">D. Böhm-Vrana, </w:t>
+              <w:t>D. Böhm-</w:t>
+            </w:r>
+            <w:proofErr w:type="spellStart"/>
+            <w:r>
+              <w:rPr>
+                <w:color w:val="000000" w:themeColor="text1"/>
+              </w:rPr>
+              <w:t>Vrana</w:t>
+            </w:r>
+            <w:proofErr w:type="spellEnd"/>
+            <w:r>
+              <w:rPr>
+                <w:color w:val="000000" w:themeColor="text1"/>
+              </w:rPr>
+              <w:t xml:space="preserve">, </w:t>
             </w:r>
             <w:r>
               <w:rPr>
@@ -4692,21 +5262,12 @@
       <w:r>
         <w:rPr>
           <w:noProof/>
-          <w:lang w:val="de-DE" w:eastAsia="de-DE"/>
         </w:rPr>
         <w:drawing>
-          <wp:anchor distT="0" distB="0" distL="114300" distR="114300" simplePos="0" relativeHeight="251387392" behindDoc="0" locked="0" layoutInCell="1" allowOverlap="1" wp14:anchorId="63789530">
-            <wp:simplePos x="0" y="0"/>
-            <wp:positionH relativeFrom="column">
-              <wp:posOffset>1003853</wp:posOffset>
-            </wp:positionH>
-            <wp:positionV relativeFrom="paragraph">
-              <wp:posOffset>55218</wp:posOffset>
-            </wp:positionV>
-            <wp:extent cx="1195070" cy="3951605"/>
+          <wp:inline distT="0" distB="0" distL="0" distR="0" wp14:anchorId="474242AF" wp14:editId="276F52AC">
+            <wp:extent cx="4738978" cy="4674027"/>
             <wp:effectExtent l="0" t="0" r="5080" b="0"/>
-            <wp:wrapSquare wrapText="bothSides"/>
-            <wp:docPr id="5" name="Grafik 5"/>
+            <wp:docPr id="18" name="Grafik 18"/>
             <wp:cNvGraphicFramePr>
               <a:graphicFrameLocks xmlns:a="http://schemas.openxmlformats.org/drawingml/2006/main" noChangeAspect="1"/>
             </wp:cNvGraphicFramePr>
@@ -4718,13 +5279,7 @@
                     <pic:cNvPicPr/>
                   </pic:nvPicPr>
                   <pic:blipFill>
-                    <a:blip r:embed="rId12">
-                      <a:extLst>
-                        <a:ext uri="{28A0092B-C50C-407E-A947-70E740481C1C}">
-                          <a14:useLocalDpi xmlns:a14="http://schemas.microsoft.com/office/drawing/2010/main" val="0"/>
-                        </a:ext>
-                      </a:extLst>
-                    </a:blip>
+                    <a:blip r:embed="rId12"/>
                     <a:stretch>
                       <a:fillRect/>
                     </a:stretch>
@@ -4732,7 +5287,7 @@
                   <pic:spPr>
                     <a:xfrm>
                       <a:off x="0" y="0"/>
-                      <a:ext cx="1195070" cy="3951605"/>
+                      <a:ext cx="4778044" cy="4712558"/>
                     </a:xfrm>
                     <a:prstGeom prst="rect">
                       <a:avLst/>
@@ -4741,33 +5296,27 @@
                 </pic:pic>
               </a:graphicData>
             </a:graphic>
-            <wp14:sizeRelH relativeFrom="page">
-              <wp14:pctWidth>0</wp14:pctWidth>
-            </wp14:sizeRelH>
-            <wp14:sizeRelV relativeFrom="page">
-              <wp14:pctHeight>0</wp14:pctHeight>
-            </wp14:sizeRelV>
-          </wp:anchor>
+          </wp:inline>
         </w:drawing>
       </w:r>
       <w:r>
+        <w:br w:type="page"/>
+      </w:r>
+    </w:p>
+    <w:p>
+      <w:pPr>
+        <w:jc w:val="center"/>
+      </w:pPr>
+      <w:r>
         <w:rPr>
           <w:noProof/>
-          <w:lang w:val="de-DE" w:eastAsia="de-DE"/>
         </w:rPr>
+        <w:lastRenderedPageBreak/>
         <w:drawing>
-          <wp:anchor distT="0" distB="0" distL="114300" distR="114300" simplePos="0" relativeHeight="251419136" behindDoc="0" locked="0" layoutInCell="1" allowOverlap="1" wp14:anchorId="47164141">
-            <wp:simplePos x="0" y="0"/>
-            <wp:positionH relativeFrom="column">
-              <wp:posOffset>3535018</wp:posOffset>
-            </wp:positionH>
-            <wp:positionV relativeFrom="paragraph">
-              <wp:posOffset>47294</wp:posOffset>
-            </wp:positionV>
-            <wp:extent cx="4065270" cy="4690745"/>
-            <wp:effectExtent l="0" t="0" r="0" b="0"/>
-            <wp:wrapSquare wrapText="bothSides"/>
-            <wp:docPr id="6" name="Grafik 6"/>
+          <wp:inline distT="0" distB="0" distL="0" distR="0" wp14:anchorId="66A07D88" wp14:editId="15F8571F">
+            <wp:extent cx="4364990" cy="5022074"/>
+            <wp:effectExtent l="0" t="0" r="0" b="7620"/>
+            <wp:docPr id="19" name="Grafik 19"/>
             <wp:cNvGraphicFramePr>
               <a:graphicFrameLocks xmlns:a="http://schemas.openxmlformats.org/drawingml/2006/main" noChangeAspect="1"/>
             </wp:cNvGraphicFramePr>
@@ -4779,13 +5328,7 @@
                     <pic:cNvPicPr/>
                   </pic:nvPicPr>
                   <pic:blipFill>
-                    <a:blip r:embed="rId13">
-                      <a:extLst>
-                        <a:ext uri="{28A0092B-C50C-407E-A947-70E740481C1C}">
-                          <a14:useLocalDpi xmlns:a14="http://schemas.microsoft.com/office/drawing/2010/main" val="0"/>
-                        </a:ext>
-                      </a:extLst>
-                    </a:blip>
+                    <a:blip r:embed="rId13"/>
                     <a:stretch>
                       <a:fillRect/>
                     </a:stretch>
@@ -4793,7 +5336,7 @@
                   <pic:spPr>
                     <a:xfrm>
                       <a:off x="0" y="0"/>
-                      <a:ext cx="4065270" cy="4690745"/>
+                      <a:ext cx="4396414" cy="5058229"/>
                     </a:xfrm>
                     <a:prstGeom prst="rect">
                       <a:avLst/>
@@ -4802,37 +5345,9 @@
                 </pic:pic>
               </a:graphicData>
             </a:graphic>
-            <wp14:sizeRelH relativeFrom="page">
-              <wp14:pctWidth>0</wp14:pctWidth>
-            </wp14:sizeRelH>
-            <wp14:sizeRelV relativeFrom="page">
-              <wp14:pctHeight>0</wp14:pctHeight>
-            </wp14:sizeRelV>
-          </wp:anchor>
+          </wp:inline>
         </w:drawing>
       </w:r>
-    </w:p>
-    <w:p>
-      <w:pPr>
-        <w:jc w:val="center"/>
-      </w:pPr>
-    </w:p>
-    <w:p>
-      <w:pPr>
-        <w:jc w:val="center"/>
-      </w:pPr>
-    </w:p>
-    <w:p>
-      <w:pPr>
-        <w:jc w:val="center"/>
-      </w:pPr>
-    </w:p>
-    <w:p>
-      <w:pPr>
-        <w:spacing w:after="0"/>
-        <w:ind w:left="397" w:right="57" w:hanging="340"/>
-        <w:jc w:val="left"/>
-      </w:pPr>
       <w:r>
         <w:br w:type="page"/>
       </w:r>
@@ -4844,22 +5359,13 @@
       <w:r>
         <w:rPr>
           <w:noProof/>
-          <w:lang w:val="de-DE" w:eastAsia="de-DE"/>
         </w:rPr>
         <w:lastRenderedPageBreak/>
         <w:drawing>
-          <wp:anchor distT="0" distB="0" distL="114300" distR="114300" simplePos="0" relativeHeight="251428352" behindDoc="0" locked="0" layoutInCell="1" allowOverlap="1" wp14:anchorId="7F48E1D3">
-            <wp:simplePos x="0" y="0"/>
-            <wp:positionH relativeFrom="column">
-              <wp:posOffset>1823803</wp:posOffset>
-            </wp:positionH>
-            <wp:positionV relativeFrom="paragraph">
-              <wp:posOffset>17421</wp:posOffset>
-            </wp:positionV>
-            <wp:extent cx="4340860" cy="4283075"/>
-            <wp:effectExtent l="0" t="0" r="2540" b="3175"/>
-            <wp:wrapSquare wrapText="bothSides"/>
-            <wp:docPr id="7" name="Grafik 7"/>
+          <wp:inline distT="0" distB="0" distL="0" distR="0" wp14:anchorId="767FA8B4" wp14:editId="7BBE15EF">
+            <wp:extent cx="4945711" cy="4915759"/>
+            <wp:effectExtent l="0" t="0" r="7620" b="0"/>
+            <wp:docPr id="20" name="Grafik 20"/>
             <wp:cNvGraphicFramePr>
               <a:graphicFrameLocks xmlns:a="http://schemas.openxmlformats.org/drawingml/2006/main" noChangeAspect="1"/>
             </wp:cNvGraphicFramePr>
@@ -4871,13 +5377,7 @@
                     <pic:cNvPicPr/>
                   </pic:nvPicPr>
                   <pic:blipFill>
-                    <a:blip r:embed="rId14">
-                      <a:extLst>
-                        <a:ext uri="{28A0092B-C50C-407E-A947-70E740481C1C}">
-                          <a14:useLocalDpi xmlns:a14="http://schemas.microsoft.com/office/drawing/2010/main" val="0"/>
-                        </a:ext>
-                      </a:extLst>
-                    </a:blip>
+                    <a:blip r:embed="rId14"/>
                     <a:stretch>
                       <a:fillRect/>
                     </a:stretch>
@@ -4885,7 +5385,7 @@
                   <pic:spPr>
                     <a:xfrm>
                       <a:off x="0" y="0"/>
-                      <a:ext cx="4340860" cy="4283075"/>
+                      <a:ext cx="4969009" cy="4938915"/>
                     </a:xfrm>
                     <a:prstGeom prst="rect">
                       <a:avLst/>
@@ -4894,55 +5394,9 @@
                 </pic:pic>
               </a:graphicData>
             </a:graphic>
-            <wp14:sizeRelH relativeFrom="page">
-              <wp14:pctWidth>0</wp14:pctWidth>
-            </wp14:sizeRelH>
-            <wp14:sizeRelV relativeFrom="page">
-              <wp14:pctHeight>0</wp14:pctHeight>
-            </wp14:sizeRelV>
-          </wp:anchor>
+          </wp:inline>
         </w:drawing>
       </w:r>
-    </w:p>
-    <w:p>
-      <w:pPr>
-        <w:jc w:val="center"/>
-      </w:pPr>
-    </w:p>
-    <w:p>
-      <w:pPr>
-        <w:jc w:val="center"/>
-      </w:pPr>
-    </w:p>
-    <w:p>
-      <w:pPr>
-        <w:jc w:val="center"/>
-      </w:pPr>
-    </w:p>
-    <w:p>
-      <w:pPr>
-        <w:jc w:val="center"/>
-      </w:pPr>
-    </w:p>
-    <w:p>
-      <w:pPr>
-        <w:jc w:val="center"/>
-      </w:pPr>
-    </w:p>
-    <w:p>
-      <w:pPr>
-        <w:jc w:val="center"/>
-      </w:pPr>
-    </w:p>
-    <w:p>
-      <w:pPr>
-        <w:jc w:val="center"/>
-      </w:pPr>
-    </w:p>
-    <w:p>
-      <w:pPr>
-        <w:jc w:val="center"/>
-      </w:pPr>
     </w:p>
     <w:p>
       <w:pPr>
@@ -4955,13 +5409,15 @@
           <w:docGrid w:linePitch="360"/>
         </w:sectPr>
       </w:pPr>
+      <w:bookmarkStart w:id="11" w:name="_GoBack"/>
+      <w:bookmarkEnd w:id="11"/>
     </w:p>
     <w:p>
       <w:pPr>
         <w:pStyle w:val="berschrift2"/>
       </w:pPr>
-      <w:bookmarkStart w:id="11" w:name="_Toc182019811"/>
-      <w:bookmarkStart w:id="12" w:name="_Toc25263133"/>
+      <w:bookmarkStart w:id="12" w:name="_Toc182019811"/>
+      <w:bookmarkStart w:id="13" w:name="_Toc25263133"/>
       <w:r>
         <w:lastRenderedPageBreak/>
         <w:t xml:space="preserve">Spezifikation der </w:t>
@@ -4972,8 +5428,8 @@
       <w:r>
         <w:t>Arbeitspakete</w:t>
       </w:r>
-      <w:bookmarkEnd w:id="11"/>
       <w:bookmarkEnd w:id="12"/>
+      <w:bookmarkEnd w:id="13"/>
     </w:p>
     <w:tbl>
       <w:tblPr>
@@ -5258,7 +5714,21 @@
               <w:rPr>
                 <w:b w:val="0"/>
               </w:rPr>
-              <w:t xml:space="preserve"> (Scrum)</w:t>
+              <w:t xml:space="preserve"> (</w:t>
+            </w:r>
+            <w:proofErr w:type="spellStart"/>
+            <w:r>
+              <w:rPr>
+                <w:b w:val="0"/>
+              </w:rPr>
+              <w:t>Scrum</w:t>
+            </w:r>
+            <w:proofErr w:type="spellEnd"/>
+            <w:r>
+              <w:rPr>
+                <w:b w:val="0"/>
+              </w:rPr>
+              <w:t>)</w:t>
             </w:r>
           </w:p>
         </w:tc>
@@ -5301,7 +5771,15 @@
               <w:t>Organisatorische Kontrolle des Projekts.</w:t>
             </w:r>
             <w:r>
-              <w:t xml:space="preserve"> Agiler Entwicklungsansatz unter Berücksichtigung von Scrum Methoden</w:t>
+              <w:t xml:space="preserve"> Agiler Entwicklungsansatz unter Berücksichtigung von </w:t>
+            </w:r>
+            <w:proofErr w:type="spellStart"/>
+            <w:r>
+              <w:t>Scrum</w:t>
+            </w:r>
+            <w:proofErr w:type="spellEnd"/>
+            <w:r>
+              <w:t xml:space="preserve"> Methoden</w:t>
             </w:r>
           </w:p>
         </w:tc>
@@ -6022,8 +6500,13 @@
               <w:t xml:space="preserve">Auskunft über die </w:t>
             </w:r>
             <w:r>
-              <w:t>zu verwendende Client-server Kommunikations-technologie, Erstellen einer internen Klassenstruktur nach der Entwicklung erfolgen kann, Information über externe Toolchains</w:t>
-            </w:r>
+              <w:t xml:space="preserve">zu verwendende Client-server Kommunikations-technologie, Erstellen einer internen Klassenstruktur nach der Entwicklung erfolgen kann, Information über externe </w:t>
+            </w:r>
+            <w:proofErr w:type="spellStart"/>
+            <w:r>
+              <w:t>Toolchains</w:t>
+            </w:r>
+            <w:proofErr w:type="spellEnd"/>
             <w:r>
               <w:t>.</w:t>
             </w:r>
@@ -6065,8 +6548,13 @@
               <w:t xml:space="preserve"> </w:t>
             </w:r>
             <w:r>
-              <w:t>Client-Server Kommunikation (REST vs. MQTT), Interne Klassenstruktur, Externe Toolchains</w:t>
-            </w:r>
+              <w:t xml:space="preserve">Client-Server Kommunikation (REST vs. MQTT), Interne Klassenstruktur, Externe </w:t>
+            </w:r>
+            <w:proofErr w:type="spellStart"/>
+            <w:r>
+              <w:t>Toolchains</w:t>
+            </w:r>
+            <w:proofErr w:type="spellEnd"/>
             <w:r>
               <w:t>.</w:t>
             </w:r>
@@ -6410,7 +6898,35 @@
               <w:rPr>
                 <w:color w:val="FFFFFF" w:themeColor="background1"/>
               </w:rPr>
-              <w:t>Einarbeiten in die neue DIE (Androidstudio mit Kotlin)</w:t>
+              <w:t>Einarbeiten in die neue DIE (</w:t>
+            </w:r>
+            <w:proofErr w:type="spellStart"/>
+            <w:r>
+              <w:rPr>
+                <w:color w:val="FFFFFF" w:themeColor="background1"/>
+              </w:rPr>
+              <w:t>Androidstudio</w:t>
+            </w:r>
+            <w:proofErr w:type="spellEnd"/>
+            <w:r>
+              <w:rPr>
+                <w:color w:val="FFFFFF" w:themeColor="background1"/>
+              </w:rPr>
+              <w:t xml:space="preserve"> mit </w:t>
+            </w:r>
+            <w:proofErr w:type="spellStart"/>
+            <w:r>
+              <w:rPr>
+                <w:color w:val="FFFFFF" w:themeColor="background1"/>
+              </w:rPr>
+              <w:t>Kotlin</w:t>
+            </w:r>
+            <w:proofErr w:type="spellEnd"/>
+            <w:r>
+              <w:rPr>
+                <w:color w:val="FFFFFF" w:themeColor="background1"/>
+              </w:rPr>
+              <w:t>)</w:t>
             </w:r>
           </w:p>
         </w:tc>
@@ -6450,7 +6966,15 @@
               <w:t xml:space="preserve"> </w:t>
             </w:r>
             <w:r>
-              <w:t>Erstes kennenlernen der IDE und Kotlin. Erstellen des Hello World Projekts welches als Basis für alle weiteren Entwicklungen gilt.</w:t>
+              <w:t xml:space="preserve">Erstes kennenlernen der IDE und </w:t>
+            </w:r>
+            <w:proofErr w:type="spellStart"/>
+            <w:r>
+              <w:t>Kotlin</w:t>
+            </w:r>
+            <w:proofErr w:type="spellEnd"/>
+            <w:r>
+              <w:t>. Erstellen des Hello World Projekts welches als Basis für alle weiteren Entwicklungen gilt.</w:t>
             </w:r>
           </w:p>
         </w:tc>
@@ -6586,7 +7110,23 @@
                 <w:bCs/>
                 <w:szCs w:val="20"/>
               </w:rPr>
-              <w:t xml:space="preserve"> Hello World Androidstudio Projekt liegt vor</w:t>
+              <w:t xml:space="preserve"> Hello World </w:t>
+            </w:r>
+            <w:proofErr w:type="spellStart"/>
+            <w:r>
+              <w:rPr>
+                <w:bCs/>
+                <w:szCs w:val="20"/>
+              </w:rPr>
+              <w:t>Androidstudio</w:t>
+            </w:r>
+            <w:proofErr w:type="spellEnd"/>
+            <w:r>
+              <w:rPr>
+                <w:bCs/>
+                <w:szCs w:val="20"/>
+              </w:rPr>
+              <w:t xml:space="preserve"> Projekt liegt vor</w:t>
             </w:r>
           </w:p>
         </w:tc>
@@ -6638,7 +7178,21 @@
               <w:rPr>
                 <w:color w:val="FFFFFF" w:themeColor="background1"/>
               </w:rPr>
-              <w:t>Aufsetzen der notwendigen Tools (Trello, GitHub, UML)</w:t>
+              <w:t>Aufsetzen der notwendigen Tools (</w:t>
+            </w:r>
+            <w:proofErr w:type="spellStart"/>
+            <w:r>
+              <w:rPr>
+                <w:color w:val="FFFFFF" w:themeColor="background1"/>
+              </w:rPr>
+              <w:t>Trello</w:t>
+            </w:r>
+            <w:proofErr w:type="spellEnd"/>
+            <w:r>
+              <w:rPr>
+                <w:color w:val="FFFFFF" w:themeColor="background1"/>
+              </w:rPr>
+              <w:t>, GitHub, UML)</w:t>
             </w:r>
           </w:p>
         </w:tc>
@@ -6678,7 +7232,39 @@
               <w:t xml:space="preserve"> </w:t>
             </w:r>
             <w:r>
-              <w:t>GitHub Repo wird angelegt und Hello World Projekt ist mit .gitignore hinzugefügt. Trello mit Scrum Plugin wurde aufgesetzt und entsprechend mit Tasks befüllt.</w:t>
+              <w:t xml:space="preserve">GitHub </w:t>
+            </w:r>
+            <w:proofErr w:type="spellStart"/>
+            <w:r>
+              <w:t>Repo</w:t>
+            </w:r>
+            <w:proofErr w:type="spellEnd"/>
+            <w:r>
+              <w:t xml:space="preserve"> wird angelegt und Hello World Projekt ist mit .</w:t>
+            </w:r>
+            <w:proofErr w:type="spellStart"/>
+            <w:r>
+              <w:t>gitignore</w:t>
+            </w:r>
+            <w:proofErr w:type="spellEnd"/>
+            <w:r>
+              <w:t xml:space="preserve"> hinzugefügt. </w:t>
+            </w:r>
+            <w:proofErr w:type="spellStart"/>
+            <w:r>
+              <w:t>Trello</w:t>
+            </w:r>
+            <w:proofErr w:type="spellEnd"/>
+            <w:r>
+              <w:t xml:space="preserve"> mit </w:t>
+            </w:r>
+            <w:proofErr w:type="spellStart"/>
+            <w:r>
+              <w:t>Scrum</w:t>
+            </w:r>
+            <w:proofErr w:type="spellEnd"/>
+            <w:r>
+              <w:t xml:space="preserve"> Plugin wurde aufgesetzt und entsprechend mit Tasks befüllt.</w:t>
             </w:r>
           </w:p>
         </w:tc>
@@ -9206,7 +9792,15 @@
               <w:t>AP-Ressourcen:</w:t>
             </w:r>
             <w:r>
-              <w:t xml:space="preserve"> Mockup des Login Screens realisiert mittels Design-Tool „NinjaMock“.</w:t>
+              <w:t xml:space="preserve"> Mockup des Login Screens realisiert mittels Design-Tool „</w:t>
+            </w:r>
+            <w:proofErr w:type="spellStart"/>
+            <w:r>
+              <w:t>NinjaMock</w:t>
+            </w:r>
+            <w:proofErr w:type="spellEnd"/>
+            <w:r>
+              <w:t>“.</w:t>
             </w:r>
           </w:p>
         </w:tc>
@@ -9395,7 +9989,15 @@
               <w:t>AP-Ressourcen:</w:t>
             </w:r>
             <w:r>
-              <w:t xml:space="preserve"> Mockup des Playlist Screens realisiert mittels Design-Tool „NinjaMock“.</w:t>
+              <w:t xml:space="preserve"> Mockup des Playlist Screens realisiert mittels Design-Tool „</w:t>
+            </w:r>
+            <w:proofErr w:type="spellStart"/>
+            <w:r>
+              <w:t>NinjaMock</w:t>
+            </w:r>
+            <w:proofErr w:type="spellEnd"/>
+            <w:r>
+              <w:t>“.</w:t>
             </w:r>
           </w:p>
         </w:tc>
@@ -9584,7 +10186,15 @@
               <w:t>AP-Ressourcen:</w:t>
             </w:r>
             <w:r>
-              <w:t xml:space="preserve"> Mockup des Such Screens realisiert mittels Design-Tool „NinjaMock“.</w:t>
+              <w:t xml:space="preserve"> Mockup des Such Screens realisiert mittels Design-Tool „</w:t>
+            </w:r>
+            <w:proofErr w:type="spellStart"/>
+            <w:r>
+              <w:t>NinjaMock</w:t>
+            </w:r>
+            <w:proofErr w:type="spellEnd"/>
+            <w:r>
+              <w:t>“.</w:t>
             </w:r>
           </w:p>
         </w:tc>
@@ -9773,7 +10383,15 @@
               <w:t>AP-Ressourcen:</w:t>
             </w:r>
             <w:r>
-              <w:t xml:space="preserve"> Mockup des Einstellungen Screens realisiert mittels Design-Tool „NinjaMock“.</w:t>
+              <w:t xml:space="preserve"> Mockup des Einstellungen Screens realisiert mittels Design-Tool „</w:t>
+            </w:r>
+            <w:proofErr w:type="spellStart"/>
+            <w:r>
+              <w:t>NinjaMock</w:t>
+            </w:r>
+            <w:proofErr w:type="spellEnd"/>
+            <w:r>
+              <w:t>“.</w:t>
             </w:r>
           </w:p>
         </w:tc>
@@ -9880,13 +10498,7 @@
                     <w:rPr>
                       <w:color w:val="FFFFFF" w:themeColor="background1"/>
                     </w:rPr>
-                    <w:t>2.2.2</w:t>
-                  </w:r>
-                  <w:r>
-                    <w:rPr>
-                      <w:color w:val="FFFFFF" w:themeColor="background1"/>
-                    </w:rPr>
-                    <w:t>.1</w:t>
+                    <w:t>2.2.2.1</w:t>
                   </w:r>
                   <w:r>
                     <w:rPr>
@@ -10777,13 +11389,7 @@
                     <w:rPr>
                       <w:color w:val="FFFFFF" w:themeColor="background1"/>
                     </w:rPr>
-                    <w:t>2.2.3</w:t>
-                  </w:r>
-                  <w:r>
-                    <w:rPr>
-                      <w:color w:val="FFFFFF" w:themeColor="background1"/>
-                    </w:rPr>
-                    <w:t>.1</w:t>
+                    <w:t>2.2.3.1</w:t>
                   </w:r>
                   <w:r>
                     <w:rPr>
@@ -10967,7 +11573,6 @@
                 <w:b/>
                 <w:color w:val="FFFFFF" w:themeColor="background1"/>
               </w:rPr>
-              <w:lastRenderedPageBreak/>
               <w:t>3.2 – Softwarekomponenten implementieren</w:t>
             </w:r>
           </w:p>
@@ -11269,7 +11874,15 @@
               <w:t>AP-Inhalt:</w:t>
             </w:r>
             <w:r>
-              <w:t xml:space="preserve"> Implementierung der Anzeige des aktuell abgespielten Titels. Anzeige des Voting-Ergebnisses. Fortschrittsanzeige. Anzeige der Lieder in der Warteschlange mit Reihung nach Votes. Möglichkeit zur Abstimmung für alle Titel in der Warteschlange. Jeweils Aufruf der vom Server zur Verfügung gestellten Funktionen.</w:t>
+              <w:t xml:space="preserve"> Implementierung der Anzeige des aktuell abgespielten Titels. Anzeige des Voting-Ergebnisses. Fortschrittsanzeige. Anzeige der Lieder in der Warteschlange mit Reihung nach </w:t>
+            </w:r>
+            <w:proofErr w:type="spellStart"/>
+            <w:r>
+              <w:t>Votes</w:t>
+            </w:r>
+            <w:proofErr w:type="spellEnd"/>
+            <w:r>
+              <w:t>. Möglichkeit zur Abstimmung für alle Titel in der Warteschlange. Jeweils Aufruf der vom Server zur Verfügung gestellten Funktionen.</w:t>
             </w:r>
           </w:p>
         </w:tc>
@@ -11996,8 +12609,6 @@
                 <w:color w:val="FFFFFF" w:themeColor="background1"/>
               </w:rPr>
             </w:pPr>
-            <w:bookmarkStart w:id="13" w:name="_GoBack"/>
-            <w:bookmarkEnd w:id="13"/>
             <w:r>
               <w:rPr>
                 <w:b/>
@@ -12080,7 +12691,15 @@
               <w:t xml:space="preserve"> </w:t>
             </w:r>
             <w:r>
-              <w:t>Implementierung der Hauptschleife. Implementierung einer Statemachine zum Wechsel der UI-Elemente. Instanziierung der UI-Handler Klassen. Instanziierung und Verknüpfung der Netzwerkklasse mit den UI-Handlern. Verknüpfung aller Handler mit der dem Settings- Handler. Verwaltung der Hauptkomponenten der Applikation.</w:t>
+              <w:t xml:space="preserve">Implementierung der Hauptschleife. Implementierung einer </w:t>
+            </w:r>
+            <w:proofErr w:type="spellStart"/>
+            <w:r>
+              <w:t>Statemachine</w:t>
+            </w:r>
+            <w:proofErr w:type="spellEnd"/>
+            <w:r>
+              <w:t xml:space="preserve"> zum Wechsel der UI-Elemente. Instanziierung der UI-Handler Klassen. Instanziierung und Verknüpfung der Netzwerkklasse mit den UI-Handlern. Verknüpfung aller Handler mit der dem Settings- Handler. Verwaltung der Hauptkomponenten der Applikation.</w:t>
             </w:r>
           </w:p>
         </w:tc>
@@ -12325,10 +12944,7 @@
               <w:t xml:space="preserve"> </w:t>
             </w:r>
             <w:r>
-              <w:t>Konkrete Implementierung der Handler Klasse</w:t>
-            </w:r>
-            <w:r>
-              <w:t>.</w:t>
+              <w:t>Konkrete Implementierung der Handler Klasse.</w:t>
             </w:r>
           </w:p>
         </w:tc>
@@ -12437,7 +13053,6 @@
                 <w:b/>
                 <w:color w:val="00AFCB"/>
               </w:rPr>
-              <w:lastRenderedPageBreak/>
               <w:t>AP-Nicht-Inhalte</w:t>
             </w:r>
             <w:r>
@@ -12491,10 +13106,7 @@
               <w:t xml:space="preserve"> </w:t>
             </w:r>
             <w:r>
-              <w:t>Konkrete Implementierung der Handler Klasse</w:t>
-            </w:r>
-            <w:r>
-              <w:t>.</w:t>
+              <w:t>Konkrete Implementierung der Handler Klasse.</w:t>
             </w:r>
           </w:p>
         </w:tc>
@@ -12571,13 +13183,7 @@
               <w:t xml:space="preserve">AP-Inhalt: </w:t>
             </w:r>
             <w:r>
-              <w:t xml:space="preserve">Implementierung des </w:t>
-            </w:r>
-            <w:r>
-              <w:t>Playlist</w:t>
-            </w:r>
-            <w:r>
-              <w:t xml:space="preserve"> Handlers. Bietet Schnittstelle zur UI und zur Hauptklasse/Main Loop. Übernimmt Daten der Netzwerkklasse über die Hauptklasse und wertet sie aus. Gibt ausgewertete Playlist, sowie aktuelles Lied und Status dessen an die UI weiter. Speichert Playlist. Prüft zyklisch, sowie bei Ende des Tracks auf Änderungen der Playlist und des Liedes. Diese Daten stammen von der Netzwerkschnittstelle und werden an diese Klasse weitergegeben.</w:t>
+              <w:t>Implementierung des Playlist Handlers. Bietet Schnittstelle zur UI und zur Hauptklasse/Main Loop. Übernimmt Daten der Netzwerkklasse über die Hauptklasse und wertet sie aus. Gibt ausgewertete Playlist, sowie aktuelles Lied und Status dessen an die UI weiter. Speichert Playlist. Prüft zyklisch, sowie bei Ende des Tracks auf Änderungen der Playlist und des Liedes. Diese Daten stammen von der Netzwerkschnittstelle und werden an diese Klasse weitergegeben.</w:t>
             </w:r>
           </w:p>
         </w:tc>
@@ -12661,10 +13267,7 @@
               <w:t xml:space="preserve"> </w:t>
             </w:r>
             <w:r>
-              <w:t>Konkrete Implementierung der Handler Klasse</w:t>
-            </w:r>
-            <w:r>
-              <w:t>.</w:t>
+              <w:t>Konkrete Implementierung der Handler Klasse.</w:t>
             </w:r>
           </w:p>
         </w:tc>
@@ -12804,7 +13407,15 @@
                     <w:t xml:space="preserve"> </w:t>
                   </w:r>
                   <w:r>
-                    <w:t xml:space="preserve">Suche und entsprechende Implementierung eines geeigneten REST Frameworks in Android Studio mit Kotlin. </w:t>
+                    <w:t xml:space="preserve">Suche und entsprechende Implementierung eines geeigneten REST Frameworks in Android Studio mit </w:t>
+                  </w:r>
+                  <w:proofErr w:type="spellStart"/>
+                  <w:r>
+                    <w:t>Kotlin</w:t>
+                  </w:r>
+                  <w:proofErr w:type="spellEnd"/>
+                  <w:r>
+                    <w:t xml:space="preserve">. </w:t>
                   </w:r>
                 </w:p>
               </w:tc>
@@ -13583,7 +14194,6 @@
                 <w:b/>
                 <w:color w:val="FFFFFF" w:themeColor="background1"/>
               </w:rPr>
-              <w:lastRenderedPageBreak/>
               <w:t>4.1</w:t>
             </w:r>
             <w:r>
@@ -14529,10 +15139,7 @@
               <w:t xml:space="preserve"> </w:t>
             </w:r>
             <w:r>
-              <w:t>Test des Login Handlers mit Dummy-Daten</w:t>
-            </w:r>
-            <w:r>
-              <w:t>.</w:t>
+              <w:t>Test des Login Handlers mit Dummy-Daten.</w:t>
             </w:r>
           </w:p>
         </w:tc>
@@ -14577,10 +15184,7 @@
               <w:t xml:space="preserve"> </w:t>
             </w:r>
             <w:r>
-              <w:t>Test mit Netzwerkschnittstelle</w:t>
-            </w:r>
-            <w:r>
-              <w:t>.</w:t>
+              <w:t>Test mit Netzwerkschnittstelle.</w:t>
             </w:r>
           </w:p>
         </w:tc>
@@ -14619,10 +15223,7 @@
               <w:t xml:space="preserve"> </w:t>
             </w:r>
             <w:r>
-              <w:t>Funktional getesteter Login Handler</w:t>
-            </w:r>
-            <w:r>
-              <w:t>.</w:t>
+              <w:t>Funktional getesteter Login Handler.</w:t>
             </w:r>
           </w:p>
         </w:tc>
@@ -14705,10 +15306,7 @@
               <w:t xml:space="preserve">Playlist </w:t>
             </w:r>
             <w:r>
-              <w:t>Handlers mit Dummy-Daten</w:t>
-            </w:r>
-            <w:r>
-              <w:t>.</w:t>
+              <w:t>Handlers mit Dummy-Daten.</w:t>
             </w:r>
           </w:p>
         </w:tc>
@@ -14753,10 +15351,7 @@
               <w:t xml:space="preserve"> </w:t>
             </w:r>
             <w:r>
-              <w:t>Test mit Netzwerkschnittstelle</w:t>
-            </w:r>
-            <w:r>
-              <w:t>.</w:t>
+              <w:t>Test mit Netzwerkschnittstelle.</w:t>
             </w:r>
           </w:p>
         </w:tc>
@@ -14801,10 +15396,7 @@
               <w:t xml:space="preserve">Playlist </w:t>
             </w:r>
             <w:r>
-              <w:t>Handler</w:t>
-            </w:r>
-            <w:r>
-              <w:t>.</w:t>
+              <w:t>Handler.</w:t>
             </w:r>
           </w:p>
         </w:tc>
@@ -14884,10 +15476,7 @@
               <w:t xml:space="preserve">Such </w:t>
             </w:r>
             <w:r>
-              <w:t>Handlers mit Dummy-Daten</w:t>
-            </w:r>
-            <w:r>
-              <w:t>.</w:t>
+              <w:t>Handlers mit Dummy-Daten.</w:t>
             </w:r>
           </w:p>
         </w:tc>
@@ -14932,10 +15521,7 @@
               <w:t xml:space="preserve"> </w:t>
             </w:r>
             <w:r>
-              <w:t>Test mit Netzwerkschnittstelle</w:t>
-            </w:r>
-            <w:r>
-              <w:t>.</w:t>
+              <w:t>Test mit Netzwerkschnittstelle.</w:t>
             </w:r>
           </w:p>
         </w:tc>
@@ -14981,10 +15567,7 @@
               <w:t xml:space="preserve">Such </w:t>
             </w:r>
             <w:r>
-              <w:t>Handler</w:t>
-            </w:r>
-            <w:r>
-              <w:t>.</w:t>
+              <w:t>Handler.</w:t>
             </w:r>
           </w:p>
         </w:tc>
@@ -15022,13 +15605,7 @@
               <w:rPr>
                 <w:color w:val="FFFFFF" w:themeColor="background1"/>
               </w:rPr>
-              <w:t xml:space="preserve"> </w:t>
-            </w:r>
-            <w:r>
-              <w:rPr>
-                <w:color w:val="FFFFFF" w:themeColor="background1"/>
-              </w:rPr>
-              <w:t>Test - Settings Handler</w:t>
+              <w:t xml:space="preserve"> Test - Settings Handler</w:t>
             </w:r>
           </w:p>
         </w:tc>
@@ -15064,10 +15641,7 @@
               <w:t xml:space="preserve">AP-Inhalt: </w:t>
             </w:r>
             <w:r>
-              <w:t>Test aller Komponenten</w:t>
-            </w:r>
-            <w:r>
-              <w:t>.</w:t>
+              <w:t>Test aller Komponenten.</w:t>
             </w:r>
           </w:p>
         </w:tc>
@@ -15112,10 +15686,7 @@
               <w:t xml:space="preserve"> </w:t>
             </w:r>
             <w:r>
-              <w:t>Implementierung einer Klasse</w:t>
-            </w:r>
-            <w:r>
-              <w:t>.</w:t>
+              <w:t>Implementierung einer Klasse.</w:t>
             </w:r>
           </w:p>
         </w:tc>
@@ -15154,10 +15725,7 @@
               <w:t xml:space="preserve"> </w:t>
             </w:r>
             <w:r>
-              <w:t>Funktional getestete App</w:t>
-            </w:r>
-            <w:r>
-              <w:t>.</w:t>
+              <w:t>Funktional getestete App.</w:t>
             </w:r>
           </w:p>
         </w:tc>
@@ -16618,7 +17186,7 @@
               <w:rPr>
                 <w:color w:val="000000" w:themeColor="text1"/>
               </w:rPr>
-              <w:t>12</w:t>
+              <w:t>13</w:t>
             </w:r>
             <w:r>
               <w:rPr>
@@ -16767,7 +17335,13 @@
               <w:rPr>
                 <w:color w:val="000000" w:themeColor="text1"/>
               </w:rPr>
-              <w:t>04.12.201</w:t>
+              <w:t>16</w:t>
+            </w:r>
+            <w:r>
+              <w:rPr>
+                <w:color w:val="000000" w:themeColor="text1"/>
+              </w:rPr>
+              <w:t>.12.201</w:t>
             </w:r>
             <w:r>
               <w:rPr>
@@ -17199,6 +17773,7 @@
                 <w:lang w:val="de-DE" w:eastAsia="de-DE"/>
               </w:rPr>
             </w:pPr>
+            <w:proofErr w:type="spellStart"/>
             <w:r>
               <w:rPr>
                 <w:rFonts w:eastAsia="Times New Roman" w:cs="Calibri"/>
@@ -17209,6 +17784,7 @@
               </w:rPr>
               <w:t>Götzinger</w:t>
             </w:r>
+            <w:proofErr w:type="spellEnd"/>
           </w:p>
         </w:tc>
         <w:tc>
@@ -17305,8 +17881,20 @@
                 <w:szCs w:val="16"/>
                 <w:lang w:val="de-DE" w:eastAsia="de-DE"/>
               </w:rPr>
-              <w:t>Böhm-Vrana</w:t>
-            </w:r>
+              <w:t>Böhm-</w:t>
+            </w:r>
+            <w:proofErr w:type="spellStart"/>
+            <w:r>
+              <w:rPr>
+                <w:rFonts w:eastAsia="Times New Roman" w:cs="Calibri"/>
+                <w:color w:val="FFFFFF"/>
+                <w:sz w:val="16"/>
+                <w:szCs w:val="16"/>
+                <w:lang w:val="de-DE" w:eastAsia="de-DE"/>
+              </w:rPr>
+              <w:t>Vrana</w:t>
+            </w:r>
+            <w:proofErr w:type="spellEnd"/>
           </w:p>
         </w:tc>
         <w:tc>
@@ -18070,7 +18658,29 @@
                 <w:szCs w:val="16"/>
                 <w:lang w:eastAsia="de-DE"/>
               </w:rPr>
-              <w:t>Projektkoordination (Scrum)</w:t>
+              <w:t>Projektkoordination (</w:t>
+            </w:r>
+            <w:proofErr w:type="spellStart"/>
+            <w:r>
+              <w:rPr>
+                <w:rFonts w:eastAsia="Times New Roman" w:cs="Calibri"/>
+                <w:color w:val="000000"/>
+                <w:sz w:val="16"/>
+                <w:szCs w:val="16"/>
+                <w:lang w:eastAsia="de-DE"/>
+              </w:rPr>
+              <w:t>Scrum</w:t>
+            </w:r>
+            <w:proofErr w:type="spellEnd"/>
+            <w:r>
+              <w:rPr>
+                <w:rFonts w:eastAsia="Times New Roman" w:cs="Calibri"/>
+                <w:color w:val="000000"/>
+                <w:sz w:val="16"/>
+                <w:szCs w:val="16"/>
+                <w:lang w:eastAsia="de-DE"/>
+              </w:rPr>
+              <w:t>)</w:t>
             </w:r>
           </w:p>
         </w:tc>
@@ -19894,7 +20504,51 @@
                 <w:szCs w:val="16"/>
                 <w:lang w:val="de-DE" w:eastAsia="de-DE"/>
               </w:rPr>
-              <w:t xml:space="preserve">Einarbeiten in die neue IDE (Androidstudio mit Kotlin) </w:t>
+              <w:t>Einarbeiten in die neue IDE (</w:t>
+            </w:r>
+            <w:proofErr w:type="spellStart"/>
+            <w:r>
+              <w:rPr>
+                <w:rFonts w:eastAsia="Times New Roman" w:cs="Calibri"/>
+                <w:color w:val="000000"/>
+                <w:sz w:val="16"/>
+                <w:szCs w:val="16"/>
+                <w:lang w:val="de-DE" w:eastAsia="de-DE"/>
+              </w:rPr>
+              <w:t>Androidstudio</w:t>
+            </w:r>
+            <w:proofErr w:type="spellEnd"/>
+            <w:r>
+              <w:rPr>
+                <w:rFonts w:eastAsia="Times New Roman" w:cs="Calibri"/>
+                <w:color w:val="000000"/>
+                <w:sz w:val="16"/>
+                <w:szCs w:val="16"/>
+                <w:lang w:val="de-DE" w:eastAsia="de-DE"/>
+              </w:rPr>
+              <w:t xml:space="preserve"> mit </w:t>
+            </w:r>
+            <w:proofErr w:type="spellStart"/>
+            <w:r>
+              <w:rPr>
+                <w:rFonts w:eastAsia="Times New Roman" w:cs="Calibri"/>
+                <w:color w:val="000000"/>
+                <w:sz w:val="16"/>
+                <w:szCs w:val="16"/>
+                <w:lang w:val="de-DE" w:eastAsia="de-DE"/>
+              </w:rPr>
+              <w:t>Kotlin</w:t>
+            </w:r>
+            <w:proofErr w:type="spellEnd"/>
+            <w:r>
+              <w:rPr>
+                <w:rFonts w:eastAsia="Times New Roman" w:cs="Calibri"/>
+                <w:color w:val="000000"/>
+                <w:sz w:val="16"/>
+                <w:szCs w:val="16"/>
+                <w:lang w:val="de-DE" w:eastAsia="de-DE"/>
+              </w:rPr>
+              <w:t xml:space="preserve">) </w:t>
             </w:r>
           </w:p>
         </w:tc>
@@ -20195,7 +20849,29 @@
                 <w:szCs w:val="16"/>
                 <w:lang w:val="de-DE" w:eastAsia="de-DE"/>
               </w:rPr>
-              <w:t>Aufsetzen aller notwendigen Tools (Trello, GitHub, UML)</w:t>
+              <w:t>Aufsetzen aller notwendigen Tools (</w:t>
+            </w:r>
+            <w:proofErr w:type="spellStart"/>
+            <w:r>
+              <w:rPr>
+                <w:rFonts w:eastAsia="Times New Roman" w:cs="Calibri"/>
+                <w:color w:val="000000"/>
+                <w:sz w:val="16"/>
+                <w:szCs w:val="16"/>
+                <w:lang w:val="de-DE" w:eastAsia="de-DE"/>
+              </w:rPr>
+              <w:t>Trello</w:t>
+            </w:r>
+            <w:proofErr w:type="spellEnd"/>
+            <w:r>
+              <w:rPr>
+                <w:rFonts w:eastAsia="Times New Roman" w:cs="Calibri"/>
+                <w:color w:val="000000"/>
+                <w:sz w:val="16"/>
+                <w:szCs w:val="16"/>
+                <w:lang w:val="de-DE" w:eastAsia="de-DE"/>
+              </w:rPr>
+              <w:t>, GitHub, UML)</w:t>
             </w:r>
           </w:p>
         </w:tc>
@@ -24545,6 +25221,7 @@
                 <w:lang w:val="de-DE" w:eastAsia="de-DE"/>
               </w:rPr>
             </w:pPr>
+            <w:proofErr w:type="spellStart"/>
             <w:r>
               <w:rPr>
                 <w:rFonts w:eastAsia="Times New Roman" w:cs="Calibri"/>
@@ -24555,6 +25232,7 @@
               </w:rPr>
               <w:t>Götzinger</w:t>
             </w:r>
+            <w:proofErr w:type="spellEnd"/>
           </w:p>
         </w:tc>
         <w:tc>
@@ -24651,8 +25329,20 @@
                 <w:szCs w:val="16"/>
                 <w:lang w:val="de-DE" w:eastAsia="de-DE"/>
               </w:rPr>
-              <w:t>Böhm-Vrana</w:t>
-            </w:r>
+              <w:t>Böhm-</w:t>
+            </w:r>
+            <w:proofErr w:type="spellStart"/>
+            <w:r>
+              <w:rPr>
+                <w:rFonts w:eastAsia="Times New Roman" w:cs="Calibri"/>
+                <w:color w:val="FFFFFF"/>
+                <w:sz w:val="16"/>
+                <w:szCs w:val="16"/>
+                <w:lang w:val="de-DE" w:eastAsia="de-DE"/>
+              </w:rPr>
+              <w:t>Vrana</w:t>
+            </w:r>
+            <w:proofErr w:type="spellEnd"/>
           </w:p>
         </w:tc>
         <w:tc>
@@ -25707,7 +26397,29 @@
                 <w:szCs w:val="16"/>
                 <w:lang w:eastAsia="de-DE"/>
               </w:rPr>
-              <w:t>Projektkoordination (Scrum)</w:t>
+              <w:t>Projektkoordination (</w:t>
+            </w:r>
+            <w:proofErr w:type="spellStart"/>
+            <w:r>
+              <w:rPr>
+                <w:rFonts w:eastAsia="Times New Roman" w:cs="Calibri"/>
+                <w:color w:val="000000"/>
+                <w:sz w:val="16"/>
+                <w:szCs w:val="16"/>
+                <w:lang w:eastAsia="de-DE"/>
+              </w:rPr>
+              <w:t>Scrum</w:t>
+            </w:r>
+            <w:proofErr w:type="spellEnd"/>
+            <w:r>
+              <w:rPr>
+                <w:rFonts w:eastAsia="Times New Roman" w:cs="Calibri"/>
+                <w:color w:val="000000"/>
+                <w:sz w:val="16"/>
+                <w:szCs w:val="16"/>
+                <w:lang w:eastAsia="de-DE"/>
+              </w:rPr>
+              <w:t>)</w:t>
             </w:r>
           </w:p>
         </w:tc>
@@ -27531,7 +28243,51 @@
                 <w:szCs w:val="16"/>
                 <w:lang w:val="de-DE" w:eastAsia="de-DE"/>
               </w:rPr>
-              <w:t xml:space="preserve">Einarbeiten in die neue IDE (Androidstudio mit Kotlin) </w:t>
+              <w:t>Einarbeiten in die neue IDE (</w:t>
+            </w:r>
+            <w:proofErr w:type="spellStart"/>
+            <w:r>
+              <w:rPr>
+                <w:rFonts w:eastAsia="Times New Roman" w:cs="Calibri"/>
+                <w:color w:val="000000"/>
+                <w:sz w:val="16"/>
+                <w:szCs w:val="16"/>
+                <w:lang w:val="de-DE" w:eastAsia="de-DE"/>
+              </w:rPr>
+              <w:t>Androidstudio</w:t>
+            </w:r>
+            <w:proofErr w:type="spellEnd"/>
+            <w:r>
+              <w:rPr>
+                <w:rFonts w:eastAsia="Times New Roman" w:cs="Calibri"/>
+                <w:color w:val="000000"/>
+                <w:sz w:val="16"/>
+                <w:szCs w:val="16"/>
+                <w:lang w:val="de-DE" w:eastAsia="de-DE"/>
+              </w:rPr>
+              <w:t xml:space="preserve"> mit </w:t>
+            </w:r>
+            <w:proofErr w:type="spellStart"/>
+            <w:r>
+              <w:rPr>
+                <w:rFonts w:eastAsia="Times New Roman" w:cs="Calibri"/>
+                <w:color w:val="000000"/>
+                <w:sz w:val="16"/>
+                <w:szCs w:val="16"/>
+                <w:lang w:val="de-DE" w:eastAsia="de-DE"/>
+              </w:rPr>
+              <w:t>Kotlin</w:t>
+            </w:r>
+            <w:proofErr w:type="spellEnd"/>
+            <w:r>
+              <w:rPr>
+                <w:rFonts w:eastAsia="Times New Roman" w:cs="Calibri"/>
+                <w:color w:val="000000"/>
+                <w:sz w:val="16"/>
+                <w:szCs w:val="16"/>
+                <w:lang w:val="de-DE" w:eastAsia="de-DE"/>
+              </w:rPr>
+              <w:t xml:space="preserve">) </w:t>
             </w:r>
           </w:p>
         </w:tc>
@@ -27832,7 +28588,29 @@
                 <w:szCs w:val="16"/>
                 <w:lang w:val="de-DE" w:eastAsia="de-DE"/>
               </w:rPr>
-              <w:t>Aufsetzen aller notwendigen Tools (Trello, GitHub, UML)</w:t>
+              <w:t>Aufsetzen aller notwendigen Tools (</w:t>
+            </w:r>
+            <w:proofErr w:type="spellStart"/>
+            <w:r>
+              <w:rPr>
+                <w:rFonts w:eastAsia="Times New Roman" w:cs="Calibri"/>
+                <w:color w:val="000000"/>
+                <w:sz w:val="16"/>
+                <w:szCs w:val="16"/>
+                <w:lang w:val="de-DE" w:eastAsia="de-DE"/>
+              </w:rPr>
+              <w:t>Trello</w:t>
+            </w:r>
+            <w:proofErr w:type="spellEnd"/>
+            <w:r>
+              <w:rPr>
+                <w:rFonts w:eastAsia="Times New Roman" w:cs="Calibri"/>
+                <w:color w:val="000000"/>
+                <w:sz w:val="16"/>
+                <w:szCs w:val="16"/>
+                <w:lang w:val="de-DE" w:eastAsia="de-DE"/>
+              </w:rPr>
+              <w:t>, GitHub, UML)</w:t>
             </w:r>
           </w:p>
         </w:tc>
@@ -29355,7 +30133,29 @@
                 <w:szCs w:val="16"/>
                 <w:lang w:val="de-DE" w:eastAsia="de-DE"/>
               </w:rPr>
-              <w:t>Verifizierung der Softwarekomponentenund Verifizierung der definierten Schnittstellen</w:t>
+              <w:t xml:space="preserve">Verifizierung der </w:t>
+            </w:r>
+            <w:proofErr w:type="spellStart"/>
+            <w:r>
+              <w:rPr>
+                <w:rFonts w:eastAsia="Times New Roman" w:cs="Calibri"/>
+                <w:color w:val="000000"/>
+                <w:sz w:val="16"/>
+                <w:szCs w:val="16"/>
+                <w:lang w:val="de-DE" w:eastAsia="de-DE"/>
+              </w:rPr>
+              <w:t>Softwarekomponentenund</w:t>
+            </w:r>
+            <w:proofErr w:type="spellEnd"/>
+            <w:r>
+              <w:rPr>
+                <w:rFonts w:eastAsia="Times New Roman" w:cs="Calibri"/>
+                <w:color w:val="000000"/>
+                <w:sz w:val="16"/>
+                <w:szCs w:val="16"/>
+                <w:lang w:val="de-DE" w:eastAsia="de-DE"/>
+              </w:rPr>
+              <w:t xml:space="preserve"> Verifizierung der definierten Schnittstellen</w:t>
             </w:r>
           </w:p>
         </w:tc>
@@ -33057,7 +33857,29 @@
                 <w:szCs w:val="16"/>
                 <w:lang w:eastAsia="de-DE"/>
               </w:rPr>
-              <w:t>Projektkoordination (Scrum)</w:t>
+              <w:t>Projektkoordination (</w:t>
+            </w:r>
+            <w:proofErr w:type="spellStart"/>
+            <w:r>
+              <w:rPr>
+                <w:rFonts w:eastAsia="Times New Roman" w:cs="Calibri"/>
+                <w:color w:val="000000"/>
+                <w:sz w:val="16"/>
+                <w:szCs w:val="16"/>
+                <w:lang w:eastAsia="de-DE"/>
+              </w:rPr>
+              <w:t>Scrum</w:t>
+            </w:r>
+            <w:proofErr w:type="spellEnd"/>
+            <w:r>
+              <w:rPr>
+                <w:rFonts w:eastAsia="Times New Roman" w:cs="Calibri"/>
+                <w:color w:val="000000"/>
+                <w:sz w:val="16"/>
+                <w:szCs w:val="16"/>
+                <w:lang w:eastAsia="de-DE"/>
+              </w:rPr>
+              <w:t>)</w:t>
             </w:r>
           </w:p>
         </w:tc>
@@ -34951,7 +35773,51 @@
                 <w:szCs w:val="16"/>
                 <w:lang w:val="de-DE" w:eastAsia="de-DE"/>
               </w:rPr>
-              <w:t xml:space="preserve">Einarbeiten in die neue IDE (Androidstudio mit Kotlin) </w:t>
+              <w:t>Einarbeiten in die neue IDE (</w:t>
+            </w:r>
+            <w:proofErr w:type="spellStart"/>
+            <w:r>
+              <w:rPr>
+                <w:rFonts w:eastAsia="Times New Roman" w:cs="Calibri"/>
+                <w:color w:val="000000"/>
+                <w:sz w:val="16"/>
+                <w:szCs w:val="16"/>
+                <w:lang w:val="de-DE" w:eastAsia="de-DE"/>
+              </w:rPr>
+              <w:t>Androidstudio</w:t>
+            </w:r>
+            <w:proofErr w:type="spellEnd"/>
+            <w:r>
+              <w:rPr>
+                <w:rFonts w:eastAsia="Times New Roman" w:cs="Calibri"/>
+                <w:color w:val="000000"/>
+                <w:sz w:val="16"/>
+                <w:szCs w:val="16"/>
+                <w:lang w:val="de-DE" w:eastAsia="de-DE"/>
+              </w:rPr>
+              <w:t xml:space="preserve"> mit </w:t>
+            </w:r>
+            <w:proofErr w:type="spellStart"/>
+            <w:r>
+              <w:rPr>
+                <w:rFonts w:eastAsia="Times New Roman" w:cs="Calibri"/>
+                <w:color w:val="000000"/>
+                <w:sz w:val="16"/>
+                <w:szCs w:val="16"/>
+                <w:lang w:val="de-DE" w:eastAsia="de-DE"/>
+              </w:rPr>
+              <w:t>Kotlin</w:t>
+            </w:r>
+            <w:proofErr w:type="spellEnd"/>
+            <w:r>
+              <w:rPr>
+                <w:rFonts w:eastAsia="Times New Roman" w:cs="Calibri"/>
+                <w:color w:val="000000"/>
+                <w:sz w:val="16"/>
+                <w:szCs w:val="16"/>
+                <w:lang w:val="de-DE" w:eastAsia="de-DE"/>
+              </w:rPr>
+              <w:t xml:space="preserve">) </w:t>
             </w:r>
           </w:p>
         </w:tc>
@@ -35262,7 +36128,29 @@
                 <w:szCs w:val="16"/>
                 <w:lang w:val="de-DE" w:eastAsia="de-DE"/>
               </w:rPr>
-              <w:t>Aufsetzen aller notwendigen Tools (Trello, GitHub, UML)</w:t>
+              <w:t>Aufsetzen aller notwendigen Tools (</w:t>
+            </w:r>
+            <w:proofErr w:type="spellStart"/>
+            <w:r>
+              <w:rPr>
+                <w:rFonts w:eastAsia="Times New Roman" w:cs="Calibri"/>
+                <w:color w:val="000000"/>
+                <w:sz w:val="16"/>
+                <w:szCs w:val="16"/>
+                <w:lang w:val="de-DE" w:eastAsia="de-DE"/>
+              </w:rPr>
+              <w:t>Trello</w:t>
+            </w:r>
+            <w:proofErr w:type="spellEnd"/>
+            <w:r>
+              <w:rPr>
+                <w:rFonts w:eastAsia="Times New Roman" w:cs="Calibri"/>
+                <w:color w:val="000000"/>
+                <w:sz w:val="16"/>
+                <w:szCs w:val="16"/>
+                <w:lang w:val="de-DE" w:eastAsia="de-DE"/>
+              </w:rPr>
+              <w:t>, GitHub, UML)</w:t>
             </w:r>
           </w:p>
         </w:tc>
@@ -39758,6 +40646,7 @@
               </w:rPr>
               <w:t>-</w:t>
             </w:r>
+            <w:proofErr w:type="spellStart"/>
             <w:r>
               <w:rPr>
                 <w:sz w:val="16"/>
@@ -39765,6 +40654,7 @@
               </w:rPr>
               <w:t>lichkeit</w:t>
             </w:r>
+            <w:proofErr w:type="spellEnd"/>
           </w:p>
         </w:tc>
         <w:tc>
@@ -39832,6 +40722,7 @@
               </w:rPr>
               <w:t>-</w:t>
             </w:r>
+            <w:proofErr w:type="spellStart"/>
             <w:r>
               <w:rPr>
                 <w:sz w:val="16"/>
@@ -39839,6 +40730,7 @@
               </w:rPr>
               <w:t>rung</w:t>
             </w:r>
+            <w:proofErr w:type="spellEnd"/>
           </w:p>
         </w:tc>
         <w:tc>
@@ -39892,6 +40784,7 @@
               </w:rPr>
               <w:t>-</w:t>
             </w:r>
+            <w:proofErr w:type="spellStart"/>
             <w:r>
               <w:rPr>
                 <w:sz w:val="16"/>
@@ -39899,6 +40792,7 @@
               </w:rPr>
               <w:t>minimie</w:t>
             </w:r>
+            <w:proofErr w:type="spellEnd"/>
             <w:r>
               <w:rPr>
                 <w:sz w:val="16"/>
@@ -39906,6 +40800,7 @@
               </w:rPr>
               <w:t>-</w:t>
             </w:r>
+            <w:proofErr w:type="spellStart"/>
             <w:r>
               <w:rPr>
                 <w:sz w:val="16"/>
@@ -39913,6 +40808,7 @@
               </w:rPr>
               <w:t>rungs</w:t>
             </w:r>
+            <w:proofErr w:type="spellEnd"/>
             <w:r>
               <w:rPr>
                 <w:sz w:val="16"/>
@@ -40357,15 +41253,7 @@
                 <w:sz w:val="16"/>
                 <w:szCs w:val="16"/>
               </w:rPr>
-              <w:t>250</w:t>
-            </w:r>
-            <w:r>
-              <w:rPr>
-                <w:color w:val="000000" w:themeColor="text1"/>
-                <w:sz w:val="16"/>
-                <w:szCs w:val="16"/>
-              </w:rPr>
-              <w:t>€</w:t>
+              <w:t>250€</w:t>
             </w:r>
           </w:p>
         </w:tc>
@@ -40556,15 +41444,7 @@
                 <w:sz w:val="16"/>
                 <w:szCs w:val="16"/>
               </w:rPr>
-              <w:t>750</w:t>
-            </w:r>
-            <w:r>
-              <w:rPr>
-                <w:color w:val="000000" w:themeColor="text1"/>
-                <w:sz w:val="16"/>
-                <w:szCs w:val="16"/>
-              </w:rPr>
-              <w:t>€</w:t>
+              <w:t>750€</w:t>
             </w:r>
           </w:p>
         </w:tc>
@@ -40624,15 +41504,7 @@
                 <w:sz w:val="16"/>
                 <w:szCs w:val="16"/>
               </w:rPr>
-              <w:t>74</w:t>
-            </w:r>
-            <w:r>
-              <w:rPr>
-                <w:color w:val="000000" w:themeColor="text1"/>
-                <w:sz w:val="16"/>
-                <w:szCs w:val="16"/>
-              </w:rPr>
-              <w:t>€</w:t>
+              <w:t>74€</w:t>
             </w:r>
           </w:p>
         </w:tc>
@@ -40807,15 +41679,7 @@
                 <w:sz w:val="16"/>
                 <w:szCs w:val="16"/>
               </w:rPr>
-              <w:t>1500</w:t>
-            </w:r>
-            <w:r>
-              <w:rPr>
-                <w:color w:val="000000" w:themeColor="text1"/>
-                <w:sz w:val="16"/>
-                <w:szCs w:val="16"/>
-              </w:rPr>
-              <w:t>€</w:t>
+              <w:t>1500€</w:t>
             </w:r>
           </w:p>
         </w:tc>
@@ -40867,15 +41731,7 @@
                 <w:sz w:val="16"/>
                 <w:szCs w:val="16"/>
               </w:rPr>
-              <w:t>900</w:t>
-            </w:r>
-            <w:r>
-              <w:rPr>
-                <w:color w:val="000000" w:themeColor="text1"/>
-                <w:sz w:val="16"/>
-                <w:szCs w:val="16"/>
-              </w:rPr>
-              <w:t>€</w:t>
+              <w:t>900€</w:t>
             </w:r>
           </w:p>
         </w:tc>
@@ -40965,8 +41821,13 @@
         <w:pStyle w:val="berschrift2"/>
       </w:pPr>
       <w:r>
-        <w:t>Risk Map</w:t>
+        <w:t xml:space="preserve">Risk </w:t>
       </w:r>
+      <w:proofErr w:type="spellStart"/>
+      <w:r>
+        <w:t>Map</w:t>
+      </w:r>
+      <w:proofErr w:type="spellEnd"/>
     </w:p>
     <w:p>
       <w:pPr>
@@ -41330,13 +42191,7 @@
                               </w:rPr>
                             </w:pPr>
                             <w:r>
-                              <w:t xml:space="preserve">Abbildung </w:t>
-                            </w:r>
-                            <w:r>
-                              <w:t>1</w:t>
-                            </w:r>
-                            <w:r>
-                              <w:t xml:space="preserve"> - Login Screen</w:t>
+                              <w:t>Abbildung 1 - Login Screen</w:t>
                             </w:r>
                           </w:p>
                         </w:txbxContent>
@@ -41367,13 +42222,7 @@
                         </w:rPr>
                       </w:pPr>
                       <w:r>
-                        <w:t xml:space="preserve">Abbildung </w:t>
-                      </w:r>
-                      <w:r>
-                        <w:t>1</w:t>
-                      </w:r>
-                      <w:r>
-                        <w:t xml:space="preserve"> - Login Screen</w:t>
+                        <w:t>Abbildung 1 - Login Screen</w:t>
                       </w:r>
                     </w:p>
                   </w:txbxContent>
@@ -41727,7 +42576,15 @@
     <w:p/>
     <w:p>
       <w:r>
-        <w:t>Erstellt wurde dieses Mockup mittels „NinjaMock“ und kann unter folgendem Link eingesehen werden:</w:t>
+        <w:t>Erstellt wurde dieses Mockup mittels „</w:t>
+      </w:r>
+      <w:proofErr w:type="spellStart"/>
+      <w:r>
+        <w:t>NinjaMock</w:t>
+      </w:r>
+      <w:proofErr w:type="spellEnd"/>
+      <w:r>
+        <w:t>“ und kann unter folgendem Link eingesehen werden:</w:t>
       </w:r>
     </w:p>
     <w:p>
@@ -41754,7 +42611,7 @@
 </file>
 
 <file path=word/endnotes.xml><?xml version="1.0" encoding="utf-8"?>
-<w:endnotes xmlns:wpc="http://schemas.microsoft.com/office/word/2010/wordprocessingCanvas" xmlns:cx="http://schemas.microsoft.com/office/drawing/2014/chartex" xmlns:cx1="http://schemas.microsoft.com/office/drawing/2015/9/8/chartex" xmlns:mc="http://schemas.openxmlformats.org/markup-compatibility/2006" xmlns:o="urn:schemas-microsoft-com:office:office" xmlns:r="http://schemas.openxmlformats.org/officeDocument/2006/relationships" xmlns:m="http://schemas.openxmlformats.org/officeDocument/2006/math" xmlns:v="urn:schemas-microsoft-com:vml" xmlns:wp14="http://schemas.microsoft.com/office/word/2010/wordprocessingDrawing" xmlns:wp="http://schemas.openxmlformats.org/drawingml/2006/wordprocessingDrawing" xmlns:w10="urn:schemas-microsoft-com:office:word" xmlns:w="http://schemas.openxmlformats.org/wordprocessingml/2006/main" xmlns:w14="http://schemas.microsoft.com/office/word/2010/wordml" xmlns:w15="http://schemas.microsoft.com/office/word/2012/wordml" xmlns:w16se="http://schemas.microsoft.com/office/word/2015/wordml/symex" xmlns:wpg="http://schemas.microsoft.com/office/word/2010/wordprocessingGroup" xmlns:wpi="http://schemas.microsoft.com/office/word/2010/wordprocessingInk" xmlns:wne="http://schemas.microsoft.com/office/word/2006/wordml" xmlns:wps="http://schemas.microsoft.com/office/word/2010/wordprocessingShape" mc:Ignorable="w14 w15 w16se wp14">
+<w:endnotes xmlns:wpc="http://schemas.microsoft.com/office/word/2010/wordprocessingCanvas" xmlns:cx="http://schemas.microsoft.com/office/drawing/2014/chartex" xmlns:cx1="http://schemas.microsoft.com/office/drawing/2015/9/8/chartex" xmlns:cx2="http://schemas.microsoft.com/office/drawing/2015/10/21/chartex" xmlns:cx3="http://schemas.microsoft.com/office/drawing/2016/5/9/chartex" xmlns:cx4="http://schemas.microsoft.com/office/drawing/2016/5/10/chartex" xmlns:cx5="http://schemas.microsoft.com/office/drawing/2016/5/11/chartex" xmlns:cx6="http://schemas.microsoft.com/office/drawing/2016/5/12/chartex" xmlns:cx7="http://schemas.microsoft.com/office/drawing/2016/5/13/chartex" xmlns:cx8="http://schemas.microsoft.com/office/drawing/2016/5/14/chartex" xmlns:mc="http://schemas.openxmlformats.org/markup-compatibility/2006" xmlns:aink="http://schemas.microsoft.com/office/drawing/2016/ink" xmlns:am3d="http://schemas.microsoft.com/office/drawing/2017/model3d" xmlns:o="urn:schemas-microsoft-com:office:office" xmlns:r="http://schemas.openxmlformats.org/officeDocument/2006/relationships" xmlns:m="http://schemas.openxmlformats.org/officeDocument/2006/math" xmlns:v="urn:schemas-microsoft-com:vml" xmlns:wp14="http://schemas.microsoft.com/office/word/2010/wordprocessingDrawing" xmlns:wp="http://schemas.openxmlformats.org/drawingml/2006/wordprocessingDrawing" xmlns:w10="urn:schemas-microsoft-com:office:word" xmlns:w="http://schemas.openxmlformats.org/wordprocessingml/2006/main" xmlns:w14="http://schemas.microsoft.com/office/word/2010/wordml" xmlns:w15="http://schemas.microsoft.com/office/word/2012/wordml" xmlns:w16cid="http://schemas.microsoft.com/office/word/2016/wordml/cid" xmlns:w16se="http://schemas.microsoft.com/office/word/2015/wordml/symex" xmlns:wpg="http://schemas.microsoft.com/office/word/2010/wordprocessingGroup" xmlns:wpi="http://schemas.microsoft.com/office/word/2010/wordprocessingInk" xmlns:wne="http://schemas.microsoft.com/office/word/2006/wordml" xmlns:wps="http://schemas.microsoft.com/office/word/2010/wordprocessingShape" mc:Ignorable="w14 w15 w16se w16cid wp14">
   <w:endnote w:type="separator" w:id="-1">
     <w:p>
       <w:r>
@@ -41773,7 +42630,7 @@
 </file>
 
 <file path=word/footer1.xml><?xml version="1.0" encoding="utf-8"?>
-<w:ftr xmlns:wpc="http://schemas.microsoft.com/office/word/2010/wordprocessingCanvas" xmlns:cx="http://schemas.microsoft.com/office/drawing/2014/chartex" xmlns:cx1="http://schemas.microsoft.com/office/drawing/2015/9/8/chartex" xmlns:mc="http://schemas.openxmlformats.org/markup-compatibility/2006" xmlns:o="urn:schemas-microsoft-com:office:office" xmlns:r="http://schemas.openxmlformats.org/officeDocument/2006/relationships" xmlns:m="http://schemas.openxmlformats.org/officeDocument/2006/math" xmlns:v="urn:schemas-microsoft-com:vml" xmlns:wp14="http://schemas.microsoft.com/office/word/2010/wordprocessingDrawing" xmlns:wp="http://schemas.openxmlformats.org/drawingml/2006/wordprocessingDrawing" xmlns:w10="urn:schemas-microsoft-com:office:word" xmlns:w="http://schemas.openxmlformats.org/wordprocessingml/2006/main" xmlns:w14="http://schemas.microsoft.com/office/word/2010/wordml" xmlns:w15="http://schemas.microsoft.com/office/word/2012/wordml" xmlns:w16se="http://schemas.microsoft.com/office/word/2015/wordml/symex" xmlns:wpg="http://schemas.microsoft.com/office/word/2010/wordprocessingGroup" xmlns:wpi="http://schemas.microsoft.com/office/word/2010/wordprocessingInk" xmlns:wne="http://schemas.microsoft.com/office/word/2006/wordml" xmlns:wps="http://schemas.microsoft.com/office/word/2010/wordprocessingShape" mc:Ignorable="w14 w15 w16se wp14">
+<w:ftr xmlns:wpc="http://schemas.microsoft.com/office/word/2010/wordprocessingCanvas" xmlns:cx="http://schemas.microsoft.com/office/drawing/2014/chartex" xmlns:cx1="http://schemas.microsoft.com/office/drawing/2015/9/8/chartex" xmlns:cx2="http://schemas.microsoft.com/office/drawing/2015/10/21/chartex" xmlns:cx3="http://schemas.microsoft.com/office/drawing/2016/5/9/chartex" xmlns:cx4="http://schemas.microsoft.com/office/drawing/2016/5/10/chartex" xmlns:cx5="http://schemas.microsoft.com/office/drawing/2016/5/11/chartex" xmlns:cx6="http://schemas.microsoft.com/office/drawing/2016/5/12/chartex" xmlns:cx7="http://schemas.microsoft.com/office/drawing/2016/5/13/chartex" xmlns:cx8="http://schemas.microsoft.com/office/drawing/2016/5/14/chartex" xmlns:mc="http://schemas.openxmlformats.org/markup-compatibility/2006" xmlns:aink="http://schemas.microsoft.com/office/drawing/2016/ink" xmlns:am3d="http://schemas.microsoft.com/office/drawing/2017/model3d" xmlns:o="urn:schemas-microsoft-com:office:office" xmlns:r="http://schemas.openxmlformats.org/officeDocument/2006/relationships" xmlns:m="http://schemas.openxmlformats.org/officeDocument/2006/math" xmlns:v="urn:schemas-microsoft-com:vml" xmlns:wp14="http://schemas.microsoft.com/office/word/2010/wordprocessingDrawing" xmlns:wp="http://schemas.openxmlformats.org/drawingml/2006/wordprocessingDrawing" xmlns:w10="urn:schemas-microsoft-com:office:word" xmlns:w="http://schemas.openxmlformats.org/wordprocessingml/2006/main" xmlns:w14="http://schemas.microsoft.com/office/word/2010/wordml" xmlns:w15="http://schemas.microsoft.com/office/word/2012/wordml" xmlns:w16cid="http://schemas.microsoft.com/office/word/2016/wordml/cid" xmlns:w16se="http://schemas.microsoft.com/office/word/2015/wordml/symex" xmlns:wpg="http://schemas.microsoft.com/office/word/2010/wordprocessingGroup" xmlns:wpi="http://schemas.microsoft.com/office/word/2010/wordprocessingInk" xmlns:wne="http://schemas.microsoft.com/office/word/2006/wordml" xmlns:wps="http://schemas.microsoft.com/office/word/2010/wordprocessingShape" mc:Ignorable="w14 w15 w16se w16cid wp14">
   <w:p>
     <w:pPr>
       <w:pStyle w:val="Fuzeile"/>
@@ -41806,33 +42663,20 @@
     <w:r>
       <w:t xml:space="preserve"> von </w:t>
     </w:r>
-    <w:r>
-      <w:fldChar w:fldCharType="begin"/>
-    </w:r>
-    <w:r>
-      <w:instrText xml:space="preserve"> NUMPAGES  \* Arabic  \* MERGEFORMAT </w:instrText>
-    </w:r>
-    <w:r>
-      <w:fldChar w:fldCharType="separate"/>
-    </w:r>
-    <w:r>
-      <w:rPr>
-        <w:noProof/>
-      </w:rPr>
-      <w:t>28</w:t>
-    </w:r>
-    <w:r>
-      <w:rPr>
-        <w:noProof/>
-      </w:rPr>
-      <w:fldChar w:fldCharType="end"/>
-    </w:r>
+    <w:fldSimple w:instr=" NUMPAGES  \* Arabic  \* MERGEFORMAT ">
+      <w:r>
+        <w:rPr>
+          <w:noProof/>
+        </w:rPr>
+        <w:t>29</w:t>
+      </w:r>
+    </w:fldSimple>
   </w:p>
 </w:ftr>
 </file>
 
 <file path=word/footer2.xml><?xml version="1.0" encoding="utf-8"?>
-<w:ftr xmlns:wpc="http://schemas.microsoft.com/office/word/2010/wordprocessingCanvas" xmlns:cx="http://schemas.microsoft.com/office/drawing/2014/chartex" xmlns:cx1="http://schemas.microsoft.com/office/drawing/2015/9/8/chartex" xmlns:mc="http://schemas.openxmlformats.org/markup-compatibility/2006" xmlns:o="urn:schemas-microsoft-com:office:office" xmlns:r="http://schemas.openxmlformats.org/officeDocument/2006/relationships" xmlns:m="http://schemas.openxmlformats.org/officeDocument/2006/math" xmlns:v="urn:schemas-microsoft-com:vml" xmlns:wp14="http://schemas.microsoft.com/office/word/2010/wordprocessingDrawing" xmlns:wp="http://schemas.openxmlformats.org/drawingml/2006/wordprocessingDrawing" xmlns:w10="urn:schemas-microsoft-com:office:word" xmlns:w="http://schemas.openxmlformats.org/wordprocessingml/2006/main" xmlns:w14="http://schemas.microsoft.com/office/word/2010/wordml" xmlns:w15="http://schemas.microsoft.com/office/word/2012/wordml" xmlns:w16se="http://schemas.microsoft.com/office/word/2015/wordml/symex" xmlns:wpg="http://schemas.microsoft.com/office/word/2010/wordprocessingGroup" xmlns:wpi="http://schemas.microsoft.com/office/word/2010/wordprocessingInk" xmlns:wne="http://schemas.microsoft.com/office/word/2006/wordml" xmlns:wps="http://schemas.microsoft.com/office/word/2010/wordprocessingShape" mc:Ignorable="w14 w15 w16se wp14">
+<w:ftr xmlns:wpc="http://schemas.microsoft.com/office/word/2010/wordprocessingCanvas" xmlns:cx="http://schemas.microsoft.com/office/drawing/2014/chartex" xmlns:cx1="http://schemas.microsoft.com/office/drawing/2015/9/8/chartex" xmlns:cx2="http://schemas.microsoft.com/office/drawing/2015/10/21/chartex" xmlns:cx3="http://schemas.microsoft.com/office/drawing/2016/5/9/chartex" xmlns:cx4="http://schemas.microsoft.com/office/drawing/2016/5/10/chartex" xmlns:cx5="http://schemas.microsoft.com/office/drawing/2016/5/11/chartex" xmlns:cx6="http://schemas.microsoft.com/office/drawing/2016/5/12/chartex" xmlns:cx7="http://schemas.microsoft.com/office/drawing/2016/5/13/chartex" xmlns:cx8="http://schemas.microsoft.com/office/drawing/2016/5/14/chartex" xmlns:mc="http://schemas.openxmlformats.org/markup-compatibility/2006" xmlns:aink="http://schemas.microsoft.com/office/drawing/2016/ink" xmlns:am3d="http://schemas.microsoft.com/office/drawing/2017/model3d" xmlns:o="urn:schemas-microsoft-com:office:office" xmlns:r="http://schemas.openxmlformats.org/officeDocument/2006/relationships" xmlns:m="http://schemas.openxmlformats.org/officeDocument/2006/math" xmlns:v="urn:schemas-microsoft-com:vml" xmlns:wp14="http://schemas.microsoft.com/office/word/2010/wordprocessingDrawing" xmlns:wp="http://schemas.openxmlformats.org/drawingml/2006/wordprocessingDrawing" xmlns:w10="urn:schemas-microsoft-com:office:word" xmlns:w="http://schemas.openxmlformats.org/wordprocessingml/2006/main" xmlns:w14="http://schemas.microsoft.com/office/word/2010/wordml" xmlns:w15="http://schemas.microsoft.com/office/word/2012/wordml" xmlns:w16cid="http://schemas.microsoft.com/office/word/2016/wordml/cid" xmlns:w16se="http://schemas.microsoft.com/office/word/2015/wordml/symex" xmlns:wpg="http://schemas.microsoft.com/office/word/2010/wordprocessingGroup" xmlns:wpi="http://schemas.microsoft.com/office/word/2010/wordprocessingInk" xmlns:wne="http://schemas.microsoft.com/office/word/2006/wordml" xmlns:wps="http://schemas.microsoft.com/office/word/2010/wordprocessingShape" mc:Ignorable="w14 w15 w16se w16cid wp14">
   <w:p>
     <w:pPr>
       <w:pStyle w:val="Fuzeile"/>
@@ -41862,7 +42706,7 @@
       <w:rPr>
         <w:noProof/>
       </w:rPr>
-      <w:t>12</w:t>
+      <w:t>13</w:t>
     </w:r>
     <w:r>
       <w:rPr>
@@ -41873,27 +42717,14 @@
     <w:r>
       <w:t xml:space="preserve"> von </w:t>
     </w:r>
-    <w:r>
-      <w:fldChar w:fldCharType="begin"/>
-    </w:r>
-    <w:r>
-      <w:instrText xml:space="preserve"> NUMPAGES  \* Arabic  \* MERGEFORMAT </w:instrText>
-    </w:r>
-    <w:r>
-      <w:fldChar w:fldCharType="separate"/>
-    </w:r>
-    <w:r>
-      <w:rPr>
-        <w:noProof/>
-      </w:rPr>
-      <w:t>28</w:t>
-    </w:r>
-    <w:r>
-      <w:rPr>
-        <w:noProof/>
-      </w:rPr>
-      <w:fldChar w:fldCharType="end"/>
-    </w:r>
+    <w:fldSimple w:instr=" NUMPAGES  \* Arabic  \* MERGEFORMAT ">
+      <w:r>
+        <w:rPr>
+          <w:noProof/>
+        </w:rPr>
+        <w:t>29</w:t>
+      </w:r>
+    </w:fldSimple>
   </w:p>
   <w:p>
     <w:pPr>
@@ -41908,95 +42739,20 @@
       <w:shd w:val="clear" w:color="auto" w:fill="00AFCB"/>
       <w:ind w:left="17577"/>
     </w:pPr>
-    <w:r>
-      <w:fldChar w:fldCharType="begin"/>
-    </w:r>
-    <w:r>
-      <w:instrText xml:space="preserve"> NUMPAGES  \* Arabic  \* MERGEFORM</w:instrText>
-    </w:r>
-    <w:r>
-      <w:instrText xml:space="preserve">AT </w:instrText>
-    </w:r>
-    <w:r>
-      <w:fldChar w:fldCharType="separate"/>
-    </w:r>
-    <w:r>
-      <w:rPr>
-        <w:noProof/>
-      </w:rPr>
-      <w:t>28</w:t>
-    </w:r>
-    <w:r>
-      <w:rPr>
-        <w:noProof/>
-      </w:rPr>
-      <w:fldChar w:fldCharType="end"/>
-    </w:r>
+    <w:fldSimple w:instr=" NUMPAGES  \* Arabic  \* MERGEFORMAT ">
+      <w:r>
+        <w:rPr>
+          <w:noProof/>
+        </w:rPr>
+        <w:t>29</w:t>
+      </w:r>
+    </w:fldSimple>
   </w:p>
 </w:ftr>
 </file>
 
 <file path=word/footer3.xml><?xml version="1.0" encoding="utf-8"?>
-<w:ftr xmlns:wpc="http://schemas.microsoft.com/office/word/2010/wordprocessingCanvas" xmlns:cx="http://schemas.microsoft.com/office/drawing/2014/chartex" xmlns:cx1="http://schemas.microsoft.com/office/drawing/2015/9/8/chartex" xmlns:mc="http://schemas.openxmlformats.org/markup-compatibility/2006" xmlns:o="urn:schemas-microsoft-com:office:office" xmlns:r="http://schemas.openxmlformats.org/officeDocument/2006/relationships" xmlns:m="http://schemas.openxmlformats.org/officeDocument/2006/math" xmlns:v="urn:schemas-microsoft-com:vml" xmlns:wp14="http://schemas.microsoft.com/office/word/2010/wordprocessingDrawing" xmlns:wp="http://schemas.openxmlformats.org/drawingml/2006/wordprocessingDrawing" xmlns:w10="urn:schemas-microsoft-com:office:word" xmlns:w="http://schemas.openxmlformats.org/wordprocessingml/2006/main" xmlns:w14="http://schemas.microsoft.com/office/word/2010/wordml" xmlns:w15="http://schemas.microsoft.com/office/word/2012/wordml" xmlns:w16se="http://schemas.microsoft.com/office/word/2015/wordml/symex" xmlns:wpg="http://schemas.microsoft.com/office/word/2010/wordprocessingGroup" xmlns:wpi="http://schemas.microsoft.com/office/word/2010/wordprocessingInk" xmlns:wne="http://schemas.microsoft.com/office/word/2006/wordml" xmlns:wps="http://schemas.microsoft.com/office/word/2010/wordprocessingShape" mc:Ignorable="w14 w15 w16se wp14">
-  <w:p>
-    <w:pPr>
-      <w:pStyle w:val="Fuzeile"/>
-      <w:shd w:val="clear" w:color="auto" w:fill="00AFCB"/>
-    </w:pPr>
-    <w:r>
-      <w:t xml:space="preserve">Seite </w:t>
-    </w:r>
-    <w:r>
-      <w:fldChar w:fldCharType="begin"/>
-    </w:r>
-    <w:r>
-      <w:instrText xml:space="preserve"> PAGE   \* MERGEFORMAT </w:instrText>
-    </w:r>
-    <w:r>
-      <w:fldChar w:fldCharType="separate"/>
-    </w:r>
-    <w:r>
-      <w:rPr>
-        <w:noProof/>
-      </w:rPr>
-      <w:t>13</w:t>
-    </w:r>
-    <w:r>
-      <w:rPr>
-        <w:noProof/>
-      </w:rPr>
-      <w:fldChar w:fldCharType="end"/>
-    </w:r>
-    <w:r>
-      <w:t xml:space="preserve"> von </w:t>
-    </w:r>
-    <w:r>
-      <w:fldChar w:fldCharType="begin"/>
-    </w:r>
-    <w:r>
-      <w:instrText xml:space="preserve"> NUMPAGES  \* Arabic  \* MERGEFORMAT </w:instrText>
-    </w:r>
-    <w:r>
-      <w:fldChar w:fldCharType="separate"/>
-    </w:r>
-    <w:r>
-      <w:rPr>
-        <w:noProof/>
-      </w:rPr>
-      <w:t>28</w:t>
-    </w:r>
-    <w:r>
-      <w:rPr>
-        <w:noProof/>
-      </w:rPr>
-      <w:fldChar w:fldCharType="end"/>
-    </w:r>
-  </w:p>
-</w:ftr>
-</file>
-
-<file path=word/footer4.xml><?xml version="1.0" encoding="utf-8"?>
-<w:ftr xmlns:wpc="http://schemas.microsoft.com/office/word/2010/wordprocessingCanvas" xmlns:cx="http://schemas.microsoft.com/office/drawing/2014/chartex" xmlns:cx1="http://schemas.microsoft.com/office/drawing/2015/9/8/chartex" xmlns:mc="http://schemas.openxmlformats.org/markup-compatibility/2006" xmlns:o="urn:schemas-microsoft-com:office:office" xmlns:r="http://schemas.openxmlformats.org/officeDocument/2006/relationships" xmlns:m="http://schemas.openxmlformats.org/officeDocument/2006/math" xmlns:v="urn:schemas-microsoft-com:vml" xmlns:wp14="http://schemas.microsoft.com/office/word/2010/wordprocessingDrawing" xmlns:wp="http://schemas.openxmlformats.org/drawingml/2006/wordprocessingDrawing" xmlns:w10="urn:schemas-microsoft-com:office:word" xmlns:w="http://schemas.openxmlformats.org/wordprocessingml/2006/main" xmlns:w14="http://schemas.microsoft.com/office/word/2010/wordml" xmlns:w15="http://schemas.microsoft.com/office/word/2012/wordml" xmlns:w16se="http://schemas.microsoft.com/office/word/2015/wordml/symex" xmlns:wpg="http://schemas.microsoft.com/office/word/2010/wordprocessingGroup" xmlns:wpi="http://schemas.microsoft.com/office/word/2010/wordprocessingInk" xmlns:wne="http://schemas.microsoft.com/office/word/2006/wordml" xmlns:wps="http://schemas.microsoft.com/office/word/2010/wordprocessingShape" mc:Ignorable="w14 w15 w16se wp14">
+<w:ftr xmlns:wpc="http://schemas.microsoft.com/office/word/2010/wordprocessingCanvas" xmlns:cx="http://schemas.microsoft.com/office/drawing/2014/chartex" xmlns:cx1="http://schemas.microsoft.com/office/drawing/2015/9/8/chartex" xmlns:cx2="http://schemas.microsoft.com/office/drawing/2015/10/21/chartex" xmlns:cx3="http://schemas.microsoft.com/office/drawing/2016/5/9/chartex" xmlns:cx4="http://schemas.microsoft.com/office/drawing/2016/5/10/chartex" xmlns:cx5="http://schemas.microsoft.com/office/drawing/2016/5/11/chartex" xmlns:cx6="http://schemas.microsoft.com/office/drawing/2016/5/12/chartex" xmlns:cx7="http://schemas.microsoft.com/office/drawing/2016/5/13/chartex" xmlns:cx8="http://schemas.microsoft.com/office/drawing/2016/5/14/chartex" xmlns:mc="http://schemas.openxmlformats.org/markup-compatibility/2006" xmlns:aink="http://schemas.microsoft.com/office/drawing/2016/ink" xmlns:am3d="http://schemas.microsoft.com/office/drawing/2017/model3d" xmlns:o="urn:schemas-microsoft-com:office:office" xmlns:r="http://schemas.openxmlformats.org/officeDocument/2006/relationships" xmlns:m="http://schemas.openxmlformats.org/officeDocument/2006/math" xmlns:v="urn:schemas-microsoft-com:vml" xmlns:wp14="http://schemas.microsoft.com/office/word/2010/wordprocessingDrawing" xmlns:wp="http://schemas.openxmlformats.org/drawingml/2006/wordprocessingDrawing" xmlns:w10="urn:schemas-microsoft-com:office:word" xmlns:w="http://schemas.openxmlformats.org/wordprocessingml/2006/main" xmlns:w14="http://schemas.microsoft.com/office/word/2010/wordml" xmlns:w15="http://schemas.microsoft.com/office/word/2012/wordml" xmlns:w16cid="http://schemas.microsoft.com/office/word/2016/wordml/cid" xmlns:w16se="http://schemas.microsoft.com/office/word/2015/wordml/symex" xmlns:wpg="http://schemas.microsoft.com/office/word/2010/wordprocessingGroup" xmlns:wpi="http://schemas.microsoft.com/office/word/2010/wordprocessingInk" xmlns:wne="http://schemas.microsoft.com/office/word/2006/wordml" xmlns:wps="http://schemas.microsoft.com/office/word/2010/wordprocessingShape" mc:Ignorable="w14 w15 w16se w16cid wp14">
   <w:p>
     <w:pPr>
       <w:pStyle w:val="Fuzeile"/>
@@ -42029,33 +42785,20 @@
     <w:r>
       <w:t xml:space="preserve"> von </w:t>
     </w:r>
-    <w:r>
-      <w:fldChar w:fldCharType="begin"/>
-    </w:r>
-    <w:r>
-      <w:instrText xml:space="preserve"> NUMPAGES  \* Arabic  \* MERGEFORMAT </w:instrText>
-    </w:r>
-    <w:r>
-      <w:fldChar w:fldCharType="separate"/>
-    </w:r>
-    <w:r>
-      <w:rPr>
-        <w:noProof/>
-      </w:rPr>
-      <w:t>28</w:t>
-    </w:r>
-    <w:r>
-      <w:rPr>
-        <w:noProof/>
-      </w:rPr>
-      <w:fldChar w:fldCharType="end"/>
-    </w:r>
+    <w:fldSimple w:instr=" NUMPAGES  \* Arabic  \* MERGEFORMAT ">
+      <w:r>
+        <w:rPr>
+          <w:noProof/>
+        </w:rPr>
+        <w:t>29</w:t>
+      </w:r>
+    </w:fldSimple>
   </w:p>
 </w:ftr>
 </file>
 
-<file path=word/footer5.xml><?xml version="1.0" encoding="utf-8"?>
-<w:ftr xmlns:wpc="http://schemas.microsoft.com/office/word/2010/wordprocessingCanvas" xmlns:cx="http://schemas.microsoft.com/office/drawing/2014/chartex" xmlns:cx1="http://schemas.microsoft.com/office/drawing/2015/9/8/chartex" xmlns:mc="http://schemas.openxmlformats.org/markup-compatibility/2006" xmlns:o="urn:schemas-microsoft-com:office:office" xmlns:r="http://schemas.openxmlformats.org/officeDocument/2006/relationships" xmlns:m="http://schemas.openxmlformats.org/officeDocument/2006/math" xmlns:v="urn:schemas-microsoft-com:vml" xmlns:wp14="http://schemas.microsoft.com/office/word/2010/wordprocessingDrawing" xmlns:wp="http://schemas.openxmlformats.org/drawingml/2006/wordprocessingDrawing" xmlns:w10="urn:schemas-microsoft-com:office:word" xmlns:w="http://schemas.openxmlformats.org/wordprocessingml/2006/main" xmlns:w14="http://schemas.microsoft.com/office/word/2010/wordml" xmlns:w15="http://schemas.microsoft.com/office/word/2012/wordml" xmlns:w16se="http://schemas.microsoft.com/office/word/2015/wordml/symex" xmlns:wpg="http://schemas.microsoft.com/office/word/2010/wordprocessingGroup" xmlns:wpi="http://schemas.microsoft.com/office/word/2010/wordprocessingInk" xmlns:wne="http://schemas.microsoft.com/office/word/2006/wordml" xmlns:wps="http://schemas.microsoft.com/office/word/2010/wordprocessingShape" mc:Ignorable="w14 w15 w16se wp14">
+<file path=word/footer4.xml><?xml version="1.0" encoding="utf-8"?>
+<w:ftr xmlns:wpc="http://schemas.microsoft.com/office/word/2010/wordprocessingCanvas" xmlns:cx="http://schemas.microsoft.com/office/drawing/2014/chartex" xmlns:cx1="http://schemas.microsoft.com/office/drawing/2015/9/8/chartex" xmlns:cx2="http://schemas.microsoft.com/office/drawing/2015/10/21/chartex" xmlns:cx3="http://schemas.microsoft.com/office/drawing/2016/5/9/chartex" xmlns:cx4="http://schemas.microsoft.com/office/drawing/2016/5/10/chartex" xmlns:cx5="http://schemas.microsoft.com/office/drawing/2016/5/11/chartex" xmlns:cx6="http://schemas.microsoft.com/office/drawing/2016/5/12/chartex" xmlns:cx7="http://schemas.microsoft.com/office/drawing/2016/5/13/chartex" xmlns:cx8="http://schemas.microsoft.com/office/drawing/2016/5/14/chartex" xmlns:mc="http://schemas.openxmlformats.org/markup-compatibility/2006" xmlns:aink="http://schemas.microsoft.com/office/drawing/2016/ink" xmlns:am3d="http://schemas.microsoft.com/office/drawing/2017/model3d" xmlns:o="urn:schemas-microsoft-com:office:office" xmlns:r="http://schemas.openxmlformats.org/officeDocument/2006/relationships" xmlns:m="http://schemas.openxmlformats.org/officeDocument/2006/math" xmlns:v="urn:schemas-microsoft-com:vml" xmlns:wp14="http://schemas.microsoft.com/office/word/2010/wordprocessingDrawing" xmlns:wp="http://schemas.openxmlformats.org/drawingml/2006/wordprocessingDrawing" xmlns:w10="urn:schemas-microsoft-com:office:word" xmlns:w="http://schemas.openxmlformats.org/wordprocessingml/2006/main" xmlns:w14="http://schemas.microsoft.com/office/word/2010/wordml" xmlns:w15="http://schemas.microsoft.com/office/word/2012/wordml" xmlns:w16cid="http://schemas.microsoft.com/office/word/2016/wordml/cid" xmlns:w16se="http://schemas.microsoft.com/office/word/2015/wordml/symex" xmlns:wpg="http://schemas.microsoft.com/office/word/2010/wordprocessingGroup" xmlns:wpi="http://schemas.microsoft.com/office/word/2010/wordprocessingInk" xmlns:wne="http://schemas.microsoft.com/office/word/2006/wordml" xmlns:wps="http://schemas.microsoft.com/office/word/2010/wordprocessingShape" mc:Ignorable="w14 w15 w16se w16cid wp14">
   <w:p>
     <w:pPr>
       <w:pStyle w:val="Fuzeile"/>
@@ -42088,11 +42831,33 @@
     <w:r>
       <w:t xml:space="preserve"> von </w:t>
     </w:r>
+    <w:fldSimple w:instr=" NUMPAGES  \* Arabic  \* MERGEFORMAT ">
+      <w:r>
+        <w:rPr>
+          <w:noProof/>
+        </w:rPr>
+        <w:t>29</w:t>
+      </w:r>
+    </w:fldSimple>
+  </w:p>
+</w:ftr>
+</file>
+
+<file path=word/footer5.xml><?xml version="1.0" encoding="utf-8"?>
+<w:ftr xmlns:wpc="http://schemas.microsoft.com/office/word/2010/wordprocessingCanvas" xmlns:cx="http://schemas.microsoft.com/office/drawing/2014/chartex" xmlns:cx1="http://schemas.microsoft.com/office/drawing/2015/9/8/chartex" xmlns:cx2="http://schemas.microsoft.com/office/drawing/2015/10/21/chartex" xmlns:cx3="http://schemas.microsoft.com/office/drawing/2016/5/9/chartex" xmlns:cx4="http://schemas.microsoft.com/office/drawing/2016/5/10/chartex" xmlns:cx5="http://schemas.microsoft.com/office/drawing/2016/5/11/chartex" xmlns:cx6="http://schemas.microsoft.com/office/drawing/2016/5/12/chartex" xmlns:cx7="http://schemas.microsoft.com/office/drawing/2016/5/13/chartex" xmlns:cx8="http://schemas.microsoft.com/office/drawing/2016/5/14/chartex" xmlns:mc="http://schemas.openxmlformats.org/markup-compatibility/2006" xmlns:aink="http://schemas.microsoft.com/office/drawing/2016/ink" xmlns:am3d="http://schemas.microsoft.com/office/drawing/2017/model3d" xmlns:o="urn:schemas-microsoft-com:office:office" xmlns:r="http://schemas.openxmlformats.org/officeDocument/2006/relationships" xmlns:m="http://schemas.openxmlformats.org/officeDocument/2006/math" xmlns:v="urn:schemas-microsoft-com:vml" xmlns:wp14="http://schemas.microsoft.com/office/word/2010/wordprocessingDrawing" xmlns:wp="http://schemas.openxmlformats.org/drawingml/2006/wordprocessingDrawing" xmlns:w10="urn:schemas-microsoft-com:office:word" xmlns:w="http://schemas.openxmlformats.org/wordprocessingml/2006/main" xmlns:w14="http://schemas.microsoft.com/office/word/2010/wordml" xmlns:w15="http://schemas.microsoft.com/office/word/2012/wordml" xmlns:w16cid="http://schemas.microsoft.com/office/word/2016/wordml/cid" xmlns:w16se="http://schemas.microsoft.com/office/word/2015/wordml/symex" xmlns:wpg="http://schemas.microsoft.com/office/word/2010/wordprocessingGroup" xmlns:wpi="http://schemas.microsoft.com/office/word/2010/wordprocessingInk" xmlns:wne="http://schemas.microsoft.com/office/word/2006/wordml" xmlns:wps="http://schemas.microsoft.com/office/word/2010/wordprocessingShape" mc:Ignorable="w14 w15 w16se w16cid wp14">
+  <w:p>
+    <w:pPr>
+      <w:pStyle w:val="Fuzeile"/>
+      <w:shd w:val="clear" w:color="auto" w:fill="00AFCB"/>
+    </w:pPr>
+    <w:r>
+      <w:t xml:space="preserve">Seite </w:t>
+    </w:r>
     <w:r>
       <w:fldChar w:fldCharType="begin"/>
     </w:r>
     <w:r>
-      <w:instrText xml:space="preserve"> NUMPAGES  \* Arabic  \* MERGEFORMAT </w:instrText>
+      <w:instrText xml:space="preserve"> PAGE   \* MERGEFORMAT </w:instrText>
     </w:r>
     <w:r>
       <w:fldChar w:fldCharType="separate"/>
@@ -42101,7 +42866,7 @@
       <w:rPr>
         <w:noProof/>
       </w:rPr>
-      <w:t>28</w:t>
+      <w:t>27</w:t>
     </w:r>
     <w:r>
       <w:rPr>
@@ -42109,12 +42874,23 @@
       </w:rPr>
       <w:fldChar w:fldCharType="end"/>
     </w:r>
+    <w:r>
+      <w:t xml:space="preserve"> von </w:t>
+    </w:r>
+    <w:fldSimple w:instr=" NUMPAGES  \* Arabic  \* MERGEFORMAT ">
+      <w:r>
+        <w:rPr>
+          <w:noProof/>
+        </w:rPr>
+        <w:t>29</w:t>
+      </w:r>
+    </w:fldSimple>
   </w:p>
 </w:ftr>
 </file>
 
 <file path=word/footnotes.xml><?xml version="1.0" encoding="utf-8"?>
-<w:footnotes xmlns:wpc="http://schemas.microsoft.com/office/word/2010/wordprocessingCanvas" xmlns:cx="http://schemas.microsoft.com/office/drawing/2014/chartex" xmlns:cx1="http://schemas.microsoft.com/office/drawing/2015/9/8/chartex" xmlns:mc="http://schemas.openxmlformats.org/markup-compatibility/2006" xmlns:o="urn:schemas-microsoft-com:office:office" xmlns:r="http://schemas.openxmlformats.org/officeDocument/2006/relationships" xmlns:m="http://schemas.openxmlformats.org/officeDocument/2006/math" xmlns:v="urn:schemas-microsoft-com:vml" xmlns:wp14="http://schemas.microsoft.com/office/word/2010/wordprocessingDrawing" xmlns:wp="http://schemas.openxmlformats.org/drawingml/2006/wordprocessingDrawing" xmlns:w10="urn:schemas-microsoft-com:office:word" xmlns:w="http://schemas.openxmlformats.org/wordprocessingml/2006/main" xmlns:w14="http://schemas.microsoft.com/office/word/2010/wordml" xmlns:w15="http://schemas.microsoft.com/office/word/2012/wordml" xmlns:w16se="http://schemas.microsoft.com/office/word/2015/wordml/symex" xmlns:wpg="http://schemas.microsoft.com/office/word/2010/wordprocessingGroup" xmlns:wpi="http://schemas.microsoft.com/office/word/2010/wordprocessingInk" xmlns:wne="http://schemas.microsoft.com/office/word/2006/wordml" xmlns:wps="http://schemas.microsoft.com/office/word/2010/wordprocessingShape" mc:Ignorable="w14 w15 w16se wp14">
+<w:footnotes xmlns:wpc="http://schemas.microsoft.com/office/word/2010/wordprocessingCanvas" xmlns:cx="http://schemas.microsoft.com/office/drawing/2014/chartex" xmlns:cx1="http://schemas.microsoft.com/office/drawing/2015/9/8/chartex" xmlns:cx2="http://schemas.microsoft.com/office/drawing/2015/10/21/chartex" xmlns:cx3="http://schemas.microsoft.com/office/drawing/2016/5/9/chartex" xmlns:cx4="http://schemas.microsoft.com/office/drawing/2016/5/10/chartex" xmlns:cx5="http://schemas.microsoft.com/office/drawing/2016/5/11/chartex" xmlns:cx6="http://schemas.microsoft.com/office/drawing/2016/5/12/chartex" xmlns:cx7="http://schemas.microsoft.com/office/drawing/2016/5/13/chartex" xmlns:cx8="http://schemas.microsoft.com/office/drawing/2016/5/14/chartex" xmlns:mc="http://schemas.openxmlformats.org/markup-compatibility/2006" xmlns:aink="http://schemas.microsoft.com/office/drawing/2016/ink" xmlns:am3d="http://schemas.microsoft.com/office/drawing/2017/model3d" xmlns:o="urn:schemas-microsoft-com:office:office" xmlns:r="http://schemas.openxmlformats.org/officeDocument/2006/relationships" xmlns:m="http://schemas.openxmlformats.org/officeDocument/2006/math" xmlns:v="urn:schemas-microsoft-com:vml" xmlns:wp14="http://schemas.microsoft.com/office/word/2010/wordprocessingDrawing" xmlns:wp="http://schemas.openxmlformats.org/drawingml/2006/wordprocessingDrawing" xmlns:w10="urn:schemas-microsoft-com:office:word" xmlns:w="http://schemas.openxmlformats.org/wordprocessingml/2006/main" xmlns:w14="http://schemas.microsoft.com/office/word/2010/wordml" xmlns:w15="http://schemas.microsoft.com/office/word/2012/wordml" xmlns:w16cid="http://schemas.microsoft.com/office/word/2016/wordml/cid" xmlns:w16se="http://schemas.microsoft.com/office/word/2015/wordml/symex" xmlns:wpg="http://schemas.microsoft.com/office/word/2010/wordprocessingGroup" xmlns:wpi="http://schemas.microsoft.com/office/word/2010/wordprocessingInk" xmlns:wne="http://schemas.microsoft.com/office/word/2006/wordml" xmlns:wps="http://schemas.microsoft.com/office/word/2010/wordprocessingShape" mc:Ignorable="w14 w15 w16se w16cid wp14">
   <w:footnote w:type="separator" w:id="-1">
     <w:p>
       <w:r>
@@ -42133,7 +42909,7 @@
 </file>
 
 <file path=word/header1.xml><?xml version="1.0" encoding="utf-8"?>
-<w:hdr xmlns:wpc="http://schemas.microsoft.com/office/word/2010/wordprocessingCanvas" xmlns:cx="http://schemas.microsoft.com/office/drawing/2014/chartex" xmlns:cx1="http://schemas.microsoft.com/office/drawing/2015/9/8/chartex" xmlns:mc="http://schemas.openxmlformats.org/markup-compatibility/2006" xmlns:o="urn:schemas-microsoft-com:office:office" xmlns:r="http://schemas.openxmlformats.org/officeDocument/2006/relationships" xmlns:m="http://schemas.openxmlformats.org/officeDocument/2006/math" xmlns:v="urn:schemas-microsoft-com:vml" xmlns:wp14="http://schemas.microsoft.com/office/word/2010/wordprocessingDrawing" xmlns:wp="http://schemas.openxmlformats.org/drawingml/2006/wordprocessingDrawing" xmlns:w10="urn:schemas-microsoft-com:office:word" xmlns:w="http://schemas.openxmlformats.org/wordprocessingml/2006/main" xmlns:w14="http://schemas.microsoft.com/office/word/2010/wordml" xmlns:w15="http://schemas.microsoft.com/office/word/2012/wordml" xmlns:w16se="http://schemas.microsoft.com/office/word/2015/wordml/symex" xmlns:wpg="http://schemas.microsoft.com/office/word/2010/wordprocessingGroup" xmlns:wpi="http://schemas.microsoft.com/office/word/2010/wordprocessingInk" xmlns:wne="http://schemas.microsoft.com/office/word/2006/wordml" xmlns:wps="http://schemas.microsoft.com/office/word/2010/wordprocessingShape" mc:Ignorable="w14 w15 w16se wp14">
+<w:hdr xmlns:wpc="http://schemas.microsoft.com/office/word/2010/wordprocessingCanvas" xmlns:cx="http://schemas.microsoft.com/office/drawing/2014/chartex" xmlns:cx1="http://schemas.microsoft.com/office/drawing/2015/9/8/chartex" xmlns:cx2="http://schemas.microsoft.com/office/drawing/2015/10/21/chartex" xmlns:cx3="http://schemas.microsoft.com/office/drawing/2016/5/9/chartex" xmlns:cx4="http://schemas.microsoft.com/office/drawing/2016/5/10/chartex" xmlns:cx5="http://schemas.microsoft.com/office/drawing/2016/5/11/chartex" xmlns:cx6="http://schemas.microsoft.com/office/drawing/2016/5/12/chartex" xmlns:cx7="http://schemas.microsoft.com/office/drawing/2016/5/13/chartex" xmlns:cx8="http://schemas.microsoft.com/office/drawing/2016/5/14/chartex" xmlns:mc="http://schemas.openxmlformats.org/markup-compatibility/2006" xmlns:aink="http://schemas.microsoft.com/office/drawing/2016/ink" xmlns:am3d="http://schemas.microsoft.com/office/drawing/2017/model3d" xmlns:o="urn:schemas-microsoft-com:office:office" xmlns:r="http://schemas.openxmlformats.org/officeDocument/2006/relationships" xmlns:m="http://schemas.openxmlformats.org/officeDocument/2006/math" xmlns:v="urn:schemas-microsoft-com:vml" xmlns:wp14="http://schemas.microsoft.com/office/word/2010/wordprocessingDrawing" xmlns:wp="http://schemas.openxmlformats.org/drawingml/2006/wordprocessingDrawing" xmlns:w10="urn:schemas-microsoft-com:office:word" xmlns:w="http://schemas.openxmlformats.org/wordprocessingml/2006/main" xmlns:w14="http://schemas.microsoft.com/office/word/2010/wordml" xmlns:w15="http://schemas.microsoft.com/office/word/2012/wordml" xmlns:w16cid="http://schemas.microsoft.com/office/word/2016/wordml/cid" xmlns:w16se="http://schemas.microsoft.com/office/word/2015/wordml/symex" xmlns:wpg="http://schemas.microsoft.com/office/word/2010/wordprocessingGroup" xmlns:wpi="http://schemas.microsoft.com/office/word/2010/wordprocessingInk" xmlns:wne="http://schemas.microsoft.com/office/word/2006/wordml" xmlns:wps="http://schemas.microsoft.com/office/word/2010/wordprocessingShape" mc:Ignorable="w14 w15 w16se w16cid wp14">
   <w:p>
     <w:pPr>
       <w:pStyle w:val="Kopfzeile"/>
@@ -42168,46 +42944,23 @@
       </w:rPr>
       <w:tab/>
     </w:r>
-    <w:r>
-      <w:fldChar w:fldCharType="begin"/>
-    </w:r>
-    <w:r>
-      <w:instrText xml:space="preserve"> DOCPROPERTY  Title  \* MERGEFORMAT </w:instrText>
-    </w:r>
-    <w:r>
-      <w:fldChar w:fldCharType="separate"/>
-    </w:r>
-    <w:r>
-      <w:rPr>
-        <w:szCs w:val="16"/>
-      </w:rPr>
-      <w:t>Projekttitel</w:t>
-    </w:r>
-    <w:r>
-      <w:rPr>
-        <w:szCs w:val="16"/>
-      </w:rPr>
-      <w:fldChar w:fldCharType="end"/>
-    </w:r>
+    <w:fldSimple w:instr=" DOCPROPERTY  Title  \* MERGEFORMAT ">
+      <w:r>
+        <w:rPr>
+          <w:szCs w:val="16"/>
+        </w:rPr>
+        <w:t>Projekttitel</w:t>
+      </w:r>
+    </w:fldSimple>
     <w:r>
       <w:tab/>
       <w:t xml:space="preserve">Projektnummer: </w:t>
     </w:r>
-    <w:r>
-      <w:fldChar w:fldCharType="begin"/>
-    </w:r>
-    <w:r>
-      <w:instrText xml:space="preserve"> DOCPROPERTY  Projektnummer  \* MERGEFORMAT </w:instrText>
-    </w:r>
-    <w:r>
-      <w:fldChar w:fldCharType="separate"/>
-    </w:r>
-    <w:r>
-      <w:t>PIE.XX.XXX</w:t>
-    </w:r>
-    <w:r>
-      <w:fldChar w:fldCharType="end"/>
-    </w:r>
+    <w:fldSimple w:instr=" DOCPROPERTY  Projektnummer  \* MERGEFORMAT ">
+      <w:r>
+        <w:t>PIE.XX.XXX</w:t>
+      </w:r>
+    </w:fldSimple>
   </w:p>
   <w:p>
     <w:pPr>
@@ -42243,7 +42996,7 @@
 </file>
 
 <file path=word/header2.xml><?xml version="1.0" encoding="utf-8"?>
-<w:hdr xmlns:wpc="http://schemas.microsoft.com/office/word/2010/wordprocessingCanvas" xmlns:cx="http://schemas.microsoft.com/office/drawing/2014/chartex" xmlns:cx1="http://schemas.microsoft.com/office/drawing/2015/9/8/chartex" xmlns:mc="http://schemas.openxmlformats.org/markup-compatibility/2006" xmlns:o="urn:schemas-microsoft-com:office:office" xmlns:r="http://schemas.openxmlformats.org/officeDocument/2006/relationships" xmlns:m="http://schemas.openxmlformats.org/officeDocument/2006/math" xmlns:v="urn:schemas-microsoft-com:vml" xmlns:wp14="http://schemas.microsoft.com/office/word/2010/wordprocessingDrawing" xmlns:wp="http://schemas.openxmlformats.org/drawingml/2006/wordprocessingDrawing" xmlns:w10="urn:schemas-microsoft-com:office:word" xmlns:w="http://schemas.openxmlformats.org/wordprocessingml/2006/main" xmlns:w14="http://schemas.microsoft.com/office/word/2010/wordml" xmlns:w15="http://schemas.microsoft.com/office/word/2012/wordml" xmlns:w16se="http://schemas.microsoft.com/office/word/2015/wordml/symex" xmlns:wpg="http://schemas.microsoft.com/office/word/2010/wordprocessingGroup" xmlns:wpi="http://schemas.microsoft.com/office/word/2010/wordprocessingInk" xmlns:wne="http://schemas.microsoft.com/office/word/2006/wordml" xmlns:wps="http://schemas.microsoft.com/office/word/2010/wordprocessingShape" mc:Ignorable="w14 w15 w16se wp14">
+<w:hdr xmlns:wpc="http://schemas.microsoft.com/office/word/2010/wordprocessingCanvas" xmlns:cx="http://schemas.microsoft.com/office/drawing/2014/chartex" xmlns:cx1="http://schemas.microsoft.com/office/drawing/2015/9/8/chartex" xmlns:cx2="http://schemas.microsoft.com/office/drawing/2015/10/21/chartex" xmlns:cx3="http://schemas.microsoft.com/office/drawing/2016/5/9/chartex" xmlns:cx4="http://schemas.microsoft.com/office/drawing/2016/5/10/chartex" xmlns:cx5="http://schemas.microsoft.com/office/drawing/2016/5/11/chartex" xmlns:cx6="http://schemas.microsoft.com/office/drawing/2016/5/12/chartex" xmlns:cx7="http://schemas.microsoft.com/office/drawing/2016/5/13/chartex" xmlns:cx8="http://schemas.microsoft.com/office/drawing/2016/5/14/chartex" xmlns:mc="http://schemas.openxmlformats.org/markup-compatibility/2006" xmlns:aink="http://schemas.microsoft.com/office/drawing/2016/ink" xmlns:am3d="http://schemas.microsoft.com/office/drawing/2017/model3d" xmlns:o="urn:schemas-microsoft-com:office:office" xmlns:r="http://schemas.openxmlformats.org/officeDocument/2006/relationships" xmlns:m="http://schemas.openxmlformats.org/officeDocument/2006/math" xmlns:v="urn:schemas-microsoft-com:vml" xmlns:wp14="http://schemas.microsoft.com/office/word/2010/wordprocessingDrawing" xmlns:wp="http://schemas.openxmlformats.org/drawingml/2006/wordprocessingDrawing" xmlns:w10="urn:schemas-microsoft-com:office:word" xmlns:w="http://schemas.openxmlformats.org/wordprocessingml/2006/main" xmlns:w14="http://schemas.microsoft.com/office/word/2010/wordml" xmlns:w15="http://schemas.microsoft.com/office/word/2012/wordml" xmlns:w16cid="http://schemas.microsoft.com/office/word/2016/wordml/cid" xmlns:w16se="http://schemas.microsoft.com/office/word/2015/wordml/symex" xmlns:wpg="http://schemas.microsoft.com/office/word/2010/wordprocessingGroup" xmlns:wpi="http://schemas.microsoft.com/office/word/2010/wordprocessingInk" xmlns:wne="http://schemas.microsoft.com/office/word/2006/wordml" xmlns:wps="http://schemas.microsoft.com/office/word/2010/wordprocessingShape" mc:Ignorable="w14 w15 w16se w16cid wp14">
   <w:p>
     <w:pPr>
       <w:pStyle w:val="KopfzeileA3"/>
@@ -42269,46 +43022,23 @@
       </w:rPr>
       <w:tab/>
     </w:r>
-    <w:r>
-      <w:fldChar w:fldCharType="begin"/>
-    </w:r>
-    <w:r>
-      <w:instrText xml:space="preserve"> DOCPROPERTY  Title  \* MERGEFORMAT </w:instrText>
-    </w:r>
-    <w:r>
-      <w:fldChar w:fldCharType="separate"/>
-    </w:r>
-    <w:r>
-      <w:rPr>
-        <w:szCs w:val="16"/>
-      </w:rPr>
-      <w:t>Projekttitel</w:t>
-    </w:r>
-    <w:r>
-      <w:rPr>
-        <w:szCs w:val="16"/>
-      </w:rPr>
-      <w:fldChar w:fldCharType="end"/>
-    </w:r>
+    <w:fldSimple w:instr=" DOCPROPERTY  Title  \* MERGEFORMAT ">
+      <w:r>
+        <w:rPr>
+          <w:szCs w:val="16"/>
+        </w:rPr>
+        <w:t>Projekttitel</w:t>
+      </w:r>
+    </w:fldSimple>
     <w:r>
       <w:tab/>
       <w:t xml:space="preserve">Projektnummer: </w:t>
     </w:r>
-    <w:r>
-      <w:fldChar w:fldCharType="begin"/>
-    </w:r>
-    <w:r>
-      <w:instrText xml:space="preserve"> DOCPROPERTY  Projektnummer  \* MERGEFORMAT </w:instrText>
-    </w:r>
-    <w:r>
-      <w:fldChar w:fldCharType="separate"/>
-    </w:r>
-    <w:r>
-      <w:t>PIE.XX.XXX</w:t>
-    </w:r>
-    <w:r>
-      <w:fldChar w:fldCharType="end"/>
-    </w:r>
+    <w:fldSimple w:instr=" DOCPROPERTY  Projektnummer  \* MERGEFORMAT ">
+      <w:r>
+        <w:t>PIE.XX.XXX</w:t>
+      </w:r>
+    </w:fldSimple>
   </w:p>
   <w:p>
     <w:pPr>
@@ -42335,7 +43065,7 @@
 </file>
 
 <file path=word/header3.xml><?xml version="1.0" encoding="utf-8"?>
-<w:hdr xmlns:wpc="http://schemas.microsoft.com/office/word/2010/wordprocessingCanvas" xmlns:cx="http://schemas.microsoft.com/office/drawing/2014/chartex" xmlns:cx1="http://schemas.microsoft.com/office/drawing/2015/9/8/chartex" xmlns:mc="http://schemas.openxmlformats.org/markup-compatibility/2006" xmlns:o="urn:schemas-microsoft-com:office:office" xmlns:r="http://schemas.openxmlformats.org/officeDocument/2006/relationships" xmlns:m="http://schemas.openxmlformats.org/officeDocument/2006/math" xmlns:v="urn:schemas-microsoft-com:vml" xmlns:wp14="http://schemas.microsoft.com/office/word/2010/wordprocessingDrawing" xmlns:wp="http://schemas.openxmlformats.org/drawingml/2006/wordprocessingDrawing" xmlns:w10="urn:schemas-microsoft-com:office:word" xmlns:w="http://schemas.openxmlformats.org/wordprocessingml/2006/main" xmlns:w14="http://schemas.microsoft.com/office/word/2010/wordml" xmlns:w15="http://schemas.microsoft.com/office/word/2012/wordml" xmlns:w16se="http://schemas.microsoft.com/office/word/2015/wordml/symex" xmlns:wpg="http://schemas.microsoft.com/office/word/2010/wordprocessingGroup" xmlns:wpi="http://schemas.microsoft.com/office/word/2010/wordprocessingInk" xmlns:wne="http://schemas.microsoft.com/office/word/2006/wordml" xmlns:wps="http://schemas.microsoft.com/office/word/2010/wordprocessingShape" mc:Ignorable="w14 w15 w16se wp14">
+<w:hdr xmlns:wpc="http://schemas.microsoft.com/office/word/2010/wordprocessingCanvas" xmlns:cx="http://schemas.microsoft.com/office/drawing/2014/chartex" xmlns:cx1="http://schemas.microsoft.com/office/drawing/2015/9/8/chartex" xmlns:cx2="http://schemas.microsoft.com/office/drawing/2015/10/21/chartex" xmlns:cx3="http://schemas.microsoft.com/office/drawing/2016/5/9/chartex" xmlns:cx4="http://schemas.microsoft.com/office/drawing/2016/5/10/chartex" xmlns:cx5="http://schemas.microsoft.com/office/drawing/2016/5/11/chartex" xmlns:cx6="http://schemas.microsoft.com/office/drawing/2016/5/12/chartex" xmlns:cx7="http://schemas.microsoft.com/office/drawing/2016/5/13/chartex" xmlns:cx8="http://schemas.microsoft.com/office/drawing/2016/5/14/chartex" xmlns:mc="http://schemas.openxmlformats.org/markup-compatibility/2006" xmlns:aink="http://schemas.microsoft.com/office/drawing/2016/ink" xmlns:am3d="http://schemas.microsoft.com/office/drawing/2017/model3d" xmlns:o="urn:schemas-microsoft-com:office:office" xmlns:r="http://schemas.openxmlformats.org/officeDocument/2006/relationships" xmlns:m="http://schemas.openxmlformats.org/officeDocument/2006/math" xmlns:v="urn:schemas-microsoft-com:vml" xmlns:wp14="http://schemas.microsoft.com/office/word/2010/wordprocessingDrawing" xmlns:wp="http://schemas.openxmlformats.org/drawingml/2006/wordprocessingDrawing" xmlns:w10="urn:schemas-microsoft-com:office:word" xmlns:w="http://schemas.openxmlformats.org/wordprocessingml/2006/main" xmlns:w14="http://schemas.microsoft.com/office/word/2010/wordml" xmlns:w15="http://schemas.microsoft.com/office/word/2012/wordml" xmlns:w16cid="http://schemas.microsoft.com/office/word/2016/wordml/cid" xmlns:w16se="http://schemas.microsoft.com/office/word/2015/wordml/symex" xmlns:wpg="http://schemas.microsoft.com/office/word/2010/wordprocessingGroup" xmlns:wpi="http://schemas.microsoft.com/office/word/2010/wordprocessingInk" xmlns:wne="http://schemas.microsoft.com/office/word/2006/wordml" xmlns:wps="http://schemas.microsoft.com/office/word/2010/wordprocessingShape" mc:Ignorable="w14 w15 w16se w16cid wp14">
   <w:p>
     <w:pPr>
       <w:pStyle w:val="KopfzeileA3"/>
@@ -42411,46 +43141,23 @@
       </w:rPr>
       <w:tab/>
     </w:r>
-    <w:r>
-      <w:fldChar w:fldCharType="begin"/>
-    </w:r>
-    <w:r>
-      <w:instrText xml:space="preserve"> DOCPROPERTY  Title  \* MERGEFORMAT </w:instrText>
-    </w:r>
-    <w:r>
-      <w:fldChar w:fldCharType="separate"/>
-    </w:r>
-    <w:r>
-      <w:rPr>
-        <w:szCs w:val="16"/>
-      </w:rPr>
-      <w:t>Projekttitel</w:t>
-    </w:r>
-    <w:r>
-      <w:rPr>
-        <w:szCs w:val="16"/>
-      </w:rPr>
-      <w:fldChar w:fldCharType="end"/>
-    </w:r>
+    <w:fldSimple w:instr=" DOCPROPERTY  Title  \* MERGEFORMAT ">
+      <w:r>
+        <w:rPr>
+          <w:szCs w:val="16"/>
+        </w:rPr>
+        <w:t>Projekttitel</w:t>
+      </w:r>
+    </w:fldSimple>
     <w:r>
       <w:tab/>
       <w:t xml:space="preserve">Projektnummer: </w:t>
     </w:r>
-    <w:r>
-      <w:fldChar w:fldCharType="begin"/>
-    </w:r>
-    <w:r>
-      <w:instrText xml:space="preserve"> DOCPROPERTY  Projektnummer  \* MERGEFORMAT </w:instrText>
-    </w:r>
-    <w:r>
-      <w:fldChar w:fldCharType="separate"/>
-    </w:r>
-    <w:r>
-      <w:t>PIE.XX.XXX</w:t>
-    </w:r>
-    <w:r>
-      <w:fldChar w:fldCharType="end"/>
-    </w:r>
+    <w:fldSimple w:instr=" DOCPROPERTY  Projektnummer  \* MERGEFORMAT ">
+      <w:r>
+        <w:t>PIE.XX.XXX</w:t>
+      </w:r>
+    </w:fldSimple>
   </w:p>
   <w:p>
     <w:pPr>
@@ -42477,7 +43184,7 @@
 </file>
 
 <file path=word/header4.xml><?xml version="1.0" encoding="utf-8"?>
-<w:hdr xmlns:wpc="http://schemas.microsoft.com/office/word/2010/wordprocessingCanvas" xmlns:cx="http://schemas.microsoft.com/office/drawing/2014/chartex" xmlns:cx1="http://schemas.microsoft.com/office/drawing/2015/9/8/chartex" xmlns:mc="http://schemas.openxmlformats.org/markup-compatibility/2006" xmlns:o="urn:schemas-microsoft-com:office:office" xmlns:r="http://schemas.openxmlformats.org/officeDocument/2006/relationships" xmlns:m="http://schemas.openxmlformats.org/officeDocument/2006/math" xmlns:v="urn:schemas-microsoft-com:vml" xmlns:wp14="http://schemas.microsoft.com/office/word/2010/wordprocessingDrawing" xmlns:wp="http://schemas.openxmlformats.org/drawingml/2006/wordprocessingDrawing" xmlns:w10="urn:schemas-microsoft-com:office:word" xmlns:w="http://schemas.openxmlformats.org/wordprocessingml/2006/main" xmlns:w14="http://schemas.microsoft.com/office/word/2010/wordml" xmlns:w15="http://schemas.microsoft.com/office/word/2012/wordml" xmlns:w16se="http://schemas.microsoft.com/office/word/2015/wordml/symex" xmlns:wpg="http://schemas.microsoft.com/office/word/2010/wordprocessingGroup" xmlns:wpi="http://schemas.microsoft.com/office/word/2010/wordprocessingInk" xmlns:wne="http://schemas.microsoft.com/office/word/2006/wordml" xmlns:wps="http://schemas.microsoft.com/office/word/2010/wordprocessingShape" mc:Ignorable="w14 w15 w16se wp14">
+<w:hdr xmlns:wpc="http://schemas.microsoft.com/office/word/2010/wordprocessingCanvas" xmlns:cx="http://schemas.microsoft.com/office/drawing/2014/chartex" xmlns:cx1="http://schemas.microsoft.com/office/drawing/2015/9/8/chartex" xmlns:cx2="http://schemas.microsoft.com/office/drawing/2015/10/21/chartex" xmlns:cx3="http://schemas.microsoft.com/office/drawing/2016/5/9/chartex" xmlns:cx4="http://schemas.microsoft.com/office/drawing/2016/5/10/chartex" xmlns:cx5="http://schemas.microsoft.com/office/drawing/2016/5/11/chartex" xmlns:cx6="http://schemas.microsoft.com/office/drawing/2016/5/12/chartex" xmlns:cx7="http://schemas.microsoft.com/office/drawing/2016/5/13/chartex" xmlns:cx8="http://schemas.microsoft.com/office/drawing/2016/5/14/chartex" xmlns:mc="http://schemas.openxmlformats.org/markup-compatibility/2006" xmlns:aink="http://schemas.microsoft.com/office/drawing/2016/ink" xmlns:am3d="http://schemas.microsoft.com/office/drawing/2017/model3d" xmlns:o="urn:schemas-microsoft-com:office:office" xmlns:r="http://schemas.openxmlformats.org/officeDocument/2006/relationships" xmlns:m="http://schemas.openxmlformats.org/officeDocument/2006/math" xmlns:v="urn:schemas-microsoft-com:vml" xmlns:wp14="http://schemas.microsoft.com/office/word/2010/wordprocessingDrawing" xmlns:wp="http://schemas.openxmlformats.org/drawingml/2006/wordprocessingDrawing" xmlns:w10="urn:schemas-microsoft-com:office:word" xmlns:w="http://schemas.openxmlformats.org/wordprocessingml/2006/main" xmlns:w14="http://schemas.microsoft.com/office/word/2010/wordml" xmlns:w15="http://schemas.microsoft.com/office/word/2012/wordml" xmlns:w16cid="http://schemas.microsoft.com/office/word/2016/wordml/cid" xmlns:w16se="http://schemas.microsoft.com/office/word/2015/wordml/symex" xmlns:wpg="http://schemas.microsoft.com/office/word/2010/wordprocessingGroup" xmlns:wpi="http://schemas.microsoft.com/office/word/2010/wordprocessingInk" xmlns:wne="http://schemas.microsoft.com/office/word/2006/wordml" xmlns:wps="http://schemas.microsoft.com/office/word/2010/wordprocessingShape" mc:Ignorable="w14 w15 w16se w16cid wp14">
   <w:p>
     <w:pPr>
       <w:pStyle w:val="KopfzeileA3"/>
@@ -42553,46 +43260,23 @@
       </w:rPr>
       <w:tab/>
     </w:r>
-    <w:r>
-      <w:fldChar w:fldCharType="begin"/>
-    </w:r>
-    <w:r>
-      <w:instrText xml:space="preserve"> DOCPROPERTY  Title  \* MERGEFORMAT </w:instrText>
-    </w:r>
-    <w:r>
-      <w:fldChar w:fldCharType="separate"/>
-    </w:r>
-    <w:r>
-      <w:rPr>
-        <w:szCs w:val="16"/>
-      </w:rPr>
-      <w:t>Projekttitel</w:t>
-    </w:r>
-    <w:r>
-      <w:rPr>
-        <w:szCs w:val="16"/>
-      </w:rPr>
-      <w:fldChar w:fldCharType="end"/>
-    </w:r>
+    <w:fldSimple w:instr=" DOCPROPERTY  Title  \* MERGEFORMAT ">
+      <w:r>
+        <w:rPr>
+          <w:szCs w:val="16"/>
+        </w:rPr>
+        <w:t>Projekttitel</w:t>
+      </w:r>
+    </w:fldSimple>
     <w:r>
       <w:tab/>
       <w:t xml:space="preserve">Projektnummer: </w:t>
     </w:r>
-    <w:r>
-      <w:fldChar w:fldCharType="begin"/>
-    </w:r>
-    <w:r>
-      <w:instrText xml:space="preserve"> DOCPROPERTY  Projektnummer  \* MERGEFORMAT </w:instrText>
-    </w:r>
-    <w:r>
-      <w:fldChar w:fldCharType="separate"/>
-    </w:r>
-    <w:r>
-      <w:t>PIE.XX.XXX</w:t>
-    </w:r>
-    <w:r>
-      <w:fldChar w:fldCharType="end"/>
-    </w:r>
+    <w:fldSimple w:instr=" DOCPROPERTY  Projektnummer  \* MERGEFORMAT ">
+      <w:r>
+        <w:t>PIE.XX.XXX</w:t>
+      </w:r>
+    </w:fldSimple>
   </w:p>
   <w:p>
     <w:pPr>
@@ -42648,7 +43332,7 @@
 </file>
 
 <file path=word/header5.xml><?xml version="1.0" encoding="utf-8"?>
-<w:hdr xmlns:wpc="http://schemas.microsoft.com/office/word/2010/wordprocessingCanvas" xmlns:cx="http://schemas.microsoft.com/office/drawing/2014/chartex" xmlns:cx1="http://schemas.microsoft.com/office/drawing/2015/9/8/chartex" xmlns:mc="http://schemas.openxmlformats.org/markup-compatibility/2006" xmlns:o="urn:schemas-microsoft-com:office:office" xmlns:r="http://schemas.openxmlformats.org/officeDocument/2006/relationships" xmlns:m="http://schemas.openxmlformats.org/officeDocument/2006/math" xmlns:v="urn:schemas-microsoft-com:vml" xmlns:wp14="http://schemas.microsoft.com/office/word/2010/wordprocessingDrawing" xmlns:wp="http://schemas.openxmlformats.org/drawingml/2006/wordprocessingDrawing" xmlns:w10="urn:schemas-microsoft-com:office:word" xmlns:w="http://schemas.openxmlformats.org/wordprocessingml/2006/main" xmlns:w14="http://schemas.microsoft.com/office/word/2010/wordml" xmlns:w15="http://schemas.microsoft.com/office/word/2012/wordml" xmlns:w16se="http://schemas.microsoft.com/office/word/2015/wordml/symex" xmlns:wpg="http://schemas.microsoft.com/office/word/2010/wordprocessingGroup" xmlns:wpi="http://schemas.microsoft.com/office/word/2010/wordprocessingInk" xmlns:wne="http://schemas.microsoft.com/office/word/2006/wordml" xmlns:wps="http://schemas.microsoft.com/office/word/2010/wordprocessingShape" mc:Ignorable="w14 w15 w16se wp14">
+<w:hdr xmlns:wpc="http://schemas.microsoft.com/office/word/2010/wordprocessingCanvas" xmlns:cx="http://schemas.microsoft.com/office/drawing/2014/chartex" xmlns:cx1="http://schemas.microsoft.com/office/drawing/2015/9/8/chartex" xmlns:cx2="http://schemas.microsoft.com/office/drawing/2015/10/21/chartex" xmlns:cx3="http://schemas.microsoft.com/office/drawing/2016/5/9/chartex" xmlns:cx4="http://schemas.microsoft.com/office/drawing/2016/5/10/chartex" xmlns:cx5="http://schemas.microsoft.com/office/drawing/2016/5/11/chartex" xmlns:cx6="http://schemas.microsoft.com/office/drawing/2016/5/12/chartex" xmlns:cx7="http://schemas.microsoft.com/office/drawing/2016/5/13/chartex" xmlns:cx8="http://schemas.microsoft.com/office/drawing/2016/5/14/chartex" xmlns:mc="http://schemas.openxmlformats.org/markup-compatibility/2006" xmlns:aink="http://schemas.microsoft.com/office/drawing/2016/ink" xmlns:am3d="http://schemas.microsoft.com/office/drawing/2017/model3d" xmlns:o="urn:schemas-microsoft-com:office:office" xmlns:r="http://schemas.openxmlformats.org/officeDocument/2006/relationships" xmlns:m="http://schemas.openxmlformats.org/officeDocument/2006/math" xmlns:v="urn:schemas-microsoft-com:vml" xmlns:wp14="http://schemas.microsoft.com/office/word/2010/wordprocessingDrawing" xmlns:wp="http://schemas.openxmlformats.org/drawingml/2006/wordprocessingDrawing" xmlns:w10="urn:schemas-microsoft-com:office:word" xmlns:w="http://schemas.openxmlformats.org/wordprocessingml/2006/main" xmlns:w14="http://schemas.microsoft.com/office/word/2010/wordml" xmlns:w15="http://schemas.microsoft.com/office/word/2012/wordml" xmlns:w16cid="http://schemas.microsoft.com/office/word/2016/wordml/cid" xmlns:w16se="http://schemas.microsoft.com/office/word/2015/wordml/symex" xmlns:wpg="http://schemas.microsoft.com/office/word/2010/wordprocessingGroup" xmlns:wpi="http://schemas.microsoft.com/office/word/2010/wordprocessingInk" xmlns:wne="http://schemas.microsoft.com/office/word/2006/wordml" xmlns:wps="http://schemas.microsoft.com/office/word/2010/wordprocessingShape" mc:Ignorable="w14 w15 w16se w16cid wp14">
   <w:p>
     <w:pPr>
       <w:pStyle w:val="KopfzeileA3"/>
@@ -42724,46 +43408,23 @@
       </w:rPr>
       <w:tab/>
     </w:r>
-    <w:r>
-      <w:fldChar w:fldCharType="begin"/>
-    </w:r>
-    <w:r>
-      <w:instrText xml:space="preserve"> DOCPROPERTY  Title  \* MERGEFORMAT </w:instrText>
-    </w:r>
-    <w:r>
-      <w:fldChar w:fldCharType="separate"/>
-    </w:r>
-    <w:r>
-      <w:rPr>
-        <w:szCs w:val="16"/>
-      </w:rPr>
-      <w:t>Projekttitel</w:t>
-    </w:r>
-    <w:r>
-      <w:rPr>
-        <w:szCs w:val="16"/>
-      </w:rPr>
-      <w:fldChar w:fldCharType="end"/>
-    </w:r>
+    <w:fldSimple w:instr=" DOCPROPERTY  Title  \* MERGEFORMAT ">
+      <w:r>
+        <w:rPr>
+          <w:szCs w:val="16"/>
+        </w:rPr>
+        <w:t>Projekttitel</w:t>
+      </w:r>
+    </w:fldSimple>
     <w:r>
       <w:tab/>
       <w:t xml:space="preserve">Projektnummer: </w:t>
     </w:r>
-    <w:r>
-      <w:fldChar w:fldCharType="begin"/>
-    </w:r>
-    <w:r>
-      <w:instrText xml:space="preserve"> DOCPROPERTY  Projektnummer  \* MERGEFORMAT </w:instrText>
-    </w:r>
-    <w:r>
-      <w:fldChar w:fldCharType="separate"/>
-    </w:r>
-    <w:r>
-      <w:t>PIE.XX.XXX</w:t>
-    </w:r>
-    <w:r>
-      <w:fldChar w:fldCharType="end"/>
-    </w:r>
+    <w:fldSimple w:instr=" DOCPROPERTY  Projektnummer  \* MERGEFORMAT ">
+      <w:r>
+        <w:t>PIE.XX.XXX</w:t>
+      </w:r>
+    </w:fldSimple>
   </w:p>
   <w:p>
     <w:pPr>
@@ -42790,7 +43451,7 @@
 </file>
 
 <file path=word/numbering.xml><?xml version="1.0" encoding="utf-8"?>
-<w:numbering xmlns:wpc="http://schemas.microsoft.com/office/word/2010/wordprocessingCanvas" xmlns:cx="http://schemas.microsoft.com/office/drawing/2014/chartex" xmlns:cx1="http://schemas.microsoft.com/office/drawing/2015/9/8/chartex" xmlns:mc="http://schemas.openxmlformats.org/markup-compatibility/2006" xmlns:o="urn:schemas-microsoft-com:office:office" xmlns:r="http://schemas.openxmlformats.org/officeDocument/2006/relationships" xmlns:m="http://schemas.openxmlformats.org/officeDocument/2006/math" xmlns:v="urn:schemas-microsoft-com:vml" xmlns:wp14="http://schemas.microsoft.com/office/word/2010/wordprocessingDrawing" xmlns:wp="http://schemas.openxmlformats.org/drawingml/2006/wordprocessingDrawing" xmlns:w10="urn:schemas-microsoft-com:office:word" xmlns:w="http://schemas.openxmlformats.org/wordprocessingml/2006/main" xmlns:w14="http://schemas.microsoft.com/office/word/2010/wordml" xmlns:w15="http://schemas.microsoft.com/office/word/2012/wordml" xmlns:w16se="http://schemas.microsoft.com/office/word/2015/wordml/symex" xmlns:wpg="http://schemas.microsoft.com/office/word/2010/wordprocessingGroup" xmlns:wpi="http://schemas.microsoft.com/office/word/2010/wordprocessingInk" xmlns:wne="http://schemas.microsoft.com/office/word/2006/wordml" xmlns:wps="http://schemas.microsoft.com/office/word/2010/wordprocessingShape" mc:Ignorable="w14 w15 w16se wp14">
+<w:numbering xmlns:wpc="http://schemas.microsoft.com/office/word/2010/wordprocessingCanvas" xmlns:cx="http://schemas.microsoft.com/office/drawing/2014/chartex" xmlns:cx1="http://schemas.microsoft.com/office/drawing/2015/9/8/chartex" xmlns:cx2="http://schemas.microsoft.com/office/drawing/2015/10/21/chartex" xmlns:cx3="http://schemas.microsoft.com/office/drawing/2016/5/9/chartex" xmlns:cx4="http://schemas.microsoft.com/office/drawing/2016/5/10/chartex" xmlns:cx5="http://schemas.microsoft.com/office/drawing/2016/5/11/chartex" xmlns:cx6="http://schemas.microsoft.com/office/drawing/2016/5/12/chartex" xmlns:cx7="http://schemas.microsoft.com/office/drawing/2016/5/13/chartex" xmlns:cx8="http://schemas.microsoft.com/office/drawing/2016/5/14/chartex" xmlns:mc="http://schemas.openxmlformats.org/markup-compatibility/2006" xmlns:aink="http://schemas.microsoft.com/office/drawing/2016/ink" xmlns:am3d="http://schemas.microsoft.com/office/drawing/2017/model3d" xmlns:o="urn:schemas-microsoft-com:office:office" xmlns:r="http://schemas.openxmlformats.org/officeDocument/2006/relationships" xmlns:m="http://schemas.openxmlformats.org/officeDocument/2006/math" xmlns:v="urn:schemas-microsoft-com:vml" xmlns:wp14="http://schemas.microsoft.com/office/word/2010/wordprocessingDrawing" xmlns:wp="http://schemas.openxmlformats.org/drawingml/2006/wordprocessingDrawing" xmlns:w10="urn:schemas-microsoft-com:office:word" xmlns:w="http://schemas.openxmlformats.org/wordprocessingml/2006/main" xmlns:w14="http://schemas.microsoft.com/office/word/2010/wordml" xmlns:w15="http://schemas.microsoft.com/office/word/2012/wordml" xmlns:w16cid="http://schemas.microsoft.com/office/word/2016/wordml/cid" xmlns:w16se="http://schemas.microsoft.com/office/word/2015/wordml/symex" xmlns:wpg="http://schemas.microsoft.com/office/word/2010/wordprocessingGroup" xmlns:wpi="http://schemas.microsoft.com/office/word/2010/wordprocessingInk" xmlns:wne="http://schemas.microsoft.com/office/word/2006/wordml" xmlns:wps="http://schemas.microsoft.com/office/word/2010/wordprocessingShape" mc:Ignorable="w14 w15 w16se w16cid wp14">
   <w:abstractNum w:abstractNumId="0" w15:restartNumberingAfterBreak="0">
     <w:nsid w:val="FFFFFF80"/>
     <w:multiLevelType w:val="singleLevel"/>
@@ -44837,7 +45498,7 @@
 </file>
 
 <file path=word/styles.xml><?xml version="1.0" encoding="utf-8"?>
-<w:styles xmlns:mc="http://schemas.openxmlformats.org/markup-compatibility/2006" xmlns:r="http://schemas.openxmlformats.org/officeDocument/2006/relationships" xmlns:w="http://schemas.openxmlformats.org/wordprocessingml/2006/main" xmlns:w14="http://schemas.microsoft.com/office/word/2010/wordml" xmlns:w15="http://schemas.microsoft.com/office/word/2012/wordml" xmlns:w16se="http://schemas.microsoft.com/office/word/2015/wordml/symex" mc:Ignorable="w14 w15 w16se">
+<w:styles xmlns:mc="http://schemas.openxmlformats.org/markup-compatibility/2006" xmlns:r="http://schemas.openxmlformats.org/officeDocument/2006/relationships" xmlns:w="http://schemas.openxmlformats.org/wordprocessingml/2006/main" xmlns:w14="http://schemas.microsoft.com/office/word/2010/wordml" xmlns:w15="http://schemas.microsoft.com/office/word/2012/wordml" xmlns:w16cid="http://schemas.microsoft.com/office/word/2016/wordml/cid" xmlns:w16se="http://schemas.microsoft.com/office/word/2015/wordml/symex" mc:Ignorable="w14 w15 w16se w16cid">
   <w:docDefaults>
     <w:rPrDefault>
       <w:rPr>
@@ -44852,7 +45513,7 @@
       </w:pPr>
     </w:pPrDefault>
   </w:docDefaults>
-  <w:latentStyles w:defLockedState="0" w:defUIPriority="99" w:defSemiHidden="0" w:defUnhideWhenUsed="0" w:defQFormat="0" w:count="371">
+  <w:latentStyles w:defLockedState="0" w:defUIPriority="99" w:defSemiHidden="0" w:defUnhideWhenUsed="0" w:defQFormat="0" w:count="376">
     <w:lsdException w:name="Normal" w:uiPriority="0" w:qFormat="1"/>
     <w:lsdException w:name="heading 1" w:uiPriority="9" w:qFormat="1"/>
     <w:lsdException w:name="heading 2" w:semiHidden="1" w:uiPriority="9" w:unhideWhenUsed="1" w:qFormat="1"/>
@@ -44958,7 +45619,6 @@
     <w:lsdException w:name="HTML Sample" w:semiHidden="1" w:unhideWhenUsed="1"/>
     <w:lsdException w:name="HTML Typewriter" w:semiHidden="1" w:unhideWhenUsed="1"/>
     <w:lsdException w:name="HTML Variable" w:semiHidden="1" w:unhideWhenUsed="1"/>
-    <w:lsdException w:name="Normal Table" w:semiHidden="1" w:unhideWhenUsed="1"/>
     <w:lsdException w:name="annotation subject" w:semiHidden="1" w:unhideWhenUsed="1"/>
     <w:lsdException w:name="No List" w:semiHidden="1" w:unhideWhenUsed="1"/>
     <w:lsdException w:name="Outline List 1" w:semiHidden="1" w:unhideWhenUsed="1"/>
@@ -45001,11 +45661,8 @@
     <w:lsdException w:name="Table Contemporary" w:semiHidden="1" w:unhideWhenUsed="1"/>
     <w:lsdException w:name="Table Elegant" w:semiHidden="1" w:unhideWhenUsed="1"/>
     <w:lsdException w:name="Table Professional" w:semiHidden="1" w:unhideWhenUsed="1"/>
-    <w:lsdException w:name="Table Subtle 1" w:semiHidden="1" w:unhideWhenUsed="1"/>
     <w:lsdException w:name="Table Subtle 2" w:semiHidden="1" w:unhideWhenUsed="1"/>
     <w:lsdException w:name="Table Web 1" w:semiHidden="1" w:unhideWhenUsed="1"/>
-    <w:lsdException w:name="Table Web 2" w:semiHidden="1" w:unhideWhenUsed="1"/>
-    <w:lsdException w:name="Table Web 3" w:semiHidden="1" w:unhideWhenUsed="1"/>
     <w:lsdException w:name="Balloon Text" w:semiHidden="1" w:unhideWhenUsed="1"/>
     <w:lsdException w:name="Table Grid" w:uiPriority="59"/>
     <w:lsdException w:name="Table Theme" w:semiHidden="1" w:unhideWhenUsed="1"/>
@@ -45224,6 +45881,11 @@
     <w:lsdException w:name="List Table 5 Dark Accent 6" w:uiPriority="50"/>
     <w:lsdException w:name="List Table 6 Colorful Accent 6" w:uiPriority="51"/>
     <w:lsdException w:name="List Table 7 Colorful Accent 6" w:uiPriority="52"/>
+    <w:lsdException w:name="Mention" w:semiHidden="1" w:unhideWhenUsed="1"/>
+    <w:lsdException w:name="Smart Hyperlink" w:semiHidden="1" w:unhideWhenUsed="1"/>
+    <w:lsdException w:name="Hashtag" w:semiHidden="1" w:unhideWhenUsed="1"/>
+    <w:lsdException w:name="Unresolved Mention" w:semiHidden="1" w:unhideWhenUsed="1"/>
+    <w:lsdException w:name="Smart Link" w:semiHidden="1" w:unhideWhenUsed="1"/>
   </w:latentStyles>
   <w:style w:type="paragraph" w:default="1" w:styleId="Standard">
     <w:name w:val="Normal"/>
@@ -45995,8 +46657,8 @@
       <w:lang w:val="de-DE" w:eastAsia="de-DE"/>
     </w:rPr>
   </w:style>
-  <w:style w:type="character" w:customStyle="1" w:styleId="UnresolvedMention">
-    <w:name w:val="Unresolved Mention"/>
+  <w:style w:type="character" w:customStyle="1" w:styleId="NichtaufgelsteErwhnung1">
+    <w:name w:val="Nicht aufgelöste Erwähnung1"/>
     <w:basedOn w:val="Absatz-Standardschriftart"/>
     <w:uiPriority w:val="99"/>
     <w:semiHidden/>
@@ -46329,7 +46991,7 @@
 </file>
 
 <file path=customXml/itemProps1.xml><?xml version="1.0" encoding="utf-8"?>
-<ds:datastoreItem xmlns:ds="http://schemas.openxmlformats.org/officeDocument/2006/customXml" ds:itemID="{ABD53860-0936-42CC-BBD7-1C1BC4F7FE82}">
+<ds:datastoreItem xmlns:ds="http://schemas.openxmlformats.org/officeDocument/2006/customXml" ds:itemID="{6E7E61BB-8BD5-4847-93EB-D293F8C74510}">
   <ds:schemaRefs>
     <ds:schemaRef ds:uri="http://schemas.openxmlformats.org/officeDocument/2006/bibliography"/>
   </ds:schemaRefs>

</xml_diff>

<commit_message>
2019-12-04 +Update: Added Login-Handler PSP
+Update: Added Login-Handler PSP: Added new PSP element to Visio and PSP deciption.
</commit_message>
<xml_diff>
--- a/doc/Projekthandbuch.docx
+++ b/doc/Projekthandbuch.docx
@@ -145,7 +145,7 @@
                         <w:txbxContent>
                           <w:p>
                             <w:pPr>
-                              <w:pStyle w:val="Title"/>
+                              <w:pStyle w:val="Titel"/>
                               <w:jc w:val="center"/>
                               <w:rPr>
                                 <w:color w:val="00AFCB"/>
@@ -162,7 +162,7 @@
                           </w:p>
                           <w:p>
                             <w:pPr>
-                              <w:pStyle w:val="Subtitle"/>
+                              <w:pStyle w:val="Untertitel"/>
                               <w:jc w:val="center"/>
                               <w:rPr>
                                 <w:color w:val="00AFCB"/>
@@ -203,7 +203,7 @@
                   <w:txbxContent>
                     <w:p>
                       <w:pPr>
-                        <w:pStyle w:val="Title"/>
+                        <w:pStyle w:val="Titel"/>
                         <w:jc w:val="center"/>
                         <w:rPr>
                           <w:color w:val="00AFCB"/>
@@ -220,7 +220,7 @@
                     </w:p>
                     <w:p>
                       <w:pPr>
-                        <w:pStyle w:val="Subtitle"/>
+                        <w:pStyle w:val="Untertitel"/>
                         <w:jc w:val="center"/>
                         <w:rPr>
                           <w:color w:val="00AFCB"/>
@@ -931,7 +931,7 @@
     </w:p>
     <w:tbl>
       <w:tblPr>
-        <w:tblStyle w:val="TableGrid"/>
+        <w:tblStyle w:val="Tabellenraster"/>
         <w:tblW w:w="0" w:type="auto"/>
         <w:tblBorders>
           <w:top w:val="double" w:sz="4" w:space="0" w:color="00AFCB"/>
@@ -1288,8 +1288,6 @@
             </w:pPr>
           </w:p>
         </w:tc>
-        <w:bookmarkStart w:id="0" w:name="_GoBack"/>
-        <w:bookmarkEnd w:id="0"/>
       </w:tr>
       <w:tr>
         <w:tc>
@@ -1359,14 +1357,13 @@
     </w:p>
     <w:p>
       <w:pPr>
-        <w:pStyle w:val="TOC1"/>
+        <w:pStyle w:val="Verzeichnis1"/>
         <w:rPr>
           <w:rFonts w:asciiTheme="minorHAnsi" w:eastAsiaTheme="minorEastAsia" w:hAnsiTheme="minorHAnsi"/>
           <w:b w:val="0"/>
           <w:noProof/>
           <w:color w:val="auto"/>
           <w:sz w:val="22"/>
-          <w:lang/>
         </w:rPr>
       </w:pPr>
       <w:r>
@@ -1402,7 +1399,6 @@
             <w:noProof/>
             <w:color w:val="auto"/>
             <w:sz w:val="22"/>
-            <w:lang/>
           </w:rPr>
           <w:tab/>
         </w:r>
@@ -1465,13 +1461,12 @@
     </w:p>
     <w:p>
       <w:pPr>
-        <w:pStyle w:val="TOC2"/>
+        <w:pStyle w:val="Verzeichnis2"/>
         <w:rPr>
           <w:rFonts w:asciiTheme="minorHAnsi" w:eastAsiaTheme="minorEastAsia" w:hAnsiTheme="minorHAnsi"/>
           <w:noProof/>
           <w:color w:val="auto"/>
           <w:sz w:val="22"/>
-          <w:lang/>
         </w:rPr>
       </w:pPr>
       <w:hyperlink w:anchor="_Toc26280671" w:history="1">
@@ -1488,7 +1483,6 @@
             <w:noProof/>
             <w:color w:val="auto"/>
             <w:sz w:val="22"/>
-            <w:lang/>
           </w:rPr>
           <w:tab/>
         </w:r>
@@ -1551,13 +1545,12 @@
     </w:p>
     <w:p>
       <w:pPr>
-        <w:pStyle w:val="TOC2"/>
+        <w:pStyle w:val="Verzeichnis2"/>
         <w:rPr>
           <w:rFonts w:asciiTheme="minorHAnsi" w:eastAsiaTheme="minorEastAsia" w:hAnsiTheme="minorHAnsi"/>
           <w:noProof/>
           <w:color w:val="auto"/>
           <w:sz w:val="22"/>
-          <w:lang/>
         </w:rPr>
       </w:pPr>
       <w:hyperlink w:anchor="_Toc26280672" w:history="1">
@@ -1575,7 +1568,6 @@
             <w:noProof/>
             <w:color w:val="auto"/>
             <w:sz w:val="22"/>
-            <w:lang/>
           </w:rPr>
           <w:tab/>
         </w:r>
@@ -1639,14 +1631,13 @@
     </w:p>
     <w:p>
       <w:pPr>
-        <w:pStyle w:val="TOC1"/>
+        <w:pStyle w:val="Verzeichnis1"/>
         <w:rPr>
           <w:rFonts w:asciiTheme="minorHAnsi" w:eastAsiaTheme="minorEastAsia" w:hAnsiTheme="minorHAnsi"/>
           <w:b w:val="0"/>
           <w:noProof/>
           <w:color w:val="auto"/>
           <w:sz w:val="22"/>
-          <w:lang/>
         </w:rPr>
       </w:pPr>
       <w:hyperlink w:anchor="_Toc26280673" w:history="1">
@@ -1664,7 +1655,6 @@
             <w:noProof/>
             <w:color w:val="auto"/>
             <w:sz w:val="22"/>
-            <w:lang/>
           </w:rPr>
           <w:tab/>
         </w:r>
@@ -1727,13 +1717,12 @@
     </w:p>
     <w:p>
       <w:pPr>
-        <w:pStyle w:val="TOC2"/>
+        <w:pStyle w:val="Verzeichnis2"/>
         <w:rPr>
           <w:rFonts w:asciiTheme="minorHAnsi" w:eastAsiaTheme="minorEastAsia" w:hAnsiTheme="minorHAnsi"/>
           <w:noProof/>
           <w:color w:val="auto"/>
           <w:sz w:val="22"/>
-          <w:lang/>
         </w:rPr>
       </w:pPr>
       <w:hyperlink w:anchor="_Toc26280674" w:history="1">
@@ -1750,7 +1739,6 @@
             <w:noProof/>
             <w:color w:val="auto"/>
             <w:sz w:val="22"/>
-            <w:lang/>
           </w:rPr>
           <w:tab/>
         </w:r>
@@ -1813,13 +1801,12 @@
     </w:p>
     <w:p>
       <w:pPr>
-        <w:pStyle w:val="TOC2"/>
+        <w:pStyle w:val="Verzeichnis2"/>
         <w:rPr>
           <w:rFonts w:asciiTheme="minorHAnsi" w:eastAsiaTheme="minorEastAsia" w:hAnsiTheme="minorHAnsi"/>
           <w:noProof/>
           <w:color w:val="auto"/>
           <w:sz w:val="22"/>
-          <w:lang/>
         </w:rPr>
       </w:pPr>
       <w:hyperlink w:anchor="_Toc26280675" w:history="1">
@@ -1836,7 +1823,6 @@
             <w:noProof/>
             <w:color w:val="auto"/>
             <w:sz w:val="22"/>
-            <w:lang/>
           </w:rPr>
           <w:tab/>
         </w:r>
@@ -1899,14 +1885,13 @@
     </w:p>
     <w:p>
       <w:pPr>
-        <w:pStyle w:val="TOC1"/>
+        <w:pStyle w:val="Verzeichnis1"/>
         <w:rPr>
           <w:rFonts w:asciiTheme="minorHAnsi" w:eastAsiaTheme="minorEastAsia" w:hAnsiTheme="minorHAnsi"/>
           <w:b w:val="0"/>
           <w:noProof/>
           <w:color w:val="auto"/>
           <w:sz w:val="22"/>
-          <w:lang/>
         </w:rPr>
       </w:pPr>
       <w:hyperlink w:anchor="_Toc26280676" w:history="1">
@@ -1924,7 +1909,6 @@
             <w:noProof/>
             <w:color w:val="auto"/>
             <w:sz w:val="22"/>
-            <w:lang/>
           </w:rPr>
           <w:tab/>
         </w:r>
@@ -1987,14 +1971,13 @@
     </w:p>
     <w:p>
       <w:pPr>
-        <w:pStyle w:val="TOC1"/>
+        <w:pStyle w:val="Verzeichnis1"/>
         <w:rPr>
           <w:rFonts w:asciiTheme="minorHAnsi" w:eastAsiaTheme="minorEastAsia" w:hAnsiTheme="minorHAnsi"/>
           <w:b w:val="0"/>
           <w:noProof/>
           <w:color w:val="auto"/>
           <w:sz w:val="22"/>
-          <w:lang/>
         </w:rPr>
       </w:pPr>
       <w:hyperlink w:anchor="_Toc26280677" w:history="1">
@@ -2012,7 +1995,6 @@
             <w:noProof/>
             <w:color w:val="auto"/>
             <w:sz w:val="22"/>
-            <w:lang/>
           </w:rPr>
           <w:tab/>
         </w:r>
@@ -2075,13 +2057,12 @@
     </w:p>
     <w:p>
       <w:pPr>
-        <w:pStyle w:val="TOC2"/>
+        <w:pStyle w:val="Verzeichnis2"/>
         <w:rPr>
           <w:rFonts w:asciiTheme="minorHAnsi" w:eastAsiaTheme="minorEastAsia" w:hAnsiTheme="minorHAnsi"/>
           <w:noProof/>
           <w:color w:val="auto"/>
           <w:sz w:val="22"/>
-          <w:lang/>
         </w:rPr>
       </w:pPr>
       <w:hyperlink w:anchor="_Toc26280678" w:history="1">
@@ -2098,7 +2079,6 @@
             <w:noProof/>
             <w:color w:val="auto"/>
             <w:sz w:val="22"/>
-            <w:lang/>
           </w:rPr>
           <w:tab/>
         </w:r>
@@ -2161,13 +2141,12 @@
     </w:p>
     <w:p>
       <w:pPr>
-        <w:pStyle w:val="TOC2"/>
+        <w:pStyle w:val="Verzeichnis2"/>
         <w:rPr>
           <w:rFonts w:asciiTheme="minorHAnsi" w:eastAsiaTheme="minorEastAsia" w:hAnsiTheme="minorHAnsi"/>
           <w:noProof/>
           <w:color w:val="auto"/>
           <w:sz w:val="22"/>
-          <w:lang/>
         </w:rPr>
       </w:pPr>
       <w:hyperlink w:anchor="_Toc26280679" w:history="1">
@@ -2184,7 +2163,6 @@
             <w:noProof/>
             <w:color w:val="auto"/>
             <w:sz w:val="22"/>
-            <w:lang/>
           </w:rPr>
           <w:tab/>
         </w:r>
@@ -2247,13 +2225,12 @@
     </w:p>
     <w:p>
       <w:pPr>
-        <w:pStyle w:val="TOC2"/>
+        <w:pStyle w:val="Verzeichnis2"/>
         <w:rPr>
           <w:rFonts w:asciiTheme="minorHAnsi" w:eastAsiaTheme="minorEastAsia" w:hAnsiTheme="minorHAnsi"/>
           <w:noProof/>
           <w:color w:val="auto"/>
           <w:sz w:val="22"/>
-          <w:lang/>
         </w:rPr>
       </w:pPr>
       <w:hyperlink w:anchor="_Toc26280680" w:history="1">
@@ -2270,7 +2247,6 @@
             <w:noProof/>
             <w:color w:val="auto"/>
             <w:sz w:val="22"/>
-            <w:lang/>
           </w:rPr>
           <w:tab/>
         </w:r>
@@ -2333,13 +2309,12 @@
     </w:p>
     <w:p>
       <w:pPr>
-        <w:pStyle w:val="TOC2"/>
+        <w:pStyle w:val="Verzeichnis2"/>
         <w:rPr>
           <w:rFonts w:asciiTheme="minorHAnsi" w:eastAsiaTheme="minorEastAsia" w:hAnsiTheme="minorHAnsi"/>
           <w:noProof/>
           <w:color w:val="auto"/>
           <w:sz w:val="22"/>
-          <w:lang/>
         </w:rPr>
       </w:pPr>
       <w:hyperlink w:anchor="_Toc26280681" w:history="1">
@@ -2356,7 +2331,6 @@
             <w:noProof/>
             <w:color w:val="auto"/>
             <w:sz w:val="22"/>
-            <w:lang/>
           </w:rPr>
           <w:tab/>
         </w:r>
@@ -2419,13 +2393,12 @@
     </w:p>
     <w:p>
       <w:pPr>
-        <w:pStyle w:val="TOC2"/>
+        <w:pStyle w:val="Verzeichnis2"/>
         <w:rPr>
           <w:rFonts w:asciiTheme="minorHAnsi" w:eastAsiaTheme="minorEastAsia" w:hAnsiTheme="minorHAnsi"/>
           <w:noProof/>
           <w:color w:val="auto"/>
           <w:sz w:val="22"/>
-          <w:lang/>
         </w:rPr>
       </w:pPr>
       <w:hyperlink w:anchor="_Toc26280682" w:history="1">
@@ -2442,7 +2415,6 @@
             <w:noProof/>
             <w:color w:val="auto"/>
             <w:sz w:val="22"/>
-            <w:lang/>
           </w:rPr>
           <w:tab/>
         </w:r>
@@ -2505,13 +2477,12 @@
     </w:p>
     <w:p>
       <w:pPr>
-        <w:pStyle w:val="TOC2"/>
+        <w:pStyle w:val="Verzeichnis2"/>
         <w:rPr>
           <w:rFonts w:asciiTheme="minorHAnsi" w:eastAsiaTheme="minorEastAsia" w:hAnsiTheme="minorHAnsi"/>
           <w:noProof/>
           <w:color w:val="auto"/>
           <w:sz w:val="22"/>
-          <w:lang/>
         </w:rPr>
       </w:pPr>
       <w:hyperlink w:anchor="_Toc26280683" w:history="1">
@@ -2528,7 +2499,6 @@
             <w:noProof/>
             <w:color w:val="auto"/>
             <w:sz w:val="22"/>
-            <w:lang/>
           </w:rPr>
           <w:tab/>
         </w:r>
@@ -2591,13 +2561,12 @@
     </w:p>
     <w:p>
       <w:pPr>
-        <w:pStyle w:val="TOC2"/>
+        <w:pStyle w:val="Verzeichnis2"/>
         <w:rPr>
           <w:rFonts w:asciiTheme="minorHAnsi" w:eastAsiaTheme="minorEastAsia" w:hAnsiTheme="minorHAnsi"/>
           <w:noProof/>
           <w:color w:val="auto"/>
           <w:sz w:val="22"/>
-          <w:lang/>
         </w:rPr>
       </w:pPr>
       <w:hyperlink w:anchor="_Toc26280684" w:history="1">
@@ -2614,7 +2583,6 @@
             <w:noProof/>
             <w:color w:val="auto"/>
             <w:sz w:val="22"/>
-            <w:lang/>
           </w:rPr>
           <w:tab/>
         </w:r>
@@ -2677,13 +2645,12 @@
     </w:p>
     <w:p>
       <w:pPr>
-        <w:pStyle w:val="TOC2"/>
+        <w:pStyle w:val="Verzeichnis2"/>
         <w:rPr>
           <w:rFonts w:asciiTheme="minorHAnsi" w:eastAsiaTheme="minorEastAsia" w:hAnsiTheme="minorHAnsi"/>
           <w:noProof/>
           <w:color w:val="auto"/>
           <w:sz w:val="22"/>
-          <w:lang/>
         </w:rPr>
       </w:pPr>
       <w:hyperlink w:anchor="_Toc26280685" w:history="1">
@@ -2700,7 +2667,6 @@
             <w:noProof/>
             <w:color w:val="auto"/>
             <w:sz w:val="22"/>
-            <w:lang/>
           </w:rPr>
           <w:tab/>
         </w:r>
@@ -2763,13 +2729,12 @@
     </w:p>
     <w:p>
       <w:pPr>
-        <w:pStyle w:val="TOC2"/>
+        <w:pStyle w:val="Verzeichnis2"/>
         <w:rPr>
           <w:rFonts w:asciiTheme="minorHAnsi" w:eastAsiaTheme="minorEastAsia" w:hAnsiTheme="minorHAnsi"/>
           <w:noProof/>
           <w:color w:val="auto"/>
           <w:sz w:val="22"/>
-          <w:lang/>
         </w:rPr>
       </w:pPr>
       <w:hyperlink w:anchor="_Toc26280686" w:history="1">
@@ -2786,7 +2751,6 @@
             <w:noProof/>
             <w:color w:val="auto"/>
             <w:sz w:val="22"/>
-            <w:lang/>
           </w:rPr>
           <w:tab/>
         </w:r>
@@ -2849,13 +2813,12 @@
     </w:p>
     <w:p>
       <w:pPr>
-        <w:pStyle w:val="TOC2"/>
+        <w:pStyle w:val="Verzeichnis2"/>
         <w:rPr>
           <w:rFonts w:asciiTheme="minorHAnsi" w:eastAsiaTheme="minorEastAsia" w:hAnsiTheme="minorHAnsi"/>
           <w:noProof/>
           <w:color w:val="auto"/>
           <w:sz w:val="22"/>
-          <w:lang/>
         </w:rPr>
       </w:pPr>
       <w:hyperlink w:anchor="_Toc26280687" w:history="1">
@@ -2872,7 +2835,6 @@
             <w:noProof/>
             <w:color w:val="auto"/>
             <w:sz w:val="22"/>
-            <w:lang/>
           </w:rPr>
           <w:tab/>
         </w:r>
@@ -2935,13 +2897,12 @@
     </w:p>
     <w:p>
       <w:pPr>
-        <w:pStyle w:val="TOC2"/>
+        <w:pStyle w:val="Verzeichnis2"/>
         <w:rPr>
           <w:rFonts w:asciiTheme="minorHAnsi" w:eastAsiaTheme="minorEastAsia" w:hAnsiTheme="minorHAnsi"/>
           <w:noProof/>
           <w:color w:val="auto"/>
           <w:sz w:val="22"/>
-          <w:lang/>
         </w:rPr>
       </w:pPr>
       <w:hyperlink w:anchor="_Toc26280688" w:history="1">
@@ -2958,7 +2919,6 @@
             <w:noProof/>
             <w:color w:val="auto"/>
             <w:sz w:val="22"/>
-            <w:lang/>
           </w:rPr>
           <w:tab/>
         </w:r>
@@ -3021,14 +2981,13 @@
     </w:p>
     <w:p>
       <w:pPr>
-        <w:pStyle w:val="TOC1"/>
+        <w:pStyle w:val="Verzeichnis1"/>
         <w:rPr>
           <w:rFonts w:asciiTheme="minorHAnsi" w:eastAsiaTheme="minorEastAsia" w:hAnsiTheme="minorHAnsi"/>
           <w:b w:val="0"/>
           <w:noProof/>
           <w:color w:val="auto"/>
           <w:sz w:val="22"/>
-          <w:lang/>
         </w:rPr>
       </w:pPr>
       <w:hyperlink w:anchor="_Toc26280689" w:history="1">
@@ -3046,7 +3005,6 @@
             <w:noProof/>
             <w:color w:val="auto"/>
             <w:sz w:val="22"/>
-            <w:lang/>
           </w:rPr>
           <w:tab/>
         </w:r>
@@ -3055,21 +3013,7 @@
             <w:rStyle w:val="Hyperlink"/>
             <w:noProof/>
           </w:rPr>
-          <w:t>Applik</w:t>
-        </w:r>
-        <w:r>
-          <w:rPr>
-            <w:rStyle w:val="Hyperlink"/>
-            <w:noProof/>
-          </w:rPr>
-          <w:t>a</w:t>
-        </w:r>
-        <w:r>
-          <w:rPr>
-            <w:rStyle w:val="Hyperlink"/>
-            <w:noProof/>
-          </w:rPr>
-          <w:t>tions-Mockup</w:t>
+          <w:t>Applikations-Mockup</w:t>
         </w:r>
         <w:r>
           <w:rPr>
@@ -3132,24 +3076,24 @@
     </w:p>
     <w:p>
       <w:pPr>
-        <w:pStyle w:val="Heading1"/>
+        <w:pStyle w:val="berschrift1"/>
       </w:pPr>
-      <w:bookmarkStart w:id="1" w:name="_Toc26280670"/>
+      <w:bookmarkStart w:id="0" w:name="_Toc26280670"/>
       <w:r>
         <w:lastRenderedPageBreak/>
         <w:t>Projektbeschreibung</w:t>
       </w:r>
-      <w:bookmarkEnd w:id="1"/>
+      <w:bookmarkEnd w:id="0"/>
     </w:p>
     <w:p>
       <w:pPr>
-        <w:pStyle w:val="Heading2"/>
+        <w:pStyle w:val="berschrift2"/>
       </w:pPr>
-      <w:bookmarkStart w:id="2" w:name="_Toc26280671"/>
+      <w:bookmarkStart w:id="1" w:name="_Toc26280671"/>
       <w:r>
         <w:t>Allgemein</w:t>
       </w:r>
-      <w:bookmarkEnd w:id="2"/>
+      <w:bookmarkEnd w:id="1"/>
     </w:p>
     <w:p>
       <w:pPr>
@@ -3203,59 +3147,35 @@
       </w:r>
     </w:p>
     <w:p>
-      <w:pPr>
-        <w:rPr>
-          <w:lang/>
-        </w:rPr>
-      </w:pPr>
       <w:r>
-        <w:rPr>
-          <w:lang/>
-        </w:rPr>
         <w:t>Im Projekt soll eine Jukebox erstellt werden. Bei dieser sollen Liedwünsche eingereicht werden können und über die Abspielreihenfolge abgestimmt werden.</w:t>
       </w:r>
     </w:p>
     <w:p>
-      <w:pPr>
-        <w:rPr>
-          <w:lang/>
-        </w:rPr>
-      </w:pPr>
       <w:r>
-        <w:rPr>
-          <w:lang/>
-        </w:rPr>
         <w:t>Der Server verwaltet die Nutzer-Playlist und spielt die Tracks ab. Die Bedienung erfolgt mit Apps am Smartphone oder PC. Als Standard-Nutzer kann man nach Tracks suchen, für die Nutzer-Playlist vorschlagen und Stimmen für die Lieder in der Nutzer-Playlist vergeben. Es wird immer der Track mit den meisten Stimmen gespielt.</w:t>
       </w:r>
     </w:p>
     <w:p>
-      <w:pPr>
-        <w:rPr>
-          <w:lang/>
-        </w:rPr>
-      </w:pPr>
       <w:r>
-        <w:rPr>
-          <w:lang/>
-        </w:rPr>
         <w:t>Zusätzlich gibt es einen administrativen Modus, für den man sich mit Passwort anmelden muss. Bei diesem kann man zusätzlich Tracks aus der Nutzer-Playlist entfernen, Tracks in die Admin-Playlist verschieben, die Wiedergabe pausieren oder fortsetzen und das aktuelle Lied überspringen. Solange Tracks in der Admin-Playlist werden diese statt der in der Nutzer-Playlist gespielt.</w:t>
       </w:r>
     </w:p>
     <w:p>
       <w:pPr>
-        <w:pStyle w:val="Heading2"/>
+        <w:pStyle w:val="berschrift2"/>
         <w:rPr>
           <w:lang w:val="en-US"/>
         </w:rPr>
       </w:pPr>
-      <w:bookmarkStart w:id="3" w:name="_Toc26280672"/>
+      <w:bookmarkStart w:id="2" w:name="_Toc26280672"/>
       <w:r>
         <w:rPr>
           <w:lang w:val="en-US"/>
         </w:rPr>
         <w:t>App</w:t>
       </w:r>
-      <w:bookmarkEnd w:id="3"/>
+      <w:bookmarkEnd w:id="2"/>
     </w:p>
     <w:p>
       <w:pPr>
@@ -3291,9 +3211,9 @@
     </w:p>
     <w:p>
       <w:pPr>
-        <w:pStyle w:val="Heading1"/>
+        <w:pStyle w:val="berschrift1"/>
       </w:pPr>
-      <w:bookmarkStart w:id="4" w:name="_Toc26280673"/>
+      <w:bookmarkStart w:id="3" w:name="_Toc26280673"/>
       <w:r>
         <w:lastRenderedPageBreak/>
         <w:t>Anforderung</w:t>
@@ -3301,17 +3221,17 @@
       <w:r>
         <w:t>en</w:t>
       </w:r>
-      <w:bookmarkEnd w:id="4"/>
+      <w:bookmarkEnd w:id="3"/>
     </w:p>
     <w:p>
       <w:pPr>
-        <w:pStyle w:val="Heading2"/>
+        <w:pStyle w:val="berschrift2"/>
       </w:pPr>
-      <w:bookmarkStart w:id="5" w:name="_Toc26280674"/>
+      <w:bookmarkStart w:id="4" w:name="_Toc26280674"/>
       <w:r>
         <w:t>Anforderungsdokument der Schnittstelle</w:t>
       </w:r>
-      <w:bookmarkEnd w:id="5"/>
+      <w:bookmarkEnd w:id="4"/>
     </w:p>
     <w:p>
       <w:r>
@@ -3338,9 +3258,9 @@
     </w:p>
     <w:p>
       <w:pPr>
-        <w:pStyle w:val="Heading2"/>
+        <w:pStyle w:val="berschrift2"/>
       </w:pPr>
-      <w:bookmarkStart w:id="6" w:name="_Toc26280675"/>
+      <w:bookmarkStart w:id="5" w:name="_Toc26280675"/>
       <w:r>
         <w:t xml:space="preserve">Anforderungen </w:t>
       </w:r>
@@ -3353,11 +3273,11 @@
       <w:r>
         <w:t>App</w:t>
       </w:r>
-      <w:bookmarkEnd w:id="6"/>
+      <w:bookmarkEnd w:id="5"/>
     </w:p>
     <w:p>
       <w:pPr>
-        <w:pStyle w:val="Heading3"/>
+        <w:pStyle w:val="berschrift3"/>
       </w:pPr>
       <w:r>
         <w:t>Implementierung des Protokolls</w:t>
@@ -3373,7 +3293,7 @@
     </w:p>
     <w:p>
       <w:pPr>
-        <w:pStyle w:val="Heading3"/>
+        <w:pStyle w:val="berschrift3"/>
       </w:pPr>
       <w:r>
         <w:t>Wahl des Servers</w:t>
@@ -3389,7 +3309,7 @@
     </w:p>
     <w:p>
       <w:pPr>
-        <w:pStyle w:val="Heading3"/>
+        <w:pStyle w:val="berschrift3"/>
       </w:pPr>
       <w:r>
         <w:t>Authentifizierung</w:t>
@@ -3397,10 +3317,7 @@
     </w:p>
     <w:p>
       <w:r>
-        <w:t>Erstellung einer neuen Sitzung bei</w:t>
-      </w:r>
-      <w:r>
-        <w:t xml:space="preserve"> der Konfiguration des Servers oder bei Ablauf der Sitzung</w:t>
+        <w:t>Erstellung einer neuen Sitzung bei der Konfiguration des Servers oder bei Ablauf der Sitzung</w:t>
       </w:r>
       <w:r>
         <w:t>.</w:t>
@@ -3408,7 +3325,7 @@
     </w:p>
     <w:p>
       <w:pPr>
-        <w:pStyle w:val="Heading3"/>
+        <w:pStyle w:val="berschrift3"/>
       </w:pPr>
       <w:r>
         <w:t>Anzeige der Playlist</w:t>
@@ -3434,7 +3351,7 @@
     </w:p>
     <w:p>
       <w:pPr>
-        <w:pStyle w:val="Heading3"/>
+        <w:pStyle w:val="berschrift3"/>
       </w:pPr>
       <w:r>
         <w:t>Abgeben für Stimmen für Tracks in der Playlist</w:t>
@@ -3459,7 +3376,7 @@
     </w:p>
     <w:p>
       <w:pPr>
-        <w:pStyle w:val="Heading3"/>
+        <w:pStyle w:val="berschrift3"/>
       </w:pPr>
       <w:r>
         <w:t>Suche nach einem verfügbaren Track</w:t>
@@ -3472,7 +3389,7 @@
     </w:p>
     <w:p>
       <w:pPr>
-        <w:pStyle w:val="Heading3"/>
+        <w:pStyle w:val="berschrift3"/>
       </w:pPr>
       <w:r>
         <w:t>Hinzufügen eines Tracks zur Playlist</w:t>
@@ -3487,18 +3404,18 @@
     <w:p/>
     <w:p>
       <w:pPr>
-        <w:pStyle w:val="Heading1"/>
+        <w:pStyle w:val="berschrift1"/>
       </w:pPr>
-      <w:bookmarkStart w:id="7" w:name="_Toc26280676"/>
+      <w:bookmarkStart w:id="6" w:name="_Toc26280676"/>
       <w:r>
         <w:lastRenderedPageBreak/>
         <w:t>Use Cases</w:t>
       </w:r>
-      <w:bookmarkEnd w:id="7"/>
+      <w:bookmarkEnd w:id="6"/>
     </w:p>
     <w:tbl>
       <w:tblPr>
-        <w:tblStyle w:val="TableGrid"/>
+        <w:tblStyle w:val="Tabellenraster"/>
         <w:tblW w:w="7542" w:type="dxa"/>
         <w:jc w:val="center"/>
         <w:tblBorders>
@@ -3846,7 +3763,7 @@
     <w:p/>
     <w:tbl>
       <w:tblPr>
-        <w:tblStyle w:val="TableGrid"/>
+        <w:tblStyle w:val="Tabellenraster"/>
         <w:tblW w:w="7542" w:type="dxa"/>
         <w:jc w:val="center"/>
         <w:tblBorders>
@@ -4193,7 +4110,6 @@
               <w:t xml:space="preserve"> </w:t>
             </w:r>
             <w:proofErr w:type="spellStart"/>
-            <w:proofErr w:type="gramStart"/>
             <w:r>
               <w:rPr>
                 <w:color w:val="000000" w:themeColor="text1"/>
@@ -4201,7 +4117,6 @@
               <w:t>Requests</w:t>
             </w:r>
             <w:proofErr w:type="spellEnd"/>
-            <w:proofErr w:type="gramEnd"/>
             <w:r>
               <w:rPr>
                 <w:color w:val="000000" w:themeColor="text1"/>
@@ -4275,6 +4190,7 @@
               <w:rPr>
                 <w:color w:val="000000" w:themeColor="text1"/>
               </w:rPr>
+              <w:lastRenderedPageBreak/>
               <w:t>Postcondition</w:t>
             </w:r>
             <w:proofErr w:type="spellEnd"/>
@@ -4333,7 +4249,7 @@
     <w:p/>
     <w:tbl>
       <w:tblPr>
-        <w:tblStyle w:val="TableGrid"/>
+        <w:tblStyle w:val="Tabellenraster"/>
         <w:tblW w:w="7542" w:type="dxa"/>
         <w:jc w:val="center"/>
         <w:tblBorders>
@@ -4680,7 +4596,6 @@
               <w:t xml:space="preserve"> </w:t>
             </w:r>
             <w:proofErr w:type="spellStart"/>
-            <w:proofErr w:type="gramStart"/>
             <w:r>
               <w:rPr>
                 <w:color w:val="000000" w:themeColor="text1"/>
@@ -4688,7 +4603,6 @@
               <w:t>Requests</w:t>
             </w:r>
             <w:proofErr w:type="spellEnd"/>
-            <w:proofErr w:type="gramEnd"/>
             <w:r>
               <w:rPr>
                 <w:color w:val="000000" w:themeColor="text1"/>
@@ -5325,7 +5239,7 @@
     </w:p>
     <w:tbl>
       <w:tblPr>
-        <w:tblStyle w:val="TableGrid"/>
+        <w:tblStyle w:val="Tabellenraster"/>
         <w:tblW w:w="7595" w:type="dxa"/>
         <w:jc w:val="center"/>
         <w:tblBorders>
@@ -5912,30 +5826,30 @@
     <w:p/>
     <w:p>
       <w:pPr>
-        <w:pStyle w:val="Heading1"/>
+        <w:pStyle w:val="berschrift1"/>
       </w:pPr>
+      <w:bookmarkStart w:id="7" w:name="_Toc26280677"/>
       <w:bookmarkStart w:id="8" w:name="_Toc182019804"/>
-      <w:bookmarkStart w:id="9" w:name="_Toc26280677"/>
       <w:r>
         <w:lastRenderedPageBreak/>
         <w:t>Projektpläne</w:t>
       </w:r>
-      <w:bookmarkEnd w:id="9"/>
+      <w:bookmarkEnd w:id="7"/>
     </w:p>
     <w:p>
       <w:pPr>
-        <w:pStyle w:val="Heading2"/>
+        <w:pStyle w:val="berschrift2"/>
       </w:pPr>
-      <w:bookmarkStart w:id="10" w:name="_Toc26280678"/>
+      <w:bookmarkStart w:id="9" w:name="_Toc26280678"/>
       <w:bookmarkEnd w:id="8"/>
       <w:r>
         <w:t>Projektorganisation</w:t>
       </w:r>
-      <w:bookmarkEnd w:id="10"/>
+      <w:bookmarkEnd w:id="9"/>
     </w:p>
     <w:tbl>
       <w:tblPr>
-        <w:tblStyle w:val="TableGrid"/>
+        <w:tblStyle w:val="Tabellenraster"/>
         <w:tblW w:w="8015" w:type="dxa"/>
         <w:jc w:val="center"/>
         <w:tblBorders>
@@ -6306,19 +6220,19 @@
           <w:docGrid w:linePitch="360"/>
         </w:sectPr>
       </w:pPr>
-      <w:bookmarkStart w:id="11" w:name="_Ref177806332"/>
-      <w:bookmarkStart w:id="12" w:name="_Toc182019809"/>
+      <w:bookmarkStart w:id="10" w:name="_Ref177806332"/>
+      <w:bookmarkStart w:id="11" w:name="_Toc182019809"/>
     </w:p>
     <w:p>
       <w:pPr>
-        <w:pStyle w:val="Heading2"/>
+        <w:pStyle w:val="berschrift2"/>
       </w:pPr>
-      <w:bookmarkStart w:id="13" w:name="_Ref177816554"/>
-      <w:bookmarkStart w:id="14" w:name="_Ref177816556"/>
-      <w:bookmarkStart w:id="15" w:name="_Toc182019810"/>
-      <w:bookmarkStart w:id="16" w:name="_Toc26280679"/>
+      <w:bookmarkStart w:id="12" w:name="_Ref177816554"/>
+      <w:bookmarkStart w:id="13" w:name="_Ref177816556"/>
+      <w:bookmarkStart w:id="14" w:name="_Toc182019810"/>
+      <w:bookmarkStart w:id="15" w:name="_Toc26280679"/>
+      <w:bookmarkEnd w:id="10"/>
       <w:bookmarkEnd w:id="11"/>
-      <w:bookmarkEnd w:id="12"/>
       <w:r>
         <w:lastRenderedPageBreak/>
         <w:t xml:space="preserve">Allgemeiner </w:t>
@@ -6326,10 +6240,10 @@
       <w:r>
         <w:t>Projektstrukturplan</w:t>
       </w:r>
+      <w:bookmarkEnd w:id="12"/>
       <w:bookmarkEnd w:id="13"/>
       <w:bookmarkEnd w:id="14"/>
       <w:bookmarkEnd w:id="15"/>
-      <w:bookmarkEnd w:id="16"/>
     </w:p>
     <w:p>
       <w:pPr>
@@ -6382,14 +6296,14 @@
     </w:p>
     <w:p>
       <w:pPr>
-        <w:pStyle w:val="Heading2"/>
+        <w:pStyle w:val="berschrift2"/>
       </w:pPr>
-      <w:bookmarkStart w:id="17" w:name="_Toc26280680"/>
+      <w:bookmarkStart w:id="16" w:name="_Toc26280680"/>
       <w:r>
         <w:lastRenderedPageBreak/>
         <w:t>Detaillierter Subprojektstrukturplan</w:t>
       </w:r>
-      <w:bookmarkEnd w:id="17"/>
+      <w:bookmarkEnd w:id="16"/>
     </w:p>
     <w:p>
       <w:pPr>
@@ -6449,10 +6363,10 @@
         </w:rPr>
         <w:lastRenderedPageBreak/>
         <w:drawing>
-          <wp:inline distT="0" distB="0" distL="0" distR="0" wp14:anchorId="69086B5D" wp14:editId="030BC34D">
-            <wp:extent cx="4364990" cy="5022074"/>
-            <wp:effectExtent l="0" t="0" r="0" b="7620"/>
-            <wp:docPr id="19" name="Grafik 19"/>
+          <wp:inline distT="0" distB="0" distL="0" distR="0" wp14:anchorId="1119E792" wp14:editId="2FEEDA65">
+            <wp:extent cx="4378416" cy="5040000"/>
+            <wp:effectExtent l="0" t="0" r="3175" b="8255"/>
+            <wp:docPr id="5" name="Grafik 5"/>
             <wp:cNvGraphicFramePr>
               <a:graphicFrameLocks xmlns:a="http://schemas.openxmlformats.org/drawingml/2006/main" noChangeAspect="1"/>
             </wp:cNvGraphicFramePr>
@@ -6472,7 +6386,7 @@
                   <pic:spPr>
                     <a:xfrm>
                       <a:off x="0" y="0"/>
-                      <a:ext cx="4396414" cy="5058229"/>
+                      <a:ext cx="4378416" cy="5040000"/>
                     </a:xfrm>
                     <a:prstGeom prst="rect">
                       <a:avLst/>
@@ -6548,10 +6462,10 @@
     </w:p>
     <w:p>
       <w:pPr>
-        <w:pStyle w:val="Heading2"/>
+        <w:pStyle w:val="berschrift2"/>
       </w:pPr>
-      <w:bookmarkStart w:id="18" w:name="_Toc182019811"/>
-      <w:bookmarkStart w:id="19" w:name="_Toc26280681"/>
+      <w:bookmarkStart w:id="17" w:name="_Toc182019811"/>
+      <w:bookmarkStart w:id="18" w:name="_Toc26280681"/>
       <w:r>
         <w:lastRenderedPageBreak/>
         <w:t xml:space="preserve">Spezifikation der </w:t>
@@ -6562,12 +6476,12 @@
       <w:r>
         <w:t>Arbeitspakete</w:t>
       </w:r>
+      <w:bookmarkEnd w:id="17"/>
       <w:bookmarkEnd w:id="18"/>
-      <w:bookmarkEnd w:id="19"/>
     </w:p>
     <w:tbl>
       <w:tblPr>
-        <w:tblStyle w:val="TableGrid"/>
+        <w:tblStyle w:val="Tabellenraster"/>
         <w:tblW w:w="0" w:type="auto"/>
         <w:tblBorders>
           <w:top w:val="double" w:sz="4" w:space="0" w:color="00AFCB"/>
@@ -9394,15 +9308,7 @@
               <w:t xml:space="preserve"> </w:t>
             </w:r>
             <w:r>
-              <w:t xml:space="preserve">Inbetriebnahme der </w:t>
-            </w:r>
-            <w:proofErr w:type="gramStart"/>
-            <w:r>
-              <w:t>Hardware</w:t>
-            </w:r>
-            <w:proofErr w:type="gramEnd"/>
-            <w:r>
-              <w:t xml:space="preserve"> um Softwareimplementierungen zu ermöglichen.</w:t>
+              <w:t>Inbetriebnahme der Hardware um Softwareimplementierungen zu ermöglichen.</w:t>
             </w:r>
           </w:p>
         </w:tc>
@@ -10684,9 +10590,9 @@
     </w:p>
     <w:p>
       <w:pPr>
-        <w:pStyle w:val="Heading2"/>
+        <w:pStyle w:val="berschrift2"/>
       </w:pPr>
-      <w:bookmarkStart w:id="20" w:name="_Toc26280682"/>
+      <w:bookmarkStart w:id="19" w:name="_Toc26280682"/>
       <w:r>
         <w:lastRenderedPageBreak/>
         <w:t xml:space="preserve">Spezifikation der </w:t>
@@ -10703,7 +10609,7 @@
       <w:r>
         <w:t>rbeitspakete</w:t>
       </w:r>
-      <w:bookmarkEnd w:id="20"/>
+      <w:bookmarkEnd w:id="19"/>
     </w:p>
     <w:tbl>
       <w:tblPr>
@@ -12821,6 +12727,7 @@
                 <w:b/>
                 <w:color w:val="FFFFFF" w:themeColor="background1"/>
               </w:rPr>
+              <w:lastRenderedPageBreak/>
               <w:t>3.2 – Softwarekomponenten implementieren</w:t>
             </w:r>
           </w:p>
@@ -14473,6 +14380,7 @@
                 <w:b/>
                 <w:color w:val="00AFCB"/>
               </w:rPr>
+              <w:lastRenderedPageBreak/>
               <w:t>AP-Nicht-Inhalte</w:t>
             </w:r>
             <w:r>
@@ -14689,6 +14597,193 @@
             <w:r>
               <w:t>Konkrete Implementierung der Handler Klasse.</w:t>
             </w:r>
+          </w:p>
+        </w:tc>
+      </w:tr>
+      <w:tr>
+        <w:tc>
+          <w:tcPr>
+            <w:tcW w:w="7684" w:type="dxa"/>
+            <w:tcBorders>
+              <w:top w:val="double" w:sz="4" w:space="0" w:color="00AFCB"/>
+              <w:left w:val="double" w:sz="4" w:space="0" w:color="00AFCB"/>
+              <w:bottom w:val="double" w:sz="4" w:space="0" w:color="00AFCB"/>
+              <w:right w:val="double" w:sz="4" w:space="0" w:color="00AFCB"/>
+            </w:tcBorders>
+            <w:shd w:val="clear" w:color="auto" w:fill="00AFCB"/>
+            <w:vAlign w:val="center"/>
+            <w:hideMark/>
+          </w:tcPr>
+          <w:p>
+            <w:pPr>
+              <w:spacing w:before="40" w:after="40"/>
+              <w:ind w:left="57"/>
+              <w:jc w:val="center"/>
+              <w:rPr>
+                <w:color w:val="FFFFFF" w:themeColor="background1"/>
+              </w:rPr>
+            </w:pPr>
+            <w:r>
+              <w:rPr>
+                <w:color w:val="FFFFFF" w:themeColor="background1"/>
+              </w:rPr>
+              <w:t>3.2.2.</w:t>
+            </w:r>
+            <w:r>
+              <w:rPr>
+                <w:color w:val="FFFFFF" w:themeColor="background1"/>
+              </w:rPr>
+              <w:t>5</w:t>
+            </w:r>
+            <w:r>
+              <w:rPr>
+                <w:color w:val="FFFFFF" w:themeColor="background1"/>
+              </w:rPr>
+              <w:t xml:space="preserve"> –</w:t>
+            </w:r>
+            <w:r>
+              <w:t xml:space="preserve"> </w:t>
+            </w:r>
+            <w:r>
+              <w:rPr>
+                <w:color w:val="FFFFFF" w:themeColor="background1"/>
+              </w:rPr>
+              <w:t xml:space="preserve">Implementierung des </w:t>
+            </w:r>
+            <w:r>
+              <w:rPr>
+                <w:color w:val="FFFFFF" w:themeColor="background1"/>
+              </w:rPr>
+              <w:t>Login</w:t>
+            </w:r>
+            <w:r>
+              <w:rPr>
+                <w:color w:val="FFFFFF" w:themeColor="background1"/>
+              </w:rPr>
+              <w:t>-Handlers</w:t>
+            </w:r>
+          </w:p>
+        </w:tc>
+      </w:tr>
+      <w:tr>
+        <w:tc>
+          <w:tcPr>
+            <w:tcW w:w="7684" w:type="dxa"/>
+            <w:tcBorders>
+              <w:top w:val="double" w:sz="4" w:space="0" w:color="00AFCB"/>
+              <w:left w:val="double" w:sz="4" w:space="0" w:color="00AFCB"/>
+              <w:bottom w:val="double" w:sz="4" w:space="0" w:color="00AFCB"/>
+              <w:right w:val="double" w:sz="4" w:space="0" w:color="00AFCB"/>
+            </w:tcBorders>
+            <w:vAlign w:val="center"/>
+            <w:hideMark/>
+          </w:tcPr>
+          <w:p>
+            <w:pPr>
+              <w:pStyle w:val="TabellenText"/>
+              <w:spacing w:before="0" w:after="0"/>
+              <w:rPr>
+                <w:color w:val="00AFCB"/>
+                <w:szCs w:val="20"/>
+              </w:rPr>
+            </w:pPr>
+            <w:r>
+              <w:rPr>
+                <w:b/>
+                <w:color w:val="00AFCB"/>
+                <w:szCs w:val="20"/>
+              </w:rPr>
+              <w:t xml:space="preserve">AP-Inhalt: </w:t>
+            </w:r>
+            <w:r>
+              <w:t xml:space="preserve">Implementierung des </w:t>
+            </w:r>
+            <w:r>
+              <w:t xml:space="preserve">Login </w:t>
+            </w:r>
+            <w:r>
+              <w:t>Handlers. Bietet Schnittstelle zur UI und zur Hauptklasse/Main Loop. Übernimmt Nutzername und Serverwahl von der UI. Übergibt UI mögliche Serverauswahl. Gibt die Daten über die Hauptklasse an die Netzwerkschnittstelle weiter.</w:t>
+            </w:r>
+          </w:p>
+        </w:tc>
+      </w:tr>
+      <w:tr>
+        <w:tc>
+          <w:tcPr>
+            <w:tcW w:w="7684" w:type="dxa"/>
+            <w:tcBorders>
+              <w:top w:val="double" w:sz="4" w:space="0" w:color="00AFCB"/>
+              <w:left w:val="double" w:sz="4" w:space="0" w:color="00AFCB"/>
+              <w:bottom w:val="double" w:sz="4" w:space="0" w:color="00AFCB"/>
+              <w:right w:val="double" w:sz="4" w:space="0" w:color="00AFCB"/>
+            </w:tcBorders>
+            <w:vAlign w:val="center"/>
+            <w:hideMark/>
+          </w:tcPr>
+          <w:p>
+            <w:pPr>
+              <w:pStyle w:val="TabellenText"/>
+              <w:spacing w:before="0" w:after="0"/>
+              <w:rPr>
+                <w:color w:val="00AFCB"/>
+              </w:rPr>
+            </w:pPr>
+            <w:r>
+              <w:rPr>
+                <w:b/>
+                <w:color w:val="00AFCB"/>
+              </w:rPr>
+              <w:t>AP-Nicht-Inhalte</w:t>
+            </w:r>
+            <w:r>
+              <w:rPr>
+                <w:b/>
+                <w:color w:val="00AFCB"/>
+                <w:szCs w:val="20"/>
+              </w:rPr>
+              <w:t>:</w:t>
+            </w:r>
+            <w:r>
+              <w:t xml:space="preserve"> UI, Netzwerkklasse, Netzwerkschnittstelle, Hauptklasse. Wechsel der UI-Elemente, Verhalten der UI-Elemente.</w:t>
+            </w:r>
+          </w:p>
+        </w:tc>
+      </w:tr>
+      <w:tr>
+        <w:tc>
+          <w:tcPr>
+            <w:tcW w:w="7684" w:type="dxa"/>
+            <w:tcBorders>
+              <w:top w:val="double" w:sz="4" w:space="0" w:color="00AFCB"/>
+              <w:left w:val="double" w:sz="4" w:space="0" w:color="00AFCB"/>
+              <w:bottom w:val="double" w:sz="4" w:space="0" w:color="00AFCB"/>
+              <w:right w:val="double" w:sz="4" w:space="0" w:color="00AFCB"/>
+            </w:tcBorders>
+            <w:vAlign w:val="center"/>
+            <w:hideMark/>
+          </w:tcPr>
+          <w:p>
+            <w:pPr>
+              <w:pStyle w:val="TabellenText"/>
+              <w:spacing w:before="0" w:after="0"/>
+              <w:rPr>
+                <w:color w:val="00AFCB"/>
+                <w:szCs w:val="20"/>
+              </w:rPr>
+            </w:pPr>
+            <w:r>
+              <w:rPr>
+                <w:b/>
+                <w:color w:val="00AFCB"/>
+                <w:szCs w:val="20"/>
+              </w:rPr>
+              <w:t>AP-Ergebnisse:</w:t>
+            </w:r>
+            <w:r>
+              <w:t xml:space="preserve"> Konkrete Implementierung der Handler Klasse.</w:t>
+            </w:r>
+            <w:bookmarkStart w:id="20" w:name="_GoBack"/>
+            <w:bookmarkEnd w:id="20"/>
           </w:p>
         </w:tc>
       </w:tr>
@@ -15195,21 +15290,7 @@
                     <w:rPr>
                       <w:color w:val="FFFFFF" w:themeColor="background1"/>
                     </w:rPr>
-                    <w:t xml:space="preserve">Implementierung eines JSON </w:t>
-                  </w:r>
-                  <w:proofErr w:type="gramStart"/>
-                  <w:r>
-                    <w:rPr>
-                      <w:color w:val="FFFFFF" w:themeColor="background1"/>
-                    </w:rPr>
-                    <w:t>Parsers</w:t>
-                  </w:r>
-                  <w:proofErr w:type="gramEnd"/>
-                  <w:r>
-                    <w:rPr>
-                      <w:color w:val="FFFFFF" w:themeColor="background1"/>
-                    </w:rPr>
-                    <w:t xml:space="preserve"> um Daten für REST zu kodieren oder zu dekodieren</w:t>
+                    <w:t>Implementierung eines JSON Parsers um Daten für REST zu kodieren oder zu dekodieren</w:t>
                   </w:r>
                 </w:p>
               </w:tc>
@@ -15279,6 +15360,7 @@
                       <w:b/>
                       <w:color w:val="00AFCB"/>
                     </w:rPr>
+                    <w:lastRenderedPageBreak/>
                     <w:t>AP-Nicht-Inhalte</w:t>
                   </w:r>
                   <w:r>
@@ -15495,7 +15577,6 @@
                       <w:b/>
                       <w:color w:val="00AFCB"/>
                     </w:rPr>
-                    <w:lastRenderedPageBreak/>
                     <w:t>AP-Nicht-Inhalte</w:t>
                   </w:r>
                   <w:r>
@@ -15640,6 +15721,7 @@
                 <w:b/>
                 <w:color w:val="FFFFFF" w:themeColor="background1"/>
               </w:rPr>
+              <w:lastRenderedPageBreak/>
               <w:t>4.1</w:t>
             </w:r>
             <w:r>
@@ -16663,6 +16745,7 @@
                 <w:color w:val="00AFCB"/>
                 <w:szCs w:val="20"/>
               </w:rPr>
+              <w:lastRenderedPageBreak/>
               <w:t>AP-Ergebnisse:</w:t>
             </w:r>
             <w:r>
@@ -17000,7 +17083,6 @@
                 <w:color w:val="00AFCB"/>
                 <w:szCs w:val="20"/>
               </w:rPr>
-              <w:lastRenderedPageBreak/>
               <w:t>AP-Ergebnisse:</w:t>
             </w:r>
             <w:r>
@@ -18016,7 +18098,7 @@
     </w:p>
     <w:p>
       <w:pPr>
-        <w:pStyle w:val="Heading2"/>
+        <w:pStyle w:val="berschrift2"/>
       </w:pPr>
       <w:bookmarkStart w:id="21" w:name="_Toc182019813"/>
       <w:bookmarkStart w:id="22" w:name="_Toc26280683"/>
@@ -18032,7 +18114,7 @@
     </w:p>
     <w:tbl>
       <w:tblPr>
-        <w:tblStyle w:val="TableGrid"/>
+        <w:tblStyle w:val="Tabellenraster"/>
         <w:tblW w:w="5000" w:type="pct"/>
         <w:tblBorders>
           <w:top w:val="double" w:sz="4" w:space="0" w:color="00AFCB"/>
@@ -19005,7 +19087,7 @@
     </w:p>
     <w:p>
       <w:pPr>
-        <w:pStyle w:val="Heading2"/>
+        <w:pStyle w:val="berschrift2"/>
       </w:pPr>
       <w:bookmarkStart w:id="23" w:name="_Toc182019815"/>
       <w:bookmarkStart w:id="24" w:name="_Toc26280684"/>
@@ -26475,15 +26557,15 @@
     </w:p>
     <w:p>
       <w:pPr>
-        <w:pStyle w:val="Heading2"/>
+        <w:pStyle w:val="berschrift2"/>
       </w:pPr>
-      <w:bookmarkStart w:id="25" w:name="_Toc182019816"/>
-      <w:bookmarkStart w:id="26" w:name="_Toc26280685"/>
+      <w:bookmarkStart w:id="25" w:name="_Toc26280685"/>
+      <w:bookmarkStart w:id="26" w:name="_Toc182019816"/>
       <w:r>
         <w:lastRenderedPageBreak/>
         <w:t>Personalkosten</w:t>
       </w:r>
-      <w:bookmarkEnd w:id="26"/>
+      <w:bookmarkEnd w:id="25"/>
     </w:p>
     <w:tbl>
       <w:tblPr>
@@ -34232,10 +34314,10 @@
     </w:p>
     <w:p>
       <w:pPr>
-        <w:pStyle w:val="Heading2"/>
+        <w:pStyle w:val="berschrift2"/>
       </w:pPr>
       <w:bookmarkStart w:id="27" w:name="_Toc26280686"/>
-      <w:bookmarkEnd w:id="25"/>
+      <w:bookmarkEnd w:id="26"/>
       <w:r>
         <w:lastRenderedPageBreak/>
         <w:t>Projektkosten</w:t>
@@ -41939,7 +42021,7 @@
     </w:p>
     <w:p>
       <w:pPr>
-        <w:pStyle w:val="Heading2"/>
+        <w:pStyle w:val="berschrift2"/>
         <w:rPr>
           <w:color w:val="auto"/>
         </w:rPr>
@@ -41961,7 +42043,7 @@
     </w:p>
     <w:tbl>
       <w:tblPr>
-        <w:tblStyle w:val="TableGrid"/>
+        <w:tblStyle w:val="Tabellenraster"/>
         <w:tblW w:w="5000" w:type="pct"/>
         <w:jc w:val="center"/>
         <w:tblBorders>
@@ -44546,7 +44628,7 @@
     </w:p>
     <w:p>
       <w:pPr>
-        <w:pStyle w:val="Heading2"/>
+        <w:pStyle w:val="berschrift2"/>
       </w:pPr>
       <w:bookmarkStart w:id="30" w:name="_Toc26280688"/>
       <w:r>
@@ -44602,7 +44684,7 @@
     </w:p>
     <w:p>
       <w:pPr>
-        <w:pStyle w:val="Heading1"/>
+        <w:pStyle w:val="berschrift1"/>
       </w:pPr>
       <w:bookmarkStart w:id="31" w:name="_Toc26280689"/>
       <w:r>
@@ -44666,7 +44748,7 @@
     </w:p>
     <w:p>
       <w:pPr>
-        <w:pStyle w:val="Heading1"/>
+        <w:pStyle w:val="berschrift1"/>
       </w:pPr>
       <w:r>
         <w:lastRenderedPageBreak/>
@@ -44881,7 +44963,7 @@
                         <w:txbxContent>
                           <w:p>
                             <w:pPr>
-                              <w:pStyle w:val="Caption"/>
+                              <w:pStyle w:val="Beschriftung"/>
                               <w:rPr>
                                 <w:noProof/>
                                 <w:sz w:val="20"/>
@@ -44912,7 +44994,7 @@
                   <w:txbxContent>
                     <w:p>
                       <w:pPr>
-                        <w:pStyle w:val="Caption"/>
+                        <w:pStyle w:val="Beschriftung"/>
                         <w:rPr>
                           <w:noProof/>
                           <w:sz w:val="20"/>
@@ -44974,7 +45056,7 @@
                         <w:txbxContent>
                           <w:p>
                             <w:pPr>
-                              <w:pStyle w:val="Caption"/>
+                              <w:pStyle w:val="Beschriftung"/>
                               <w:rPr>
                                 <w:noProof/>
                                 <w:sz w:val="20"/>
@@ -45005,7 +45087,7 @@
                   <w:txbxContent>
                     <w:p>
                       <w:pPr>
-                        <w:pStyle w:val="Caption"/>
+                        <w:pStyle w:val="Beschriftung"/>
                         <w:rPr>
                           <w:noProof/>
                           <w:sz w:val="20"/>
@@ -45220,7 +45302,7 @@
                         <w:txbxContent>
                           <w:p>
                             <w:pPr>
-                              <w:pStyle w:val="Caption"/>
+                              <w:pStyle w:val="Beschriftung"/>
                               <w:rPr>
                                 <w:noProof/>
                                 <w:sz w:val="20"/>
@@ -45251,7 +45333,7 @@
                   <w:txbxContent>
                     <w:p>
                       <w:pPr>
-                        <w:pStyle w:val="Caption"/>
+                        <w:pStyle w:val="Beschriftung"/>
                         <w:rPr>
                           <w:noProof/>
                           <w:sz w:val="20"/>
@@ -45313,7 +45395,7 @@
                         <w:txbxContent>
                           <w:p>
                             <w:pPr>
-                              <w:pStyle w:val="Caption"/>
+                              <w:pStyle w:val="Beschriftung"/>
                               <w:rPr>
                                 <w:noProof/>
                                 <w:sz w:val="20"/>
@@ -45344,7 +45426,7 @@
                   <w:txbxContent>
                     <w:p>
                       <w:pPr>
-                        <w:pStyle w:val="Caption"/>
+                        <w:pStyle w:val="Beschriftung"/>
                         <w:rPr>
                           <w:noProof/>
                           <w:sz w:val="20"/>
@@ -45423,7 +45505,7 @@
 <w:ftr xmlns:wpc="http://schemas.microsoft.com/office/word/2010/wordprocessingCanvas" xmlns:cx="http://schemas.microsoft.com/office/drawing/2014/chartex" xmlns:cx1="http://schemas.microsoft.com/office/drawing/2015/9/8/chartex" xmlns:cx2="http://schemas.microsoft.com/office/drawing/2015/10/21/chartex" xmlns:cx3="http://schemas.microsoft.com/office/drawing/2016/5/9/chartex" xmlns:cx4="http://schemas.microsoft.com/office/drawing/2016/5/10/chartex" xmlns:cx5="http://schemas.microsoft.com/office/drawing/2016/5/11/chartex" xmlns:cx6="http://schemas.microsoft.com/office/drawing/2016/5/12/chartex" xmlns:cx7="http://schemas.microsoft.com/office/drawing/2016/5/13/chartex" xmlns:cx8="http://schemas.microsoft.com/office/drawing/2016/5/14/chartex" xmlns:mc="http://schemas.openxmlformats.org/markup-compatibility/2006" xmlns:aink="http://schemas.microsoft.com/office/drawing/2016/ink" xmlns:am3d="http://schemas.microsoft.com/office/drawing/2017/model3d" xmlns:o="urn:schemas-microsoft-com:office:office" xmlns:r="http://schemas.openxmlformats.org/officeDocument/2006/relationships" xmlns:m="http://schemas.openxmlformats.org/officeDocument/2006/math" xmlns:v="urn:schemas-microsoft-com:vml" xmlns:wp14="http://schemas.microsoft.com/office/word/2010/wordprocessingDrawing" xmlns:wp="http://schemas.openxmlformats.org/drawingml/2006/wordprocessingDrawing" xmlns:w10="urn:schemas-microsoft-com:office:word" xmlns:w="http://schemas.openxmlformats.org/wordprocessingml/2006/main" xmlns:w14="http://schemas.microsoft.com/office/word/2010/wordml" xmlns:w15="http://schemas.microsoft.com/office/word/2012/wordml" xmlns:w16cid="http://schemas.microsoft.com/office/word/2016/wordml/cid" xmlns:w16se="http://schemas.microsoft.com/office/word/2015/wordml/symex" xmlns:wpg="http://schemas.microsoft.com/office/word/2010/wordprocessingGroup" xmlns:wpi="http://schemas.microsoft.com/office/word/2010/wordprocessingInk" xmlns:wne="http://schemas.microsoft.com/office/word/2006/wordml" xmlns:wps="http://schemas.microsoft.com/office/word/2010/wordprocessingShape" mc:Ignorable="w14 w15 w16se w16cid wp14">
   <w:p>
     <w:pPr>
-      <w:pStyle w:val="Footer"/>
+      <w:pStyle w:val="Fuzeile"/>
       <w:shd w:val="clear" w:color="auto" w:fill="00AFCB"/>
     </w:pPr>
     <w:r>
@@ -45453,14 +45535,27 @@
     <w:r>
       <w:t xml:space="preserve"> von </w:t>
     </w:r>
-    <w:fldSimple w:instr=" NUMPAGES  \* Arabic  \* MERGEFORMAT ">
-      <w:r>
-        <w:rPr>
-          <w:noProof/>
-        </w:rPr>
-        <w:t>29</w:t>
-      </w:r>
-    </w:fldSimple>
+    <w:r>
+      <w:fldChar w:fldCharType="begin"/>
+    </w:r>
+    <w:r>
+      <w:instrText xml:space="preserve"> NUMPAGES  \* Arabic  \* MERGEFORMAT </w:instrText>
+    </w:r>
+    <w:r>
+      <w:fldChar w:fldCharType="separate"/>
+    </w:r>
+    <w:r>
+      <w:rPr>
+        <w:noProof/>
+      </w:rPr>
+      <w:t>29</w:t>
+    </w:r>
+    <w:r>
+      <w:rPr>
+        <w:noProof/>
+      </w:rPr>
+      <w:fldChar w:fldCharType="end"/>
+    </w:r>
   </w:p>
 </w:ftr>
 </file>
@@ -45469,7 +45564,7 @@
 <w:ftr xmlns:wpc="http://schemas.microsoft.com/office/word/2010/wordprocessingCanvas" xmlns:cx="http://schemas.microsoft.com/office/drawing/2014/chartex" xmlns:cx1="http://schemas.microsoft.com/office/drawing/2015/9/8/chartex" xmlns:cx2="http://schemas.microsoft.com/office/drawing/2015/10/21/chartex" xmlns:cx3="http://schemas.microsoft.com/office/drawing/2016/5/9/chartex" xmlns:cx4="http://schemas.microsoft.com/office/drawing/2016/5/10/chartex" xmlns:cx5="http://schemas.microsoft.com/office/drawing/2016/5/11/chartex" xmlns:cx6="http://schemas.microsoft.com/office/drawing/2016/5/12/chartex" xmlns:cx7="http://schemas.microsoft.com/office/drawing/2016/5/13/chartex" xmlns:cx8="http://schemas.microsoft.com/office/drawing/2016/5/14/chartex" xmlns:mc="http://schemas.openxmlformats.org/markup-compatibility/2006" xmlns:aink="http://schemas.microsoft.com/office/drawing/2016/ink" xmlns:am3d="http://schemas.microsoft.com/office/drawing/2017/model3d" xmlns:o="urn:schemas-microsoft-com:office:office" xmlns:r="http://schemas.openxmlformats.org/officeDocument/2006/relationships" xmlns:m="http://schemas.openxmlformats.org/officeDocument/2006/math" xmlns:v="urn:schemas-microsoft-com:vml" xmlns:wp14="http://schemas.microsoft.com/office/word/2010/wordprocessingDrawing" xmlns:wp="http://schemas.openxmlformats.org/drawingml/2006/wordprocessingDrawing" xmlns:w10="urn:schemas-microsoft-com:office:word" xmlns:w="http://schemas.openxmlformats.org/wordprocessingml/2006/main" xmlns:w14="http://schemas.microsoft.com/office/word/2010/wordml" xmlns:w15="http://schemas.microsoft.com/office/word/2012/wordml" xmlns:w16cid="http://schemas.microsoft.com/office/word/2016/wordml/cid" xmlns:w16se="http://schemas.microsoft.com/office/word/2015/wordml/symex" xmlns:wpg="http://schemas.microsoft.com/office/word/2010/wordprocessingGroup" xmlns:wpi="http://schemas.microsoft.com/office/word/2010/wordprocessingInk" xmlns:wne="http://schemas.microsoft.com/office/word/2006/wordml" xmlns:wps="http://schemas.microsoft.com/office/word/2010/wordprocessingShape" mc:Ignorable="w14 w15 w16se w16cid wp14">
   <w:p>
     <w:pPr>
-      <w:pStyle w:val="Footer"/>
+      <w:pStyle w:val="Fuzeile"/>
       <w:shd w:val="clear" w:color="auto" w:fill="00AFCB"/>
       <w:tabs>
         <w:tab w:val="clear" w:pos="9072"/>
@@ -45507,14 +45602,27 @@
     <w:r>
       <w:t xml:space="preserve"> von </w:t>
     </w:r>
-    <w:fldSimple w:instr=" NUMPAGES  \* Arabic  \* MERGEFORMAT ">
-      <w:r>
-        <w:rPr>
-          <w:noProof/>
-        </w:rPr>
-        <w:t>29</w:t>
-      </w:r>
-    </w:fldSimple>
+    <w:r>
+      <w:fldChar w:fldCharType="begin"/>
+    </w:r>
+    <w:r>
+      <w:instrText xml:space="preserve"> NUMPAGES  \* Arabic  \* MERGEFORMAT </w:instrText>
+    </w:r>
+    <w:r>
+      <w:fldChar w:fldCharType="separate"/>
+    </w:r>
+    <w:r>
+      <w:rPr>
+        <w:noProof/>
+      </w:rPr>
+      <w:t>29</w:t>
+    </w:r>
+    <w:r>
+      <w:rPr>
+        <w:noProof/>
+      </w:rPr>
+      <w:fldChar w:fldCharType="end"/>
+    </w:r>
   </w:p>
   <w:p>
     <w:pPr>
@@ -45529,14 +45637,27 @@
       <w:shd w:val="clear" w:color="auto" w:fill="00AFCB"/>
       <w:ind w:left="17577"/>
     </w:pPr>
-    <w:fldSimple w:instr=" NUMPAGES  \* Arabic  \* MERGEFORMAT ">
-      <w:r>
-        <w:rPr>
-          <w:noProof/>
-        </w:rPr>
-        <w:t>29</w:t>
-      </w:r>
-    </w:fldSimple>
+    <w:r>
+      <w:fldChar w:fldCharType="begin"/>
+    </w:r>
+    <w:r>
+      <w:instrText xml:space="preserve"> NUMPAGES  \* Arabic  \* MERGEFORMAT </w:instrText>
+    </w:r>
+    <w:r>
+      <w:fldChar w:fldCharType="separate"/>
+    </w:r>
+    <w:r>
+      <w:rPr>
+        <w:noProof/>
+      </w:rPr>
+      <w:t>29</w:t>
+    </w:r>
+    <w:r>
+      <w:rPr>
+        <w:noProof/>
+      </w:rPr>
+      <w:fldChar w:fldCharType="end"/>
+    </w:r>
   </w:p>
 </w:ftr>
 </file>
@@ -45545,7 +45666,7 @@
 <w:ftr xmlns:wpc="http://schemas.microsoft.com/office/word/2010/wordprocessingCanvas" xmlns:cx="http://schemas.microsoft.com/office/drawing/2014/chartex" xmlns:cx1="http://schemas.microsoft.com/office/drawing/2015/9/8/chartex" xmlns:cx2="http://schemas.microsoft.com/office/drawing/2015/10/21/chartex" xmlns:cx3="http://schemas.microsoft.com/office/drawing/2016/5/9/chartex" xmlns:cx4="http://schemas.microsoft.com/office/drawing/2016/5/10/chartex" xmlns:cx5="http://schemas.microsoft.com/office/drawing/2016/5/11/chartex" xmlns:cx6="http://schemas.microsoft.com/office/drawing/2016/5/12/chartex" xmlns:cx7="http://schemas.microsoft.com/office/drawing/2016/5/13/chartex" xmlns:cx8="http://schemas.microsoft.com/office/drawing/2016/5/14/chartex" xmlns:mc="http://schemas.openxmlformats.org/markup-compatibility/2006" xmlns:aink="http://schemas.microsoft.com/office/drawing/2016/ink" xmlns:am3d="http://schemas.microsoft.com/office/drawing/2017/model3d" xmlns:o="urn:schemas-microsoft-com:office:office" xmlns:r="http://schemas.openxmlformats.org/officeDocument/2006/relationships" xmlns:m="http://schemas.openxmlformats.org/officeDocument/2006/math" xmlns:v="urn:schemas-microsoft-com:vml" xmlns:wp14="http://schemas.microsoft.com/office/word/2010/wordprocessingDrawing" xmlns:wp="http://schemas.openxmlformats.org/drawingml/2006/wordprocessingDrawing" xmlns:w10="urn:schemas-microsoft-com:office:word" xmlns:w="http://schemas.openxmlformats.org/wordprocessingml/2006/main" xmlns:w14="http://schemas.microsoft.com/office/word/2010/wordml" xmlns:w15="http://schemas.microsoft.com/office/word/2012/wordml" xmlns:w16cid="http://schemas.microsoft.com/office/word/2016/wordml/cid" xmlns:w16se="http://schemas.microsoft.com/office/word/2015/wordml/symex" xmlns:wpg="http://schemas.microsoft.com/office/word/2010/wordprocessingGroup" xmlns:wpi="http://schemas.microsoft.com/office/word/2010/wordprocessingInk" xmlns:wne="http://schemas.microsoft.com/office/word/2006/wordml" xmlns:wps="http://schemas.microsoft.com/office/word/2010/wordprocessingShape" mc:Ignorable="w14 w15 w16se w16cid wp14">
   <w:p>
     <w:pPr>
-      <w:pStyle w:val="Footer"/>
+      <w:pStyle w:val="Fuzeile"/>
       <w:shd w:val="clear" w:color="auto" w:fill="00AFCB"/>
     </w:pPr>
     <w:r>
@@ -45575,14 +45696,27 @@
     <w:r>
       <w:t xml:space="preserve"> von </w:t>
     </w:r>
-    <w:fldSimple w:instr=" NUMPAGES  \* Arabic  \* MERGEFORMAT ">
-      <w:r>
-        <w:rPr>
-          <w:noProof/>
-        </w:rPr>
-        <w:t>29</w:t>
-      </w:r>
-    </w:fldSimple>
+    <w:r>
+      <w:fldChar w:fldCharType="begin"/>
+    </w:r>
+    <w:r>
+      <w:instrText xml:space="preserve"> NUMPAGES  \* Arabic  \* MERGEFORMAT </w:instrText>
+    </w:r>
+    <w:r>
+      <w:fldChar w:fldCharType="separate"/>
+    </w:r>
+    <w:r>
+      <w:rPr>
+        <w:noProof/>
+      </w:rPr>
+      <w:t>29</w:t>
+    </w:r>
+    <w:r>
+      <w:rPr>
+        <w:noProof/>
+      </w:rPr>
+      <w:fldChar w:fldCharType="end"/>
+    </w:r>
   </w:p>
 </w:ftr>
 </file>
@@ -45591,7 +45725,7 @@
 <w:ftr xmlns:wpc="http://schemas.microsoft.com/office/word/2010/wordprocessingCanvas" xmlns:cx="http://schemas.microsoft.com/office/drawing/2014/chartex" xmlns:cx1="http://schemas.microsoft.com/office/drawing/2015/9/8/chartex" xmlns:cx2="http://schemas.microsoft.com/office/drawing/2015/10/21/chartex" xmlns:cx3="http://schemas.microsoft.com/office/drawing/2016/5/9/chartex" xmlns:cx4="http://schemas.microsoft.com/office/drawing/2016/5/10/chartex" xmlns:cx5="http://schemas.microsoft.com/office/drawing/2016/5/11/chartex" xmlns:cx6="http://schemas.microsoft.com/office/drawing/2016/5/12/chartex" xmlns:cx7="http://schemas.microsoft.com/office/drawing/2016/5/13/chartex" xmlns:cx8="http://schemas.microsoft.com/office/drawing/2016/5/14/chartex" xmlns:mc="http://schemas.openxmlformats.org/markup-compatibility/2006" xmlns:aink="http://schemas.microsoft.com/office/drawing/2016/ink" xmlns:am3d="http://schemas.microsoft.com/office/drawing/2017/model3d" xmlns:o="urn:schemas-microsoft-com:office:office" xmlns:r="http://schemas.openxmlformats.org/officeDocument/2006/relationships" xmlns:m="http://schemas.openxmlformats.org/officeDocument/2006/math" xmlns:v="urn:schemas-microsoft-com:vml" xmlns:wp14="http://schemas.microsoft.com/office/word/2010/wordprocessingDrawing" xmlns:wp="http://schemas.openxmlformats.org/drawingml/2006/wordprocessingDrawing" xmlns:w10="urn:schemas-microsoft-com:office:word" xmlns:w="http://schemas.openxmlformats.org/wordprocessingml/2006/main" xmlns:w14="http://schemas.microsoft.com/office/word/2010/wordml" xmlns:w15="http://schemas.microsoft.com/office/word/2012/wordml" xmlns:w16cid="http://schemas.microsoft.com/office/word/2016/wordml/cid" xmlns:w16se="http://schemas.microsoft.com/office/word/2015/wordml/symex" xmlns:wpg="http://schemas.microsoft.com/office/word/2010/wordprocessingGroup" xmlns:wpi="http://schemas.microsoft.com/office/word/2010/wordprocessingInk" xmlns:wne="http://schemas.microsoft.com/office/word/2006/wordml" xmlns:wps="http://schemas.microsoft.com/office/word/2010/wordprocessingShape" mc:Ignorable="w14 w15 w16se w16cid wp14">
   <w:p>
     <w:pPr>
-      <w:pStyle w:val="Footer"/>
+      <w:pStyle w:val="Fuzeile"/>
       <w:shd w:val="clear" w:color="auto" w:fill="00AFCB"/>
     </w:pPr>
     <w:r>
@@ -45621,14 +45755,27 @@
     <w:r>
       <w:t xml:space="preserve"> von </w:t>
     </w:r>
-    <w:fldSimple w:instr=" NUMPAGES  \* Arabic  \* MERGEFORMAT ">
-      <w:r>
-        <w:rPr>
-          <w:noProof/>
-        </w:rPr>
-        <w:t>29</w:t>
-      </w:r>
-    </w:fldSimple>
+    <w:r>
+      <w:fldChar w:fldCharType="begin"/>
+    </w:r>
+    <w:r>
+      <w:instrText xml:space="preserve"> NUMPAGES  \* Arabic  \* MERGEFORMAT </w:instrText>
+    </w:r>
+    <w:r>
+      <w:fldChar w:fldCharType="separate"/>
+    </w:r>
+    <w:r>
+      <w:rPr>
+        <w:noProof/>
+      </w:rPr>
+      <w:t>29</w:t>
+    </w:r>
+    <w:r>
+      <w:rPr>
+        <w:noProof/>
+      </w:rPr>
+      <w:fldChar w:fldCharType="end"/>
+    </w:r>
   </w:p>
 </w:ftr>
 </file>
@@ -45637,7 +45784,7 @@
 <w:ftr xmlns:wpc="http://schemas.microsoft.com/office/word/2010/wordprocessingCanvas" xmlns:cx="http://schemas.microsoft.com/office/drawing/2014/chartex" xmlns:cx1="http://schemas.microsoft.com/office/drawing/2015/9/8/chartex" xmlns:cx2="http://schemas.microsoft.com/office/drawing/2015/10/21/chartex" xmlns:cx3="http://schemas.microsoft.com/office/drawing/2016/5/9/chartex" xmlns:cx4="http://schemas.microsoft.com/office/drawing/2016/5/10/chartex" xmlns:cx5="http://schemas.microsoft.com/office/drawing/2016/5/11/chartex" xmlns:cx6="http://schemas.microsoft.com/office/drawing/2016/5/12/chartex" xmlns:cx7="http://schemas.microsoft.com/office/drawing/2016/5/13/chartex" xmlns:cx8="http://schemas.microsoft.com/office/drawing/2016/5/14/chartex" xmlns:mc="http://schemas.openxmlformats.org/markup-compatibility/2006" xmlns:aink="http://schemas.microsoft.com/office/drawing/2016/ink" xmlns:am3d="http://schemas.microsoft.com/office/drawing/2017/model3d" xmlns:o="urn:schemas-microsoft-com:office:office" xmlns:r="http://schemas.openxmlformats.org/officeDocument/2006/relationships" xmlns:m="http://schemas.openxmlformats.org/officeDocument/2006/math" xmlns:v="urn:schemas-microsoft-com:vml" xmlns:wp14="http://schemas.microsoft.com/office/word/2010/wordprocessingDrawing" xmlns:wp="http://schemas.openxmlformats.org/drawingml/2006/wordprocessingDrawing" xmlns:w10="urn:schemas-microsoft-com:office:word" xmlns:w="http://schemas.openxmlformats.org/wordprocessingml/2006/main" xmlns:w14="http://schemas.microsoft.com/office/word/2010/wordml" xmlns:w15="http://schemas.microsoft.com/office/word/2012/wordml" xmlns:w16cid="http://schemas.microsoft.com/office/word/2016/wordml/cid" xmlns:w16se="http://schemas.microsoft.com/office/word/2015/wordml/symex" xmlns:wpg="http://schemas.microsoft.com/office/word/2010/wordprocessingGroup" xmlns:wpi="http://schemas.microsoft.com/office/word/2010/wordprocessingInk" xmlns:wne="http://schemas.microsoft.com/office/word/2006/wordml" xmlns:wps="http://schemas.microsoft.com/office/word/2010/wordprocessingShape" mc:Ignorable="w14 w15 w16se w16cid wp14">
   <w:p>
     <w:pPr>
-      <w:pStyle w:val="Footer"/>
+      <w:pStyle w:val="Fuzeile"/>
       <w:shd w:val="clear" w:color="auto" w:fill="00AFCB"/>
     </w:pPr>
     <w:r>
@@ -45667,14 +45814,27 @@
     <w:r>
       <w:t xml:space="preserve"> von </w:t>
     </w:r>
-    <w:fldSimple w:instr=" NUMPAGES  \* Arabic  \* MERGEFORMAT ">
-      <w:r>
-        <w:rPr>
-          <w:noProof/>
-        </w:rPr>
-        <w:t>29</w:t>
-      </w:r>
-    </w:fldSimple>
+    <w:r>
+      <w:fldChar w:fldCharType="begin"/>
+    </w:r>
+    <w:r>
+      <w:instrText xml:space="preserve"> NUMPAGES  \* Arabic  \* MERGEFORMAT </w:instrText>
+    </w:r>
+    <w:r>
+      <w:fldChar w:fldCharType="separate"/>
+    </w:r>
+    <w:r>
+      <w:rPr>
+        <w:noProof/>
+      </w:rPr>
+      <w:t>29</w:t>
+    </w:r>
+    <w:r>
+      <w:rPr>
+        <w:noProof/>
+      </w:rPr>
+      <w:fldChar w:fldCharType="end"/>
+    </w:r>
   </w:p>
 </w:ftr>
 </file>
@@ -45702,7 +45862,7 @@
 <w:hdr xmlns:wpc="http://schemas.microsoft.com/office/word/2010/wordprocessingCanvas" xmlns:cx="http://schemas.microsoft.com/office/drawing/2014/chartex" xmlns:cx1="http://schemas.microsoft.com/office/drawing/2015/9/8/chartex" xmlns:cx2="http://schemas.microsoft.com/office/drawing/2015/10/21/chartex" xmlns:cx3="http://schemas.microsoft.com/office/drawing/2016/5/9/chartex" xmlns:cx4="http://schemas.microsoft.com/office/drawing/2016/5/10/chartex" xmlns:cx5="http://schemas.microsoft.com/office/drawing/2016/5/11/chartex" xmlns:cx6="http://schemas.microsoft.com/office/drawing/2016/5/12/chartex" xmlns:cx7="http://schemas.microsoft.com/office/drawing/2016/5/13/chartex" xmlns:cx8="http://schemas.microsoft.com/office/drawing/2016/5/14/chartex" xmlns:mc="http://schemas.openxmlformats.org/markup-compatibility/2006" xmlns:aink="http://schemas.microsoft.com/office/drawing/2016/ink" xmlns:am3d="http://schemas.microsoft.com/office/drawing/2017/model3d" xmlns:o="urn:schemas-microsoft-com:office:office" xmlns:r="http://schemas.openxmlformats.org/officeDocument/2006/relationships" xmlns:m="http://schemas.openxmlformats.org/officeDocument/2006/math" xmlns:v="urn:schemas-microsoft-com:vml" xmlns:wp14="http://schemas.microsoft.com/office/word/2010/wordprocessingDrawing" xmlns:wp="http://schemas.openxmlformats.org/drawingml/2006/wordprocessingDrawing" xmlns:w10="urn:schemas-microsoft-com:office:word" xmlns:w="http://schemas.openxmlformats.org/wordprocessingml/2006/main" xmlns:w14="http://schemas.microsoft.com/office/word/2010/wordml" xmlns:w15="http://schemas.microsoft.com/office/word/2012/wordml" xmlns:w16cid="http://schemas.microsoft.com/office/word/2016/wordml/cid" xmlns:w16se="http://schemas.microsoft.com/office/word/2015/wordml/symex" xmlns:wpg="http://schemas.microsoft.com/office/word/2010/wordprocessingGroup" xmlns:wpi="http://schemas.microsoft.com/office/word/2010/wordprocessingInk" xmlns:wne="http://schemas.microsoft.com/office/word/2006/wordml" xmlns:wps="http://schemas.microsoft.com/office/word/2010/wordprocessingShape" mc:Ignorable="w14 w15 w16se w16cid wp14">
   <w:p>
     <w:pPr>
-      <w:pStyle w:val="Header"/>
+      <w:pStyle w:val="Kopfzeile"/>
       <w:pBdr>
         <w:top w:val="single" w:sz="4" w:space="1" w:color="00AFCB"/>
         <w:left w:val="single" w:sz="4" w:space="4" w:color="00AFCB"/>
@@ -45734,27 +45894,50 @@
       </w:rPr>
       <w:tab/>
     </w:r>
-    <w:fldSimple w:instr=" DOCPROPERTY  Title  \* MERGEFORMAT ">
-      <w:r>
-        <w:rPr>
-          <w:szCs w:val="16"/>
-        </w:rPr>
-        <w:t>Projekttitel</w:t>
-      </w:r>
-    </w:fldSimple>
+    <w:r>
+      <w:fldChar w:fldCharType="begin"/>
+    </w:r>
+    <w:r>
+      <w:instrText xml:space="preserve"> DOCPROPERTY  Title  \* MERGEFORMAT </w:instrText>
+    </w:r>
+    <w:r>
+      <w:fldChar w:fldCharType="separate"/>
+    </w:r>
+    <w:r>
+      <w:rPr>
+        <w:szCs w:val="16"/>
+      </w:rPr>
+      <w:t>Projekttitel</w:t>
+    </w:r>
+    <w:r>
+      <w:rPr>
+        <w:szCs w:val="16"/>
+      </w:rPr>
+      <w:fldChar w:fldCharType="end"/>
+    </w:r>
     <w:r>
       <w:tab/>
       <w:t xml:space="preserve">Projektnummer: </w:t>
     </w:r>
-    <w:fldSimple w:instr=" DOCPROPERTY  Projektnummer  \* MERGEFORMAT ">
-      <w:r>
-        <w:t>PIE.XX.XXX</w:t>
-      </w:r>
-    </w:fldSimple>
+    <w:r>
+      <w:fldChar w:fldCharType="begin"/>
+    </w:r>
+    <w:r>
+      <w:instrText xml:space="preserve"> DOCPROPERTY  Projektnummer  \* MERGEFORMAT </w:instrText>
+    </w:r>
+    <w:r>
+      <w:fldChar w:fldCharType="separate"/>
+    </w:r>
+    <w:r>
+      <w:t>PIE.XX.XXX</w:t>
+    </w:r>
+    <w:r>
+      <w:fldChar w:fldCharType="end"/>
+    </w:r>
   </w:p>
   <w:p>
     <w:pPr>
-      <w:pStyle w:val="Header"/>
+      <w:pStyle w:val="Kopfzeile"/>
       <w:pBdr>
         <w:top w:val="single" w:sz="4" w:space="1" w:color="00AFCB"/>
         <w:left w:val="single" w:sz="4" w:space="4" w:color="00AFCB"/>
@@ -45812,23 +45995,46 @@
       </w:rPr>
       <w:tab/>
     </w:r>
-    <w:fldSimple w:instr=" DOCPROPERTY  Title  \* MERGEFORMAT ">
-      <w:r>
-        <w:rPr>
-          <w:szCs w:val="16"/>
-        </w:rPr>
-        <w:t>Projekttitel</w:t>
-      </w:r>
-    </w:fldSimple>
+    <w:r>
+      <w:fldChar w:fldCharType="begin"/>
+    </w:r>
+    <w:r>
+      <w:instrText xml:space="preserve"> DOCPROPERTY  Title  \* MERGEFORMAT </w:instrText>
+    </w:r>
+    <w:r>
+      <w:fldChar w:fldCharType="separate"/>
+    </w:r>
+    <w:r>
+      <w:rPr>
+        <w:szCs w:val="16"/>
+      </w:rPr>
+      <w:t>Projekttitel</w:t>
+    </w:r>
+    <w:r>
+      <w:rPr>
+        <w:szCs w:val="16"/>
+      </w:rPr>
+      <w:fldChar w:fldCharType="end"/>
+    </w:r>
     <w:r>
       <w:tab/>
       <w:t xml:space="preserve">Projektnummer: </w:t>
     </w:r>
-    <w:fldSimple w:instr=" DOCPROPERTY  Projektnummer  \* MERGEFORMAT ">
-      <w:r>
-        <w:t>PIE.XX.XXX</w:t>
-      </w:r>
-    </w:fldSimple>
+    <w:r>
+      <w:fldChar w:fldCharType="begin"/>
+    </w:r>
+    <w:r>
+      <w:instrText xml:space="preserve"> DOCPROPERTY  Projektnummer  \* MERGEFORMAT </w:instrText>
+    </w:r>
+    <w:r>
+      <w:fldChar w:fldCharType="separate"/>
+    </w:r>
+    <w:r>
+      <w:t>PIE.XX.XXX</w:t>
+    </w:r>
+    <w:r>
+      <w:fldChar w:fldCharType="end"/>
+    </w:r>
   </w:p>
   <w:p>
     <w:pPr>
@@ -45931,23 +46137,46 @@
       </w:rPr>
       <w:tab/>
     </w:r>
-    <w:fldSimple w:instr=" DOCPROPERTY  Title  \* MERGEFORMAT ">
-      <w:r>
-        <w:rPr>
-          <w:szCs w:val="16"/>
-        </w:rPr>
-        <w:t>Projekttitel</w:t>
-      </w:r>
-    </w:fldSimple>
+    <w:r>
+      <w:fldChar w:fldCharType="begin"/>
+    </w:r>
+    <w:r>
+      <w:instrText xml:space="preserve"> DOCPROPERTY  Title  \* MERGEFORMAT </w:instrText>
+    </w:r>
+    <w:r>
+      <w:fldChar w:fldCharType="separate"/>
+    </w:r>
+    <w:r>
+      <w:rPr>
+        <w:szCs w:val="16"/>
+      </w:rPr>
+      <w:t>Projekttitel</w:t>
+    </w:r>
+    <w:r>
+      <w:rPr>
+        <w:szCs w:val="16"/>
+      </w:rPr>
+      <w:fldChar w:fldCharType="end"/>
+    </w:r>
     <w:r>
       <w:tab/>
       <w:t xml:space="preserve">Projektnummer: </w:t>
     </w:r>
-    <w:fldSimple w:instr=" DOCPROPERTY  Projektnummer  \* MERGEFORMAT ">
-      <w:r>
-        <w:t>PIE.XX.XXX</w:t>
-      </w:r>
-    </w:fldSimple>
+    <w:r>
+      <w:fldChar w:fldCharType="begin"/>
+    </w:r>
+    <w:r>
+      <w:instrText xml:space="preserve"> DOCPROPERTY  Projektnummer  \* MERGEFORMAT </w:instrText>
+    </w:r>
+    <w:r>
+      <w:fldChar w:fldCharType="separate"/>
+    </w:r>
+    <w:r>
+      <w:t>PIE.XX.XXX</w:t>
+    </w:r>
+    <w:r>
+      <w:fldChar w:fldCharType="end"/>
+    </w:r>
   </w:p>
   <w:p>
     <w:pPr>
@@ -46050,23 +46279,46 @@
       </w:rPr>
       <w:tab/>
     </w:r>
-    <w:fldSimple w:instr=" DOCPROPERTY  Title  \* MERGEFORMAT ">
-      <w:r>
-        <w:rPr>
-          <w:szCs w:val="16"/>
-        </w:rPr>
-        <w:t>Projekttitel</w:t>
-      </w:r>
-    </w:fldSimple>
+    <w:r>
+      <w:fldChar w:fldCharType="begin"/>
+    </w:r>
+    <w:r>
+      <w:instrText xml:space="preserve"> DOCPROPERTY  Title  \* MERGEFORMAT </w:instrText>
+    </w:r>
+    <w:r>
+      <w:fldChar w:fldCharType="separate"/>
+    </w:r>
+    <w:r>
+      <w:rPr>
+        <w:szCs w:val="16"/>
+      </w:rPr>
+      <w:t>Projekttitel</w:t>
+    </w:r>
+    <w:r>
+      <w:rPr>
+        <w:szCs w:val="16"/>
+      </w:rPr>
+      <w:fldChar w:fldCharType="end"/>
+    </w:r>
     <w:r>
       <w:tab/>
       <w:t xml:space="preserve">Projektnummer: </w:t>
     </w:r>
-    <w:fldSimple w:instr=" DOCPROPERTY  Projektnummer  \* MERGEFORMAT ">
-      <w:r>
-        <w:t>PIE.XX.XXX</w:t>
-      </w:r>
-    </w:fldSimple>
+    <w:r>
+      <w:fldChar w:fldCharType="begin"/>
+    </w:r>
+    <w:r>
+      <w:instrText xml:space="preserve"> DOCPROPERTY  Projektnummer  \* MERGEFORMAT </w:instrText>
+    </w:r>
+    <w:r>
+      <w:fldChar w:fldCharType="separate"/>
+    </w:r>
+    <w:r>
+      <w:t>PIE.XX.XXX</w:t>
+    </w:r>
+    <w:r>
+      <w:fldChar w:fldCharType="end"/>
+    </w:r>
   </w:p>
   <w:p>
     <w:pPr>
@@ -46198,23 +46450,46 @@
       </w:rPr>
       <w:tab/>
     </w:r>
-    <w:fldSimple w:instr=" DOCPROPERTY  Title  \* MERGEFORMAT ">
-      <w:r>
-        <w:rPr>
-          <w:szCs w:val="16"/>
-        </w:rPr>
-        <w:t>Projekttitel</w:t>
-      </w:r>
-    </w:fldSimple>
+    <w:r>
+      <w:fldChar w:fldCharType="begin"/>
+    </w:r>
+    <w:r>
+      <w:instrText xml:space="preserve"> DOCPROPERTY  Title  \* MERGEFORMAT </w:instrText>
+    </w:r>
+    <w:r>
+      <w:fldChar w:fldCharType="separate"/>
+    </w:r>
+    <w:r>
+      <w:rPr>
+        <w:szCs w:val="16"/>
+      </w:rPr>
+      <w:t>Projekttitel</w:t>
+    </w:r>
+    <w:r>
+      <w:rPr>
+        <w:szCs w:val="16"/>
+      </w:rPr>
+      <w:fldChar w:fldCharType="end"/>
+    </w:r>
     <w:r>
       <w:tab/>
       <w:t xml:space="preserve">Projektnummer: </w:t>
     </w:r>
-    <w:fldSimple w:instr=" DOCPROPERTY  Projektnummer  \* MERGEFORMAT ">
-      <w:r>
-        <w:t>PIE.XX.XXX</w:t>
-      </w:r>
-    </w:fldSimple>
+    <w:r>
+      <w:fldChar w:fldCharType="begin"/>
+    </w:r>
+    <w:r>
+      <w:instrText xml:space="preserve"> DOCPROPERTY  Projektnummer  \* MERGEFORMAT </w:instrText>
+    </w:r>
+    <w:r>
+      <w:fldChar w:fldCharType="separate"/>
+    </w:r>
+    <w:r>
+      <w:t>PIE.XX.XXX</w:t>
+    </w:r>
+    <w:r>
+      <w:fldChar w:fldCharType="end"/>
+    </w:r>
   </w:p>
   <w:p>
     <w:pPr>
@@ -47708,7 +47983,7 @@
     <w:lvl w:ilvl="0">
       <w:start w:val="1"/>
       <w:numFmt w:val="decimal"/>
-      <w:pStyle w:val="Heading1"/>
+      <w:pStyle w:val="berschrift1"/>
       <w:lvlText w:val="%1"/>
       <w:lvlJc w:val="left"/>
       <w:pPr>
@@ -47726,7 +48001,7 @@
     <w:lvl w:ilvl="1">
       <w:start w:val="1"/>
       <w:numFmt w:val="decimal"/>
-      <w:pStyle w:val="Heading2"/>
+      <w:pStyle w:val="berschrift2"/>
       <w:lvlText w:val="%1.%2"/>
       <w:lvlJc w:val="left"/>
       <w:pPr>
@@ -47760,7 +48035,7 @@
     <w:lvl w:ilvl="3">
       <w:start w:val="1"/>
       <w:numFmt w:val="none"/>
-      <w:pStyle w:val="Heading4"/>
+      <w:pStyle w:val="berschrift4"/>
       <w:suff w:val="nothing"/>
       <w:lvlText w:val=""/>
       <w:lvlJc w:val="left"/>
@@ -48216,7 +48491,7 @@
       <w:lvl w:ilvl="0">
         <w:start w:val="1"/>
         <w:numFmt w:val="decimal"/>
-        <w:pStyle w:val="Heading1"/>
+        <w:pStyle w:val="berschrift1"/>
         <w:lvlText w:val="%1"/>
         <w:lvlJc w:val="left"/>
         <w:pPr>
@@ -48681,7 +48956,7 @@
     <w:lsdException w:name="Unresolved Mention" w:semiHidden="1" w:unhideWhenUsed="1"/>
     <w:lsdException w:name="Smart Link" w:semiHidden="1" w:unhideWhenUsed="1"/>
   </w:latentStyles>
-  <w:style w:type="paragraph" w:default="1" w:styleId="Normal">
+  <w:style w:type="paragraph" w:default="1" w:styleId="Standard">
     <w:name w:val="Normal"/>
     <w:qFormat/>
     <w:rsid w:val="00DE2038"/>
@@ -48691,11 +48966,11 @@
       <w:jc w:val="both"/>
     </w:pPr>
   </w:style>
-  <w:style w:type="paragraph" w:styleId="Heading1">
+  <w:style w:type="paragraph" w:styleId="berschrift1">
     <w:name w:val="heading 1"/>
-    <w:basedOn w:val="Normal"/>
-    <w:next w:val="Normal"/>
-    <w:link w:val="Heading1Char"/>
+    <w:basedOn w:val="Standard"/>
+    <w:next w:val="Standard"/>
+    <w:link w:val="berschrift1Zchn"/>
     <w:uiPriority w:val="9"/>
     <w:qFormat/>
     <w:rsid w:val="00D35C19"/>
@@ -48718,11 +48993,11 @@
       <w:szCs w:val="28"/>
     </w:rPr>
   </w:style>
-  <w:style w:type="paragraph" w:styleId="Heading2">
+  <w:style w:type="paragraph" w:styleId="berschrift2">
     <w:name w:val="heading 2"/>
-    <w:basedOn w:val="Normal"/>
-    <w:next w:val="Normal"/>
-    <w:link w:val="Heading2Char"/>
+    <w:basedOn w:val="Standard"/>
+    <w:next w:val="Standard"/>
+    <w:link w:val="berschrift2Zchn"/>
     <w:uiPriority w:val="9"/>
     <w:unhideWhenUsed/>
     <w:qFormat/>
@@ -48746,11 +49021,11 @@
       <w:szCs w:val="26"/>
     </w:rPr>
   </w:style>
-  <w:style w:type="paragraph" w:styleId="Heading3">
+  <w:style w:type="paragraph" w:styleId="berschrift3">
     <w:name w:val="heading 3"/>
-    <w:basedOn w:val="Normal"/>
-    <w:next w:val="Normal"/>
-    <w:link w:val="Heading3Char"/>
+    <w:basedOn w:val="Standard"/>
+    <w:next w:val="Standard"/>
+    <w:link w:val="berschrift3Zchn"/>
     <w:uiPriority w:val="9"/>
     <w:unhideWhenUsed/>
     <w:rsid w:val="00EC66B3"/>
@@ -48767,11 +49042,11 @@
       <w:color w:val="5B9BD5" w:themeColor="accent1"/>
     </w:rPr>
   </w:style>
-  <w:style w:type="paragraph" w:styleId="Heading4">
+  <w:style w:type="paragraph" w:styleId="berschrift4">
     <w:name w:val="heading 4"/>
-    <w:basedOn w:val="Normal"/>
-    <w:next w:val="Normal"/>
-    <w:link w:val="Heading4Char"/>
+    <w:basedOn w:val="Standard"/>
+    <w:next w:val="Standard"/>
+    <w:link w:val="berschrift4Zchn"/>
     <w:uiPriority w:val="9"/>
     <w:unhideWhenUsed/>
     <w:rsid w:val="00F06A80"/>
@@ -48793,13 +49068,13 @@
       <w:color w:val="000000" w:themeColor="text1"/>
     </w:rPr>
   </w:style>
-  <w:style w:type="character" w:default="1" w:styleId="DefaultParagraphFont">
+  <w:style w:type="character" w:default="1" w:styleId="Absatz-Standardschriftart">
     <w:name w:val="Default Paragraph Font"/>
     <w:uiPriority w:val="1"/>
     <w:semiHidden/>
     <w:unhideWhenUsed/>
   </w:style>
-  <w:style w:type="table" w:default="1" w:styleId="TableNormal">
+  <w:style w:type="table" w:default="1" w:styleId="NormaleTabelle">
     <w:name w:val="Normal Table"/>
     <w:uiPriority w:val="99"/>
     <w:semiHidden/>
@@ -48814,7 +49089,7 @@
       </w:tblCellMar>
     </w:tblPr>
   </w:style>
-  <w:style w:type="numbering" w:default="1" w:styleId="NoList">
+  <w:style w:type="numbering" w:default="1" w:styleId="KeineListe">
     <w:name w:val="No List"/>
     <w:uiPriority w:val="99"/>
     <w:semiHidden/>
@@ -48822,16 +49097,16 @@
   </w:style>
   <w:style w:type="paragraph" w:customStyle="1" w:styleId="LogoTitel">
     <w:name w:val="LogoTitel"/>
-    <w:basedOn w:val="Normal"/>
+    <w:basedOn w:val="Standard"/>
     <w:rsid w:val="00E77456"/>
     <w:pPr>
       <w:jc w:val="right"/>
     </w:pPr>
   </w:style>
-  <w:style w:type="paragraph" w:styleId="BalloonText">
+  <w:style w:type="paragraph" w:styleId="Sprechblasentext">
     <w:name w:val="Balloon Text"/>
-    <w:basedOn w:val="Normal"/>
-    <w:link w:val="BalloonTextChar"/>
+    <w:basedOn w:val="Standard"/>
+    <w:link w:val="SprechblasentextZchn"/>
     <w:uiPriority w:val="99"/>
     <w:semiHidden/>
     <w:unhideWhenUsed/>
@@ -48842,10 +49117,10 @@
       <w:szCs w:val="16"/>
     </w:rPr>
   </w:style>
-  <w:style w:type="character" w:customStyle="1" w:styleId="BalloonTextChar">
-    <w:name w:val="Balloon Text Char"/>
-    <w:basedOn w:val="DefaultParagraphFont"/>
-    <w:link w:val="BalloonText"/>
+  <w:style w:type="character" w:customStyle="1" w:styleId="SprechblasentextZchn">
+    <w:name w:val="Sprechblasentext Zchn"/>
+    <w:basedOn w:val="Absatz-Standardschriftart"/>
+    <w:link w:val="Sprechblasentext"/>
     <w:uiPriority w:val="99"/>
     <w:semiHidden/>
     <w:rsid w:val="00E77456"/>
@@ -48855,10 +49130,10 @@
       <w:szCs w:val="16"/>
     </w:rPr>
   </w:style>
-  <w:style w:type="paragraph" w:styleId="Header">
+  <w:style w:type="paragraph" w:styleId="Kopfzeile">
     <w:name w:val="header"/>
-    <w:basedOn w:val="Normal"/>
-    <w:link w:val="HeaderChar"/>
+    <w:basedOn w:val="Standard"/>
+    <w:link w:val="KopfzeileZchn"/>
     <w:uiPriority w:val="99"/>
     <w:unhideWhenUsed/>
     <w:rsid w:val="00EC66B3"/>
@@ -48881,10 +49156,10 @@
       <w:sz w:val="16"/>
     </w:rPr>
   </w:style>
-  <w:style w:type="character" w:customStyle="1" w:styleId="HeaderChar">
-    <w:name w:val="Header Char"/>
-    <w:basedOn w:val="DefaultParagraphFont"/>
-    <w:link w:val="Header"/>
+  <w:style w:type="character" w:customStyle="1" w:styleId="KopfzeileZchn">
+    <w:name w:val="Kopfzeile Zchn"/>
+    <w:basedOn w:val="Absatz-Standardschriftart"/>
+    <w:link w:val="Kopfzeile"/>
     <w:uiPriority w:val="99"/>
     <w:rsid w:val="00EC66B3"/>
     <w:rPr>
@@ -48893,10 +49168,10 @@
       <w:shd w:val="clear" w:color="auto" w:fill="78B800"/>
     </w:rPr>
   </w:style>
-  <w:style w:type="paragraph" w:styleId="Footer">
+  <w:style w:type="paragraph" w:styleId="Fuzeile">
     <w:name w:val="footer"/>
-    <w:basedOn w:val="Normal"/>
-    <w:link w:val="FooterChar"/>
+    <w:basedOn w:val="Standard"/>
+    <w:link w:val="FuzeileZchn"/>
     <w:uiPriority w:val="99"/>
     <w:unhideWhenUsed/>
     <w:rsid w:val="006E7B97"/>
@@ -48914,10 +49189,10 @@
       <w:sz w:val="16"/>
     </w:rPr>
   </w:style>
-  <w:style w:type="character" w:customStyle="1" w:styleId="FooterChar">
-    <w:name w:val="Footer Char"/>
-    <w:basedOn w:val="DefaultParagraphFont"/>
-    <w:link w:val="Footer"/>
+  <w:style w:type="character" w:customStyle="1" w:styleId="FuzeileZchn">
+    <w:name w:val="Fußzeile Zchn"/>
+    <w:basedOn w:val="Absatz-Standardschriftart"/>
+    <w:link w:val="Fuzeile"/>
     <w:uiPriority w:val="99"/>
     <w:rsid w:val="006E7B97"/>
     <w:rPr>
@@ -48926,11 +49201,11 @@
       <w:shd w:val="clear" w:color="auto" w:fill="78B800"/>
     </w:rPr>
   </w:style>
-  <w:style w:type="paragraph" w:styleId="Title">
+  <w:style w:type="paragraph" w:styleId="Titel">
     <w:name w:val="Title"/>
-    <w:basedOn w:val="Normal"/>
-    <w:next w:val="Normal"/>
-    <w:link w:val="TitleChar"/>
+    <w:basedOn w:val="Standard"/>
+    <w:next w:val="Standard"/>
+    <w:link w:val="TitelZchn"/>
     <w:uiPriority w:val="10"/>
     <w:rsid w:val="00786E7E"/>
     <w:pPr>
@@ -48947,10 +49222,10 @@
       <w:szCs w:val="52"/>
     </w:rPr>
   </w:style>
-  <w:style w:type="character" w:customStyle="1" w:styleId="TitleChar">
-    <w:name w:val="Title Char"/>
-    <w:basedOn w:val="DefaultParagraphFont"/>
-    <w:link w:val="Title"/>
+  <w:style w:type="character" w:customStyle="1" w:styleId="TitelZchn">
+    <w:name w:val="Titel Zchn"/>
+    <w:basedOn w:val="Absatz-Standardschriftart"/>
+    <w:link w:val="Titel"/>
     <w:uiPriority w:val="10"/>
     <w:rsid w:val="00786E7E"/>
     <w:rPr>
@@ -48963,11 +49238,11 @@
       <w:szCs w:val="52"/>
     </w:rPr>
   </w:style>
-  <w:style w:type="paragraph" w:styleId="Subtitle">
+  <w:style w:type="paragraph" w:styleId="Untertitel">
     <w:name w:val="Subtitle"/>
-    <w:basedOn w:val="Normal"/>
-    <w:next w:val="Normal"/>
-    <w:link w:val="SubtitleChar"/>
+    <w:basedOn w:val="Standard"/>
+    <w:next w:val="Standard"/>
+    <w:link w:val="UntertitelZchn"/>
     <w:uiPriority w:val="11"/>
     <w:rsid w:val="00786E7E"/>
     <w:pPr>
@@ -48986,10 +49261,10 @@
       <w:szCs w:val="24"/>
     </w:rPr>
   </w:style>
-  <w:style w:type="character" w:customStyle="1" w:styleId="SubtitleChar">
-    <w:name w:val="Subtitle Char"/>
-    <w:basedOn w:val="DefaultParagraphFont"/>
-    <w:link w:val="Subtitle"/>
+  <w:style w:type="character" w:customStyle="1" w:styleId="UntertitelZchn">
+    <w:name w:val="Untertitel Zchn"/>
+    <w:basedOn w:val="Absatz-Standardschriftart"/>
+    <w:link w:val="Untertitel"/>
     <w:uiPriority w:val="11"/>
     <w:rsid w:val="00786E7E"/>
     <w:rPr>
@@ -49004,7 +49279,7 @@
   </w:style>
   <w:style w:type="paragraph" w:customStyle="1" w:styleId="InfoTitel">
     <w:name w:val="InfoTitel"/>
-    <w:basedOn w:val="Normal"/>
+    <w:basedOn w:val="Standard"/>
     <w:rsid w:val="00786E7E"/>
     <w:pPr>
       <w:tabs>
@@ -49015,10 +49290,10 @@
       <w:color w:val="78B800"/>
     </w:rPr>
   </w:style>
-  <w:style w:type="character" w:customStyle="1" w:styleId="Heading1Char">
-    <w:name w:val="Heading 1 Char"/>
-    <w:basedOn w:val="DefaultParagraphFont"/>
-    <w:link w:val="Heading1"/>
+  <w:style w:type="character" w:customStyle="1" w:styleId="berschrift1Zchn">
+    <w:name w:val="Überschrift 1 Zchn"/>
+    <w:basedOn w:val="Absatz-Standardschriftart"/>
+    <w:link w:val="berschrift1"/>
     <w:uiPriority w:val="9"/>
     <w:rsid w:val="00D35C19"/>
     <w:rPr>
@@ -49030,10 +49305,10 @@
       <w:szCs w:val="28"/>
     </w:rPr>
   </w:style>
-  <w:style w:type="character" w:customStyle="1" w:styleId="Heading2Char">
-    <w:name w:val="Heading 2 Char"/>
-    <w:basedOn w:val="DefaultParagraphFont"/>
-    <w:link w:val="Heading2"/>
+  <w:style w:type="character" w:customStyle="1" w:styleId="berschrift2Zchn">
+    <w:name w:val="Überschrift 2 Zchn"/>
+    <w:basedOn w:val="Absatz-Standardschriftart"/>
+    <w:link w:val="berschrift2"/>
     <w:uiPriority w:val="9"/>
     <w:rsid w:val="00EC66B3"/>
     <w:rPr>
@@ -49057,7 +49332,7 @@
   </w:style>
   <w:style w:type="paragraph" w:customStyle="1" w:styleId="Inhalt">
     <w:name w:val="Inhalt"/>
-    <w:basedOn w:val="Normal"/>
+    <w:basedOn w:val="Standard"/>
     <w:qFormat/>
     <w:rsid w:val="00D35C19"/>
     <w:pPr>
@@ -49073,9 +49348,9 @@
       <w:szCs w:val="20"/>
     </w:rPr>
   </w:style>
-  <w:style w:type="table" w:styleId="TableGrid">
+  <w:style w:type="table" w:styleId="Tabellenraster">
     <w:name w:val="Table Grid"/>
-    <w:basedOn w:val="TableNormal"/>
+    <w:basedOn w:val="NormaleTabelle"/>
     <w:uiPriority w:val="59"/>
     <w:rsid w:val="008F5927"/>
     <w:tblPr>
@@ -49095,7 +49370,7 @@
   </w:style>
   <w:style w:type="paragraph" w:customStyle="1" w:styleId="Tabellentitel">
     <w:name w:val="Tabellentitel"/>
-    <w:basedOn w:val="Normal"/>
+    <w:basedOn w:val="Standard"/>
     <w:qFormat/>
     <w:rsid w:val="00B2223D"/>
     <w:pPr>
@@ -49109,7 +49384,7 @@
   </w:style>
   <w:style w:type="paragraph" w:customStyle="1" w:styleId="TabelleSpaltentitel">
     <w:name w:val="TabelleSpaltentitel"/>
-    <w:basedOn w:val="Normal"/>
+    <w:basedOn w:val="Standard"/>
     <w:qFormat/>
     <w:rsid w:val="00A47AA0"/>
     <w:pPr>
@@ -49124,7 +49399,7 @@
   </w:style>
   <w:style w:type="paragraph" w:customStyle="1" w:styleId="TabellenText">
     <w:name w:val="TabellenText"/>
-    <w:basedOn w:val="Normal"/>
+    <w:basedOn w:val="Standard"/>
     <w:qFormat/>
     <w:rsid w:val="00DA3918"/>
     <w:pPr>
@@ -49132,10 +49407,10 @@
       <w:ind w:left="57" w:right="57"/>
     </w:pPr>
   </w:style>
-  <w:style w:type="character" w:customStyle="1" w:styleId="Heading3Char">
-    <w:name w:val="Heading 3 Char"/>
-    <w:basedOn w:val="DefaultParagraphFont"/>
-    <w:link w:val="Heading3"/>
+  <w:style w:type="character" w:customStyle="1" w:styleId="berschrift3Zchn">
+    <w:name w:val="Überschrift 3 Zchn"/>
+    <w:basedOn w:val="Absatz-Standardschriftart"/>
+    <w:link w:val="berschrift3"/>
     <w:uiPriority w:val="9"/>
     <w:rsid w:val="002922CB"/>
     <w:rPr>
@@ -49161,7 +49436,7 @@
   </w:style>
   <w:style w:type="character" w:customStyle="1" w:styleId="TextHervorgehoben">
     <w:name w:val="TextHervorgehoben"/>
-    <w:basedOn w:val="DefaultParagraphFont"/>
+    <w:basedOn w:val="Absatz-Standardschriftart"/>
     <w:uiPriority w:val="1"/>
     <w:qFormat/>
     <w:rsid w:val="00D35C19"/>
@@ -49173,7 +49448,7 @@
   </w:style>
   <w:style w:type="character" w:styleId="Hyperlink">
     <w:name w:val="Hyperlink"/>
-    <w:basedOn w:val="DefaultParagraphFont"/>
+    <w:basedOn w:val="Absatz-Standardschriftart"/>
     <w:uiPriority w:val="99"/>
     <w:unhideWhenUsed/>
     <w:rsid w:val="00874CFD"/>
@@ -49182,10 +49457,10 @@
       <w:u w:val="single"/>
     </w:rPr>
   </w:style>
-  <w:style w:type="paragraph" w:styleId="TOC1">
+  <w:style w:type="paragraph" w:styleId="Verzeichnis1">
     <w:name w:val="toc 1"/>
-    <w:basedOn w:val="Normal"/>
-    <w:next w:val="Normal"/>
+    <w:basedOn w:val="Standard"/>
+    <w:next w:val="Standard"/>
     <w:uiPriority w:val="39"/>
     <w:unhideWhenUsed/>
     <w:rsid w:val="00ED44CB"/>
@@ -49202,10 +49477,10 @@
       <w:color w:val="00AFCB"/>
     </w:rPr>
   </w:style>
-  <w:style w:type="paragraph" w:styleId="TOC2">
+  <w:style w:type="paragraph" w:styleId="Verzeichnis2">
     <w:name w:val="toc 2"/>
-    <w:basedOn w:val="Normal"/>
-    <w:next w:val="Normal"/>
+    <w:basedOn w:val="Standard"/>
+    <w:next w:val="Standard"/>
     <w:uiPriority w:val="39"/>
     <w:unhideWhenUsed/>
     <w:rsid w:val="00ED44CB"/>
@@ -49222,7 +49497,7 @@
   </w:style>
   <w:style w:type="character" w:customStyle="1" w:styleId="TabellenTextKlein">
     <w:name w:val="TabellenTextKlein"/>
-    <w:basedOn w:val="DefaultParagraphFont"/>
+    <w:basedOn w:val="Absatz-Standardschriftart"/>
     <w:uiPriority w:val="1"/>
     <w:qFormat/>
     <w:rsid w:val="00EC66B3"/>
@@ -49235,7 +49510,7 @@
   </w:style>
   <w:style w:type="paragraph" w:customStyle="1" w:styleId="Aufzhlung">
     <w:name w:val="Aufzählung"/>
-    <w:basedOn w:val="Normal"/>
+    <w:basedOn w:val="Standard"/>
     <w:rsid w:val="009D1B18"/>
     <w:pPr>
       <w:numPr>
@@ -49252,7 +49527,7 @@
   </w:style>
   <w:style w:type="paragraph" w:customStyle="1" w:styleId="Konzernzeichen">
     <w:name w:val="Konzernzeichen"/>
-    <w:basedOn w:val="Normal"/>
+    <w:basedOn w:val="Standard"/>
     <w:rsid w:val="009D1B18"/>
     <w:pPr>
       <w:framePr w:w="3119" w:h="907" w:hSpace="142" w:wrap="around" w:vAnchor="page" w:hAnchor="page" w:x="341" w:y="15537"/>
@@ -49267,7 +49542,7 @@
   </w:style>
   <w:style w:type="paragraph" w:customStyle="1" w:styleId="Textliste">
     <w:name w:val="Textliste"/>
-    <w:basedOn w:val="Normal"/>
+    <w:basedOn w:val="Standard"/>
     <w:qFormat/>
     <w:rsid w:val="00DF32B6"/>
     <w:pPr>
@@ -49282,7 +49557,7 @@
   </w:style>
   <w:style w:type="paragraph" w:customStyle="1" w:styleId="KopfzeileA3">
     <w:name w:val="Kopfzeile A3"/>
-    <w:basedOn w:val="Header"/>
+    <w:basedOn w:val="Kopfzeile"/>
     <w:autoRedefine/>
     <w:qFormat/>
     <w:rsid w:val="00F864A1"/>
@@ -49297,10 +49572,10 @@
       <w:ind w:right="0"/>
     </w:pPr>
   </w:style>
-  <w:style w:type="character" w:customStyle="1" w:styleId="Heading4Char">
-    <w:name w:val="Heading 4 Char"/>
-    <w:basedOn w:val="DefaultParagraphFont"/>
-    <w:link w:val="Heading4"/>
+  <w:style w:type="character" w:customStyle="1" w:styleId="berschrift4Zchn">
+    <w:name w:val="Überschrift 4 Zchn"/>
+    <w:basedOn w:val="Absatz-Standardschriftart"/>
+    <w:link w:val="berschrift4"/>
     <w:uiPriority w:val="9"/>
     <w:rsid w:val="00F06A80"/>
     <w:rPr>
@@ -49313,7 +49588,7 @@
   </w:style>
   <w:style w:type="paragraph" w:customStyle="1" w:styleId="FuzeileA3">
     <w:name w:val="Fußzeile A3"/>
-    <w:basedOn w:val="Footer"/>
+    <w:basedOn w:val="Fuzeile"/>
     <w:rsid w:val="00A51DF7"/>
     <w:pPr>
       <w:tabs>
@@ -49328,7 +49603,7 @@
   </w:style>
   <w:style w:type="paragraph" w:customStyle="1" w:styleId="Grafik2">
     <w:name w:val="Grafik2"/>
-    <w:basedOn w:val="Normal"/>
+    <w:basedOn w:val="Standard"/>
     <w:rsid w:val="00E81D8D"/>
     <w:pPr>
       <w:framePr w:w="3969" w:h="3969" w:hRule="exact" w:hSpace="284" w:wrap="around" w:vAnchor="text" w:hAnchor="text" w:xAlign="right" w:y="285"/>
@@ -49341,10 +49616,10 @@
       <w:lang w:val="de-DE" w:eastAsia="de-DE"/>
     </w:rPr>
   </w:style>
-  <w:style w:type="paragraph" w:styleId="FootnoteText">
+  <w:style w:type="paragraph" w:styleId="Funotentext">
     <w:name w:val="footnote text"/>
-    <w:basedOn w:val="Normal"/>
-    <w:link w:val="FootnoteTextChar"/>
+    <w:basedOn w:val="Standard"/>
+    <w:link w:val="FunotentextZchn"/>
     <w:uiPriority w:val="99"/>
     <w:semiHidden/>
     <w:unhideWhenUsed/>
@@ -49356,10 +49631,10 @@
       <w:szCs w:val="20"/>
     </w:rPr>
   </w:style>
-  <w:style w:type="paragraph" w:styleId="TOC3">
+  <w:style w:type="paragraph" w:styleId="Verzeichnis3">
     <w:name w:val="toc 3"/>
-    <w:basedOn w:val="Normal"/>
-    <w:next w:val="Normal"/>
+    <w:basedOn w:val="Standard"/>
+    <w:next w:val="Standard"/>
     <w:autoRedefine/>
     <w:uiPriority w:val="39"/>
     <w:semiHidden/>
@@ -49369,10 +49644,10 @@
       <w:ind w:left="400"/>
     </w:pPr>
   </w:style>
-  <w:style w:type="character" w:customStyle="1" w:styleId="FootnoteTextChar">
-    <w:name w:val="Footnote Text Char"/>
-    <w:basedOn w:val="DefaultParagraphFont"/>
-    <w:link w:val="FootnoteText"/>
+  <w:style w:type="character" w:customStyle="1" w:styleId="FunotentextZchn">
+    <w:name w:val="Fußnotentext Zchn"/>
+    <w:basedOn w:val="Absatz-Standardschriftart"/>
+    <w:link w:val="Funotentext"/>
     <w:uiPriority w:val="99"/>
     <w:semiHidden/>
     <w:rsid w:val="0081205C"/>
@@ -49380,9 +49655,9 @@
       <w:szCs w:val="20"/>
     </w:rPr>
   </w:style>
-  <w:style w:type="character" w:styleId="FootnoteReference">
+  <w:style w:type="character" w:styleId="Funotenzeichen">
     <w:name w:val="footnote reference"/>
-    <w:basedOn w:val="DefaultParagraphFont"/>
+    <w:basedOn w:val="Absatz-Standardschriftart"/>
     <w:uiPriority w:val="99"/>
     <w:semiHidden/>
     <w:unhideWhenUsed/>
@@ -49393,8 +49668,8 @@
   </w:style>
   <w:style w:type="table" w:customStyle="1" w:styleId="TableGrid1">
     <w:name w:val="Table Grid1"/>
-    <w:basedOn w:val="TableNormal"/>
-    <w:next w:val="TableGrid"/>
+    <w:basedOn w:val="NormaleTabelle"/>
+    <w:next w:val="Tabellenraster"/>
     <w:uiPriority w:val="59"/>
     <w:rsid w:val="002F5DCC"/>
     <w:tblPr>
@@ -49414,8 +49689,8 @@
   </w:style>
   <w:style w:type="table" w:customStyle="1" w:styleId="TableGrid11">
     <w:name w:val="Table Grid11"/>
-    <w:basedOn w:val="TableNormal"/>
-    <w:next w:val="TableGrid"/>
+    <w:basedOn w:val="NormaleTabelle"/>
+    <w:next w:val="Tabellenraster"/>
     <w:uiPriority w:val="59"/>
     <w:rsid w:val="006035F8"/>
     <w:tblPr>
@@ -49433,9 +49708,9 @@
       </w:tblCellMar>
     </w:tblPr>
   </w:style>
-  <w:style w:type="paragraph" w:styleId="NormalWeb">
+  <w:style w:type="paragraph" w:styleId="StandardWeb">
     <w:name w:val="Normal (Web)"/>
-    <w:basedOn w:val="Normal"/>
+    <w:basedOn w:val="Standard"/>
     <w:uiPriority w:val="99"/>
     <w:semiHidden/>
     <w:unhideWhenUsed/>
@@ -49453,7 +49728,7 @@
   </w:style>
   <w:style w:type="character" w:customStyle="1" w:styleId="NichtaufgelsteErwhnung1">
     <w:name w:val="Nicht aufgelöste Erwähnung1"/>
-    <w:basedOn w:val="DefaultParagraphFont"/>
+    <w:basedOn w:val="Absatz-Standardschriftart"/>
     <w:uiPriority w:val="99"/>
     <w:semiHidden/>
     <w:unhideWhenUsed/>
@@ -49463,9 +49738,9 @@
       <w:shd w:val="clear" w:color="auto" w:fill="E1DFDD"/>
     </w:rPr>
   </w:style>
-  <w:style w:type="character" w:styleId="FollowedHyperlink">
+  <w:style w:type="character" w:styleId="BesuchterLink">
     <w:name w:val="FollowedHyperlink"/>
-    <w:basedOn w:val="DefaultParagraphFont"/>
+    <w:basedOn w:val="Absatz-Standardschriftart"/>
     <w:uiPriority w:val="99"/>
     <w:semiHidden/>
     <w:unhideWhenUsed/>
@@ -49475,10 +49750,10 @@
       <w:u w:val="single"/>
     </w:rPr>
   </w:style>
-  <w:style w:type="paragraph" w:styleId="Caption">
+  <w:style w:type="paragraph" w:styleId="Beschriftung">
     <w:name w:val="caption"/>
-    <w:basedOn w:val="Normal"/>
-    <w:next w:val="Normal"/>
+    <w:basedOn w:val="Standard"/>
+    <w:next w:val="Standard"/>
     <w:uiPriority w:val="35"/>
     <w:unhideWhenUsed/>
     <w:qFormat/>
@@ -49500,7 +49775,7 @@
 <file path=word/charts/chart1.xml><?xml version="1.0" encoding="utf-8"?>
 <c:chartSpace xmlns:c="http://schemas.openxmlformats.org/drawingml/2006/chart" xmlns:a="http://schemas.openxmlformats.org/drawingml/2006/main" xmlns:r="http://schemas.openxmlformats.org/officeDocument/2006/relationships" xmlns:c16r2="http://schemas.microsoft.com/office/drawing/2015/06/chart">
   <c:date1904 val="0"/>
-  <c:lang val="en-US"/>
+  <c:lang val="de-DE"/>
   <c:roundedCorners val="0"/>
   <mc:AlternateContent xmlns:mc="http://schemas.openxmlformats.org/markup-compatibility/2006">
     <mc:Choice xmlns:c14="http://schemas.microsoft.com/office/drawing/2007/8/2/chart" Requires="c14">
@@ -49567,7 +49842,7 @@
               <a:cs typeface="+mn-cs"/>
             </a:defRPr>
           </a:pPr>
-          <a:endParaRPr lang="LID4096"/>
+          <a:endParaRPr lang="de-DE"/>
         </a:p>
       </c:txPr>
     </c:title>
@@ -49645,12 +49920,12 @@
                   <a:bodyPr/>
                   <a:lstStyle/>
                   <a:p>
-                    <a:fld id="{55A2334F-9A25-4362-99D6-1677C1B72121}" type="CELLRANGE">
+                    <a:fld id="{A9B7CA8C-87CB-47CD-9EED-BB070F6E51B3}" type="CELLRANGE">
                       <a:rPr lang="en-US"/>
                       <a:pPr/>
-                      <a:t>[CELLRANGE]</a:t>
+                      <a:t>[ZELLBEREICH]</a:t>
                     </a:fld>
-                    <a:endParaRPr lang="LID4096"/>
+                    <a:endParaRPr lang="de-DE"/>
                   </a:p>
                 </c:rich>
               </c:tx>
@@ -49664,7 +49939,6 @@
               <c:extLst>
                 <c:ext xmlns:c15="http://schemas.microsoft.com/office/drawing/2012/chart" uri="{CE6537A1-D6FC-4f65-9D91-7224C49458BB}">
                   <c15:dlblFieldTable/>
-                  <c15:xForSave val="1"/>
                   <c15:showDataLabelsRange val="1"/>
                 </c:ext>
                 <c:ext xmlns:c16="http://schemas.microsoft.com/office/drawing/2014/chart" uri="{C3380CC4-5D6E-409C-BE32-E72D297353CC}">
@@ -49679,12 +49953,12 @@
                   <a:bodyPr/>
                   <a:lstStyle/>
                   <a:p>
-                    <a:fld id="{9288E0F1-F7D5-4CE4-87D1-DA9AA3D4089F}" type="CELLRANGE">
-                      <a:rPr lang="en-US"/>
+                    <a:fld id="{2D757ACD-5055-4425-BEBA-EB67332DE1C0}" type="CELLRANGE">
+                      <a:rPr lang="de-DE"/>
                       <a:pPr/>
-                      <a:t>[CELLRANGE]</a:t>
+                      <a:t>[ZELLBEREICH]</a:t>
                     </a:fld>
-                    <a:endParaRPr lang="LID4096"/>
+                    <a:endParaRPr lang="de-DE"/>
                   </a:p>
                 </c:rich>
               </c:tx>
@@ -49713,12 +49987,12 @@
                   <a:bodyPr/>
                   <a:lstStyle/>
                   <a:p>
-                    <a:fld id="{EF8B1A10-C981-4E0E-8196-10A33F3A277C}" type="CELLRANGE">
-                      <a:rPr lang="en-US"/>
+                    <a:fld id="{4417FF6D-6E6B-48C6-AD32-C1289EE16599}" type="CELLRANGE">
+                      <a:rPr lang="de-DE"/>
                       <a:pPr/>
-                      <a:t>[CELLRANGE]</a:t>
+                      <a:t>[ZELLBEREICH]</a:t>
                     </a:fld>
-                    <a:endParaRPr lang="LID4096"/>
+                    <a:endParaRPr lang="de-DE"/>
                   </a:p>
                 </c:rich>
               </c:tx>
@@ -49747,12 +50021,12 @@
                   <a:bodyPr/>
                   <a:lstStyle/>
                   <a:p>
-                    <a:fld id="{67EA192E-C79E-4B15-B6A8-74B46F9A5968}" type="CELLRANGE">
-                      <a:rPr lang="en-US"/>
+                    <a:fld id="{FCD6B1CB-FA38-499D-AEF5-71E87479AF96}" type="CELLRANGE">
+                      <a:rPr lang="de-DE"/>
                       <a:pPr/>
-                      <a:t>[CELLRANGE]</a:t>
+                      <a:t>[ZELLBEREICH]</a:t>
                     </a:fld>
-                    <a:endParaRPr lang="LID4096"/>
+                    <a:endParaRPr lang="de-DE"/>
                   </a:p>
                 </c:rich>
               </c:tx>
@@ -49781,12 +50055,12 @@
                   <a:bodyPr/>
                   <a:lstStyle/>
                   <a:p>
-                    <a:fld id="{05ACE20E-792B-49E7-9CBC-351E757F48CC}" type="CELLRANGE">
-                      <a:rPr lang="en-US"/>
+                    <a:fld id="{87DBDDA2-57FD-4748-980B-79E50A3AC249}" type="CELLRANGE">
+                      <a:rPr lang="de-DE"/>
                       <a:pPr/>
-                      <a:t>[CELLRANGE]</a:t>
+                      <a:t>[ZELLBEREICH]</a:t>
                     </a:fld>
-                    <a:endParaRPr lang="LID4096"/>
+                    <a:endParaRPr lang="de-DE"/>
                   </a:p>
                 </c:rich>
               </c:tx>
@@ -49815,12 +50089,12 @@
                   <a:bodyPr/>
                   <a:lstStyle/>
                   <a:p>
-                    <a:fld id="{0384C4E3-775D-4CC3-8438-1DE191F08B88}" type="CELLRANGE">
-                      <a:rPr lang="en-US"/>
+                    <a:fld id="{8BD8ADE6-1BC9-4D7A-8E96-E73A4554063F}" type="CELLRANGE">
+                      <a:rPr lang="de-DE"/>
                       <a:pPr/>
-                      <a:t>[CELLRANGE]</a:t>
+                      <a:t>[ZELLBEREICH]</a:t>
                     </a:fld>
-                    <a:endParaRPr lang="LID4096"/>
+                    <a:endParaRPr lang="de-DE"/>
                   </a:p>
                 </c:rich>
               </c:tx>
@@ -49849,12 +50123,12 @@
                   <a:bodyPr/>
                   <a:lstStyle/>
                   <a:p>
-                    <a:fld id="{0500C22E-52E3-4445-AEEB-EDBF1E0F450D}" type="CELLRANGE">
-                      <a:rPr lang="en-US"/>
+                    <a:fld id="{6304BF38-C526-4925-A9DA-F81E5F6E419C}" type="CELLRANGE">
+                      <a:rPr lang="de-DE"/>
                       <a:pPr/>
-                      <a:t>[CELLRANGE]</a:t>
+                      <a:t>[ZELLBEREICH]</a:t>
                     </a:fld>
-                    <a:endParaRPr lang="LID4096"/>
+                    <a:endParaRPr lang="de-DE"/>
                   </a:p>
                 </c:rich>
               </c:tx>
@@ -49883,12 +50157,12 @@
                   <a:bodyPr/>
                   <a:lstStyle/>
                   <a:p>
-                    <a:fld id="{EA03B08A-07FF-49A4-B460-593177261C4D}" type="CELLRANGE">
-                      <a:rPr lang="en-US"/>
+                    <a:fld id="{CD31A1D4-68D7-4963-90C9-9DB369D0C464}" type="CELLRANGE">
+                      <a:rPr lang="de-DE"/>
                       <a:pPr/>
-                      <a:t>[CELLRANGE]</a:t>
+                      <a:t>[ZELLBEREICH]</a:t>
                     </a:fld>
-                    <a:endParaRPr lang="LID4096"/>
+                    <a:endParaRPr lang="de-DE"/>
                   </a:p>
                 </c:rich>
               </c:tx>
@@ -49917,12 +50191,12 @@
                   <a:bodyPr/>
                   <a:lstStyle/>
                   <a:p>
-                    <a:fld id="{DB51A39A-74AE-49B1-AC37-FCEA19E7C37A}" type="CELLRANGE">
-                      <a:rPr lang="en-US"/>
+                    <a:fld id="{6760D282-A892-43C0-B347-4ED31AB1A058}" type="CELLRANGE">
+                      <a:rPr lang="de-DE"/>
                       <a:pPr/>
-                      <a:t>[CELLRANGE]</a:t>
+                      <a:t>[ZELLBEREICH]</a:t>
                     </a:fld>
-                    <a:endParaRPr lang="LID4096"/>
+                    <a:endParaRPr lang="de-DE"/>
                   </a:p>
                 </c:rich>
               </c:tx>
@@ -49995,7 +50269,7 @@
                     <a:cs typeface="+mn-cs"/>
                   </a:defRPr>
                 </a:pPr>
-                <a:endParaRPr lang="LID4096"/>
+                <a:endParaRPr lang="de-DE"/>
               </a:p>
             </c:txPr>
             <c:dLblPos val="b"/>
@@ -50285,7 +50559,7 @@
                   <a:cs typeface="+mn-cs"/>
                 </a:defRPr>
               </a:pPr>
-              <a:endParaRPr lang="LID4096"/>
+              <a:endParaRPr lang="de-DE"/>
             </a:p>
           </c:txPr>
         </c:title>
@@ -50323,7 +50597,7 @@
                 <a:cs typeface="+mn-cs"/>
               </a:defRPr>
             </a:pPr>
-            <a:endParaRPr lang="LID4096"/>
+            <a:endParaRPr lang="de-DE"/>
           </a:p>
         </c:txPr>
         <c:crossAx val="2102849744"/>
@@ -50408,7 +50682,7 @@
                   <a:cs typeface="+mn-cs"/>
                 </a:defRPr>
               </a:pPr>
-              <a:endParaRPr lang="LID4096"/>
+              <a:endParaRPr lang="de-DE"/>
             </a:p>
           </c:txPr>
         </c:title>
@@ -50446,7 +50720,7 @@
                 <a:cs typeface="+mn-cs"/>
               </a:defRPr>
             </a:pPr>
-            <a:endParaRPr lang="LID4096"/>
+            <a:endParaRPr lang="de-DE"/>
           </a:p>
         </c:txPr>
         <c:crossAx val="2102849328"/>
@@ -50533,7 +50807,7 @@
       <a:pPr>
         <a:defRPr/>
       </a:pPr>
-      <a:endParaRPr lang="LID4096"/>
+      <a:endParaRPr lang="de-DE"/>
     </a:p>
   </c:txPr>
   <c:externalData r:id="rId3">
@@ -51386,7 +51660,7 @@
 </file>
 
 <file path=customXml/itemProps1.xml><?xml version="1.0" encoding="utf-8"?>
-<ds:datastoreItem xmlns:ds="http://schemas.openxmlformats.org/officeDocument/2006/customXml" ds:itemID="{DF300BDC-66CF-40FD-BFD0-932D51A85340}">
+<ds:datastoreItem xmlns:ds="http://schemas.openxmlformats.org/officeDocument/2006/customXml" ds:itemID="{7038B2B4-1F1A-477A-8444-B009D46649D6}">
   <ds:schemaRefs>
     <ds:schemaRef ds:uri="http://schemas.openxmlformats.org/officeDocument/2006/bibliography"/>
   </ds:schemaRefs>

</xml_diff>

<commit_message>
2019-12-11 +Update: Added requested changes to "Projekthandbuch"
+Update: Added requested changes to "Projekthandbuch": Changed the App description and the title.
</commit_message>
<xml_diff>
--- a/doc/Projekthandbuch.docx
+++ b/doc/Projekthandbuch.docx
@@ -172,7 +172,7 @@
                               <w:rPr>
                                 <w:color w:val="00AFCB"/>
                               </w:rPr>
-                              <w:t>Projekthandbuch</w:t>
+                              <w:t>Mobile Client</w:t>
                             </w:r>
                           </w:p>
                         </w:txbxContent>
@@ -230,7 +230,7 @@
                         <w:rPr>
                           <w:color w:val="00AFCB"/>
                         </w:rPr>
-                        <w:t>Projekthandbuch</w:t>
+                        <w:t>Mobile Client</w:t>
                       </w:r>
                     </w:p>
                   </w:txbxContent>
@@ -1519,20 +1519,17 @@
             <w:noProof/>
             <w:webHidden/>
           </w:rPr>
-        </w:r>
-        <w:r>
-          <w:rPr>
-            <w:noProof/>
-            <w:webHidden/>
-          </w:rPr>
           <w:fldChar w:fldCharType="separate"/>
         </w:r>
         <w:r>
           <w:rPr>
+            <w:b/>
+            <w:bCs/>
             <w:noProof/>
             <w:webHidden/>
+            <w:lang w:val="de-DE"/>
           </w:rPr>
-          <w:t>4</w:t>
+          <w:t>Fehler! Textmarke nicht definiert.</w:t>
         </w:r>
         <w:r>
           <w:rPr>
@@ -3088,94 +3085,18 @@
     <w:p>
       <w:pPr>
         <w:pStyle w:val="berschrift2"/>
-      </w:pPr>
-      <w:bookmarkStart w:id="1" w:name="_Toc26280671"/>
-      <w:r>
-        <w:t>Allgemein</w:t>
-      </w:r>
-      <w:bookmarkEnd w:id="1"/>
-    </w:p>
-    <w:p>
-      <w:pPr>
-        <w:jc w:val="center"/>
-      </w:pPr>
-      <w:r>
-        <w:rPr>
-          <w:noProof/>
-        </w:rPr>
-        <w:drawing>
-          <wp:inline distT="0" distB="0" distL="0" distR="0" wp14:anchorId="68A42D84" wp14:editId="7D72FE9C">
-            <wp:extent cx="3557016" cy="2990088"/>
-            <wp:effectExtent l="0" t="0" r="5715" b="1270"/>
-            <wp:docPr id="7" name="Picture 7"/>
-            <wp:cNvGraphicFramePr>
-              <a:graphicFrameLocks xmlns:a="http://schemas.openxmlformats.org/drawingml/2006/main" noChangeAspect="1"/>
-            </wp:cNvGraphicFramePr>
-            <a:graphic xmlns:a="http://schemas.openxmlformats.org/drawingml/2006/main">
-              <a:graphicData uri="http://schemas.openxmlformats.org/drawingml/2006/picture">
-                <pic:pic xmlns:pic="http://schemas.openxmlformats.org/drawingml/2006/picture">
-                  <pic:nvPicPr>
-                    <pic:cNvPr id="1" name=""/>
-                    <pic:cNvPicPr/>
-                  </pic:nvPicPr>
-                  <pic:blipFill>
-                    <a:blip r:embed="rId9" cstate="print">
-                      <a:extLst>
-                        <a:ext uri="{28A0092B-C50C-407E-A947-70E740481C1C}">
-                          <a14:useLocalDpi xmlns:a14="http://schemas.microsoft.com/office/drawing/2010/main" val="0"/>
-                        </a:ext>
-                      </a:extLst>
-                    </a:blip>
-                    <a:stretch>
-                      <a:fillRect/>
-                    </a:stretch>
-                  </pic:blipFill>
-                  <pic:spPr>
-                    <a:xfrm>
-                      <a:off x="0" y="0"/>
-                      <a:ext cx="3557016" cy="2990088"/>
-                    </a:xfrm>
-                    <a:prstGeom prst="rect">
-                      <a:avLst/>
-                    </a:prstGeom>
-                  </pic:spPr>
-                </pic:pic>
-              </a:graphicData>
-            </a:graphic>
-          </wp:inline>
-        </w:drawing>
-      </w:r>
-    </w:p>
-    <w:p>
-      <w:r>
-        <w:t>Im Projekt soll eine Jukebox erstellt werden. Bei dieser sollen Liedwünsche eingereicht werden können und über die Abspielreihenfolge abgestimmt werden.</w:t>
-      </w:r>
-    </w:p>
-    <w:p>
-      <w:r>
-        <w:t>Der Server verwaltet die Nutzer-Playlist und spielt die Tracks ab. Die Bedienung erfolgt mit Apps am Smartphone oder PC. Als Standard-Nutzer kann man nach Tracks suchen, für die Nutzer-Playlist vorschlagen und Stimmen für die Lieder in der Nutzer-Playlist vergeben. Es wird immer der Track mit den meisten Stimmen gespielt.</w:t>
-      </w:r>
-    </w:p>
-    <w:p>
-      <w:r>
-        <w:t>Zusätzlich gibt es einen administrativen Modus, für den man sich mit Passwort anmelden muss. Bei diesem kann man zusätzlich Tracks aus der Nutzer-Playlist entfernen, Tracks in die Admin-Playlist verschieben, die Wiedergabe pausieren oder fortsetzen und das aktuelle Lied überspringen. Solange Tracks in der Admin-Playlist werden diese statt der in der Nutzer-Playlist gespielt.</w:t>
-      </w:r>
-    </w:p>
-    <w:p>
-      <w:pPr>
-        <w:pStyle w:val="berschrift2"/>
         <w:rPr>
           <w:lang w:val="en-US"/>
         </w:rPr>
       </w:pPr>
-      <w:bookmarkStart w:id="2" w:name="_Toc26280672"/>
+      <w:bookmarkStart w:id="1" w:name="_Toc26280672"/>
       <w:r>
         <w:rPr>
           <w:lang w:val="en-US"/>
         </w:rPr>
         <w:t>App</w:t>
       </w:r>
-      <w:bookmarkEnd w:id="2"/>
+      <w:bookmarkEnd w:id="1"/>
     </w:p>
     <w:p>
       <w:pPr>
@@ -3193,13 +3114,49 @@
         <w:rPr>
           <w:lang w:val="de-DE"/>
         </w:rPr>
-        <w:t>Standard-Nutzer-Klient. Mit dieser kann nach am Server verfügbare Tracks gesucht werden, dieser der nutzer-Playlist hinzugefügt werden. Die Tracks in der Nutzer- und Admin-Playlist werden angezeigt und es kann über die Tracks in der Nutzer-Playlist Stimmen abgegeben werden.</w:t>
+        <w:t xml:space="preserve">Standard-Nutzer-Klient. </w:t>
       </w:r>
       <w:r>
         <w:rPr>
           <w:lang w:val="de-DE"/>
         </w:rPr>
-        <w:t xml:space="preserve"> Ebenfalls wird der aktuelle Track angezeigt.</w:t>
+        <w:t xml:space="preserve">Die App ermöglicht es nach am Server verfügbaren Tracks zu suchen und diese </w:t>
+      </w:r>
+      <w:r>
+        <w:rPr>
+          <w:lang w:val="de-DE"/>
+        </w:rPr>
+        <w:t xml:space="preserve">der </w:t>
+      </w:r>
+      <w:r>
+        <w:rPr>
+          <w:lang w:val="de-DE"/>
+        </w:rPr>
+        <w:t>N</w:t>
+      </w:r>
+      <w:r>
+        <w:rPr>
+          <w:lang w:val="de-DE"/>
+        </w:rPr>
+        <w:t xml:space="preserve">utzer-Playlist </w:t>
+      </w:r>
+      <w:r>
+        <w:rPr>
+          <w:lang w:val="de-DE"/>
+        </w:rPr>
+        <w:t>hinzuzufügen.</w:t>
+      </w:r>
+      <w:r>
+        <w:rPr>
+          <w:lang w:val="de-DE"/>
+        </w:rPr>
+        <w:t xml:space="preserve"> Die Tracks in der Nutzer- und Admin-Playlist werden angezeigt</w:t>
+      </w:r>
+      <w:r>
+        <w:rPr>
+          <w:lang w:val="de-DE"/>
+        </w:rPr>
+        <w:t xml:space="preserve">. Hierbei werden Tracks in der Admin-Playlist bevorzugt und somit immer vor einem Track in der Nutzer-Playlist abgespielt. Für die Reihenfolge der Tracks in der Nutzer-Playlist wird ein Voting-System verwendet. Es ist somit möglich seine Stimme für Tracks in der Nutzer-Playlist über die App abzugeben. Der Server sammelt alle Stimmen und berechnet daraus die neue Reihenfolge der Tracks in der Nutzer-Playlist. Die App zeigt die entsprechende Reihenfolge an. Weiter wird ebenfalls der aktuell abgespielte Track angezeigt. </w:t>
       </w:r>
     </w:p>
     <w:p>
@@ -3213,7 +3170,7 @@
       <w:pPr>
         <w:pStyle w:val="berschrift1"/>
       </w:pPr>
-      <w:bookmarkStart w:id="3" w:name="_Toc26280673"/>
+      <w:bookmarkStart w:id="2" w:name="_Toc26280673"/>
       <w:r>
         <w:lastRenderedPageBreak/>
         <w:t>Anforderung</w:t>
@@ -3221,17 +3178,17 @@
       <w:r>
         <w:t>en</w:t>
       </w:r>
-      <w:bookmarkEnd w:id="3"/>
+      <w:bookmarkEnd w:id="2"/>
     </w:p>
     <w:p>
       <w:pPr>
         <w:pStyle w:val="berschrift2"/>
       </w:pPr>
-      <w:bookmarkStart w:id="4" w:name="_Toc26280674"/>
+      <w:bookmarkStart w:id="3" w:name="_Toc26280674"/>
       <w:r>
         <w:t>Anforderungsdokument der Schnittstelle</w:t>
       </w:r>
-      <w:bookmarkEnd w:id="4"/>
+      <w:bookmarkEnd w:id="3"/>
     </w:p>
     <w:p>
       <w:r>
@@ -3260,7 +3217,7 @@
       <w:pPr>
         <w:pStyle w:val="berschrift2"/>
       </w:pPr>
-      <w:bookmarkStart w:id="5" w:name="_Toc26280675"/>
+      <w:bookmarkStart w:id="4" w:name="_Toc26280675"/>
       <w:r>
         <w:t xml:space="preserve">Anforderungen </w:t>
       </w:r>
@@ -3273,7 +3230,7 @@
       <w:r>
         <w:t>App</w:t>
       </w:r>
-      <w:bookmarkEnd w:id="5"/>
+      <w:bookmarkEnd w:id="4"/>
     </w:p>
     <w:p>
       <w:pPr>
@@ -3406,12 +3363,12 @@
       <w:pPr>
         <w:pStyle w:val="berschrift1"/>
       </w:pPr>
-      <w:bookmarkStart w:id="6" w:name="_Toc26280676"/>
+      <w:bookmarkStart w:id="5" w:name="_Toc26280676"/>
       <w:r>
         <w:lastRenderedPageBreak/>
         <w:t>Use Cases</w:t>
       </w:r>
-      <w:bookmarkEnd w:id="6"/>
+      <w:bookmarkEnd w:id="5"/>
     </w:p>
     <w:tbl>
       <w:tblPr>
@@ -5828,24 +5785,24 @@
       <w:pPr>
         <w:pStyle w:val="berschrift1"/>
       </w:pPr>
-      <w:bookmarkStart w:id="7" w:name="_Toc26280677"/>
-      <w:bookmarkStart w:id="8" w:name="_Toc182019804"/>
+      <w:bookmarkStart w:id="6" w:name="_Toc26280677"/>
+      <w:bookmarkStart w:id="7" w:name="_Toc182019804"/>
       <w:r>
         <w:lastRenderedPageBreak/>
         <w:t>Projektpläne</w:t>
       </w:r>
-      <w:bookmarkEnd w:id="7"/>
+      <w:bookmarkEnd w:id="6"/>
     </w:p>
     <w:p>
       <w:pPr>
         <w:pStyle w:val="berschrift2"/>
       </w:pPr>
-      <w:bookmarkStart w:id="9" w:name="_Toc26280678"/>
-      <w:bookmarkEnd w:id="8"/>
+      <w:bookmarkStart w:id="8" w:name="_Toc26280678"/>
+      <w:bookmarkEnd w:id="7"/>
       <w:r>
         <w:t>Projektorganisation</w:t>
       </w:r>
-      <w:bookmarkEnd w:id="9"/>
+      <w:bookmarkEnd w:id="8"/>
     </w:p>
     <w:tbl>
       <w:tblPr>
@@ -6212,27 +6169,27 @@
     <w:p>
       <w:pPr>
         <w:sectPr>
-          <w:headerReference w:type="default" r:id="rId10"/>
-          <w:footerReference w:type="default" r:id="rId11"/>
+          <w:headerReference w:type="default" r:id="rId9"/>
+          <w:footerReference w:type="default" r:id="rId10"/>
           <w:pgSz w:w="11906" w:h="16838" w:code="9"/>
           <w:pgMar w:top="2552" w:right="2155" w:bottom="2268" w:left="2098" w:header="1418" w:footer="1701" w:gutter="0"/>
           <w:cols w:space="708"/>
           <w:docGrid w:linePitch="360"/>
         </w:sectPr>
       </w:pPr>
-      <w:bookmarkStart w:id="10" w:name="_Ref177806332"/>
-      <w:bookmarkStart w:id="11" w:name="_Toc182019809"/>
+      <w:bookmarkStart w:id="9" w:name="_Ref177806332"/>
+      <w:bookmarkStart w:id="10" w:name="_Toc182019809"/>
     </w:p>
     <w:p>
       <w:pPr>
         <w:pStyle w:val="berschrift2"/>
       </w:pPr>
-      <w:bookmarkStart w:id="12" w:name="_Ref177816554"/>
-      <w:bookmarkStart w:id="13" w:name="_Ref177816556"/>
-      <w:bookmarkStart w:id="14" w:name="_Toc182019810"/>
-      <w:bookmarkStart w:id="15" w:name="_Toc26280679"/>
+      <w:bookmarkStart w:id="11" w:name="_Ref177816554"/>
+      <w:bookmarkStart w:id="12" w:name="_Ref177816556"/>
+      <w:bookmarkStart w:id="13" w:name="_Toc182019810"/>
+      <w:bookmarkStart w:id="14" w:name="_Toc26280679"/>
+      <w:bookmarkEnd w:id="9"/>
       <w:bookmarkEnd w:id="10"/>
-      <w:bookmarkEnd w:id="11"/>
       <w:r>
         <w:lastRenderedPageBreak/>
         <w:t xml:space="preserve">Allgemeiner </w:t>
@@ -6240,10 +6197,10 @@
       <w:r>
         <w:t>Projektstrukturplan</w:t>
       </w:r>
+      <w:bookmarkEnd w:id="11"/>
       <w:bookmarkEnd w:id="12"/>
       <w:bookmarkEnd w:id="13"/>
       <w:bookmarkEnd w:id="14"/>
-      <w:bookmarkEnd w:id="15"/>
     </w:p>
     <w:p>
       <w:pPr>
@@ -6270,7 +6227,7 @@
                     <pic:cNvPicPr/>
                   </pic:nvPicPr>
                   <pic:blipFill>
-                    <a:blip r:embed="rId12"/>
+                    <a:blip r:embed="rId11"/>
                     <a:stretch>
                       <a:fillRect/>
                     </a:stretch>
@@ -6298,12 +6255,12 @@
       <w:pPr>
         <w:pStyle w:val="berschrift2"/>
       </w:pPr>
-      <w:bookmarkStart w:id="16" w:name="_Toc26280680"/>
+      <w:bookmarkStart w:id="15" w:name="_Toc26280680"/>
       <w:r>
         <w:lastRenderedPageBreak/>
         <w:t>Detaillierter Subprojektstrukturplan</w:t>
       </w:r>
-      <w:bookmarkEnd w:id="16"/>
+      <w:bookmarkEnd w:id="15"/>
     </w:p>
     <w:p>
       <w:pPr>
@@ -6329,7 +6286,7 @@
                     <pic:cNvPicPr/>
                   </pic:nvPicPr>
                   <pic:blipFill>
-                    <a:blip r:embed="rId13"/>
+                    <a:blip r:embed="rId12"/>
                     <a:stretch>
                       <a:fillRect/>
                     </a:stretch>
@@ -6378,7 +6335,7 @@
                     <pic:cNvPicPr/>
                   </pic:nvPicPr>
                   <pic:blipFill>
-                    <a:blip r:embed="rId14"/>
+                    <a:blip r:embed="rId13"/>
                     <a:stretch>
                       <a:fillRect/>
                     </a:stretch>
@@ -6427,7 +6384,7 @@
                     <pic:cNvPicPr/>
                   </pic:nvPicPr>
                   <pic:blipFill>
-                    <a:blip r:embed="rId15"/>
+                    <a:blip r:embed="rId14"/>
                     <a:stretch>
                       <a:fillRect/>
                     </a:stretch>
@@ -6451,8 +6408,8 @@
     <w:p>
       <w:pPr>
         <w:sectPr>
-          <w:headerReference w:type="default" r:id="rId16"/>
-          <w:footerReference w:type="default" r:id="rId17"/>
+          <w:headerReference w:type="default" r:id="rId15"/>
+          <w:footerReference w:type="default" r:id="rId16"/>
           <w:pgSz w:w="16839" w:h="11907" w:orient="landscape" w:code="9"/>
           <w:pgMar w:top="2552" w:right="2098" w:bottom="0" w:left="2098" w:header="1418" w:footer="568" w:gutter="0"/>
           <w:cols w:space="708"/>
@@ -6464,8 +6421,8 @@
       <w:pPr>
         <w:pStyle w:val="berschrift2"/>
       </w:pPr>
-      <w:bookmarkStart w:id="17" w:name="_Toc182019811"/>
-      <w:bookmarkStart w:id="18" w:name="_Toc26280681"/>
+      <w:bookmarkStart w:id="16" w:name="_Toc182019811"/>
+      <w:bookmarkStart w:id="17" w:name="_Toc26280681"/>
       <w:r>
         <w:lastRenderedPageBreak/>
         <w:t xml:space="preserve">Spezifikation der </w:t>
@@ -6476,8 +6433,8 @@
       <w:r>
         <w:t>Arbeitspakete</w:t>
       </w:r>
+      <w:bookmarkEnd w:id="16"/>
       <w:bookmarkEnd w:id="17"/>
-      <w:bookmarkEnd w:id="18"/>
     </w:p>
     <w:tbl>
       <w:tblPr>
@@ -10592,7 +10549,7 @@
       <w:pPr>
         <w:pStyle w:val="berschrift2"/>
       </w:pPr>
-      <w:bookmarkStart w:id="19" w:name="_Toc26280682"/>
+      <w:bookmarkStart w:id="18" w:name="_Toc26280682"/>
       <w:r>
         <w:lastRenderedPageBreak/>
         <w:t xml:space="preserve">Spezifikation der </w:t>
@@ -10609,7 +10566,7 @@
       <w:r>
         <w:t>rbeitspakete</w:t>
       </w:r>
-      <w:bookmarkEnd w:id="19"/>
+      <w:bookmarkEnd w:id="18"/>
     </w:p>
     <w:tbl>
       <w:tblPr>
@@ -14627,19 +14584,7 @@
               <w:rPr>
                 <w:color w:val="FFFFFF" w:themeColor="background1"/>
               </w:rPr>
-              <w:t>3.2.2.</w:t>
-            </w:r>
-            <w:r>
-              <w:rPr>
-                <w:color w:val="FFFFFF" w:themeColor="background1"/>
-              </w:rPr>
-              <w:t>5</w:t>
-            </w:r>
-            <w:r>
-              <w:rPr>
-                <w:color w:val="FFFFFF" w:themeColor="background1"/>
-              </w:rPr>
-              <w:t xml:space="preserve"> –</w:t>
+              <w:t>3.2.2.5 –</w:t>
             </w:r>
             <w:r>
               <w:t xml:space="preserve"> </w:t>
@@ -14696,13 +14641,7 @@
               <w:t xml:space="preserve">AP-Inhalt: </w:t>
             </w:r>
             <w:r>
-              <w:t xml:space="preserve">Implementierung des </w:t>
-            </w:r>
-            <w:r>
-              <w:t xml:space="preserve">Login </w:t>
-            </w:r>
-            <w:r>
-              <w:t>Handlers. Bietet Schnittstelle zur UI und zur Hauptklasse/Main Loop. Übernimmt Nutzername und Serverwahl von der UI. Übergibt UI mögliche Serverauswahl. Gibt die Daten über die Hauptklasse an die Netzwerkschnittstelle weiter.</w:t>
+              <w:t>Implementierung des Login Handlers. Bietet Schnittstelle zur UI und zur Hauptklasse/Main Loop. Übernimmt Nutzername und Serverwahl von der UI. Übergibt UI mögliche Serverauswahl. Gibt die Daten über die Hauptklasse an die Netzwerkschnittstelle weiter.</w:t>
             </w:r>
           </w:p>
         </w:tc>
@@ -14782,8 +14721,6 @@
             <w:r>
               <w:t xml:space="preserve"> Konkrete Implementierung der Handler Klasse.</w:t>
             </w:r>
-            <w:bookmarkStart w:id="20" w:name="_GoBack"/>
-            <w:bookmarkEnd w:id="20"/>
           </w:p>
         </w:tc>
       </w:tr>
@@ -18087,8 +18024,8 @@
     <w:p>
       <w:pPr>
         <w:sectPr>
-          <w:headerReference w:type="default" r:id="rId18"/>
-          <w:footerReference w:type="default" r:id="rId19"/>
+          <w:headerReference w:type="default" r:id="rId17"/>
+          <w:footerReference w:type="default" r:id="rId18"/>
           <w:pgSz w:w="11907" w:h="16840" w:code="9"/>
           <w:pgMar w:top="2552" w:right="2155" w:bottom="2268" w:left="2098" w:header="1418" w:footer="1701" w:gutter="0"/>
           <w:cols w:space="708"/>
@@ -18100,8 +18037,8 @@
       <w:pPr>
         <w:pStyle w:val="berschrift2"/>
       </w:pPr>
-      <w:bookmarkStart w:id="21" w:name="_Toc182019813"/>
-      <w:bookmarkStart w:id="22" w:name="_Toc26280683"/>
+      <w:bookmarkStart w:id="19" w:name="_Toc182019813"/>
+      <w:bookmarkStart w:id="20" w:name="_Toc26280683"/>
       <w:r>
         <w:lastRenderedPageBreak/>
         <w:t>M</w:t>
@@ -18109,8 +18046,8 @@
       <w:r>
         <w:t>eilensteinplan</w:t>
       </w:r>
-      <w:bookmarkEnd w:id="21"/>
-      <w:bookmarkEnd w:id="22"/>
+      <w:bookmarkEnd w:id="19"/>
+      <w:bookmarkEnd w:id="20"/>
     </w:p>
     <w:tbl>
       <w:tblPr>
@@ -19076,8 +19013,8 @@
     <w:p>
       <w:pPr>
         <w:sectPr>
-          <w:headerReference w:type="default" r:id="rId20"/>
-          <w:footerReference w:type="default" r:id="rId21"/>
+          <w:headerReference w:type="default" r:id="rId19"/>
+          <w:footerReference w:type="default" r:id="rId20"/>
           <w:pgSz w:w="11907" w:h="16840" w:code="9"/>
           <w:pgMar w:top="2552" w:right="2155" w:bottom="2268" w:left="2098" w:header="1418" w:footer="1701" w:gutter="0"/>
           <w:cols w:space="708"/>
@@ -19089,8 +19026,8 @@
       <w:pPr>
         <w:pStyle w:val="berschrift2"/>
       </w:pPr>
-      <w:bookmarkStart w:id="23" w:name="_Toc182019815"/>
-      <w:bookmarkStart w:id="24" w:name="_Toc26280684"/>
+      <w:bookmarkStart w:id="21" w:name="_Toc182019815"/>
+      <w:bookmarkStart w:id="22" w:name="_Toc26280684"/>
       <w:r>
         <w:lastRenderedPageBreak/>
         <w:t>P</w:t>
@@ -19098,8 +19035,8 @@
       <w:r>
         <w:t>ersonaleinsatzplan</w:t>
       </w:r>
-      <w:bookmarkEnd w:id="23"/>
-      <w:bookmarkEnd w:id="24"/>
+      <w:bookmarkEnd w:id="21"/>
+      <w:bookmarkEnd w:id="22"/>
     </w:p>
     <w:tbl>
       <w:tblPr>
@@ -26559,13 +26496,13 @@
       <w:pPr>
         <w:pStyle w:val="berschrift2"/>
       </w:pPr>
-      <w:bookmarkStart w:id="25" w:name="_Toc26280685"/>
-      <w:bookmarkStart w:id="26" w:name="_Toc182019816"/>
+      <w:bookmarkStart w:id="23" w:name="_Toc26280685"/>
+      <w:bookmarkStart w:id="24" w:name="_Toc182019816"/>
       <w:r>
         <w:lastRenderedPageBreak/>
         <w:t>Personalkosten</w:t>
       </w:r>
-      <w:bookmarkEnd w:id="25"/>
+      <w:bookmarkEnd w:id="23"/>
     </w:p>
     <w:tbl>
       <w:tblPr>
@@ -34316,13 +34253,13 @@
       <w:pPr>
         <w:pStyle w:val="berschrift2"/>
       </w:pPr>
-      <w:bookmarkStart w:id="27" w:name="_Toc26280686"/>
-      <w:bookmarkEnd w:id="26"/>
+      <w:bookmarkStart w:id="25" w:name="_Toc26280686"/>
+      <w:bookmarkEnd w:id="24"/>
       <w:r>
         <w:lastRenderedPageBreak/>
         <w:t>Projektkosten</w:t>
       </w:r>
-      <w:bookmarkEnd w:id="27"/>
+      <w:bookmarkEnd w:id="25"/>
     </w:p>
     <w:tbl>
       <w:tblPr>
@@ -42026,8 +41963,8 @@
           <w:color w:val="auto"/>
         </w:rPr>
       </w:pPr>
-      <w:bookmarkStart w:id="28" w:name="_Toc182019817"/>
-      <w:bookmarkStart w:id="29" w:name="_Toc26280687"/>
+      <w:bookmarkStart w:id="26" w:name="_Toc182019817"/>
+      <w:bookmarkStart w:id="27" w:name="_Toc26280687"/>
       <w:r>
         <w:lastRenderedPageBreak/>
         <w:t>R</w:t>
@@ -42035,8 +41972,8 @@
       <w:r>
         <w:t>isikoanalyse</w:t>
       </w:r>
-      <w:bookmarkEnd w:id="28"/>
-      <w:bookmarkEnd w:id="29"/>
+      <w:bookmarkEnd w:id="26"/>
+      <w:bookmarkEnd w:id="27"/>
       <w:r>
         <w:tab/>
       </w:r>
@@ -44630,7 +44567,7 @@
       <w:pPr>
         <w:pStyle w:val="berschrift2"/>
       </w:pPr>
-      <w:bookmarkStart w:id="30" w:name="_Toc26280688"/>
+      <w:bookmarkStart w:id="28" w:name="_Toc26280688"/>
       <w:r>
         <w:lastRenderedPageBreak/>
         <w:t xml:space="preserve">Risk </w:t>
@@ -44639,7 +44576,7 @@
       <w:r>
         <w:t>Map</w:t>
       </w:r>
-      <w:bookmarkEnd w:id="30"/>
+      <w:bookmarkEnd w:id="28"/>
       <w:proofErr w:type="spellEnd"/>
     </w:p>
     <w:p>
@@ -44669,7 +44606,7 @@
             <wp:cNvGraphicFramePr/>
             <a:graphic xmlns:a="http://schemas.openxmlformats.org/drawingml/2006/main">
               <a:graphicData uri="http://schemas.openxmlformats.org/drawingml/2006/chart">
-                <c:chart xmlns:c="http://schemas.openxmlformats.org/drawingml/2006/chart" xmlns:r="http://schemas.openxmlformats.org/officeDocument/2006/relationships" r:id="rId22"/>
+                <c:chart xmlns:c="http://schemas.openxmlformats.org/drawingml/2006/chart" xmlns:r="http://schemas.openxmlformats.org/officeDocument/2006/relationships" r:id="rId21"/>
               </a:graphicData>
             </a:graphic>
           </wp:inline>
@@ -44686,7 +44623,7 @@
       <w:pPr>
         <w:pStyle w:val="berschrift1"/>
       </w:pPr>
-      <w:bookmarkStart w:id="31" w:name="_Toc26280689"/>
+      <w:bookmarkStart w:id="29" w:name="_Toc26280689"/>
       <w:r>
         <w:lastRenderedPageBreak/>
         <w:t>Klassendiagramm</w:t>
@@ -44715,7 +44652,7 @@
                     </pic:cNvPicPr>
                   </pic:nvPicPr>
                   <pic:blipFill>
-                    <a:blip r:embed="rId23">
+                    <a:blip r:embed="rId22">
                       <a:extLst>
                         <a:ext uri="{28A0092B-C50C-407E-A947-70E740481C1C}">
                           <a14:useLocalDpi xmlns:a14="http://schemas.microsoft.com/office/drawing/2010/main" val="0"/>
@@ -44757,7 +44694,7 @@
       <w:r>
         <w:t>Mockup</w:t>
       </w:r>
-      <w:bookmarkEnd w:id="31"/>
+      <w:bookmarkEnd w:id="29"/>
     </w:p>
     <w:p>
       <w:r>
@@ -44809,7 +44746,7 @@
                     <pic:cNvPicPr/>
                   </pic:nvPicPr>
                   <pic:blipFill>
-                    <a:blip r:embed="rId24">
+                    <a:blip r:embed="rId23">
                       <a:extLst>
                         <a:ext uri="{28A0092B-C50C-407E-A947-70E740481C1C}">
                           <a14:useLocalDpi xmlns:a14="http://schemas.microsoft.com/office/drawing/2010/main" val="0"/>
@@ -44870,7 +44807,7 @@
                     <pic:cNvPicPr/>
                   </pic:nvPicPr>
                   <pic:blipFill>
-                    <a:blip r:embed="rId25">
+                    <a:blip r:embed="rId24">
                       <a:extLst>
                         <a:ext uri="{28A0092B-C50C-407E-A947-70E740481C1C}">
                           <a14:useLocalDpi xmlns:a14="http://schemas.microsoft.com/office/drawing/2010/main" val="0"/>
@@ -45148,7 +45085,7 @@
                     <pic:cNvPicPr/>
                   </pic:nvPicPr>
                   <pic:blipFill>
-                    <a:blip r:embed="rId26">
+                    <a:blip r:embed="rId25">
                       <a:extLst>
                         <a:ext uri="{28A0092B-C50C-407E-A947-70E740481C1C}">
                           <a14:useLocalDpi xmlns:a14="http://schemas.microsoft.com/office/drawing/2010/main" val="0"/>
@@ -45209,7 +45146,7 @@
                     <pic:cNvPicPr/>
                   </pic:nvPicPr>
                   <pic:blipFill>
-                    <a:blip r:embed="rId27">
+                    <a:blip r:embed="rId26">
                       <a:extLst>
                         <a:ext uri="{28A0092B-C50C-407E-A947-70E740481C1C}">
                           <a14:useLocalDpi xmlns:a14="http://schemas.microsoft.com/office/drawing/2010/main" val="0"/>
@@ -45251,7 +45188,10 @@
     <w:p/>
     <w:p/>
     <w:p/>
-    <w:p/>
+    <w:p>
+      <w:bookmarkStart w:id="30" w:name="_GoBack"/>
+      <w:bookmarkEnd w:id="30"/>
+    </w:p>
     <w:p/>
     <w:p/>
     <w:p/>
@@ -45460,7 +45400,7 @@
       </w:r>
     </w:p>
     <w:p>
-      <w:hyperlink r:id="rId28" w:history="1">
+      <w:hyperlink r:id="rId27" w:history="1">
         <w:r>
           <w:rPr>
             <w:rStyle w:val="Hyperlink"/>
@@ -45471,8 +45411,8 @@
     </w:p>
     <w:p/>
     <w:sectPr>
-      <w:headerReference w:type="default" r:id="rId29"/>
-      <w:footerReference w:type="default" r:id="rId30"/>
+      <w:headerReference w:type="default" r:id="rId28"/>
+      <w:footerReference w:type="default" r:id="rId29"/>
       <w:pgSz w:w="11906" w:h="16838" w:code="9"/>
       <w:pgMar w:top="2552" w:right="2155" w:bottom="2268" w:left="2098" w:header="1418" w:footer="1701" w:gutter="0"/>
       <w:cols w:space="708"/>
@@ -45535,27 +45475,14 @@
     <w:r>
       <w:t xml:space="preserve"> von </w:t>
     </w:r>
-    <w:r>
-      <w:fldChar w:fldCharType="begin"/>
-    </w:r>
-    <w:r>
-      <w:instrText xml:space="preserve"> NUMPAGES  \* Arabic  \* MERGEFORMAT </w:instrText>
-    </w:r>
-    <w:r>
-      <w:fldChar w:fldCharType="separate"/>
-    </w:r>
-    <w:r>
-      <w:rPr>
-        <w:noProof/>
-      </w:rPr>
-      <w:t>29</w:t>
-    </w:r>
-    <w:r>
-      <w:rPr>
-        <w:noProof/>
-      </w:rPr>
-      <w:fldChar w:fldCharType="end"/>
-    </w:r>
+    <w:fldSimple w:instr=" NUMPAGES  \* Arabic  \* MERGEFORMAT ">
+      <w:r>
+        <w:rPr>
+          <w:noProof/>
+        </w:rPr>
+        <w:t>29</w:t>
+      </w:r>
+    </w:fldSimple>
   </w:p>
 </w:ftr>
 </file>
@@ -45602,27 +45529,14 @@
     <w:r>
       <w:t xml:space="preserve"> von </w:t>
     </w:r>
-    <w:r>
-      <w:fldChar w:fldCharType="begin"/>
-    </w:r>
-    <w:r>
-      <w:instrText xml:space="preserve"> NUMPAGES  \* Arabic  \* MERGEFORMAT </w:instrText>
-    </w:r>
-    <w:r>
-      <w:fldChar w:fldCharType="separate"/>
-    </w:r>
-    <w:r>
-      <w:rPr>
-        <w:noProof/>
-      </w:rPr>
-      <w:t>29</w:t>
-    </w:r>
-    <w:r>
-      <w:rPr>
-        <w:noProof/>
-      </w:rPr>
-      <w:fldChar w:fldCharType="end"/>
-    </w:r>
+    <w:fldSimple w:instr=" NUMPAGES  \* Arabic  \* MERGEFORMAT ">
+      <w:r>
+        <w:rPr>
+          <w:noProof/>
+        </w:rPr>
+        <w:t>29</w:t>
+      </w:r>
+    </w:fldSimple>
   </w:p>
   <w:p>
     <w:pPr>
@@ -45637,27 +45551,14 @@
       <w:shd w:val="clear" w:color="auto" w:fill="00AFCB"/>
       <w:ind w:left="17577"/>
     </w:pPr>
-    <w:r>
-      <w:fldChar w:fldCharType="begin"/>
-    </w:r>
-    <w:r>
-      <w:instrText xml:space="preserve"> NUMPAGES  \* Arabic  \* MERGEFORMAT </w:instrText>
-    </w:r>
-    <w:r>
-      <w:fldChar w:fldCharType="separate"/>
-    </w:r>
-    <w:r>
-      <w:rPr>
-        <w:noProof/>
-      </w:rPr>
-      <w:t>29</w:t>
-    </w:r>
-    <w:r>
-      <w:rPr>
-        <w:noProof/>
-      </w:rPr>
-      <w:fldChar w:fldCharType="end"/>
-    </w:r>
+    <w:fldSimple w:instr=" NUMPAGES  \* Arabic  \* MERGEFORMAT ">
+      <w:r>
+        <w:rPr>
+          <w:noProof/>
+        </w:rPr>
+        <w:t>29</w:t>
+      </w:r>
+    </w:fldSimple>
   </w:p>
 </w:ftr>
 </file>
@@ -45696,27 +45597,14 @@
     <w:r>
       <w:t xml:space="preserve"> von </w:t>
     </w:r>
-    <w:r>
-      <w:fldChar w:fldCharType="begin"/>
-    </w:r>
-    <w:r>
-      <w:instrText xml:space="preserve"> NUMPAGES  \* Arabic  \* MERGEFORMAT </w:instrText>
-    </w:r>
-    <w:r>
-      <w:fldChar w:fldCharType="separate"/>
-    </w:r>
-    <w:r>
-      <w:rPr>
-        <w:noProof/>
-      </w:rPr>
-      <w:t>29</w:t>
-    </w:r>
-    <w:r>
-      <w:rPr>
-        <w:noProof/>
-      </w:rPr>
-      <w:fldChar w:fldCharType="end"/>
-    </w:r>
+    <w:fldSimple w:instr=" NUMPAGES  \* Arabic  \* MERGEFORMAT ">
+      <w:r>
+        <w:rPr>
+          <w:noProof/>
+        </w:rPr>
+        <w:t>29</w:t>
+      </w:r>
+    </w:fldSimple>
   </w:p>
 </w:ftr>
 </file>
@@ -45755,27 +45643,14 @@
     <w:r>
       <w:t xml:space="preserve"> von </w:t>
     </w:r>
-    <w:r>
-      <w:fldChar w:fldCharType="begin"/>
-    </w:r>
-    <w:r>
-      <w:instrText xml:space="preserve"> NUMPAGES  \* Arabic  \* MERGEFORMAT </w:instrText>
-    </w:r>
-    <w:r>
-      <w:fldChar w:fldCharType="separate"/>
-    </w:r>
-    <w:r>
-      <w:rPr>
-        <w:noProof/>
-      </w:rPr>
-      <w:t>29</w:t>
-    </w:r>
-    <w:r>
-      <w:rPr>
-        <w:noProof/>
-      </w:rPr>
-      <w:fldChar w:fldCharType="end"/>
-    </w:r>
+    <w:fldSimple w:instr=" NUMPAGES  \* Arabic  \* MERGEFORMAT ">
+      <w:r>
+        <w:rPr>
+          <w:noProof/>
+        </w:rPr>
+        <w:t>29</w:t>
+      </w:r>
+    </w:fldSimple>
   </w:p>
 </w:ftr>
 </file>
@@ -45814,27 +45689,14 @@
     <w:r>
       <w:t xml:space="preserve"> von </w:t>
     </w:r>
-    <w:r>
-      <w:fldChar w:fldCharType="begin"/>
-    </w:r>
-    <w:r>
-      <w:instrText xml:space="preserve"> NUMPAGES  \* Arabic  \* MERGEFORMAT </w:instrText>
-    </w:r>
-    <w:r>
-      <w:fldChar w:fldCharType="separate"/>
-    </w:r>
-    <w:r>
-      <w:rPr>
-        <w:noProof/>
-      </w:rPr>
-      <w:t>29</w:t>
-    </w:r>
-    <w:r>
-      <w:rPr>
-        <w:noProof/>
-      </w:rPr>
-      <w:fldChar w:fldCharType="end"/>
-    </w:r>
+    <w:fldSimple w:instr=" NUMPAGES  \* Arabic  \* MERGEFORMAT ">
+      <w:r>
+        <w:rPr>
+          <w:noProof/>
+        </w:rPr>
+        <w:t>29</w:t>
+      </w:r>
+    </w:fldSimple>
   </w:p>
 </w:ftr>
 </file>
@@ -45894,46 +45756,23 @@
       </w:rPr>
       <w:tab/>
     </w:r>
-    <w:r>
-      <w:fldChar w:fldCharType="begin"/>
-    </w:r>
-    <w:r>
-      <w:instrText xml:space="preserve"> DOCPROPERTY  Title  \* MERGEFORMAT </w:instrText>
-    </w:r>
-    <w:r>
-      <w:fldChar w:fldCharType="separate"/>
-    </w:r>
-    <w:r>
-      <w:rPr>
-        <w:szCs w:val="16"/>
-      </w:rPr>
-      <w:t>Projekttitel</w:t>
-    </w:r>
-    <w:r>
-      <w:rPr>
-        <w:szCs w:val="16"/>
-      </w:rPr>
-      <w:fldChar w:fldCharType="end"/>
-    </w:r>
+    <w:fldSimple w:instr=" DOCPROPERTY  Title  \* MERGEFORMAT ">
+      <w:r>
+        <w:rPr>
+          <w:szCs w:val="16"/>
+        </w:rPr>
+        <w:t>Projekttitel</w:t>
+      </w:r>
+    </w:fldSimple>
     <w:r>
       <w:tab/>
       <w:t xml:space="preserve">Projektnummer: </w:t>
     </w:r>
-    <w:r>
-      <w:fldChar w:fldCharType="begin"/>
-    </w:r>
-    <w:r>
-      <w:instrText xml:space="preserve"> DOCPROPERTY  Projektnummer  \* MERGEFORMAT </w:instrText>
-    </w:r>
-    <w:r>
-      <w:fldChar w:fldCharType="separate"/>
-    </w:r>
-    <w:r>
-      <w:t>PIE.XX.XXX</w:t>
-    </w:r>
-    <w:r>
-      <w:fldChar w:fldCharType="end"/>
-    </w:r>
+    <w:fldSimple w:instr=" DOCPROPERTY  Projektnummer  \* MERGEFORMAT ">
+      <w:r>
+        <w:t>PIE.XX.XXX</w:t>
+      </w:r>
+    </w:fldSimple>
   </w:p>
   <w:p>
     <w:pPr>
@@ -45995,46 +45834,23 @@
       </w:rPr>
       <w:tab/>
     </w:r>
-    <w:r>
-      <w:fldChar w:fldCharType="begin"/>
-    </w:r>
-    <w:r>
-      <w:instrText xml:space="preserve"> DOCPROPERTY  Title  \* MERGEFORMAT </w:instrText>
-    </w:r>
-    <w:r>
-      <w:fldChar w:fldCharType="separate"/>
-    </w:r>
-    <w:r>
-      <w:rPr>
-        <w:szCs w:val="16"/>
-      </w:rPr>
-      <w:t>Projekttitel</w:t>
-    </w:r>
-    <w:r>
-      <w:rPr>
-        <w:szCs w:val="16"/>
-      </w:rPr>
-      <w:fldChar w:fldCharType="end"/>
-    </w:r>
+    <w:fldSimple w:instr=" DOCPROPERTY  Title  \* MERGEFORMAT ">
+      <w:r>
+        <w:rPr>
+          <w:szCs w:val="16"/>
+        </w:rPr>
+        <w:t>Projekttitel</w:t>
+      </w:r>
+    </w:fldSimple>
     <w:r>
       <w:tab/>
       <w:t xml:space="preserve">Projektnummer: </w:t>
     </w:r>
-    <w:r>
-      <w:fldChar w:fldCharType="begin"/>
-    </w:r>
-    <w:r>
-      <w:instrText xml:space="preserve"> DOCPROPERTY  Projektnummer  \* MERGEFORMAT </w:instrText>
-    </w:r>
-    <w:r>
-      <w:fldChar w:fldCharType="separate"/>
-    </w:r>
-    <w:r>
-      <w:t>PIE.XX.XXX</w:t>
-    </w:r>
-    <w:r>
-      <w:fldChar w:fldCharType="end"/>
-    </w:r>
+    <w:fldSimple w:instr=" DOCPROPERTY  Projektnummer  \* MERGEFORMAT ">
+      <w:r>
+        <w:t>PIE.XX.XXX</w:t>
+      </w:r>
+    </w:fldSimple>
   </w:p>
   <w:p>
     <w:pPr>
@@ -46137,46 +45953,23 @@
       </w:rPr>
       <w:tab/>
     </w:r>
-    <w:r>
-      <w:fldChar w:fldCharType="begin"/>
-    </w:r>
-    <w:r>
-      <w:instrText xml:space="preserve"> DOCPROPERTY  Title  \* MERGEFORMAT </w:instrText>
-    </w:r>
-    <w:r>
-      <w:fldChar w:fldCharType="separate"/>
-    </w:r>
-    <w:r>
-      <w:rPr>
-        <w:szCs w:val="16"/>
-      </w:rPr>
-      <w:t>Projekttitel</w:t>
-    </w:r>
-    <w:r>
-      <w:rPr>
-        <w:szCs w:val="16"/>
-      </w:rPr>
-      <w:fldChar w:fldCharType="end"/>
-    </w:r>
+    <w:fldSimple w:instr=" DOCPROPERTY  Title  \* MERGEFORMAT ">
+      <w:r>
+        <w:rPr>
+          <w:szCs w:val="16"/>
+        </w:rPr>
+        <w:t>Projekttitel</w:t>
+      </w:r>
+    </w:fldSimple>
     <w:r>
       <w:tab/>
       <w:t xml:space="preserve">Projektnummer: </w:t>
     </w:r>
-    <w:r>
-      <w:fldChar w:fldCharType="begin"/>
-    </w:r>
-    <w:r>
-      <w:instrText xml:space="preserve"> DOCPROPERTY  Projektnummer  \* MERGEFORMAT </w:instrText>
-    </w:r>
-    <w:r>
-      <w:fldChar w:fldCharType="separate"/>
-    </w:r>
-    <w:r>
-      <w:t>PIE.XX.XXX</w:t>
-    </w:r>
-    <w:r>
-      <w:fldChar w:fldCharType="end"/>
-    </w:r>
+    <w:fldSimple w:instr=" DOCPROPERTY  Projektnummer  \* MERGEFORMAT ">
+      <w:r>
+        <w:t>PIE.XX.XXX</w:t>
+      </w:r>
+    </w:fldSimple>
   </w:p>
   <w:p>
     <w:pPr>
@@ -46279,46 +46072,23 @@
       </w:rPr>
       <w:tab/>
     </w:r>
-    <w:r>
-      <w:fldChar w:fldCharType="begin"/>
-    </w:r>
-    <w:r>
-      <w:instrText xml:space="preserve"> DOCPROPERTY  Title  \* MERGEFORMAT </w:instrText>
-    </w:r>
-    <w:r>
-      <w:fldChar w:fldCharType="separate"/>
-    </w:r>
-    <w:r>
-      <w:rPr>
-        <w:szCs w:val="16"/>
-      </w:rPr>
-      <w:t>Projekttitel</w:t>
-    </w:r>
-    <w:r>
-      <w:rPr>
-        <w:szCs w:val="16"/>
-      </w:rPr>
-      <w:fldChar w:fldCharType="end"/>
-    </w:r>
+    <w:fldSimple w:instr=" DOCPROPERTY  Title  \* MERGEFORMAT ">
+      <w:r>
+        <w:rPr>
+          <w:szCs w:val="16"/>
+        </w:rPr>
+        <w:t>Projekttitel</w:t>
+      </w:r>
+    </w:fldSimple>
     <w:r>
       <w:tab/>
       <w:t xml:space="preserve">Projektnummer: </w:t>
     </w:r>
-    <w:r>
-      <w:fldChar w:fldCharType="begin"/>
-    </w:r>
-    <w:r>
-      <w:instrText xml:space="preserve"> DOCPROPERTY  Projektnummer  \* MERGEFORMAT </w:instrText>
-    </w:r>
-    <w:r>
-      <w:fldChar w:fldCharType="separate"/>
-    </w:r>
-    <w:r>
-      <w:t>PIE.XX.XXX</w:t>
-    </w:r>
-    <w:r>
-      <w:fldChar w:fldCharType="end"/>
-    </w:r>
+    <w:fldSimple w:instr=" DOCPROPERTY  Projektnummer  \* MERGEFORMAT ">
+      <w:r>
+        <w:t>PIE.XX.XXX</w:t>
+      </w:r>
+    </w:fldSimple>
   </w:p>
   <w:p>
     <w:pPr>
@@ -46450,46 +46220,23 @@
       </w:rPr>
       <w:tab/>
     </w:r>
-    <w:r>
-      <w:fldChar w:fldCharType="begin"/>
-    </w:r>
-    <w:r>
-      <w:instrText xml:space="preserve"> DOCPROPERTY  Title  \* MERGEFORMAT </w:instrText>
-    </w:r>
-    <w:r>
-      <w:fldChar w:fldCharType="separate"/>
-    </w:r>
-    <w:r>
-      <w:rPr>
-        <w:szCs w:val="16"/>
-      </w:rPr>
-      <w:t>Projekttitel</w:t>
-    </w:r>
-    <w:r>
-      <w:rPr>
-        <w:szCs w:val="16"/>
-      </w:rPr>
-      <w:fldChar w:fldCharType="end"/>
-    </w:r>
+    <w:fldSimple w:instr=" DOCPROPERTY  Title  \* MERGEFORMAT ">
+      <w:r>
+        <w:rPr>
+          <w:szCs w:val="16"/>
+        </w:rPr>
+        <w:t>Projekttitel</w:t>
+      </w:r>
+    </w:fldSimple>
     <w:r>
       <w:tab/>
       <w:t xml:space="preserve">Projektnummer: </w:t>
     </w:r>
-    <w:r>
-      <w:fldChar w:fldCharType="begin"/>
-    </w:r>
-    <w:r>
-      <w:instrText xml:space="preserve"> DOCPROPERTY  Projektnummer  \* MERGEFORMAT </w:instrText>
-    </w:r>
-    <w:r>
-      <w:fldChar w:fldCharType="separate"/>
-    </w:r>
-    <w:r>
-      <w:t>PIE.XX.XXX</w:t>
-    </w:r>
-    <w:r>
-      <w:fldChar w:fldCharType="end"/>
-    </w:r>
+    <w:fldSimple w:instr=" DOCPROPERTY  Projektnummer  \* MERGEFORMAT ">
+      <w:r>
+        <w:t>PIE.XX.XXX</w:t>
+      </w:r>
+    </w:fldSimple>
   </w:p>
   <w:p>
     <w:pPr>
@@ -49920,7 +49667,7 @@
                   <a:bodyPr/>
                   <a:lstStyle/>
                   <a:p>
-                    <a:fld id="{A9B7CA8C-87CB-47CD-9EED-BB070F6E51B3}" type="CELLRANGE">
+                    <a:fld id="{A350912B-09A8-4A01-ABB6-0C4EC2CFE08A}" type="CELLRANGE">
                       <a:rPr lang="en-US"/>
                       <a:pPr/>
                       <a:t>[ZELLBEREICH]</a:t>
@@ -49953,7 +49700,7 @@
                   <a:bodyPr/>
                   <a:lstStyle/>
                   <a:p>
-                    <a:fld id="{2D757ACD-5055-4425-BEBA-EB67332DE1C0}" type="CELLRANGE">
+                    <a:fld id="{5BE05332-34CE-4B37-9AEB-610D7D405474}" type="CELLRANGE">
                       <a:rPr lang="de-DE"/>
                       <a:pPr/>
                       <a:t>[ZELLBEREICH]</a:t>
@@ -49987,7 +49734,7 @@
                   <a:bodyPr/>
                   <a:lstStyle/>
                   <a:p>
-                    <a:fld id="{4417FF6D-6E6B-48C6-AD32-C1289EE16599}" type="CELLRANGE">
+                    <a:fld id="{EDBACD96-B8BF-41AB-8C34-E17A0C4CF5F5}" type="CELLRANGE">
                       <a:rPr lang="de-DE"/>
                       <a:pPr/>
                       <a:t>[ZELLBEREICH]</a:t>
@@ -50021,7 +49768,7 @@
                   <a:bodyPr/>
                   <a:lstStyle/>
                   <a:p>
-                    <a:fld id="{FCD6B1CB-FA38-499D-AEF5-71E87479AF96}" type="CELLRANGE">
+                    <a:fld id="{5111E3FA-5575-4C16-928E-9B4EBE07E218}" type="CELLRANGE">
                       <a:rPr lang="de-DE"/>
                       <a:pPr/>
                       <a:t>[ZELLBEREICH]</a:t>
@@ -50055,7 +49802,7 @@
                   <a:bodyPr/>
                   <a:lstStyle/>
                   <a:p>
-                    <a:fld id="{87DBDDA2-57FD-4748-980B-79E50A3AC249}" type="CELLRANGE">
+                    <a:fld id="{A6BA085F-6FAB-4CFD-B7EC-7AC6CDBEAB8C}" type="CELLRANGE">
                       <a:rPr lang="de-DE"/>
                       <a:pPr/>
                       <a:t>[ZELLBEREICH]</a:t>
@@ -50089,7 +49836,7 @@
                   <a:bodyPr/>
                   <a:lstStyle/>
                   <a:p>
-                    <a:fld id="{8BD8ADE6-1BC9-4D7A-8E96-E73A4554063F}" type="CELLRANGE">
+                    <a:fld id="{DABDBE32-A316-4496-B4B5-D74CAC767281}" type="CELLRANGE">
                       <a:rPr lang="de-DE"/>
                       <a:pPr/>
                       <a:t>[ZELLBEREICH]</a:t>
@@ -50123,7 +49870,7 @@
                   <a:bodyPr/>
                   <a:lstStyle/>
                   <a:p>
-                    <a:fld id="{6304BF38-C526-4925-A9DA-F81E5F6E419C}" type="CELLRANGE">
+                    <a:fld id="{0037D036-5D18-44C3-AC02-9136D9FAE940}" type="CELLRANGE">
                       <a:rPr lang="de-DE"/>
                       <a:pPr/>
                       <a:t>[ZELLBEREICH]</a:t>
@@ -50157,7 +49904,7 @@
                   <a:bodyPr/>
                   <a:lstStyle/>
                   <a:p>
-                    <a:fld id="{CD31A1D4-68D7-4963-90C9-9DB369D0C464}" type="CELLRANGE">
+                    <a:fld id="{14DEF118-8439-472E-A67A-CF395A5ECC9F}" type="CELLRANGE">
                       <a:rPr lang="de-DE"/>
                       <a:pPr/>
                       <a:t>[ZELLBEREICH]</a:t>
@@ -50191,7 +49938,7 @@
                   <a:bodyPr/>
                   <a:lstStyle/>
                   <a:p>
-                    <a:fld id="{6760D282-A892-43C0-B347-4ED31AB1A058}" type="CELLRANGE">
+                    <a:fld id="{882E7507-FFEA-44D7-999C-1390C37ADD34}" type="CELLRANGE">
                       <a:rPr lang="de-DE"/>
                       <a:pPr/>
                       <a:t>[ZELLBEREICH]</a:t>
@@ -51660,7 +51407,7 @@
 </file>
 
 <file path=customXml/itemProps1.xml><?xml version="1.0" encoding="utf-8"?>
-<ds:datastoreItem xmlns:ds="http://schemas.openxmlformats.org/officeDocument/2006/customXml" ds:itemID="{7038B2B4-1F1A-477A-8444-B009D46649D6}">
+<ds:datastoreItem xmlns:ds="http://schemas.openxmlformats.org/officeDocument/2006/customXml" ds:itemID="{A8D2FC95-2299-4112-B186-54038C3AD815}">
   <ds:schemaRefs>
     <ds:schemaRef ds:uri="http://schemas.openxmlformats.org/officeDocument/2006/bibliography"/>
   </ds:schemaRefs>

</xml_diff>